<commit_message>
Add FP estimation into UC
</commit_message>
<xml_diff>
--- a/usecases/1 UseCase_Gamemode 1.docx
+++ b/usecases/1 UseCase_Gamemode 1.docx
@@ -888,6 +888,84 @@
                 <w:lang w:val="en-GB"/>
               </w:rPr>
             </w:pPr>
+            <w:r>
+              <w:rPr>
+                <w:lang w:val="en-GB"/>
+              </w:rPr>
+              <w:t>18/04/2016</w:t>
+            </w:r>
+          </w:p>
+        </w:tc>
+        <w:tc>
+          <w:tcPr>
+            <w:tcW w:w="1152" w:type="dxa"/>
+          </w:tcPr>
+          <w:p>
+            <w:pPr>
+              <w:pStyle w:val="Tabletext"/>
+              <w:rPr>
+                <w:lang w:val="en-GB"/>
+              </w:rPr>
+            </w:pPr>
+            <w:r>
+              <w:rPr>
+                <w:lang w:val="en-GB"/>
+              </w:rPr>
+              <w:t>1.7</w:t>
+            </w:r>
+          </w:p>
+        </w:tc>
+        <w:tc>
+          <w:tcPr>
+            <w:tcW w:w="3744" w:type="dxa"/>
+          </w:tcPr>
+          <w:p>
+            <w:pPr>
+              <w:pStyle w:val="Tabletext"/>
+              <w:rPr>
+                <w:lang w:val="en-GB"/>
+              </w:rPr>
+            </w:pPr>
+            <w:r>
+              <w:rPr>
+                <w:lang w:val="en-GB"/>
+              </w:rPr>
+              <w:t>Add Function Points Calculation</w:t>
+            </w:r>
+          </w:p>
+        </w:tc>
+        <w:tc>
+          <w:tcPr>
+            <w:tcW w:w="2304" w:type="dxa"/>
+          </w:tcPr>
+          <w:p>
+            <w:pPr>
+              <w:pStyle w:val="Tabletext"/>
+              <w:rPr>
+                <w:lang w:val="en-GB"/>
+              </w:rPr>
+            </w:pPr>
+            <w:r>
+              <w:rPr>
+                <w:lang w:val="en-GB"/>
+              </w:rPr>
+              <w:t>Mehmet Ali Incekara</w:t>
+            </w:r>
+          </w:p>
+        </w:tc>
+      </w:tr>
+      <w:tr>
+        <w:tc>
+          <w:tcPr>
+            <w:tcW w:w="2304" w:type="dxa"/>
+          </w:tcPr>
+          <w:p>
+            <w:pPr>
+              <w:pStyle w:val="Tabletext"/>
+              <w:rPr>
+                <w:lang w:val="en-GB"/>
+              </w:rPr>
+            </w:pPr>
           </w:p>
         </w:tc>
         <w:tc>
@@ -984,60 +1062,6 @@
           </w:p>
         </w:tc>
       </w:tr>
-      <w:tr>
-        <w:tc>
-          <w:tcPr>
-            <w:tcW w:w="2304" w:type="dxa"/>
-          </w:tcPr>
-          <w:p>
-            <w:pPr>
-              <w:pStyle w:val="Tabletext"/>
-              <w:rPr>
-                <w:lang w:val="en-GB"/>
-              </w:rPr>
-            </w:pPr>
-          </w:p>
-        </w:tc>
-        <w:tc>
-          <w:tcPr>
-            <w:tcW w:w="1152" w:type="dxa"/>
-          </w:tcPr>
-          <w:p>
-            <w:pPr>
-              <w:pStyle w:val="Tabletext"/>
-              <w:rPr>
-                <w:lang w:val="en-GB"/>
-              </w:rPr>
-            </w:pPr>
-          </w:p>
-        </w:tc>
-        <w:tc>
-          <w:tcPr>
-            <w:tcW w:w="3744" w:type="dxa"/>
-          </w:tcPr>
-          <w:p>
-            <w:pPr>
-              <w:pStyle w:val="Tabletext"/>
-              <w:rPr>
-                <w:lang w:val="en-GB"/>
-              </w:rPr>
-            </w:pPr>
-          </w:p>
-        </w:tc>
-        <w:tc>
-          <w:tcPr>
-            <w:tcW w:w="2304" w:type="dxa"/>
-          </w:tcPr>
-          <w:p>
-            <w:pPr>
-              <w:pStyle w:val="Tabletext"/>
-              <w:rPr>
-                <w:lang w:val="en-GB"/>
-              </w:rPr>
-            </w:pPr>
-          </w:p>
-        </w:tc>
-      </w:tr>
     </w:tbl>
     <w:p>
       <w:pPr>
@@ -1081,7 +1105,7 @@
           <w:noProof/>
           <w:sz w:val="22"/>
           <w:szCs w:val="22"/>
-          <w:lang w:val="de-DE" w:eastAsia="de-DE"/>
+          <w:lang w:eastAsia="de-DE"/>
         </w:rPr>
       </w:pPr>
       <w:r>
@@ -1115,7 +1139,7 @@
           <w:noProof/>
           <w:sz w:val="22"/>
           <w:szCs w:val="22"/>
-          <w:lang w:val="de-DE" w:eastAsia="de-DE"/>
+          <w:lang w:eastAsia="de-DE"/>
         </w:rPr>
         <w:tab/>
       </w:r>
@@ -1142,7 +1166,7 @@
         <w:rPr>
           <w:noProof/>
         </w:rPr>
-        <w:instrText xml:space="preserve"> PAGEREF _Toc436652679 \h </w:instrText>
+        <w:instrText xml:space="preserve"> PAGEREF _Toc448735437 \h </w:instrText>
       </w:r>
       <w:r>
         <w:rPr>
@@ -1179,7 +1203,7 @@
           <w:noProof/>
           <w:sz w:val="22"/>
           <w:szCs w:val="22"/>
-          <w:lang w:val="de-DE" w:eastAsia="de-DE"/>
+          <w:lang w:eastAsia="de-DE"/>
         </w:rPr>
       </w:pPr>
       <w:r>
@@ -1195,7 +1219,7 @@
           <w:noProof/>
           <w:sz w:val="22"/>
           <w:szCs w:val="22"/>
-          <w:lang w:val="de-DE" w:eastAsia="de-DE"/>
+          <w:lang w:eastAsia="de-DE"/>
         </w:rPr>
         <w:tab/>
       </w:r>
@@ -1222,7 +1246,7 @@
         <w:rPr>
           <w:noProof/>
         </w:rPr>
-        <w:instrText xml:space="preserve"> PAGEREF _Toc436652680 \h </w:instrText>
+        <w:instrText xml:space="preserve"> PAGEREF _Toc448735438 \h </w:instrText>
       </w:r>
       <w:r>
         <w:rPr>
@@ -1259,7 +1283,7 @@
           <w:noProof/>
           <w:sz w:val="22"/>
           <w:szCs w:val="22"/>
-          <w:lang w:val="de-DE" w:eastAsia="de-DE"/>
+          <w:lang w:eastAsia="de-DE"/>
         </w:rPr>
       </w:pPr>
       <w:r>
@@ -1275,7 +1299,7 @@
           <w:noProof/>
           <w:sz w:val="22"/>
           <w:szCs w:val="22"/>
-          <w:lang w:val="de-DE" w:eastAsia="de-DE"/>
+          <w:lang w:eastAsia="de-DE"/>
         </w:rPr>
         <w:tab/>
       </w:r>
@@ -1302,7 +1326,7 @@
         <w:rPr>
           <w:noProof/>
         </w:rPr>
-        <w:instrText xml:space="preserve"> PAGEREF _Toc436652681 \h </w:instrText>
+        <w:instrText xml:space="preserve"> PAGEREF _Toc448735439 \h </w:instrText>
       </w:r>
       <w:r>
         <w:rPr>
@@ -1339,7 +1363,7 @@
           <w:noProof/>
           <w:sz w:val="22"/>
           <w:szCs w:val="22"/>
-          <w:lang w:val="de-DE" w:eastAsia="de-DE"/>
+          <w:lang w:eastAsia="de-DE"/>
         </w:rPr>
       </w:pPr>
       <w:r>
@@ -1355,7 +1379,7 @@
           <w:noProof/>
           <w:sz w:val="22"/>
           <w:szCs w:val="22"/>
-          <w:lang w:val="de-DE" w:eastAsia="de-DE"/>
+          <w:lang w:eastAsia="de-DE"/>
         </w:rPr>
         <w:tab/>
       </w:r>
@@ -1382,7 +1406,7 @@
         <w:rPr>
           <w:noProof/>
         </w:rPr>
-        <w:instrText xml:space="preserve"> PAGEREF _Toc436652682 \h </w:instrText>
+        <w:instrText xml:space="preserve"> PAGEREF _Toc448735440 \h </w:instrText>
       </w:r>
       <w:r>
         <w:rPr>
@@ -1419,7 +1443,7 @@
           <w:noProof/>
           <w:sz w:val="22"/>
           <w:szCs w:val="22"/>
-          <w:lang w:val="de-DE" w:eastAsia="de-DE"/>
+          <w:lang w:eastAsia="de-DE"/>
         </w:rPr>
       </w:pPr>
       <w:r>
@@ -1435,7 +1459,7 @@
           <w:noProof/>
           <w:sz w:val="22"/>
           <w:szCs w:val="22"/>
-          <w:lang w:val="de-DE" w:eastAsia="de-DE"/>
+          <w:lang w:eastAsia="de-DE"/>
         </w:rPr>
         <w:tab/>
       </w:r>
@@ -1462,7 +1486,7 @@
         <w:rPr>
           <w:noProof/>
         </w:rPr>
-        <w:instrText xml:space="preserve"> PAGEREF _Toc436652683 \h </w:instrText>
+        <w:instrText xml:space="preserve"> PAGEREF _Toc448735441 \h </w:instrText>
       </w:r>
       <w:r>
         <w:rPr>
@@ -1479,7 +1503,7 @@
         <w:rPr>
           <w:noProof/>
         </w:rPr>
-        <w:t>8</w:t>
+        <w:t>7</w:t>
       </w:r>
       <w:r>
         <w:rPr>
@@ -1496,7 +1520,7 @@
           <w:noProof/>
           <w:sz w:val="22"/>
           <w:szCs w:val="22"/>
-          <w:lang w:val="de-DE" w:eastAsia="de-DE"/>
+          <w:lang w:eastAsia="de-DE"/>
         </w:rPr>
       </w:pPr>
       <w:r>
@@ -1512,7 +1536,7 @@
           <w:noProof/>
           <w:sz w:val="22"/>
           <w:szCs w:val="22"/>
-          <w:lang w:val="de-DE" w:eastAsia="de-DE"/>
+          <w:lang w:eastAsia="de-DE"/>
         </w:rPr>
         <w:tab/>
       </w:r>
@@ -1539,7 +1563,7 @@
         <w:rPr>
           <w:noProof/>
         </w:rPr>
-        <w:instrText xml:space="preserve"> PAGEREF _Toc436652684 \h </w:instrText>
+        <w:instrText xml:space="preserve"> PAGEREF _Toc448735442 \h </w:instrText>
       </w:r>
       <w:r>
         <w:rPr>
@@ -1556,7 +1580,7 @@
         <w:rPr>
           <w:noProof/>
         </w:rPr>
-        <w:t>8</w:t>
+        <w:t>7</w:t>
       </w:r>
       <w:r>
         <w:rPr>
@@ -1576,7 +1600,7 @@
           <w:noProof/>
           <w:sz w:val="22"/>
           <w:szCs w:val="22"/>
-          <w:lang w:val="de-DE" w:eastAsia="de-DE"/>
+          <w:lang w:eastAsia="de-DE"/>
         </w:rPr>
       </w:pPr>
       <w:r>
@@ -1592,7 +1616,7 @@
           <w:noProof/>
           <w:sz w:val="22"/>
           <w:szCs w:val="22"/>
-          <w:lang w:val="de-DE" w:eastAsia="de-DE"/>
+          <w:lang w:eastAsia="de-DE"/>
         </w:rPr>
         <w:tab/>
       </w:r>
@@ -1603,6 +1627,8 @@
         </w:rPr>
         <w:t>Special Requirements</w:t>
       </w:r>
+      <w:bookmarkStart w:id="0" w:name="_GoBack"/>
+      <w:bookmarkEnd w:id="0"/>
       <w:r>
         <w:rPr>
           <w:noProof/>
@@ -1619,7 +1645,7 @@
         <w:rPr>
           <w:noProof/>
         </w:rPr>
-        <w:instrText xml:space="preserve"> PAGEREF _Toc436652685 \h </w:instrText>
+        <w:instrText xml:space="preserve"> PAGEREF _Toc448735443 \h </w:instrText>
       </w:r>
       <w:r>
         <w:rPr>
@@ -1636,7 +1662,7 @@
         <w:rPr>
           <w:noProof/>
         </w:rPr>
-        <w:t>8</w:t>
+        <w:t>7</w:t>
       </w:r>
       <w:r>
         <w:rPr>
@@ -1656,7 +1682,7 @@
           <w:noProof/>
           <w:sz w:val="22"/>
           <w:szCs w:val="22"/>
-          <w:lang w:val="de-DE" w:eastAsia="de-DE"/>
+          <w:lang w:eastAsia="de-DE"/>
         </w:rPr>
       </w:pPr>
       <w:r>
@@ -1672,7 +1698,7 @@
           <w:noProof/>
           <w:sz w:val="22"/>
           <w:szCs w:val="22"/>
-          <w:lang w:val="de-DE" w:eastAsia="de-DE"/>
+          <w:lang w:eastAsia="de-DE"/>
         </w:rPr>
         <w:tab/>
       </w:r>
@@ -1699,7 +1725,7 @@
         <w:rPr>
           <w:noProof/>
         </w:rPr>
-        <w:instrText xml:space="preserve"> PAGEREF _Toc436652686 \h </w:instrText>
+        <w:instrText xml:space="preserve"> PAGEREF _Toc448735444 \h </w:instrText>
       </w:r>
       <w:r>
         <w:rPr>
@@ -1716,7 +1742,7 @@
         <w:rPr>
           <w:noProof/>
         </w:rPr>
-        <w:t>8</w:t>
+        <w:t>7</w:t>
       </w:r>
       <w:r>
         <w:rPr>
@@ -1736,7 +1762,7 @@
           <w:noProof/>
           <w:sz w:val="22"/>
           <w:szCs w:val="22"/>
-          <w:lang w:val="de-DE" w:eastAsia="de-DE"/>
+          <w:lang w:eastAsia="de-DE"/>
         </w:rPr>
       </w:pPr>
       <w:r>
@@ -1752,7 +1778,7 @@
           <w:noProof/>
           <w:sz w:val="22"/>
           <w:szCs w:val="22"/>
-          <w:lang w:val="de-DE" w:eastAsia="de-DE"/>
+          <w:lang w:eastAsia="de-DE"/>
         </w:rPr>
         <w:tab/>
       </w:r>
@@ -1779,7 +1805,7 @@
         <w:rPr>
           <w:noProof/>
         </w:rPr>
-        <w:instrText xml:space="preserve"> PAGEREF _Toc436652687 \h </w:instrText>
+        <w:instrText xml:space="preserve"> PAGEREF _Toc448735445 \h </w:instrText>
       </w:r>
       <w:r>
         <w:rPr>
@@ -1796,7 +1822,7 @@
         <w:rPr>
           <w:noProof/>
         </w:rPr>
-        <w:t>8</w:t>
+        <w:t>7</w:t>
       </w:r>
       <w:r>
         <w:rPr>
@@ -1816,7 +1842,7 @@
           <w:noProof/>
           <w:sz w:val="22"/>
           <w:szCs w:val="22"/>
-          <w:lang w:val="de-DE" w:eastAsia="de-DE"/>
+          <w:lang w:eastAsia="de-DE"/>
         </w:rPr>
       </w:pPr>
       <w:r>
@@ -1832,7 +1858,7 @@
           <w:noProof/>
           <w:sz w:val="22"/>
           <w:szCs w:val="22"/>
-          <w:lang w:val="de-DE" w:eastAsia="de-DE"/>
+          <w:lang w:eastAsia="de-DE"/>
         </w:rPr>
         <w:tab/>
       </w:r>
@@ -1859,7 +1885,7 @@
         <w:rPr>
           <w:noProof/>
         </w:rPr>
-        <w:instrText xml:space="preserve"> PAGEREF _Toc436652688 \h </w:instrText>
+        <w:instrText xml:space="preserve"> PAGEREF _Toc448735446 \h </w:instrText>
       </w:r>
       <w:r>
         <w:rPr>
@@ -1876,7 +1902,7 @@
         <w:rPr>
           <w:noProof/>
         </w:rPr>
-        <w:t>8</w:t>
+        <w:t>7</w:t>
       </w:r>
       <w:r>
         <w:rPr>
@@ -1939,7 +1965,7 @@
         <w:rPr>
           <w:noProof/>
         </w:rPr>
-        <w:instrText xml:space="preserve"> PAGEREF _Toc436652689 \h </w:instrText>
+        <w:instrText xml:space="preserve"> PAGEREF _Toc448735447 \h </w:instrText>
       </w:r>
       <w:r>
         <w:rPr>
@@ -1956,7 +1982,7 @@
         <w:rPr>
           <w:noProof/>
         </w:rPr>
-        <w:t>8</w:t>
+        <w:t>7</w:t>
       </w:r>
       <w:r>
         <w:rPr>
@@ -2019,7 +2045,7 @@
         <w:rPr>
           <w:noProof/>
         </w:rPr>
-        <w:instrText xml:space="preserve"> PAGEREF _Toc436652690 \h </w:instrText>
+        <w:instrText xml:space="preserve"> PAGEREF _Toc448735448 \h </w:instrText>
       </w:r>
       <w:r>
         <w:rPr>
@@ -2036,7 +2062,7 @@
         <w:rPr>
           <w:noProof/>
         </w:rPr>
-        <w:t>8</w:t>
+        <w:t>7</w:t>
       </w:r>
       <w:r>
         <w:rPr>
@@ -2099,7 +2125,87 @@
         <w:rPr>
           <w:noProof/>
         </w:rPr>
-        <w:instrText xml:space="preserve"> PAGEREF _Toc436652691 \h </w:instrText>
+        <w:instrText xml:space="preserve"> PAGEREF _Toc448735449 \h </w:instrText>
+      </w:r>
+      <w:r>
+        <w:rPr>
+          <w:noProof/>
+        </w:rPr>
+      </w:r>
+      <w:r>
+        <w:rPr>
+          <w:noProof/>
+        </w:rPr>
+        <w:fldChar w:fldCharType="separate"/>
+      </w:r>
+      <w:r>
+        <w:rPr>
+          <w:noProof/>
+        </w:rPr>
+        <w:t>8</w:t>
+      </w:r>
+      <w:r>
+        <w:rPr>
+          <w:noProof/>
+        </w:rPr>
+        <w:fldChar w:fldCharType="end"/>
+      </w:r>
+    </w:p>
+    <w:p>
+      <w:pPr>
+        <w:pStyle w:val="Verzeichnis2"/>
+        <w:tabs>
+          <w:tab w:val="left" w:pos="1000"/>
+        </w:tabs>
+        <w:rPr>
+          <w:rFonts w:asciiTheme="minorHAnsi" w:eastAsiaTheme="minorEastAsia" w:hAnsiTheme="minorHAnsi" w:cstheme="minorBidi"/>
+          <w:noProof/>
+          <w:sz w:val="22"/>
+          <w:szCs w:val="22"/>
+          <w:lang w:val="de-DE" w:eastAsia="de-DE"/>
+        </w:rPr>
+      </w:pPr>
+      <w:r>
+        <w:rPr>
+          <w:noProof/>
+          <w:lang w:val="en-GB"/>
+        </w:rPr>
+        <w:t>6.1</w:t>
+      </w:r>
+      <w:r>
+        <w:rPr>
+          <w:rFonts w:asciiTheme="minorHAnsi" w:eastAsiaTheme="minorEastAsia" w:hAnsiTheme="minorHAnsi" w:cstheme="minorBidi"/>
+          <w:noProof/>
+          <w:sz w:val="22"/>
+          <w:szCs w:val="22"/>
+          <w:lang w:val="de-DE" w:eastAsia="de-DE"/>
+        </w:rPr>
+        <w:tab/>
+      </w:r>
+      <w:r>
+        <w:rPr>
+          <w:noProof/>
+          <w:lang w:val="en-GB"/>
+        </w:rPr>
+        <w:t>Function Points</w:t>
+      </w:r>
+      <w:r>
+        <w:rPr>
+          <w:noProof/>
+        </w:rPr>
+        <w:tab/>
+      </w:r>
+      <w:r>
+        <w:rPr>
+          <w:noProof/>
+        </w:rPr>
+        <w:fldChar w:fldCharType="begin"/>
+      </w:r>
+      <w:r>
+        <w:rPr>
+          <w:noProof/>
+        </w:rPr>
+        <w:instrText xml:space="preserve"> PAGEREF _Toc448735450 \h </w:instrText>
       </w:r>
       <w:r>
         <w:rPr>
@@ -2200,8 +2306,8 @@
         </w:rPr>
         <w:fldChar w:fldCharType="end"/>
       </w:r>
-      <w:bookmarkStart w:id="0" w:name="_Toc423410237"/>
-      <w:bookmarkStart w:id="1" w:name="_Toc425054503"/>
+      <w:bookmarkStart w:id="1" w:name="_Toc423410237"/>
+      <w:bookmarkStart w:id="2" w:name="_Toc425054503"/>
       <w:r>
         <w:rPr>
           <w:rFonts w:ascii="Times New Roman" w:hAnsi="Times New Roman"/>
@@ -2209,8 +2315,8 @@
         </w:rPr>
         <w:t xml:space="preserve"> </w:t>
       </w:r>
-      <w:bookmarkEnd w:id="0"/>
       <w:bookmarkEnd w:id="1"/>
+      <w:bookmarkEnd w:id="2"/>
     </w:p>
     <w:p>
       <w:pPr>
@@ -2228,9 +2334,9 @@
           <w:lang w:val="en-GB"/>
         </w:rPr>
       </w:pPr>
-      <w:bookmarkStart w:id="2" w:name="_Toc436652679"/>
       <w:bookmarkStart w:id="3" w:name="_Toc423410238"/>
       <w:bookmarkStart w:id="4" w:name="_Toc425054504"/>
+      <w:bookmarkStart w:id="5" w:name="_Toc448735437"/>
       <w:r>
         <w:rPr>
           <w:rFonts w:ascii="Times New Roman" w:hAnsi="Times New Roman"/>
@@ -2254,7 +2360,7 @@
         </w:rPr>
         <w:t xml:space="preserve"> 1</w:t>
       </w:r>
-      <w:bookmarkEnd w:id="2"/>
+      <w:bookmarkEnd w:id="5"/>
       <w:r>
         <w:rPr>
           <w:rFonts w:ascii="Times New Roman" w:hAnsi="Times New Roman"/>
@@ -2271,7 +2377,7 @@
           <w:lang w:val="en-GB"/>
         </w:rPr>
       </w:pPr>
-      <w:bookmarkStart w:id="5" w:name="_Toc436652680"/>
+      <w:bookmarkStart w:id="6" w:name="_Toc448735438"/>
       <w:r>
         <w:rPr>
           <w:rFonts w:ascii="Times New Roman" w:hAnsi="Times New Roman"/>
@@ -2281,7 +2387,7 @@
       </w:r>
       <w:bookmarkEnd w:id="3"/>
       <w:bookmarkEnd w:id="4"/>
-      <w:bookmarkEnd w:id="5"/>
+      <w:bookmarkEnd w:id="6"/>
     </w:p>
     <w:p>
       <w:pPr>
@@ -2339,7 +2445,7 @@
           <w:lang w:val="de-DE" w:eastAsia="de-DE"/>
         </w:rPr>
         <w:drawing>
-          <wp:anchor distT="0" distB="0" distL="114300" distR="114300" simplePos="0" relativeHeight="251657216" behindDoc="1" locked="0" layoutInCell="1" allowOverlap="1" wp14:anchorId="2B432729" wp14:editId="4A4210A2">
+          <wp:anchor distT="0" distB="0" distL="114300" distR="114300" simplePos="0" relativeHeight="251657216" behindDoc="1" locked="0" layoutInCell="1" allowOverlap="1" wp14:anchorId="3296D8C6" wp14:editId="6006F2E7">
             <wp:simplePos x="0" y="0"/>
             <wp:positionH relativeFrom="column">
               <wp:posOffset>1188720</wp:posOffset>
@@ -2411,9 +2517,9 @@
           <w:lang w:val="en-GB"/>
         </w:rPr>
       </w:pPr>
-      <w:bookmarkStart w:id="6" w:name="_Toc423410239"/>
-      <w:bookmarkStart w:id="7" w:name="_Toc425054505"/>
-      <w:bookmarkStart w:id="8" w:name="_Toc436652681"/>
+      <w:bookmarkStart w:id="7" w:name="_Toc423410239"/>
+      <w:bookmarkStart w:id="8" w:name="_Toc425054505"/>
+      <w:bookmarkStart w:id="9" w:name="_Toc448735439"/>
       <w:r>
         <w:rPr>
           <w:rFonts w:ascii="Times New Roman" w:hAnsi="Times New Roman"/>
@@ -2422,9 +2528,9 @@
         <w:lastRenderedPageBreak/>
         <w:t>Flow of Events</w:t>
       </w:r>
-      <w:bookmarkEnd w:id="6"/>
       <w:bookmarkEnd w:id="7"/>
       <w:bookmarkEnd w:id="8"/>
+      <w:bookmarkEnd w:id="9"/>
     </w:p>
     <w:p>
       <w:pPr>
@@ -2435,9 +2541,9 @@
           <w:lang w:val="en-GB"/>
         </w:rPr>
       </w:pPr>
-      <w:bookmarkStart w:id="9" w:name="_Toc423410240"/>
-      <w:bookmarkStart w:id="10" w:name="_Toc425054506"/>
-      <w:bookmarkStart w:id="11" w:name="_Toc436652682"/>
+      <w:bookmarkStart w:id="10" w:name="_Toc423410240"/>
+      <w:bookmarkStart w:id="11" w:name="_Toc425054506"/>
+      <w:bookmarkStart w:id="12" w:name="_Toc448735440"/>
       <w:r>
         <w:rPr>
           <w:rFonts w:ascii="Times New Roman" w:hAnsi="Times New Roman"/>
@@ -2445,9 +2551,9 @@
         </w:rPr>
         <w:t>Basic Flow</w:t>
       </w:r>
-      <w:bookmarkEnd w:id="9"/>
       <w:bookmarkEnd w:id="10"/>
       <w:bookmarkEnd w:id="11"/>
+      <w:bookmarkEnd w:id="12"/>
       <w:r>
         <w:rPr>
           <w:rFonts w:ascii="Times New Roman" w:hAnsi="Times New Roman"/>
@@ -2470,7 +2576,7 @@
           <w:lang w:val="de-DE" w:eastAsia="de-DE"/>
         </w:rPr>
         <w:drawing>
-          <wp:inline distT="0" distB="0" distL="0" distR="0" wp14:anchorId="6384EE4B" wp14:editId="7DB68C1C">
+          <wp:inline distT="0" distB="0" distL="0" distR="0" wp14:anchorId="05A172FF" wp14:editId="1DC54368">
             <wp:extent cx="5344160" cy="7101840"/>
             <wp:effectExtent l="0" t="0" r="8890" b="3810"/>
             <wp:docPr id="1" name="Grafik 1" descr="C:\Duales Studium\01 Theorie\3. Semester\02 Software Engineering\02 Projekt\docs\functions\pics\UseCase Gamemode1.png"/>
@@ -2599,7 +2705,7 @@
           <w:lang w:val="de-DE" w:eastAsia="de-DE"/>
         </w:rPr>
         <w:drawing>
-          <wp:inline distT="0" distB="0" distL="0" distR="0" wp14:anchorId="5F29F858" wp14:editId="682930A4">
+          <wp:inline distT="0" distB="0" distL="0" distR="0" wp14:anchorId="33B7AB0C" wp14:editId="2829C307">
             <wp:extent cx="4028572" cy="1990476"/>
             <wp:effectExtent l="0" t="0" r="0" b="0"/>
             <wp:docPr id="2" name="Grafik 2"/>
@@ -2662,7 +2768,7 @@
           <w:lang w:val="de-DE" w:eastAsia="de-DE"/>
         </w:rPr>
         <w:drawing>
-          <wp:inline distT="0" distB="0" distL="0" distR="0" wp14:anchorId="0F3BFA45" wp14:editId="0AFCD1C2">
+          <wp:inline distT="0" distB="0" distL="0" distR="0" wp14:anchorId="652BAAF3" wp14:editId="574A0A16">
             <wp:extent cx="4028572" cy="2571429"/>
             <wp:effectExtent l="0" t="0" r="0" b="635"/>
             <wp:docPr id="4" name="Grafik 4"/>
@@ -2737,7 +2843,7 @@
           <w:lang w:val="de-DE" w:eastAsia="de-DE"/>
         </w:rPr>
         <w:drawing>
-          <wp:inline distT="0" distB="0" distL="0" distR="0" wp14:anchorId="7CA3ACC6" wp14:editId="2E28170D">
+          <wp:inline distT="0" distB="0" distL="0" distR="0" wp14:anchorId="4E71D7B7" wp14:editId="006D6CA3">
             <wp:extent cx="3923810" cy="2971429"/>
             <wp:effectExtent l="0" t="0" r="635" b="635"/>
             <wp:docPr id="5" name="Grafik 5"/>
@@ -2772,20 +2878,14 @@
           </wp:inline>
         </w:drawing>
       </w:r>
-      <w:bookmarkStart w:id="12" w:name="_Toc423410241"/>
-      <w:bookmarkStart w:id="13" w:name="_Toc425054507"/>
+      <w:bookmarkStart w:id="13" w:name="_Toc423410241"/>
+      <w:bookmarkStart w:id="14" w:name="_Toc425054507"/>
     </w:p>
     <w:p>
       <w:pPr>
         <w:ind w:firstLine="720"/>
-        <w:rPr>
-          <w:lang w:val="de-DE"/>
-        </w:rPr>
-      </w:pPr>
-      <w:r>
-        <w:rPr>
-          <w:lang w:val="de-DE"/>
-        </w:rPr>
+      </w:pPr>
+      <w:r>
         <w:lastRenderedPageBreak/>
         <w:t>Scenario 4: Play “Gamemode1”</w:t>
       </w:r>
@@ -2800,7 +2900,7 @@
           <w:lang w:val="de-DE" w:eastAsia="de-DE"/>
         </w:rPr>
         <w:drawing>
-          <wp:inline distT="0" distB="0" distL="0" distR="0" wp14:anchorId="435885EA" wp14:editId="361644C4">
+          <wp:inline distT="0" distB="0" distL="0" distR="0" wp14:anchorId="00ED64F0" wp14:editId="2E45F5C0">
             <wp:extent cx="2924175" cy="2679700"/>
             <wp:effectExtent l="0" t="0" r="9525" b="6350"/>
             <wp:docPr id="6" name="Grafik 6" descr="C:\Users\mincekara\Desktop\2015-12-08 15_06_51-SikulixIDE 1.1.0 - C__Users_mincekara_AppData_Local_Temp_Sikulix_1134246886_tmp-.png"/>
@@ -2853,34 +2953,14 @@
         <w:t>(</w:t>
       </w:r>
       <w:r>
-        <w:t xml:space="preserve">This test is testing to guess Rich Texan. </w:t>
-      </w:r>
-      <w:r>
-        <w:t>We used an older version of our application because this old version has a fix order of questions.)</w:t>
-      </w:r>
-    </w:p>
-    <w:p>
-      <w:pPr>
-        <w:rPr>
-          <w:lang w:val="de-DE"/>
-        </w:rPr>
-      </w:pPr>
-    </w:p>
-    <w:p>
-      <w:pPr>
-        <w:rPr>
-          <w:lang w:val="de-DE"/>
-        </w:rPr>
-      </w:pPr>
-      <w:bookmarkStart w:id="14" w:name="_GoBack"/>
-      <w:bookmarkEnd w:id="14"/>
-    </w:p>
+        <w:t>This test is testing to guess Rich Texan. We used an older version of our application because this old version has a fix order of questions.)</w:t>
+      </w:r>
+    </w:p>
+    <w:p/>
+    <w:p/>
     <w:p>
       <w:pPr>
         <w:ind w:firstLine="720"/>
-        <w:rPr>
-          <w:lang w:val="de-DE"/>
-        </w:rPr>
       </w:pPr>
     </w:p>
     <w:p>
@@ -2925,7 +3005,7 @@
           <w:lang w:val="en-GB"/>
         </w:rPr>
       </w:pPr>
-      <w:bookmarkStart w:id="15" w:name="_Toc436652683"/>
+      <w:bookmarkStart w:id="15" w:name="_Toc448735441"/>
       <w:r>
         <w:rPr>
           <w:rFonts w:ascii="Times New Roman" w:hAnsi="Times New Roman"/>
@@ -2933,8 +3013,8 @@
         </w:rPr>
         <w:t>Alternative Flows</w:t>
       </w:r>
-      <w:bookmarkEnd w:id="12"/>
       <w:bookmarkEnd w:id="13"/>
+      <w:bookmarkEnd w:id="14"/>
       <w:bookmarkEnd w:id="15"/>
     </w:p>
     <w:p>
@@ -2947,9 +3027,9 @@
           <w:lang w:val="en-GB"/>
         </w:rPr>
       </w:pPr>
-      <w:bookmarkStart w:id="16" w:name="_Toc436652684"/>
-      <w:bookmarkStart w:id="17" w:name="_Toc423410251"/>
-      <w:bookmarkStart w:id="18" w:name="_Toc425054510"/>
+      <w:bookmarkStart w:id="16" w:name="_Toc423410251"/>
+      <w:bookmarkStart w:id="17" w:name="_Toc425054510"/>
+      <w:bookmarkStart w:id="18" w:name="_Toc448735442"/>
       <w:r>
         <w:rPr>
           <w:rFonts w:ascii="Times New Roman" w:hAnsi="Times New Roman"/>
@@ -2958,40 +3038,40 @@
         </w:rPr>
         <w:t>Abort active game</w:t>
       </w:r>
+      <w:bookmarkEnd w:id="18"/>
+    </w:p>
+    <w:p>
+      <w:pPr>
+        <w:ind w:left="720"/>
+        <w:rPr>
+          <w:lang w:val="en-GB"/>
+        </w:rPr>
+      </w:pPr>
+      <w:r>
+        <w:rPr>
+          <w:lang w:val="en-GB"/>
+        </w:rPr>
+        <w:t xml:space="preserve">The user can abort the active game with the function “Abort game” or he can close the application. This game will not appear in the statistics. </w:t>
+      </w:r>
+    </w:p>
+    <w:p>
+      <w:pPr>
+        <w:pStyle w:val="berschrift1"/>
+        <w:rPr>
+          <w:rFonts w:ascii="Times New Roman" w:hAnsi="Times New Roman"/>
+          <w:lang w:val="en-GB"/>
+        </w:rPr>
+      </w:pPr>
+      <w:bookmarkStart w:id="19" w:name="_Toc448735443"/>
+      <w:r>
+        <w:rPr>
+          <w:rFonts w:ascii="Times New Roman" w:hAnsi="Times New Roman"/>
+          <w:lang w:val="en-GB"/>
+        </w:rPr>
+        <w:t>Special Requirements</w:t>
+      </w:r>
       <w:bookmarkEnd w:id="16"/>
-    </w:p>
-    <w:p>
-      <w:pPr>
-        <w:ind w:left="720"/>
-        <w:rPr>
-          <w:lang w:val="en-GB"/>
-        </w:rPr>
-      </w:pPr>
-      <w:r>
-        <w:rPr>
-          <w:lang w:val="en-GB"/>
-        </w:rPr>
-        <w:t xml:space="preserve">The user can abort the active game with the function “Abort game” or he can close the application. This game will not appear in the statistics. </w:t>
-      </w:r>
-    </w:p>
-    <w:p>
-      <w:pPr>
-        <w:pStyle w:val="berschrift1"/>
-        <w:rPr>
-          <w:rFonts w:ascii="Times New Roman" w:hAnsi="Times New Roman"/>
-          <w:lang w:val="en-GB"/>
-        </w:rPr>
-      </w:pPr>
-      <w:bookmarkStart w:id="19" w:name="_Toc436652685"/>
-      <w:r>
-        <w:rPr>
-          <w:rFonts w:ascii="Times New Roman" w:hAnsi="Times New Roman"/>
-          <w:lang w:val="en-GB"/>
-        </w:rPr>
-        <w:t>Special Requirements</w:t>
-      </w:r>
       <w:bookmarkEnd w:id="17"/>
-      <w:bookmarkEnd w:id="18"/>
       <w:bookmarkEnd w:id="19"/>
     </w:p>
     <w:p>
@@ -3019,7 +3099,7 @@
       </w:pPr>
       <w:bookmarkStart w:id="20" w:name="_Toc423410253"/>
       <w:bookmarkStart w:id="21" w:name="_Toc425054512"/>
-      <w:bookmarkStart w:id="22" w:name="_Toc436652686"/>
+      <w:bookmarkStart w:id="22" w:name="_Toc448735444"/>
       <w:r>
         <w:rPr>
           <w:rFonts w:ascii="Times New Roman" w:hAnsi="Times New Roman"/>
@@ -3040,7 +3120,7 @@
           <w:lang w:val="en-GB"/>
         </w:rPr>
       </w:pPr>
-      <w:bookmarkStart w:id="23" w:name="_Toc436652687"/>
+      <w:bookmarkStart w:id="23" w:name="_Toc448735445"/>
       <w:r>
         <w:rPr>
           <w:rFonts w:ascii="Times New Roman" w:hAnsi="Times New Roman"/>
@@ -3087,7 +3167,7 @@
       </w:pPr>
       <w:bookmarkStart w:id="24" w:name="_Toc423410255"/>
       <w:bookmarkStart w:id="25" w:name="_Toc425054514"/>
-      <w:bookmarkStart w:id="26" w:name="_Toc436652688"/>
+      <w:bookmarkStart w:id="26" w:name="_Toc448735446"/>
       <w:proofErr w:type="spellStart"/>
       <w:r>
         <w:rPr>
@@ -3109,7 +3189,7 @@
           <w:lang w:val="en-GB"/>
         </w:rPr>
       </w:pPr>
-      <w:bookmarkStart w:id="27" w:name="_Toc436652689"/>
+      <w:bookmarkStart w:id="27" w:name="_Toc448735447"/>
       <w:r>
         <w:rPr>
           <w:rFonts w:ascii="Times New Roman" w:hAnsi="Times New Roman"/>
@@ -3155,7 +3235,7 @@
           <w:lang w:val="en-GB"/>
         </w:rPr>
       </w:pPr>
-      <w:bookmarkStart w:id="28" w:name="_Toc436652690"/>
+      <w:bookmarkStart w:id="28" w:name="_Toc448735448"/>
       <w:proofErr w:type="spellStart"/>
       <w:r>
         <w:rPr>
@@ -3251,39 +3331,183 @@
     </w:p>
     <w:p>
       <w:pPr>
+        <w:ind w:left="720"/>
+        <w:rPr>
+          <w:lang w:val="en-GB"/>
+        </w:rPr>
+      </w:pPr>
+    </w:p>
+    <w:p>
+      <w:pPr>
+        <w:ind w:left="720"/>
+        <w:rPr>
+          <w:lang w:val="en-GB"/>
+        </w:rPr>
+      </w:pPr>
+    </w:p>
+    <w:p>
+      <w:pPr>
         <w:pStyle w:val="berschrift1"/>
         <w:rPr>
           <w:rFonts w:ascii="Times New Roman" w:hAnsi="Times New Roman"/>
           <w:lang w:val="en-GB"/>
         </w:rPr>
       </w:pPr>
-      <w:bookmarkStart w:id="29" w:name="_Toc436652691"/>
-      <w:r>
-        <w:rPr>
-          <w:rFonts w:ascii="Times New Roman" w:hAnsi="Times New Roman"/>
-          <w:lang w:val="en-GB"/>
-        </w:rPr>
+      <w:bookmarkStart w:id="29" w:name="_Toc448735449"/>
+      <w:r>
+        <w:rPr>
+          <w:rFonts w:ascii="Times New Roman" w:hAnsi="Times New Roman"/>
+          <w:lang w:val="en-GB"/>
+        </w:rPr>
+        <w:lastRenderedPageBreak/>
         <w:t>Extension Points</w:t>
       </w:r>
       <w:bookmarkEnd w:id="29"/>
     </w:p>
     <w:p>
       <w:pPr>
-        <w:ind w:left="720"/>
-        <w:rPr>
-          <w:lang w:val="en-GB"/>
-        </w:rPr>
-      </w:pPr>
-      <w:r>
-        <w:rPr>
-          <w:lang w:val="en-GB"/>
-        </w:rPr>
-        <w:t>(n/a)</w:t>
+        <w:pStyle w:val="berschrift2"/>
+        <w:rPr>
+          <w:rFonts w:ascii="Times New Roman" w:hAnsi="Times New Roman"/>
+          <w:lang w:val="en-GB"/>
+        </w:rPr>
+      </w:pPr>
+      <w:bookmarkStart w:id="30" w:name="_Toc448735450"/>
+      <w:r>
+        <w:rPr>
+          <w:rFonts w:ascii="Times New Roman" w:hAnsi="Times New Roman"/>
+          <w:lang w:val="en-GB"/>
+        </w:rPr>
+        <w:t>Function Points</w:t>
+      </w:r>
+      <w:bookmarkEnd w:id="30"/>
+    </w:p>
+    <w:p>
+      <w:pPr>
+        <w:rPr>
+          <w:noProof/>
+          <w:lang w:val="de-DE" w:eastAsia="de-DE"/>
+        </w:rPr>
+      </w:pPr>
+    </w:p>
+    <w:p>
+      <w:pPr>
+        <w:rPr>
+          <w:lang w:val="en-GB"/>
+        </w:rPr>
+      </w:pPr>
+      <w:r>
+        <w:rPr>
+          <w:noProof/>
+          <w:lang w:val="de-DE" w:eastAsia="de-DE"/>
+        </w:rPr>
+        <w:drawing>
+          <wp:inline distT="0" distB="0" distL="0" distR="0" wp14:anchorId="502CA0AD" wp14:editId="5B1CE7E2">
+            <wp:extent cx="5937885" cy="2790825"/>
+            <wp:effectExtent l="0" t="0" r="5715" b="9525"/>
+            <wp:docPr id="7" name="Grafik 7" descr="C:\Users\mincekara\Desktop\UC Gamemode1.png"/>
+            <wp:cNvGraphicFramePr>
+              <a:graphicFrameLocks xmlns:a="http://schemas.openxmlformats.org/drawingml/2006/main" noChangeAspect="1"/>
+            </wp:cNvGraphicFramePr>
+            <a:graphic xmlns:a="http://schemas.openxmlformats.org/drawingml/2006/main">
+              <a:graphicData uri="http://schemas.openxmlformats.org/drawingml/2006/picture">
+                <pic:pic xmlns:pic="http://schemas.openxmlformats.org/drawingml/2006/picture">
+                  <pic:nvPicPr>
+                    <pic:cNvPr id="0" name="Picture 1" descr="C:\Users\mincekara\Desktop\UC Gamemode1.png"/>
+                    <pic:cNvPicPr>
+                      <a:picLocks noChangeAspect="1" noChangeArrowheads="1"/>
+                    </pic:cNvPicPr>
+                  </pic:nvPicPr>
+                  <pic:blipFill>
+                    <a:blip r:embed="rId17">
+                      <a:extLst>
+                        <a:ext uri="{28A0092B-C50C-407E-A947-70E740481C1C}">
+                          <a14:useLocalDpi xmlns:a14="http://schemas.microsoft.com/office/drawing/2010/main" val="0"/>
+                        </a:ext>
+                      </a:extLst>
+                    </a:blip>
+                    <a:srcRect/>
+                    <a:stretch>
+                      <a:fillRect/>
+                    </a:stretch>
+                  </pic:blipFill>
+                  <pic:spPr bwMode="auto">
+                    <a:xfrm>
+                      <a:off x="0" y="0"/>
+                      <a:ext cx="5937885" cy="2790825"/>
+                    </a:xfrm>
+                    <a:prstGeom prst="rect">
+                      <a:avLst/>
+                    </a:prstGeom>
+                    <a:noFill/>
+                    <a:ln>
+                      <a:noFill/>
+                    </a:ln>
+                  </pic:spPr>
+                </pic:pic>
+              </a:graphicData>
+            </a:graphic>
+          </wp:inline>
+        </w:drawing>
+      </w:r>
+    </w:p>
+    <w:p>
+      <w:pPr>
+        <w:rPr>
+          <w:lang w:val="en-GB"/>
+        </w:rPr>
+      </w:pPr>
+      <w:r>
+        <w:rPr>
+          <w:lang w:val="en-GB"/>
+        </w:rPr>
+        <w:t xml:space="preserve">The number of user inputs is just </w:t>
+      </w:r>
+      <w:proofErr w:type="gramStart"/>
+      <w:r>
+        <w:rPr>
+          <w:lang w:val="en-GB"/>
+        </w:rPr>
+        <w:t>a</w:t>
+      </w:r>
+      <w:proofErr w:type="gramEnd"/>
+      <w:r>
+        <w:rPr>
+          <w:lang w:val="en-GB"/>
+        </w:rPr>
+        <w:t xml:space="preserve"> estimation because the user could need just 5 questions to guess the character or more than 10 question. Each question needs </w:t>
+      </w:r>
+      <w:proofErr w:type="gramStart"/>
+      <w:r>
+        <w:rPr>
+          <w:lang w:val="en-GB"/>
+        </w:rPr>
+        <w:t>an</w:t>
+      </w:r>
+      <w:proofErr w:type="gramEnd"/>
+      <w:r>
+        <w:rPr>
+          <w:lang w:val="en-GB"/>
+        </w:rPr>
+        <w:t xml:space="preserve"> user input.</w:t>
+      </w:r>
+    </w:p>
+    <w:p>
+      <w:pPr>
+        <w:rPr>
+          <w:lang w:val="en-GB"/>
+        </w:rPr>
+      </w:pPr>
+      <w:r>
+        <w:rPr>
+          <w:lang w:val="en-GB"/>
+        </w:rPr>
+        <w:t xml:space="preserve">Some files are quite easy but some for example the algorithm are complex. Because of this we weighted them with average. </w:t>
       </w:r>
     </w:p>
     <w:sectPr>
-      <w:headerReference w:type="default" r:id="rId17"/>
-      <w:footerReference w:type="default" r:id="rId18"/>
+      <w:headerReference w:type="default" r:id="rId18"/>
+      <w:footerReference w:type="default" r:id="rId19"/>
       <w:endnotePr>
         <w:numFmt w:val="decimal"/>
       </w:endnotePr>
@@ -3417,7 +3641,7 @@
             <w:rPr>
               <w:noProof/>
             </w:rPr>
-            <w:t>2015</w:t>
+            <w:t>2016</w:t>
           </w:r>
           <w:r>
             <w:fldChar w:fldCharType="end"/>
@@ -3464,7 +3688,7 @@
               <w:rStyle w:val="Seitenzahl"/>
               <w:noProof/>
             </w:rPr>
-            <w:t>7</w:t>
+            <w:t>3</w:t>
           </w:r>
           <w:r>
             <w:rPr>
@@ -3616,7 +3840,7 @@
             <w:ind w:right="68"/>
           </w:pPr>
           <w:r>
-            <w:t xml:space="preserve">  Version:           1.6</w:t>
+            <w:t xml:space="preserve">  Version:           1.7</w:t>
           </w:r>
         </w:p>
       </w:tc>
@@ -3661,16 +3885,13 @@
             <w:t xml:space="preserve">  Date:  </w:t>
           </w:r>
           <w:r>
-            <w:t>30</w:t>
-          </w:r>
-          <w:r>
-            <w:t>/11</w:t>
+            <w:t>18/04</w:t>
           </w:r>
           <w:r>
             <w:t>/</w:t>
           </w:r>
           <w:r>
-            <w:t>2015</w:t>
+            <w:t>2016</w:t>
           </w:r>
         </w:p>
       </w:tc>
@@ -4400,7 +4621,6 @@
         <w:numId w:val="1"/>
       </w:numPr>
       <w:spacing w:before="120" w:after="60"/>
-      <w:ind w:left="720" w:hanging="720"/>
       <w:outlineLvl w:val="0"/>
     </w:pPr>
     <w:rPr>
@@ -4468,7 +4688,6 @@
         <w:numId w:val="1"/>
       </w:numPr>
       <w:spacing w:before="240" w:after="60"/>
-      <w:ind w:left="2880"/>
       <w:outlineLvl w:val="4"/>
     </w:pPr>
     <w:rPr>
@@ -4486,7 +4705,6 @@
         <w:numId w:val="1"/>
       </w:numPr>
       <w:spacing w:before="240" w:after="60"/>
-      <w:ind w:left="2880"/>
       <w:outlineLvl w:val="5"/>
     </w:pPr>
     <w:rPr>
@@ -4505,7 +4723,6 @@
         <w:numId w:val="1"/>
       </w:numPr>
       <w:spacing w:before="240" w:after="60"/>
-      <w:ind w:left="2880"/>
       <w:outlineLvl w:val="6"/>
     </w:pPr>
   </w:style>
@@ -4520,7 +4737,6 @@
         <w:numId w:val="1"/>
       </w:numPr>
       <w:spacing w:before="240" w:after="60"/>
-      <w:ind w:left="2880"/>
       <w:outlineLvl w:val="7"/>
     </w:pPr>
     <w:rPr>
@@ -4538,7 +4754,6 @@
         <w:numId w:val="1"/>
       </w:numPr>
       <w:spacing w:before="240" w:after="60"/>
-      <w:ind w:left="2880"/>
       <w:outlineLvl w:val="8"/>
     </w:pPr>
     <w:rPr>
@@ -5162,7 +5377,6 @@
         <w:numId w:val="1"/>
       </w:numPr>
       <w:spacing w:before="120" w:after="60"/>
-      <w:ind w:left="720" w:hanging="720"/>
       <w:outlineLvl w:val="0"/>
     </w:pPr>
     <w:rPr>
@@ -5230,7 +5444,6 @@
         <w:numId w:val="1"/>
       </w:numPr>
       <w:spacing w:before="240" w:after="60"/>
-      <w:ind w:left="2880"/>
       <w:outlineLvl w:val="4"/>
     </w:pPr>
     <w:rPr>
@@ -5248,7 +5461,6 @@
         <w:numId w:val="1"/>
       </w:numPr>
       <w:spacing w:before="240" w:after="60"/>
-      <w:ind w:left="2880"/>
       <w:outlineLvl w:val="5"/>
     </w:pPr>
     <w:rPr>
@@ -5267,7 +5479,6 @@
         <w:numId w:val="1"/>
       </w:numPr>
       <w:spacing w:before="240" w:after="60"/>
-      <w:ind w:left="2880"/>
       <w:outlineLvl w:val="6"/>
     </w:pPr>
   </w:style>
@@ -5282,7 +5493,6 @@
         <w:numId w:val="1"/>
       </w:numPr>
       <w:spacing w:before="240" w:after="60"/>
-      <w:ind w:left="2880"/>
       <w:outlineLvl w:val="7"/>
     </w:pPr>
     <w:rPr>
@@ -5300,7 +5510,6 @@
         <w:numId w:val="1"/>
       </w:numPr>
       <w:spacing w:before="240" w:after="60"/>
-      <w:ind w:left="2880"/>
       <w:outlineLvl w:val="8"/>
     </w:pPr>
     <w:rPr>
@@ -6042,7 +6251,7 @@
 </file>
 
 <file path=customXml/itemProps1.xml><?xml version="1.0" encoding="utf-8"?>
-<ds:datastoreItem xmlns:ds="http://schemas.openxmlformats.org/officeDocument/2006/customXml" ds:itemID="{ACD53859-FB44-4438-89F2-4F142A62BC98}">
+<ds:datastoreItem xmlns:ds="http://schemas.openxmlformats.org/officeDocument/2006/customXml" ds:itemID="{7EA3FAD9-2E01-4CDC-BE2C-9398E9A5A3ED}">
   <ds:schemaRefs>
     <ds:schemaRef ds:uri="http://schemas.openxmlformats.org/officeDocument/2006/bibliography"/>
   </ds:schemaRefs>

</xml_diff>

<commit_message>
Update docs structure and add new todo-list
</commit_message>
<xml_diff>
--- a/usecases/1 UseCase_Gamemode 1.docx
+++ b/usecases/1 UseCase_Gamemode 1.docx
@@ -1,6 +1,6 @@
 
 <file path=word/document.xml><?xml version="1.0" encoding="utf-8"?>
-<w:document xmlns:wpc="http://schemas.microsoft.com/office/word/2010/wordprocessingCanvas" xmlns:cx="http://schemas.microsoft.com/office/drawing/2014/chartex" xmlns:cx1="http://schemas.microsoft.com/office/drawing/2015/9/8/chartex" xmlns:mc="http://schemas.openxmlformats.org/markup-compatibility/2006" xmlns:o="urn:schemas-microsoft-com:office:office" xmlns:r="http://schemas.openxmlformats.org/officeDocument/2006/relationships" xmlns:m="http://schemas.openxmlformats.org/officeDocument/2006/math" xmlns:v="urn:schemas-microsoft-com:vml" xmlns:wp14="http://schemas.microsoft.com/office/word/2010/wordprocessingDrawing" xmlns:wp="http://schemas.openxmlformats.org/drawingml/2006/wordprocessingDrawing" xmlns:w10="urn:schemas-microsoft-com:office:word" xmlns:w="http://schemas.openxmlformats.org/wordprocessingml/2006/main" xmlns:w14="http://schemas.microsoft.com/office/word/2010/wordml" xmlns:w15="http://schemas.microsoft.com/office/word/2012/wordml" xmlns:w16se="http://schemas.microsoft.com/office/word/2015/wordml/symex" xmlns:wpg="http://schemas.microsoft.com/office/word/2010/wordprocessingGroup" xmlns:wpi="http://schemas.microsoft.com/office/word/2010/wordprocessingInk" xmlns:wne="http://schemas.microsoft.com/office/word/2006/wordml" xmlns:wps="http://schemas.microsoft.com/office/word/2010/wordprocessingShape" mc:Ignorable="w14 w15 w16se wp14">
+<w:document xmlns:wpc="http://schemas.microsoft.com/office/word/2010/wordprocessingCanvas" xmlns:mc="http://schemas.openxmlformats.org/markup-compatibility/2006" xmlns:o="urn:schemas-microsoft-com:office:office" xmlns:r="http://schemas.openxmlformats.org/officeDocument/2006/relationships" xmlns:m="http://schemas.openxmlformats.org/officeDocument/2006/math" xmlns:v="urn:schemas-microsoft-com:vml" xmlns:wp14="http://schemas.microsoft.com/office/word/2010/wordprocessingDrawing" xmlns:wp="http://schemas.openxmlformats.org/drawingml/2006/wordprocessingDrawing" xmlns:w10="urn:schemas-microsoft-com:office:word" xmlns:w="http://schemas.openxmlformats.org/wordprocessingml/2006/main" xmlns:w14="http://schemas.microsoft.com/office/word/2010/wordml" xmlns:wpg="http://schemas.microsoft.com/office/word/2010/wordprocessingGroup" xmlns:wpi="http://schemas.microsoft.com/office/word/2010/wordprocessingInk" xmlns:wne="http://schemas.microsoft.com/office/word/2006/wordml" xmlns:wps="http://schemas.microsoft.com/office/word/2010/wordprocessingShape" mc:Ignorable="w14 wp14">
   <w:body>
     <w:p>
       <w:pPr>
@@ -8,13 +8,11 @@
         <w:jc w:val="right"/>
         <w:rPr>
           <w:rFonts w:ascii="Times New Roman" w:hAnsi="Times New Roman"/>
-          <w:lang w:val="de-DE"/>
         </w:rPr>
       </w:pPr>
       <w:r>
         <w:rPr>
           <w:rFonts w:ascii="Times New Roman" w:hAnsi="Times New Roman"/>
-          <w:lang w:val="de-DE"/>
         </w:rPr>
         <w:t>Nappy, the ingenious</w:t>
       </w:r>
@@ -25,10 +23,9 @@
         <w:jc w:val="right"/>
         <w:rPr>
           <w:rFonts w:ascii="Times New Roman" w:hAnsi="Times New Roman"/>
-          <w:lang w:val="de-DE"/>
         </w:rPr>
         <w:sectPr>
-          <w:headerReference w:type="default" r:id="rId8"/>
+          <w:headerReference w:type="default" r:id="rId9"/>
           <w:endnotePr>
             <w:numFmt w:val="decimal"/>
           </w:endnotePr>
@@ -48,7 +45,6 @@
       <w:r>
         <w:rPr>
           <w:rFonts w:ascii="Times New Roman" w:hAnsi="Times New Roman"/>
-          <w:lang w:val="de-DE"/>
         </w:rPr>
         <w:instrText xml:space="preserve">title  \* Mergeformat </w:instrText>
       </w:r>
@@ -62,14 +58,12 @@
       <w:r>
         <w:rPr>
           <w:rFonts w:ascii="Times New Roman" w:hAnsi="Times New Roman"/>
-          <w:lang w:val="de-DE"/>
         </w:rPr>
         <w:t xml:space="preserve">Use-Case Specification: </w:t>
       </w:r>
       <w:r>
         <w:rPr>
           <w:rFonts w:ascii="Times New Roman" w:hAnsi="Times New Roman"/>
-          <w:lang w:val="de-DE"/>
         </w:rPr>
         <w:t>Gamemode 1</w:t>
       </w:r>
@@ -2613,7 +2607,7 @@
                     </pic:cNvPicPr>
                   </pic:nvPicPr>
                   <pic:blipFill>
-                    <a:blip r:embed="rId9">
+                    <a:blip r:embed="rId10">
                       <a:extLst>
                         <a:ext uri="{28A0092B-C50C-407E-A947-70E740481C1C}">
                           <a14:useLocalDpi xmlns:a14="http://schemas.microsoft.com/office/drawing/2010/main" val="0"/>
@@ -2736,7 +2730,7 @@
                     </pic:cNvPicPr>
                   </pic:nvPicPr>
                   <pic:blipFill>
-                    <a:blip r:embed="rId10">
+                    <a:blip r:embed="rId11">
                       <a:extLst>
                         <a:ext uri="{28A0092B-C50C-407E-A947-70E740481C1C}">
                           <a14:useLocalDpi xmlns:a14="http://schemas.microsoft.com/office/drawing/2010/main" val="0"/>
@@ -2883,7 +2877,7 @@
                     <pic:cNvPicPr/>
                   </pic:nvPicPr>
                   <pic:blipFill>
-                    <a:blip r:embed="rId11"/>
+                    <a:blip r:embed="rId12"/>
                     <a:stretch>
                       <a:fillRect/>
                     </a:stretch>
@@ -2943,228 +2937,6 @@
             <wp:extent cx="4028572" cy="2571429"/>
             <wp:effectExtent l="0" t="0" r="0" b="635"/>
             <wp:docPr id="4" name="Grafik 4"/>
-            <wp:cNvGraphicFramePr>
-              <a:graphicFrameLocks xmlns:a="http://schemas.openxmlformats.org/drawingml/2006/main" noChangeAspect="1"/>
-            </wp:cNvGraphicFramePr>
-            <a:graphic xmlns:a="http://schemas.openxmlformats.org/drawingml/2006/main">
-              <a:graphicData uri="http://schemas.openxmlformats.org/drawingml/2006/picture">
-                <pic:pic xmlns:pic="http://schemas.openxmlformats.org/drawingml/2006/picture">
-                  <pic:nvPicPr>
-                    <pic:cNvPr id="0" name=""/>
-                    <pic:cNvPicPr/>
-                  </pic:nvPicPr>
-                  <pic:blipFill>
-                    <a:blip r:embed="rId12"/>
-                    <a:stretch>
-                      <a:fillRect/>
-                    </a:stretch>
-                  </pic:blipFill>
-                  <pic:spPr>
-                    <a:xfrm>
-                      <a:off x="0" y="0"/>
-                      <a:ext cx="4028572" cy="2571429"/>
-                    </a:xfrm>
-                    <a:prstGeom prst="rect">
-                      <a:avLst/>
-                    </a:prstGeom>
-                  </pic:spPr>
-                </pic:pic>
-              </a:graphicData>
-            </a:graphic>
-          </wp:inline>
-        </w:drawing>
-      </w:r>
-    </w:p>
-    <w:p>
-      <w:pPr>
-        <w:ind w:left="720" w:firstLine="720"/>
-        <w:rPr>
-          <w:lang w:val="de-DE"/>
-        </w:rPr>
-      </w:pPr>
-    </w:p>
-    <w:p>
-      <w:pPr>
-        <w:ind w:left="720" w:firstLine="720"/>
-        <w:rPr>
-          <w:lang w:val="de-DE"/>
-        </w:rPr>
-      </w:pPr>
-    </w:p>
-    <w:p>
-      <w:pPr>
-        <w:ind w:left="720" w:firstLine="720"/>
-        <w:rPr>
-          <w:lang w:val="de-DE"/>
-        </w:rPr>
-      </w:pPr>
-    </w:p>
-    <w:p>
-      <w:pPr>
-        <w:ind w:left="720" w:firstLine="720"/>
-        <w:rPr>
-          <w:lang w:val="de-DE"/>
-        </w:rPr>
-      </w:pPr>
-    </w:p>
-    <w:p>
-      <w:pPr>
-        <w:ind w:left="720" w:firstLine="720"/>
-        <w:rPr>
-          <w:lang w:val="de-DE"/>
-        </w:rPr>
-      </w:pPr>
-    </w:p>
-    <w:p>
-      <w:pPr>
-        <w:ind w:left="720" w:firstLine="720"/>
-        <w:rPr>
-          <w:lang w:val="de-DE"/>
-        </w:rPr>
-      </w:pPr>
-    </w:p>
-    <w:p>
-      <w:pPr>
-        <w:ind w:left="720" w:firstLine="720"/>
-        <w:rPr>
-          <w:lang w:val="de-DE"/>
-        </w:rPr>
-      </w:pPr>
-    </w:p>
-    <w:p>
-      <w:pPr>
-        <w:ind w:left="720" w:firstLine="720"/>
-        <w:rPr>
-          <w:lang w:val="de-DE"/>
-        </w:rPr>
-      </w:pPr>
-    </w:p>
-    <w:p>
-      <w:pPr>
-        <w:ind w:left="720" w:firstLine="720"/>
-        <w:rPr>
-          <w:lang w:val="de-DE"/>
-        </w:rPr>
-      </w:pPr>
-    </w:p>
-    <w:p>
-      <w:pPr>
-        <w:ind w:left="720" w:firstLine="720"/>
-        <w:rPr>
-          <w:lang w:val="de-DE"/>
-        </w:rPr>
-      </w:pPr>
-    </w:p>
-    <w:p>
-      <w:pPr>
-        <w:ind w:left="720" w:firstLine="720"/>
-        <w:rPr>
-          <w:lang w:val="de-DE"/>
-        </w:rPr>
-      </w:pPr>
-    </w:p>
-    <w:p>
-      <w:pPr>
-        <w:ind w:left="720" w:firstLine="720"/>
-        <w:rPr>
-          <w:lang w:val="de-DE"/>
-        </w:rPr>
-      </w:pPr>
-    </w:p>
-    <w:p>
-      <w:pPr>
-        <w:ind w:left="720" w:firstLine="720"/>
-        <w:rPr>
-          <w:lang w:val="de-DE"/>
-        </w:rPr>
-      </w:pPr>
-    </w:p>
-    <w:p>
-      <w:pPr>
-        <w:ind w:left="720" w:firstLine="720"/>
-        <w:rPr>
-          <w:lang w:val="de-DE"/>
-        </w:rPr>
-      </w:pPr>
-    </w:p>
-    <w:p>
-      <w:pPr>
-        <w:ind w:left="720" w:firstLine="720"/>
-        <w:rPr>
-          <w:lang w:val="de-DE"/>
-        </w:rPr>
-      </w:pPr>
-    </w:p>
-    <w:p>
-      <w:pPr>
-        <w:rPr>
-          <w:lang w:val="de-DE"/>
-        </w:rPr>
-      </w:pPr>
-    </w:p>
-    <w:p>
-      <w:pPr>
-        <w:rPr>
-          <w:lang w:val="de-DE"/>
-        </w:rPr>
-      </w:pPr>
-    </w:p>
-    <w:p>
-      <w:pPr>
-        <w:ind w:left="720"/>
-        <w:rPr>
-          <w:lang w:val="de-DE"/>
-        </w:rPr>
-      </w:pPr>
-      <w:r>
-        <w:rPr>
-          <w:lang w:val="de-DE"/>
-        </w:rPr>
-        <w:lastRenderedPageBreak/>
-        <w:t xml:space="preserve">Szenario </w:t>
-      </w:r>
-      <w:r>
-        <w:rPr>
-          <w:lang w:val="de-DE"/>
-        </w:rPr>
-        <w:t xml:space="preserve">3: </w:t>
-      </w:r>
-      <w:r>
-        <w:rPr>
-          <w:lang w:val="de-DE"/>
-        </w:rPr>
-        <w:t xml:space="preserve">Unterbreche ein </w:t>
-      </w:r>
-      <w:r>
-        <w:rPr>
-          <w:lang w:val="de-DE"/>
-        </w:rPr>
-        <w:t>laufendes</w:t>
-      </w:r>
-      <w:r>
-        <w:rPr>
-          <w:lang w:val="de-DE"/>
-        </w:rPr>
-        <w:t xml:space="preserve"> Spiel</w:t>
-      </w:r>
-    </w:p>
-    <w:p>
-      <w:pPr>
-        <w:ind w:left="720" w:firstLine="720"/>
-        <w:rPr>
-          <w:lang w:val="de-DE"/>
-        </w:rPr>
-      </w:pPr>
-      <w:r>
-        <w:rPr>
-          <w:noProof/>
-          <w:lang w:val="de-DE" w:eastAsia="de-DE"/>
-        </w:rPr>
-        <w:drawing>
-          <wp:inline distT="0" distB="0" distL="0" distR="0" wp14:anchorId="4E71D7B7" wp14:editId="006D6CA3">
-            <wp:extent cx="3923810" cy="2971429"/>
-            <wp:effectExtent l="0" t="0" r="635" b="635"/>
-            <wp:docPr id="5" name="Grafik 5"/>
             <wp:cNvGraphicFramePr>
               <a:graphicFrameLocks xmlns:a="http://schemas.openxmlformats.org/drawingml/2006/main" noChangeAspect="1"/>
             </wp:cNvGraphicFramePr>
@@ -3184,6 +2956,228 @@
                   <pic:spPr>
                     <a:xfrm>
                       <a:off x="0" y="0"/>
+                      <a:ext cx="4028572" cy="2571429"/>
+                    </a:xfrm>
+                    <a:prstGeom prst="rect">
+                      <a:avLst/>
+                    </a:prstGeom>
+                  </pic:spPr>
+                </pic:pic>
+              </a:graphicData>
+            </a:graphic>
+          </wp:inline>
+        </w:drawing>
+      </w:r>
+    </w:p>
+    <w:p>
+      <w:pPr>
+        <w:ind w:left="720" w:firstLine="720"/>
+        <w:rPr>
+          <w:lang w:val="de-DE"/>
+        </w:rPr>
+      </w:pPr>
+    </w:p>
+    <w:p>
+      <w:pPr>
+        <w:ind w:left="720" w:firstLine="720"/>
+        <w:rPr>
+          <w:lang w:val="de-DE"/>
+        </w:rPr>
+      </w:pPr>
+    </w:p>
+    <w:p>
+      <w:pPr>
+        <w:ind w:left="720" w:firstLine="720"/>
+        <w:rPr>
+          <w:lang w:val="de-DE"/>
+        </w:rPr>
+      </w:pPr>
+    </w:p>
+    <w:p>
+      <w:pPr>
+        <w:ind w:left="720" w:firstLine="720"/>
+        <w:rPr>
+          <w:lang w:val="de-DE"/>
+        </w:rPr>
+      </w:pPr>
+    </w:p>
+    <w:p>
+      <w:pPr>
+        <w:ind w:left="720" w:firstLine="720"/>
+        <w:rPr>
+          <w:lang w:val="de-DE"/>
+        </w:rPr>
+      </w:pPr>
+    </w:p>
+    <w:p>
+      <w:pPr>
+        <w:ind w:left="720" w:firstLine="720"/>
+        <w:rPr>
+          <w:lang w:val="de-DE"/>
+        </w:rPr>
+      </w:pPr>
+    </w:p>
+    <w:p>
+      <w:pPr>
+        <w:ind w:left="720" w:firstLine="720"/>
+        <w:rPr>
+          <w:lang w:val="de-DE"/>
+        </w:rPr>
+      </w:pPr>
+    </w:p>
+    <w:p>
+      <w:pPr>
+        <w:ind w:left="720" w:firstLine="720"/>
+        <w:rPr>
+          <w:lang w:val="de-DE"/>
+        </w:rPr>
+      </w:pPr>
+    </w:p>
+    <w:p>
+      <w:pPr>
+        <w:ind w:left="720" w:firstLine="720"/>
+        <w:rPr>
+          <w:lang w:val="de-DE"/>
+        </w:rPr>
+      </w:pPr>
+    </w:p>
+    <w:p>
+      <w:pPr>
+        <w:ind w:left="720" w:firstLine="720"/>
+        <w:rPr>
+          <w:lang w:val="de-DE"/>
+        </w:rPr>
+      </w:pPr>
+    </w:p>
+    <w:p>
+      <w:pPr>
+        <w:ind w:left="720" w:firstLine="720"/>
+        <w:rPr>
+          <w:lang w:val="de-DE"/>
+        </w:rPr>
+      </w:pPr>
+    </w:p>
+    <w:p>
+      <w:pPr>
+        <w:ind w:left="720" w:firstLine="720"/>
+        <w:rPr>
+          <w:lang w:val="de-DE"/>
+        </w:rPr>
+      </w:pPr>
+    </w:p>
+    <w:p>
+      <w:pPr>
+        <w:ind w:left="720" w:firstLine="720"/>
+        <w:rPr>
+          <w:lang w:val="de-DE"/>
+        </w:rPr>
+      </w:pPr>
+    </w:p>
+    <w:p>
+      <w:pPr>
+        <w:ind w:left="720" w:firstLine="720"/>
+        <w:rPr>
+          <w:lang w:val="de-DE"/>
+        </w:rPr>
+      </w:pPr>
+    </w:p>
+    <w:p>
+      <w:pPr>
+        <w:ind w:left="720" w:firstLine="720"/>
+        <w:rPr>
+          <w:lang w:val="de-DE"/>
+        </w:rPr>
+      </w:pPr>
+    </w:p>
+    <w:p>
+      <w:pPr>
+        <w:rPr>
+          <w:lang w:val="de-DE"/>
+        </w:rPr>
+      </w:pPr>
+    </w:p>
+    <w:p>
+      <w:pPr>
+        <w:rPr>
+          <w:lang w:val="de-DE"/>
+        </w:rPr>
+      </w:pPr>
+    </w:p>
+    <w:p>
+      <w:pPr>
+        <w:ind w:left="720"/>
+        <w:rPr>
+          <w:lang w:val="de-DE"/>
+        </w:rPr>
+      </w:pPr>
+      <w:r>
+        <w:rPr>
+          <w:lang w:val="de-DE"/>
+        </w:rPr>
+        <w:lastRenderedPageBreak/>
+        <w:t xml:space="preserve">Szenario </w:t>
+      </w:r>
+      <w:r>
+        <w:rPr>
+          <w:lang w:val="de-DE"/>
+        </w:rPr>
+        <w:t xml:space="preserve">3: </w:t>
+      </w:r>
+      <w:r>
+        <w:rPr>
+          <w:lang w:val="de-DE"/>
+        </w:rPr>
+        <w:t xml:space="preserve">Unterbreche ein </w:t>
+      </w:r>
+      <w:r>
+        <w:rPr>
+          <w:lang w:val="de-DE"/>
+        </w:rPr>
+        <w:t>laufendes</w:t>
+      </w:r>
+      <w:r>
+        <w:rPr>
+          <w:lang w:val="de-DE"/>
+        </w:rPr>
+        <w:t xml:space="preserve"> Spiel</w:t>
+      </w:r>
+    </w:p>
+    <w:p>
+      <w:pPr>
+        <w:ind w:left="720" w:firstLine="720"/>
+        <w:rPr>
+          <w:lang w:val="de-DE"/>
+        </w:rPr>
+      </w:pPr>
+      <w:r>
+        <w:rPr>
+          <w:noProof/>
+          <w:lang w:val="de-DE" w:eastAsia="de-DE"/>
+        </w:rPr>
+        <w:drawing>
+          <wp:inline distT="0" distB="0" distL="0" distR="0" wp14:anchorId="4E71D7B7" wp14:editId="006D6CA3">
+            <wp:extent cx="3923810" cy="2971429"/>
+            <wp:effectExtent l="0" t="0" r="635" b="635"/>
+            <wp:docPr id="5" name="Grafik 5"/>
+            <wp:cNvGraphicFramePr>
+              <a:graphicFrameLocks xmlns:a="http://schemas.openxmlformats.org/drawingml/2006/main" noChangeAspect="1"/>
+            </wp:cNvGraphicFramePr>
+            <a:graphic xmlns:a="http://schemas.openxmlformats.org/drawingml/2006/main">
+              <a:graphicData uri="http://schemas.openxmlformats.org/drawingml/2006/picture">
+                <pic:pic xmlns:pic="http://schemas.openxmlformats.org/drawingml/2006/picture">
+                  <pic:nvPicPr>
+                    <pic:cNvPr id="0" name=""/>
+                    <pic:cNvPicPr/>
+                  </pic:nvPicPr>
+                  <pic:blipFill>
+                    <a:blip r:embed="rId14"/>
+                    <a:stretch>
+                      <a:fillRect/>
+                    </a:stretch>
+                  </pic:blipFill>
+                  <pic:spPr>
+                    <a:xfrm>
+                      <a:off x="0" y="0"/>
                       <a:ext cx="3923810" cy="2971429"/>
                     </a:xfrm>
                     <a:prstGeom prst="rect">
@@ -3269,7 +3263,7 @@
                     </pic:cNvPicPr>
                   </pic:nvPicPr>
                   <pic:blipFill>
-                    <a:blip r:embed="rId14">
+                    <a:blip r:embed="rId15">
                       <a:extLst>
                         <a:ext uri="{28A0092B-C50C-407E-A947-70E740481C1C}">
                           <a14:useLocalDpi xmlns:a14="http://schemas.microsoft.com/office/drawing/2010/main" val="0"/>
@@ -3314,20 +3308,15 @@
         <w:ind w:firstLine="720"/>
         <w:rPr>
           <w:rStyle w:val="Hyperlink"/>
-          <w:lang w:val="de-DE"/>
-        </w:rPr>
-      </w:pPr>
-      <w:r>
-        <w:rPr>
-          <w:lang w:val="de-DE"/>
-        </w:rPr>
+        </w:rPr>
+      </w:pPr>
+      <w:r>
         <w:t xml:space="preserve">SikuliX-Directory: </w:t>
       </w:r>
-      <w:hyperlink r:id="rId15" w:history="1">
+      <w:hyperlink r:id="rId16" w:history="1">
         <w:r>
           <w:rPr>
             <w:rStyle w:val="Hyperlink"/>
-            <w:lang w:val="de-DE"/>
           </w:rPr>
           <w:t>https://github.com/nappydevelopment/docs/tree/master/sikulix</w:t>
         </w:r>
@@ -3339,7 +3328,6 @@
         <w:rPr>
           <w:color w:val="0000FF"/>
           <w:u w:val="single"/>
-          <w:lang w:val="de-DE"/>
         </w:rPr>
       </w:pPr>
     </w:p>
@@ -3349,7 +3337,6 @@
         <w:rPr>
           <w:color w:val="0000FF"/>
           <w:u w:val="single"/>
-          <w:lang w:val="de-DE"/>
         </w:rPr>
       </w:pPr>
     </w:p>
@@ -3359,7 +3346,6 @@
         <w:rPr>
           <w:color w:val="0000FF"/>
           <w:u w:val="single"/>
-          <w:lang w:val="de-DE"/>
         </w:rPr>
       </w:pPr>
     </w:p>
@@ -3369,7 +3355,6 @@
         <w:rPr>
           <w:color w:val="0000FF"/>
           <w:u w:val="single"/>
-          <w:lang w:val="de-DE"/>
         </w:rPr>
       </w:pPr>
     </w:p>
@@ -3379,7 +3364,6 @@
         <w:rPr>
           <w:color w:val="0000FF"/>
           <w:u w:val="single"/>
-          <w:lang w:val="de-DE"/>
         </w:rPr>
       </w:pPr>
     </w:p>
@@ -3389,7 +3373,6 @@
         <w:rPr>
           <w:color w:val="0000FF"/>
           <w:u w:val="single"/>
-          <w:lang w:val="de-DE"/>
         </w:rPr>
       </w:pPr>
     </w:p>
@@ -3399,7 +3382,6 @@
         <w:rPr>
           <w:color w:val="0000FF"/>
           <w:u w:val="single"/>
-          <w:lang w:val="de-DE"/>
         </w:rPr>
       </w:pPr>
     </w:p>
@@ -3409,7 +3391,6 @@
         <w:rPr>
           <w:color w:val="0000FF"/>
           <w:u w:val="single"/>
-          <w:lang w:val="de-DE"/>
         </w:rPr>
       </w:pPr>
     </w:p>
@@ -3419,7 +3400,6 @@
         <w:rPr>
           <w:color w:val="0000FF"/>
           <w:u w:val="single"/>
-          <w:lang w:val="de-DE"/>
         </w:rPr>
       </w:pPr>
     </w:p>
@@ -3755,7 +3735,7 @@
                     </pic:cNvPicPr>
                   </pic:nvPicPr>
                   <pic:blipFill>
-                    <a:blip r:embed="rId16">
+                    <a:blip r:embed="rId17">
                       <a:extLst>
                         <a:ext uri="{28A0092B-C50C-407E-A947-70E740481C1C}">
                           <a14:useLocalDpi xmlns:a14="http://schemas.microsoft.com/office/drawing/2010/main" val="0"/>
@@ -4032,12 +4012,31 @@
           <w:lang w:val="de-DE"/>
         </w:rPr>
       </w:pPr>
+    </w:p>
+    <w:p>
+      <w:pPr>
+        <w:ind w:left="720"/>
+        <w:rPr>
+          <w:lang w:val="de-DE"/>
+        </w:rPr>
+      </w:pPr>
+    </w:p>
+    <w:p>
+      <w:pPr>
+        <w:ind w:left="720"/>
+      </w:pPr>
+      <w:r>
+        <w:t>!!!! THIS ISNT SIMPLE ANYMORE !!!! COMPLEX BECAUSE 40</w:t>
+      </w:r>
+      <w:r>
+        <w:t xml:space="preserve"> TABLES </w:t>
+      </w:r>
       <w:bookmarkStart w:id="27" w:name="_GoBack"/>
       <w:bookmarkEnd w:id="27"/>
     </w:p>
     <w:sectPr>
-      <w:headerReference w:type="default" r:id="rId17"/>
-      <w:footerReference w:type="default" r:id="rId18"/>
+      <w:headerReference w:type="default" r:id="rId18"/>
+      <w:footerReference w:type="default" r:id="rId19"/>
       <w:endnotePr>
         <w:numFmt w:val="decimal"/>
       </w:endnotePr>
@@ -4050,7 +4049,7 @@
 </file>
 
 <file path=word/endnotes.xml><?xml version="1.0" encoding="utf-8"?>
-<w:endnotes xmlns:wpc="http://schemas.microsoft.com/office/word/2010/wordprocessingCanvas" xmlns:cx="http://schemas.microsoft.com/office/drawing/2014/chartex" xmlns:cx1="http://schemas.microsoft.com/office/drawing/2015/9/8/chartex" xmlns:mc="http://schemas.openxmlformats.org/markup-compatibility/2006" xmlns:o="urn:schemas-microsoft-com:office:office" xmlns:r="http://schemas.openxmlformats.org/officeDocument/2006/relationships" xmlns:m="http://schemas.openxmlformats.org/officeDocument/2006/math" xmlns:v="urn:schemas-microsoft-com:vml" xmlns:wp14="http://schemas.microsoft.com/office/word/2010/wordprocessingDrawing" xmlns:wp="http://schemas.openxmlformats.org/drawingml/2006/wordprocessingDrawing" xmlns:w10="urn:schemas-microsoft-com:office:word" xmlns:w="http://schemas.openxmlformats.org/wordprocessingml/2006/main" xmlns:w14="http://schemas.microsoft.com/office/word/2010/wordml" xmlns:w15="http://schemas.microsoft.com/office/word/2012/wordml" xmlns:w16se="http://schemas.microsoft.com/office/word/2015/wordml/symex" xmlns:wpg="http://schemas.microsoft.com/office/word/2010/wordprocessingGroup" xmlns:wpi="http://schemas.microsoft.com/office/word/2010/wordprocessingInk" xmlns:wne="http://schemas.microsoft.com/office/word/2006/wordml" xmlns:wps="http://schemas.microsoft.com/office/word/2010/wordprocessingShape" mc:Ignorable="w14 w15 w16se wp14">
+<w:endnotes xmlns:wpc="http://schemas.microsoft.com/office/word/2010/wordprocessingCanvas" xmlns:mc="http://schemas.openxmlformats.org/markup-compatibility/2006" xmlns:o="urn:schemas-microsoft-com:office:office" xmlns:r="http://schemas.openxmlformats.org/officeDocument/2006/relationships" xmlns:m="http://schemas.openxmlformats.org/officeDocument/2006/math" xmlns:v="urn:schemas-microsoft-com:vml" xmlns:wp14="http://schemas.microsoft.com/office/word/2010/wordprocessingDrawing" xmlns:wp="http://schemas.openxmlformats.org/drawingml/2006/wordprocessingDrawing" xmlns:w10="urn:schemas-microsoft-com:office:word" xmlns:w="http://schemas.openxmlformats.org/wordprocessingml/2006/main" xmlns:w14="http://schemas.microsoft.com/office/word/2010/wordml" xmlns:wpg="http://schemas.microsoft.com/office/word/2010/wordprocessingGroup" xmlns:wpi="http://schemas.microsoft.com/office/word/2010/wordprocessingInk" xmlns:wne="http://schemas.microsoft.com/office/word/2006/wordml" xmlns:wps="http://schemas.microsoft.com/office/word/2010/wordprocessingShape" mc:Ignorable="w14 wp14">
   <w:endnote w:type="separator" w:id="-1">
     <w:p>
       <w:pPr>
@@ -4075,7 +4074,7 @@
 </file>
 
 <file path=word/footer1.xml><?xml version="1.0" encoding="utf-8"?>
-<w:ftr xmlns:wpc="http://schemas.microsoft.com/office/word/2010/wordprocessingCanvas" xmlns:cx="http://schemas.microsoft.com/office/drawing/2014/chartex" xmlns:cx1="http://schemas.microsoft.com/office/drawing/2015/9/8/chartex" xmlns:mc="http://schemas.openxmlformats.org/markup-compatibility/2006" xmlns:o="urn:schemas-microsoft-com:office:office" xmlns:r="http://schemas.openxmlformats.org/officeDocument/2006/relationships" xmlns:m="http://schemas.openxmlformats.org/officeDocument/2006/math" xmlns:v="urn:schemas-microsoft-com:vml" xmlns:wp14="http://schemas.microsoft.com/office/word/2010/wordprocessingDrawing" xmlns:wp="http://schemas.openxmlformats.org/drawingml/2006/wordprocessingDrawing" xmlns:w10="urn:schemas-microsoft-com:office:word" xmlns:w="http://schemas.openxmlformats.org/wordprocessingml/2006/main" xmlns:w14="http://schemas.microsoft.com/office/word/2010/wordml" xmlns:w15="http://schemas.microsoft.com/office/word/2012/wordml" xmlns:w16se="http://schemas.microsoft.com/office/word/2015/wordml/symex" xmlns:wpg="http://schemas.microsoft.com/office/word/2010/wordprocessingGroup" xmlns:wpi="http://schemas.microsoft.com/office/word/2010/wordprocessingInk" xmlns:wne="http://schemas.microsoft.com/office/word/2006/wordml" xmlns:wps="http://schemas.microsoft.com/office/word/2010/wordprocessingShape" mc:Ignorable="w14 w15 w16se wp14">
+<w:ftr xmlns:wpc="http://schemas.microsoft.com/office/word/2010/wordprocessingCanvas" xmlns:mc="http://schemas.openxmlformats.org/markup-compatibility/2006" xmlns:o="urn:schemas-microsoft-com:office:office" xmlns:r="http://schemas.openxmlformats.org/officeDocument/2006/relationships" xmlns:m="http://schemas.openxmlformats.org/officeDocument/2006/math" xmlns:v="urn:schemas-microsoft-com:vml" xmlns:wp14="http://schemas.microsoft.com/office/word/2010/wordprocessingDrawing" xmlns:wp="http://schemas.openxmlformats.org/drawingml/2006/wordprocessingDrawing" xmlns:w10="urn:schemas-microsoft-com:office:word" xmlns:w="http://schemas.openxmlformats.org/wordprocessingml/2006/main" xmlns:w14="http://schemas.microsoft.com/office/word/2010/wordml" xmlns:wpg="http://schemas.microsoft.com/office/word/2010/wordprocessingGroup" xmlns:wpi="http://schemas.microsoft.com/office/word/2010/wordprocessingInk" xmlns:wne="http://schemas.microsoft.com/office/word/2006/wordml" xmlns:wps="http://schemas.microsoft.com/office/word/2010/wordprocessingShape" mc:Ignorable="w14 wp14">
   <w:tbl>
     <w:tblPr>
       <w:tblW w:w="0" w:type="auto"/>
@@ -4237,7 +4236,7 @@
 </file>
 
 <file path=word/footnotes.xml><?xml version="1.0" encoding="utf-8"?>
-<w:footnotes xmlns:wpc="http://schemas.microsoft.com/office/word/2010/wordprocessingCanvas" xmlns:cx="http://schemas.microsoft.com/office/drawing/2014/chartex" xmlns:cx1="http://schemas.microsoft.com/office/drawing/2015/9/8/chartex" xmlns:mc="http://schemas.openxmlformats.org/markup-compatibility/2006" xmlns:o="urn:schemas-microsoft-com:office:office" xmlns:r="http://schemas.openxmlformats.org/officeDocument/2006/relationships" xmlns:m="http://schemas.openxmlformats.org/officeDocument/2006/math" xmlns:v="urn:schemas-microsoft-com:vml" xmlns:wp14="http://schemas.microsoft.com/office/word/2010/wordprocessingDrawing" xmlns:wp="http://schemas.openxmlformats.org/drawingml/2006/wordprocessingDrawing" xmlns:w10="urn:schemas-microsoft-com:office:word" xmlns:w="http://schemas.openxmlformats.org/wordprocessingml/2006/main" xmlns:w14="http://schemas.microsoft.com/office/word/2010/wordml" xmlns:w15="http://schemas.microsoft.com/office/word/2012/wordml" xmlns:w16se="http://schemas.microsoft.com/office/word/2015/wordml/symex" xmlns:wpg="http://schemas.microsoft.com/office/word/2010/wordprocessingGroup" xmlns:wpi="http://schemas.microsoft.com/office/word/2010/wordprocessingInk" xmlns:wne="http://schemas.microsoft.com/office/word/2006/wordml" xmlns:wps="http://schemas.microsoft.com/office/word/2010/wordprocessingShape" mc:Ignorable="w14 w15 w16se wp14">
+<w:footnotes xmlns:wpc="http://schemas.microsoft.com/office/word/2010/wordprocessingCanvas" xmlns:mc="http://schemas.openxmlformats.org/markup-compatibility/2006" xmlns:o="urn:schemas-microsoft-com:office:office" xmlns:r="http://schemas.openxmlformats.org/officeDocument/2006/relationships" xmlns:m="http://schemas.openxmlformats.org/officeDocument/2006/math" xmlns:v="urn:schemas-microsoft-com:vml" xmlns:wp14="http://schemas.microsoft.com/office/word/2010/wordprocessingDrawing" xmlns:wp="http://schemas.openxmlformats.org/drawingml/2006/wordprocessingDrawing" xmlns:w10="urn:schemas-microsoft-com:office:word" xmlns:w="http://schemas.openxmlformats.org/wordprocessingml/2006/main" xmlns:w14="http://schemas.microsoft.com/office/word/2010/wordml" xmlns:wpg="http://schemas.microsoft.com/office/word/2010/wordprocessingGroup" xmlns:wpi="http://schemas.microsoft.com/office/word/2010/wordprocessingInk" xmlns:wne="http://schemas.microsoft.com/office/word/2006/wordml" xmlns:wps="http://schemas.microsoft.com/office/word/2010/wordprocessingShape" mc:Ignorable="w14 wp14">
   <w:footnote w:type="separator" w:id="-1">
     <w:p>
       <w:pPr>
@@ -4262,7 +4261,7 @@
 </file>
 
 <file path=word/header1.xml><?xml version="1.0" encoding="utf-8"?>
-<w:hdr xmlns:wpc="http://schemas.microsoft.com/office/word/2010/wordprocessingCanvas" xmlns:cx="http://schemas.microsoft.com/office/drawing/2014/chartex" xmlns:cx1="http://schemas.microsoft.com/office/drawing/2015/9/8/chartex" xmlns:mc="http://schemas.openxmlformats.org/markup-compatibility/2006" xmlns:o="urn:schemas-microsoft-com:office:office" xmlns:r="http://schemas.openxmlformats.org/officeDocument/2006/relationships" xmlns:m="http://schemas.openxmlformats.org/officeDocument/2006/math" xmlns:v="urn:schemas-microsoft-com:vml" xmlns:wp14="http://schemas.microsoft.com/office/word/2010/wordprocessingDrawing" xmlns:wp="http://schemas.openxmlformats.org/drawingml/2006/wordprocessingDrawing" xmlns:w10="urn:schemas-microsoft-com:office:word" xmlns:w="http://schemas.openxmlformats.org/wordprocessingml/2006/main" xmlns:w14="http://schemas.microsoft.com/office/word/2010/wordml" xmlns:w15="http://schemas.microsoft.com/office/word/2012/wordml" xmlns:w16se="http://schemas.microsoft.com/office/word/2015/wordml/symex" xmlns:wpg="http://schemas.microsoft.com/office/word/2010/wordprocessingGroup" xmlns:wpi="http://schemas.microsoft.com/office/word/2010/wordprocessingInk" xmlns:wne="http://schemas.microsoft.com/office/word/2006/wordml" xmlns:wps="http://schemas.microsoft.com/office/word/2010/wordprocessingShape" mc:Ignorable="w14 w15 w16se wp14">
+<w:hdr xmlns:wpc="http://schemas.microsoft.com/office/word/2010/wordprocessingCanvas" xmlns:mc="http://schemas.openxmlformats.org/markup-compatibility/2006" xmlns:o="urn:schemas-microsoft-com:office:office" xmlns:r="http://schemas.openxmlformats.org/officeDocument/2006/relationships" xmlns:m="http://schemas.openxmlformats.org/officeDocument/2006/math" xmlns:v="urn:schemas-microsoft-com:vml" xmlns:wp14="http://schemas.microsoft.com/office/word/2010/wordprocessingDrawing" xmlns:wp="http://schemas.openxmlformats.org/drawingml/2006/wordprocessingDrawing" xmlns:w10="urn:schemas-microsoft-com:office:word" xmlns:w="http://schemas.openxmlformats.org/wordprocessingml/2006/main" xmlns:w14="http://schemas.microsoft.com/office/word/2010/wordml" xmlns:wpg="http://schemas.microsoft.com/office/word/2010/wordprocessingGroup" xmlns:wpi="http://schemas.microsoft.com/office/word/2010/wordprocessingInk" xmlns:wne="http://schemas.microsoft.com/office/word/2006/wordml" xmlns:wps="http://schemas.microsoft.com/office/word/2010/wordprocessingShape" mc:Ignorable="w14 wp14">
   <w:p>
     <w:pPr>
       <w:rPr>
@@ -4321,7 +4320,7 @@
 </file>
 
 <file path=word/header2.xml><?xml version="1.0" encoding="utf-8"?>
-<w:hdr xmlns:wpc="http://schemas.microsoft.com/office/word/2010/wordprocessingCanvas" xmlns:cx="http://schemas.microsoft.com/office/drawing/2014/chartex" xmlns:cx1="http://schemas.microsoft.com/office/drawing/2015/9/8/chartex" xmlns:mc="http://schemas.openxmlformats.org/markup-compatibility/2006" xmlns:o="urn:schemas-microsoft-com:office:office" xmlns:r="http://schemas.openxmlformats.org/officeDocument/2006/relationships" xmlns:m="http://schemas.openxmlformats.org/officeDocument/2006/math" xmlns:v="urn:schemas-microsoft-com:vml" xmlns:wp14="http://schemas.microsoft.com/office/word/2010/wordprocessingDrawing" xmlns:wp="http://schemas.openxmlformats.org/drawingml/2006/wordprocessingDrawing" xmlns:w10="urn:schemas-microsoft-com:office:word" xmlns:w="http://schemas.openxmlformats.org/wordprocessingml/2006/main" xmlns:w14="http://schemas.microsoft.com/office/word/2010/wordml" xmlns:w15="http://schemas.microsoft.com/office/word/2012/wordml" xmlns:w16se="http://schemas.microsoft.com/office/word/2015/wordml/symex" xmlns:wpg="http://schemas.microsoft.com/office/word/2010/wordprocessingGroup" xmlns:wpi="http://schemas.microsoft.com/office/word/2010/wordprocessingInk" xmlns:wne="http://schemas.microsoft.com/office/word/2006/wordml" xmlns:wps="http://schemas.microsoft.com/office/word/2010/wordprocessingShape" mc:Ignorable="w14 w15 w16se wp14">
+<w:hdr xmlns:wpc="http://schemas.microsoft.com/office/word/2010/wordprocessingCanvas" xmlns:mc="http://schemas.openxmlformats.org/markup-compatibility/2006" xmlns:o="urn:schemas-microsoft-com:office:office" xmlns:r="http://schemas.openxmlformats.org/officeDocument/2006/relationships" xmlns:m="http://schemas.openxmlformats.org/officeDocument/2006/math" xmlns:v="urn:schemas-microsoft-com:vml" xmlns:wp14="http://schemas.microsoft.com/office/word/2010/wordprocessingDrawing" xmlns:wp="http://schemas.openxmlformats.org/drawingml/2006/wordprocessingDrawing" xmlns:w10="urn:schemas-microsoft-com:office:word" xmlns:w="http://schemas.openxmlformats.org/wordprocessingml/2006/main" xmlns:w14="http://schemas.microsoft.com/office/word/2010/wordml" xmlns:wpg="http://schemas.microsoft.com/office/word/2010/wordprocessingGroup" xmlns:wpi="http://schemas.microsoft.com/office/word/2010/wordprocessingInk" xmlns:wne="http://schemas.microsoft.com/office/word/2006/wordml" xmlns:wps="http://schemas.microsoft.com/office/word/2010/wordprocessingShape" mc:Ignorable="w14 wp14">
   <w:tbl>
     <w:tblPr>
       <w:tblW w:w="0" w:type="auto"/>
@@ -4375,11 +4374,21 @@
           <w:tcW w:w="6379" w:type="dxa"/>
         </w:tcPr>
         <w:p>
-          <w:fldSimple w:instr=" TITLE  &quot;Use-Case Specification: Gamemode 1&quot;  \* MERGEFORMAT ">
-            <w:r>
-              <w:t>Use-Case Specification: Gamemode 1</w:t>
-            </w:r>
-          </w:fldSimple>
+          <w:r>
+            <w:fldChar w:fldCharType="begin"/>
+          </w:r>
+          <w:r>
+            <w:instrText xml:space="preserve"> TITLE  "Use-Case Specification: Gamemode 1"  \* MERGEFORMAT </w:instrText>
+          </w:r>
+          <w:r>
+            <w:fldChar w:fldCharType="separate"/>
+          </w:r>
+          <w:r>
+            <w:t>Use-Case Specification: Gamemode 1</w:t>
+          </w:r>
+          <w:r>
+            <w:fldChar w:fldCharType="end"/>
+          </w:r>
         </w:p>
       </w:tc>
       <w:tc>
@@ -4415,8 +4424,8 @@
 </file>
 
 <file path=word/numbering.xml><?xml version="1.0" encoding="utf-8"?>
-<w:numbering xmlns:wpc="http://schemas.microsoft.com/office/word/2010/wordprocessingCanvas" xmlns:cx="http://schemas.microsoft.com/office/drawing/2014/chartex" xmlns:cx1="http://schemas.microsoft.com/office/drawing/2015/9/8/chartex" xmlns:mc="http://schemas.openxmlformats.org/markup-compatibility/2006" xmlns:o="urn:schemas-microsoft-com:office:office" xmlns:r="http://schemas.openxmlformats.org/officeDocument/2006/relationships" xmlns:m="http://schemas.openxmlformats.org/officeDocument/2006/math" xmlns:v="urn:schemas-microsoft-com:vml" xmlns:wp14="http://schemas.microsoft.com/office/word/2010/wordprocessingDrawing" xmlns:wp="http://schemas.openxmlformats.org/drawingml/2006/wordprocessingDrawing" xmlns:w10="urn:schemas-microsoft-com:office:word" xmlns:w="http://schemas.openxmlformats.org/wordprocessingml/2006/main" xmlns:w14="http://schemas.microsoft.com/office/word/2010/wordml" xmlns:w15="http://schemas.microsoft.com/office/word/2012/wordml" xmlns:w16se="http://schemas.microsoft.com/office/word/2015/wordml/symex" xmlns:wpg="http://schemas.microsoft.com/office/word/2010/wordprocessingGroup" xmlns:wpi="http://schemas.microsoft.com/office/word/2010/wordprocessingInk" xmlns:wne="http://schemas.microsoft.com/office/word/2006/wordml" xmlns:wps="http://schemas.microsoft.com/office/word/2010/wordprocessingShape" mc:Ignorable="w14 w15 w16se wp14">
-  <w:abstractNum w:abstractNumId="0" w15:restartNumberingAfterBreak="0">
+<w:numbering xmlns:wpc="http://schemas.microsoft.com/office/word/2010/wordprocessingCanvas" xmlns:mc="http://schemas.openxmlformats.org/markup-compatibility/2006" xmlns:o="urn:schemas-microsoft-com:office:office" xmlns:r="http://schemas.openxmlformats.org/officeDocument/2006/relationships" xmlns:m="http://schemas.openxmlformats.org/officeDocument/2006/math" xmlns:v="urn:schemas-microsoft-com:vml" xmlns:wp14="http://schemas.microsoft.com/office/word/2010/wordprocessingDrawing" xmlns:wp="http://schemas.openxmlformats.org/drawingml/2006/wordprocessingDrawing" xmlns:w10="urn:schemas-microsoft-com:office:word" xmlns:w="http://schemas.openxmlformats.org/wordprocessingml/2006/main" xmlns:w14="http://schemas.microsoft.com/office/word/2010/wordml" xmlns:wpg="http://schemas.microsoft.com/office/word/2010/wordprocessingGroup" xmlns:wpi="http://schemas.microsoft.com/office/word/2010/wordprocessingInk" xmlns:wne="http://schemas.microsoft.com/office/word/2006/wordml" xmlns:wps="http://schemas.microsoft.com/office/word/2010/wordprocessingShape" mc:Ignorable="w14 wp14">
+  <w:abstractNum w:abstractNumId="0">
     <w:nsid w:val="FFFFFFFB"/>
     <w:multiLevelType w:val="multilevel"/>
     <w:tmpl w:val="533228C8"/>
@@ -4496,7 +4505,7 @@
       <w:lvlJc w:val="left"/>
     </w:lvl>
   </w:abstractNum>
-  <w:abstractNum w:abstractNumId="1" w15:restartNumberingAfterBreak="0">
+  <w:abstractNum w:abstractNumId="1">
     <w:nsid w:val="FFFFFFFE"/>
     <w:multiLevelType w:val="singleLevel"/>
     <w:tmpl w:val="FFFFFFFF"/>
@@ -4506,7 +4515,7 @@
       <w:lvlJc w:val="left"/>
     </w:lvl>
   </w:abstractNum>
-  <w:abstractNum w:abstractNumId="2" w15:restartNumberingAfterBreak="0">
+  <w:abstractNum w:abstractNumId="2">
     <w:nsid w:val="00224753"/>
     <w:multiLevelType w:val="singleLevel"/>
     <w:tmpl w:val="04090001"/>
@@ -4526,7 +4535,7 @@
       </w:rPr>
     </w:lvl>
   </w:abstractNum>
-  <w:abstractNum w:abstractNumId="3" w15:restartNumberingAfterBreak="0">
+  <w:abstractNum w:abstractNumId="3">
     <w:nsid w:val="0A117094"/>
     <w:multiLevelType w:val="singleLevel"/>
     <w:tmpl w:val="04090001"/>
@@ -4546,7 +4555,7 @@
       </w:rPr>
     </w:lvl>
   </w:abstractNum>
-  <w:abstractNum w:abstractNumId="4" w15:restartNumberingAfterBreak="0">
+  <w:abstractNum w:abstractNumId="4">
     <w:nsid w:val="17CB6DC4"/>
     <w:multiLevelType w:val="singleLevel"/>
     <w:tmpl w:val="04090001"/>
@@ -4566,7 +4575,7 @@
       </w:rPr>
     </w:lvl>
   </w:abstractNum>
-  <w:abstractNum w:abstractNumId="5" w15:restartNumberingAfterBreak="0">
+  <w:abstractNum w:abstractNumId="5">
     <w:nsid w:val="22443AC4"/>
     <w:multiLevelType w:val="singleLevel"/>
     <w:tmpl w:val="04090001"/>
@@ -4586,7 +4595,7 @@
       </w:rPr>
     </w:lvl>
   </w:abstractNum>
-  <w:abstractNum w:abstractNumId="6" w15:restartNumberingAfterBreak="0">
+  <w:abstractNum w:abstractNumId="6">
     <w:nsid w:val="2D4B634E"/>
     <w:multiLevelType w:val="singleLevel"/>
     <w:tmpl w:val="04090001"/>
@@ -4606,7 +4615,7 @@
       </w:rPr>
     </w:lvl>
   </w:abstractNum>
-  <w:abstractNum w:abstractNumId="7" w15:restartNumberingAfterBreak="0">
+  <w:abstractNum w:abstractNumId="7">
     <w:nsid w:val="31DD2C45"/>
     <w:multiLevelType w:val="singleLevel"/>
     <w:tmpl w:val="04090001"/>
@@ -4626,7 +4635,7 @@
       </w:rPr>
     </w:lvl>
   </w:abstractNum>
-  <w:abstractNum w:abstractNumId="8" w15:restartNumberingAfterBreak="0">
+  <w:abstractNum w:abstractNumId="8">
     <w:nsid w:val="32982B51"/>
     <w:multiLevelType w:val="singleLevel"/>
     <w:tmpl w:val="04090001"/>
@@ -4646,7 +4655,7 @@
       </w:rPr>
     </w:lvl>
   </w:abstractNum>
-  <w:abstractNum w:abstractNumId="9" w15:restartNumberingAfterBreak="0">
+  <w:abstractNum w:abstractNumId="9">
     <w:nsid w:val="3375481C"/>
     <w:multiLevelType w:val="singleLevel"/>
     <w:tmpl w:val="E6747DA6"/>
@@ -4666,7 +4675,7 @@
       </w:rPr>
     </w:lvl>
   </w:abstractNum>
-  <w:abstractNum w:abstractNumId="10" w15:restartNumberingAfterBreak="0">
+  <w:abstractNum w:abstractNumId="10">
     <w:nsid w:val="369D5471"/>
     <w:multiLevelType w:val="singleLevel"/>
     <w:tmpl w:val="04090001"/>
@@ -4686,7 +4695,7 @@
       </w:rPr>
     </w:lvl>
   </w:abstractNum>
-  <w:abstractNum w:abstractNumId="11" w15:restartNumberingAfterBreak="0">
+  <w:abstractNum w:abstractNumId="11">
     <w:nsid w:val="42B97F7B"/>
     <w:multiLevelType w:val="singleLevel"/>
     <w:tmpl w:val="04090001"/>
@@ -4706,7 +4715,7 @@
       </w:rPr>
     </w:lvl>
   </w:abstractNum>
-  <w:abstractNum w:abstractNumId="12" w15:restartNumberingAfterBreak="0">
+  <w:abstractNum w:abstractNumId="12">
     <w:nsid w:val="49E170D0"/>
     <w:multiLevelType w:val="singleLevel"/>
     <w:tmpl w:val="04090001"/>
@@ -4726,7 +4735,7 @@
       </w:rPr>
     </w:lvl>
   </w:abstractNum>
-  <w:abstractNum w:abstractNumId="13" w15:restartNumberingAfterBreak="0">
+  <w:abstractNum w:abstractNumId="13">
     <w:nsid w:val="4F64732B"/>
     <w:multiLevelType w:val="singleLevel"/>
     <w:tmpl w:val="04090001"/>
@@ -4746,7 +4755,7 @@
       </w:rPr>
     </w:lvl>
   </w:abstractNum>
-  <w:abstractNum w:abstractNumId="14" w15:restartNumberingAfterBreak="0">
+  <w:abstractNum w:abstractNumId="14">
     <w:nsid w:val="52DF734E"/>
     <w:multiLevelType w:val="singleLevel"/>
     <w:tmpl w:val="04090001"/>
@@ -4766,7 +4775,7 @@
       </w:rPr>
     </w:lvl>
   </w:abstractNum>
-  <w:abstractNum w:abstractNumId="15" w15:restartNumberingAfterBreak="0">
+  <w:abstractNum w:abstractNumId="15">
     <w:nsid w:val="6D2F7D46"/>
     <w:multiLevelType w:val="singleLevel"/>
     <w:tmpl w:val="04090001"/>
@@ -4786,7 +4795,7 @@
       </w:rPr>
     </w:lvl>
   </w:abstractNum>
-  <w:abstractNum w:abstractNumId="16" w15:restartNumberingAfterBreak="0">
+  <w:abstractNum w:abstractNumId="16">
     <w:nsid w:val="71F21F2A"/>
     <w:multiLevelType w:val="singleLevel"/>
     <w:tmpl w:val="04090001"/>
@@ -4806,7 +4815,7 @@
       </w:rPr>
     </w:lvl>
   </w:abstractNum>
-  <w:abstractNum w:abstractNumId="17" w15:restartNumberingAfterBreak="0">
+  <w:abstractNum w:abstractNumId="17">
     <w:nsid w:val="743601FB"/>
     <w:multiLevelType w:val="singleLevel"/>
     <w:tmpl w:val="04090001"/>
@@ -4826,7 +4835,7 @@
       </w:rPr>
     </w:lvl>
   </w:abstractNum>
-  <w:abstractNum w:abstractNumId="18" w15:restartNumberingAfterBreak="0">
+  <w:abstractNum w:abstractNumId="18">
     <w:nsid w:val="756150CA"/>
     <w:multiLevelType w:val="singleLevel"/>
     <w:tmpl w:val="04090001"/>
@@ -4846,7 +4855,7 @@
       </w:rPr>
     </w:lvl>
   </w:abstractNum>
-  <w:abstractNum w:abstractNumId="19" w15:restartNumberingAfterBreak="0">
+  <w:abstractNum w:abstractNumId="19">
     <w:nsid w:val="7BE434D7"/>
     <w:multiLevelType w:val="singleLevel"/>
     <w:tmpl w:val="04090001"/>
@@ -4962,7 +4971,7 @@
 </file>
 
 <file path=word/styles.xml><?xml version="1.0" encoding="utf-8"?>
-<w:styles xmlns:mc="http://schemas.openxmlformats.org/markup-compatibility/2006" xmlns:r="http://schemas.openxmlformats.org/officeDocument/2006/relationships" xmlns:w="http://schemas.openxmlformats.org/wordprocessingml/2006/main" xmlns:w14="http://schemas.microsoft.com/office/word/2010/wordml" xmlns:w15="http://schemas.microsoft.com/office/word/2012/wordml" xmlns:w16se="http://schemas.microsoft.com/office/word/2015/wordml/symex" mc:Ignorable="w14 w15 w16se">
+<w:styles xmlns:mc="http://schemas.openxmlformats.org/markup-compatibility/2006" xmlns:r="http://schemas.openxmlformats.org/officeDocument/2006/relationships" xmlns:w="http://schemas.openxmlformats.org/wordprocessingml/2006/main" xmlns:w14="http://schemas.microsoft.com/office/word/2010/wordml" mc:Ignorable="w14">
   <w:docDefaults>
     <w:rPrDefault>
       <w:rPr>
@@ -4972,378 +4981,144 @@
     </w:rPrDefault>
     <w:pPrDefault/>
   </w:docDefaults>
-  <w:latentStyles w:defLockedState="0" w:defUIPriority="99" w:defSemiHidden="0" w:defUnhideWhenUsed="0" w:defQFormat="0" w:count="371">
-    <w:lsdException w:name="Normal" w:uiPriority="0" w:qFormat="1"/>
-    <w:lsdException w:name="heading 1" w:uiPriority="0" w:qFormat="1"/>
-    <w:lsdException w:name="heading 2" w:uiPriority="0" w:qFormat="1"/>
-    <w:lsdException w:name="heading 3" w:uiPriority="0" w:qFormat="1"/>
-    <w:lsdException w:name="heading 4" w:uiPriority="0" w:qFormat="1"/>
-    <w:lsdException w:name="heading 5" w:uiPriority="0" w:qFormat="1"/>
-    <w:lsdException w:name="heading 6" w:uiPriority="0" w:qFormat="1"/>
-    <w:lsdException w:name="heading 7" w:uiPriority="0" w:qFormat="1"/>
-    <w:lsdException w:name="heading 8" w:uiPriority="0" w:qFormat="1"/>
-    <w:lsdException w:name="heading 9" w:uiPriority="0" w:qFormat="1"/>
-    <w:lsdException w:name="index 1" w:semiHidden="1" w:unhideWhenUsed="1"/>
-    <w:lsdException w:name="index 2" w:semiHidden="1" w:unhideWhenUsed="1"/>
-    <w:lsdException w:name="index 3" w:semiHidden="1" w:unhideWhenUsed="1"/>
-    <w:lsdException w:name="index 4" w:semiHidden="1" w:unhideWhenUsed="1"/>
-    <w:lsdException w:name="index 5" w:semiHidden="1" w:unhideWhenUsed="1"/>
-    <w:lsdException w:name="index 6" w:semiHidden="1" w:unhideWhenUsed="1"/>
-    <w:lsdException w:name="index 7" w:semiHidden="1" w:unhideWhenUsed="1"/>
-    <w:lsdException w:name="index 8" w:semiHidden="1" w:unhideWhenUsed="1"/>
-    <w:lsdException w:name="index 9" w:semiHidden="1" w:unhideWhenUsed="1"/>
-    <w:lsdException w:name="toc 1" w:semiHidden="1" w:uiPriority="39" w:unhideWhenUsed="1"/>
-    <w:lsdException w:name="toc 2" w:semiHidden="1" w:uiPriority="39" w:unhideWhenUsed="1"/>
-    <w:lsdException w:name="toc 3" w:semiHidden="1" w:uiPriority="39" w:unhideWhenUsed="1"/>
-    <w:lsdException w:name="toc 4" w:semiHidden="1" w:uiPriority="39" w:unhideWhenUsed="1"/>
-    <w:lsdException w:name="toc 5" w:semiHidden="1" w:uiPriority="39" w:unhideWhenUsed="1"/>
-    <w:lsdException w:name="toc 6" w:semiHidden="1" w:uiPriority="39" w:unhideWhenUsed="1"/>
-    <w:lsdException w:name="toc 7" w:semiHidden="1" w:uiPriority="39" w:unhideWhenUsed="1"/>
-    <w:lsdException w:name="toc 8" w:semiHidden="1" w:uiPriority="39" w:unhideWhenUsed="1"/>
-    <w:lsdException w:name="toc 9" w:semiHidden="1" w:uiPriority="39" w:unhideWhenUsed="1"/>
-    <w:lsdException w:name="Normal Indent" w:semiHidden="1" w:unhideWhenUsed="1"/>
-    <w:lsdException w:name="footnote text" w:semiHidden="1" w:unhideWhenUsed="1"/>
-    <w:lsdException w:name="annotation text" w:semiHidden="1" w:unhideWhenUsed="1"/>
-    <w:lsdException w:name="header" w:semiHidden="1" w:unhideWhenUsed="1"/>
-    <w:lsdException w:name="footer" w:semiHidden="1" w:unhideWhenUsed="1"/>
-    <w:lsdException w:name="index heading" w:semiHidden="1" w:unhideWhenUsed="1"/>
-    <w:lsdException w:name="caption" w:semiHidden="1" w:uiPriority="35" w:unhideWhenUsed="1" w:qFormat="1"/>
-    <w:lsdException w:name="table of figures" w:semiHidden="1" w:unhideWhenUsed="1"/>
-    <w:lsdException w:name="envelope address" w:semiHidden="1" w:unhideWhenUsed="1"/>
-    <w:lsdException w:name="envelope return" w:semiHidden="1" w:unhideWhenUsed="1"/>
-    <w:lsdException w:name="footnote reference" w:semiHidden="1" w:unhideWhenUsed="1"/>
-    <w:lsdException w:name="annotation reference" w:semiHidden="1" w:unhideWhenUsed="1"/>
-    <w:lsdException w:name="line number" w:semiHidden="1" w:unhideWhenUsed="1"/>
-    <w:lsdException w:name="page number" w:semiHidden="1" w:unhideWhenUsed="1"/>
-    <w:lsdException w:name="endnote reference" w:semiHidden="1" w:unhideWhenUsed="1"/>
-    <w:lsdException w:name="endnote text" w:semiHidden="1" w:unhideWhenUsed="1"/>
-    <w:lsdException w:name="table of authorities" w:semiHidden="1" w:unhideWhenUsed="1"/>
-    <w:lsdException w:name="macro" w:semiHidden="1" w:unhideWhenUsed="1"/>
-    <w:lsdException w:name="toa heading" w:semiHidden="1" w:unhideWhenUsed="1"/>
-    <w:lsdException w:name="List" w:semiHidden="1" w:unhideWhenUsed="1"/>
-    <w:lsdException w:name="List Bullet" w:semiHidden="1" w:unhideWhenUsed="1"/>
-    <w:lsdException w:name="List Number" w:semiHidden="1" w:unhideWhenUsed="1"/>
-    <w:lsdException w:name="List 2" w:semiHidden="1" w:unhideWhenUsed="1"/>
-    <w:lsdException w:name="List 3" w:semiHidden="1" w:unhideWhenUsed="1"/>
-    <w:lsdException w:name="List 4" w:semiHidden="1" w:unhideWhenUsed="1"/>
-    <w:lsdException w:name="List 5" w:semiHidden="1" w:unhideWhenUsed="1"/>
-    <w:lsdException w:name="List Bullet 2" w:semiHidden="1" w:unhideWhenUsed="1"/>
-    <w:lsdException w:name="List Bullet 3" w:semiHidden="1" w:unhideWhenUsed="1"/>
-    <w:lsdException w:name="List Bullet 4" w:semiHidden="1" w:unhideWhenUsed="1"/>
-    <w:lsdException w:name="List Bullet 5" w:semiHidden="1" w:unhideWhenUsed="1"/>
-    <w:lsdException w:name="List Number 2" w:semiHidden="1" w:unhideWhenUsed="1"/>
-    <w:lsdException w:name="List Number 3" w:semiHidden="1" w:unhideWhenUsed="1"/>
-    <w:lsdException w:name="List Number 4" w:semiHidden="1" w:unhideWhenUsed="1"/>
-    <w:lsdException w:name="List Number 5" w:semiHidden="1" w:unhideWhenUsed="1"/>
-    <w:lsdException w:name="Title" w:uiPriority="10" w:qFormat="1"/>
-    <w:lsdException w:name="Closing" w:semiHidden="1" w:unhideWhenUsed="1"/>
-    <w:lsdException w:name="Signature" w:semiHidden="1" w:unhideWhenUsed="1"/>
-    <w:lsdException w:name="Default Paragraph Font" w:semiHidden="1" w:uiPriority="1" w:unhideWhenUsed="1"/>
-    <w:lsdException w:name="Body Text" w:semiHidden="1" w:unhideWhenUsed="1"/>
-    <w:lsdException w:name="Body Text Indent" w:semiHidden="1" w:unhideWhenUsed="1"/>
-    <w:lsdException w:name="List Continue" w:semiHidden="1" w:unhideWhenUsed="1"/>
-    <w:lsdException w:name="List Continue 2" w:semiHidden="1" w:unhideWhenUsed="1"/>
-    <w:lsdException w:name="List Continue 3" w:semiHidden="1" w:unhideWhenUsed="1"/>
-    <w:lsdException w:name="List Continue 4" w:semiHidden="1" w:unhideWhenUsed="1"/>
-    <w:lsdException w:name="List Continue 5" w:semiHidden="1" w:unhideWhenUsed="1"/>
-    <w:lsdException w:name="Message Header" w:semiHidden="1" w:unhideWhenUsed="1"/>
-    <w:lsdException w:name="Subtitle" w:uiPriority="11" w:qFormat="1"/>
-    <w:lsdException w:name="Salutation" w:semiHidden="1" w:unhideWhenUsed="1"/>
-    <w:lsdException w:name="Date" w:semiHidden="1" w:unhideWhenUsed="1"/>
-    <w:lsdException w:name="Body Text First Indent" w:semiHidden="1" w:unhideWhenUsed="1"/>
-    <w:lsdException w:name="Body Text First Indent 2" w:semiHidden="1" w:unhideWhenUsed="1"/>
-    <w:lsdException w:name="Note Heading" w:semiHidden="1" w:unhideWhenUsed="1"/>
-    <w:lsdException w:name="Body Text 2" w:semiHidden="1" w:unhideWhenUsed="1"/>
-    <w:lsdException w:name="Body Text 3" w:semiHidden="1" w:unhideWhenUsed="1"/>
-    <w:lsdException w:name="Body Text Indent 2" w:semiHidden="1" w:unhideWhenUsed="1"/>
-    <w:lsdException w:name="Body Text Indent 3" w:semiHidden="1" w:unhideWhenUsed="1"/>
-    <w:lsdException w:name="Block Text" w:semiHidden="1" w:unhideWhenUsed="1"/>
-    <w:lsdException w:name="Hyperlink" w:semiHidden="1" w:unhideWhenUsed="1"/>
-    <w:lsdException w:name="FollowedHyperlink" w:semiHidden="1" w:unhideWhenUsed="1"/>
-    <w:lsdException w:name="Strong" w:uiPriority="22" w:qFormat="1"/>
-    <w:lsdException w:name="Emphasis" w:uiPriority="20" w:qFormat="1"/>
-    <w:lsdException w:name="Document Map" w:semiHidden="1" w:unhideWhenUsed="1"/>
-    <w:lsdException w:name="Plain Text" w:semiHidden="1" w:unhideWhenUsed="1"/>
-    <w:lsdException w:name="E-mail Signature" w:semiHidden="1" w:unhideWhenUsed="1"/>
-    <w:lsdException w:name="HTML Top of Form" w:semiHidden="1" w:unhideWhenUsed="1"/>
-    <w:lsdException w:name="HTML Bottom of Form" w:semiHidden="1" w:unhideWhenUsed="1"/>
-    <w:lsdException w:name="Normal (Web)" w:semiHidden="1" w:unhideWhenUsed="1"/>
-    <w:lsdException w:name="HTML Acronym" w:semiHidden="1" w:unhideWhenUsed="1"/>
-    <w:lsdException w:name="HTML Address" w:semiHidden="1" w:unhideWhenUsed="1"/>
-    <w:lsdException w:name="HTML Cite" w:semiHidden="1" w:unhideWhenUsed="1"/>
-    <w:lsdException w:name="HTML Code" w:semiHidden="1" w:unhideWhenUsed="1"/>
-    <w:lsdException w:name="HTML Definition" w:semiHidden="1" w:unhideWhenUsed="1"/>
-    <w:lsdException w:name="HTML Keyboard" w:semiHidden="1" w:unhideWhenUsed="1"/>
-    <w:lsdException w:name="HTML Preformatted" w:semiHidden="1" w:unhideWhenUsed="1"/>
-    <w:lsdException w:name="HTML Sample" w:semiHidden="1" w:unhideWhenUsed="1"/>
-    <w:lsdException w:name="HTML Typewriter" w:semiHidden="1" w:unhideWhenUsed="1"/>
-    <w:lsdException w:name="HTML Variable" w:semiHidden="1" w:unhideWhenUsed="1"/>
-    <w:lsdException w:name="Normal Table" w:semiHidden="1" w:unhideWhenUsed="1"/>
-    <w:lsdException w:name="annotation subject" w:semiHidden="1" w:unhideWhenUsed="1"/>
-    <w:lsdException w:name="No List" w:semiHidden="1" w:unhideWhenUsed="1"/>
-    <w:lsdException w:name="Outline List 1" w:semiHidden="1" w:unhideWhenUsed="1"/>
-    <w:lsdException w:name="Outline List 2" w:semiHidden="1" w:unhideWhenUsed="1"/>
-    <w:lsdException w:name="Outline List 3" w:semiHidden="1" w:unhideWhenUsed="1"/>
-    <w:lsdException w:name="Table Simple 1" w:semiHidden="1" w:unhideWhenUsed="1"/>
-    <w:lsdException w:name="Table Simple 2" w:semiHidden="1" w:unhideWhenUsed="1"/>
-    <w:lsdException w:name="Table Simple 3" w:semiHidden="1" w:unhideWhenUsed="1"/>
-    <w:lsdException w:name="Table Classic 1" w:semiHidden="1" w:unhideWhenUsed="1"/>
-    <w:lsdException w:name="Table Classic 2" w:semiHidden="1" w:unhideWhenUsed="1"/>
-    <w:lsdException w:name="Table Classic 3" w:semiHidden="1" w:unhideWhenUsed="1"/>
-    <w:lsdException w:name="Table Classic 4" w:semiHidden="1" w:unhideWhenUsed="1"/>
-    <w:lsdException w:name="Table Colorful 1" w:semiHidden="1" w:unhideWhenUsed="1"/>
-    <w:lsdException w:name="Table Colorful 2" w:semiHidden="1" w:unhideWhenUsed="1"/>
-    <w:lsdException w:name="Table Colorful 3" w:semiHidden="1" w:unhideWhenUsed="1"/>
-    <w:lsdException w:name="Table Columns 1" w:semiHidden="1" w:unhideWhenUsed="1"/>
-    <w:lsdException w:name="Table Columns 2" w:semiHidden="1" w:unhideWhenUsed="1"/>
-    <w:lsdException w:name="Table Columns 3" w:semiHidden="1" w:unhideWhenUsed="1"/>
-    <w:lsdException w:name="Table Columns 4" w:semiHidden="1" w:unhideWhenUsed="1"/>
-    <w:lsdException w:name="Table Columns 5" w:semiHidden="1" w:unhideWhenUsed="1"/>
-    <w:lsdException w:name="Table Grid 1" w:semiHidden="1" w:unhideWhenUsed="1"/>
-    <w:lsdException w:name="Table Grid 2" w:semiHidden="1" w:unhideWhenUsed="1"/>
-    <w:lsdException w:name="Table Grid 3" w:semiHidden="1" w:unhideWhenUsed="1"/>
-    <w:lsdException w:name="Table Grid 4" w:semiHidden="1" w:unhideWhenUsed="1"/>
-    <w:lsdException w:name="Table Grid 5" w:semiHidden="1" w:unhideWhenUsed="1"/>
-    <w:lsdException w:name="Table Grid 6" w:semiHidden="1" w:unhideWhenUsed="1"/>
-    <w:lsdException w:name="Table Grid 7" w:semiHidden="1" w:unhideWhenUsed="1"/>
-    <w:lsdException w:name="Table Grid 8" w:semiHidden="1" w:unhideWhenUsed="1"/>
-    <w:lsdException w:name="Table List 1" w:semiHidden="1" w:unhideWhenUsed="1"/>
-    <w:lsdException w:name="Table List 2" w:semiHidden="1" w:unhideWhenUsed="1"/>
-    <w:lsdException w:name="Table List 3" w:semiHidden="1" w:unhideWhenUsed="1"/>
-    <w:lsdException w:name="Table List 4" w:semiHidden="1" w:unhideWhenUsed="1"/>
-    <w:lsdException w:name="Table List 5" w:semiHidden="1" w:unhideWhenUsed="1"/>
-    <w:lsdException w:name="Table List 6" w:semiHidden="1" w:unhideWhenUsed="1"/>
-    <w:lsdException w:name="Table List 7" w:semiHidden="1" w:unhideWhenUsed="1"/>
-    <w:lsdException w:name="Table List 8" w:semiHidden="1" w:unhideWhenUsed="1"/>
-    <w:lsdException w:name="Table 3D effects 1" w:semiHidden="1" w:unhideWhenUsed="1"/>
-    <w:lsdException w:name="Table 3D effects 2" w:semiHidden="1" w:unhideWhenUsed="1"/>
-    <w:lsdException w:name="Table 3D effects 3" w:semiHidden="1" w:unhideWhenUsed="1"/>
-    <w:lsdException w:name="Table Contemporary" w:semiHidden="1" w:unhideWhenUsed="1"/>
-    <w:lsdException w:name="Table Elegant" w:semiHidden="1" w:unhideWhenUsed="1"/>
-    <w:lsdException w:name="Table Professional" w:semiHidden="1" w:unhideWhenUsed="1"/>
-    <w:lsdException w:name="Table Subtle 1" w:semiHidden="1" w:unhideWhenUsed="1"/>
-    <w:lsdException w:name="Table Subtle 2" w:semiHidden="1" w:unhideWhenUsed="1"/>
-    <w:lsdException w:name="Table Web 1" w:semiHidden="1" w:unhideWhenUsed="1"/>
-    <w:lsdException w:name="Table Web 2" w:semiHidden="1" w:unhideWhenUsed="1"/>
-    <w:lsdException w:name="Table Web 3" w:semiHidden="1" w:unhideWhenUsed="1"/>
-    <w:lsdException w:name="Balloon Text" w:semiHidden="1" w:unhideWhenUsed="1"/>
-    <w:lsdException w:name="Table Grid" w:uiPriority="59"/>
-    <w:lsdException w:name="Table Theme" w:semiHidden="1" w:unhideWhenUsed="1"/>
-    <w:lsdException w:name="Placeholder Text" w:semiHidden="1"/>
-    <w:lsdException w:name="No Spacing" w:uiPriority="1" w:qFormat="1"/>
-    <w:lsdException w:name="Light Shading" w:uiPriority="60"/>
-    <w:lsdException w:name="Light List" w:uiPriority="61"/>
-    <w:lsdException w:name="Light Grid" w:uiPriority="62"/>
-    <w:lsdException w:name="Medium Shading 1" w:uiPriority="63"/>
-    <w:lsdException w:name="Medium Shading 2" w:uiPriority="64"/>
-    <w:lsdException w:name="Medium List 1" w:uiPriority="65"/>
-    <w:lsdException w:name="Medium List 2" w:uiPriority="66"/>
-    <w:lsdException w:name="Medium Grid 1" w:uiPriority="67"/>
-    <w:lsdException w:name="Medium Grid 2" w:uiPriority="68"/>
-    <w:lsdException w:name="Medium Grid 3" w:uiPriority="69"/>
-    <w:lsdException w:name="Dark List" w:uiPriority="70"/>
-    <w:lsdException w:name="Colorful Shading" w:uiPriority="71"/>
-    <w:lsdException w:name="Colorful List" w:uiPriority="72"/>
-    <w:lsdException w:name="Colorful Grid" w:uiPriority="73"/>
-    <w:lsdException w:name="Light Shading Accent 1" w:uiPriority="60"/>
-    <w:lsdException w:name="Light List Accent 1" w:uiPriority="61"/>
-    <w:lsdException w:name="Light Grid Accent 1" w:uiPriority="62"/>
-    <w:lsdException w:name="Medium Shading 1 Accent 1" w:uiPriority="63"/>
-    <w:lsdException w:name="Medium Shading 2 Accent 1" w:uiPriority="64"/>
-    <w:lsdException w:name="Medium List 1 Accent 1" w:uiPriority="65"/>
-    <w:lsdException w:name="Revision" w:semiHidden="1"/>
-    <w:lsdException w:name="List Paragraph" w:uiPriority="34" w:qFormat="1"/>
-    <w:lsdException w:name="Quote" w:uiPriority="29" w:qFormat="1"/>
-    <w:lsdException w:name="Intense Quote" w:uiPriority="30" w:qFormat="1"/>
-    <w:lsdException w:name="Medium List 2 Accent 1" w:uiPriority="66"/>
-    <w:lsdException w:name="Medium Grid 1 Accent 1" w:uiPriority="67"/>
-    <w:lsdException w:name="Medium Grid 2 Accent 1" w:uiPriority="68"/>
-    <w:lsdException w:name="Medium Grid 3 Accent 1" w:uiPriority="69"/>
-    <w:lsdException w:name="Dark List Accent 1" w:uiPriority="70"/>
-    <w:lsdException w:name="Colorful Shading Accent 1" w:uiPriority="71"/>
-    <w:lsdException w:name="Colorful List Accent 1" w:uiPriority="72"/>
-    <w:lsdException w:name="Colorful Grid Accent 1" w:uiPriority="73"/>
-    <w:lsdException w:name="Light Shading Accent 2" w:uiPriority="60"/>
-    <w:lsdException w:name="Light List Accent 2" w:uiPriority="61"/>
-    <w:lsdException w:name="Light Grid Accent 2" w:uiPriority="62"/>
-    <w:lsdException w:name="Medium Shading 1 Accent 2" w:uiPriority="63"/>
-    <w:lsdException w:name="Medium Shading 2 Accent 2" w:uiPriority="64"/>
-    <w:lsdException w:name="Medium List 1 Accent 2" w:uiPriority="65"/>
-    <w:lsdException w:name="Medium List 2 Accent 2" w:uiPriority="66"/>
-    <w:lsdException w:name="Medium Grid 1 Accent 2" w:uiPriority="67"/>
-    <w:lsdException w:name="Medium Grid 2 Accent 2" w:uiPriority="68"/>
-    <w:lsdException w:name="Medium Grid 3 Accent 2" w:uiPriority="69"/>
-    <w:lsdException w:name="Dark List Accent 2" w:uiPriority="70"/>
-    <w:lsdException w:name="Colorful Shading Accent 2" w:uiPriority="71"/>
-    <w:lsdException w:name="Colorful List Accent 2" w:uiPriority="72"/>
-    <w:lsdException w:name="Colorful Grid Accent 2" w:uiPriority="73"/>
-    <w:lsdException w:name="Light Shading Accent 3" w:uiPriority="60"/>
-    <w:lsdException w:name="Light List Accent 3" w:uiPriority="61"/>
-    <w:lsdException w:name="Light Grid Accent 3" w:uiPriority="62"/>
-    <w:lsdException w:name="Medium Shading 1 Accent 3" w:uiPriority="63"/>
-    <w:lsdException w:name="Medium Shading 2 Accent 3" w:uiPriority="64"/>
-    <w:lsdException w:name="Medium List 1 Accent 3" w:uiPriority="65"/>
-    <w:lsdException w:name="Medium List 2 Accent 3" w:uiPriority="66"/>
-    <w:lsdException w:name="Medium Grid 1 Accent 3" w:uiPriority="67"/>
-    <w:lsdException w:name="Medium Grid 2 Accent 3" w:uiPriority="68"/>
-    <w:lsdException w:name="Medium Grid 3 Accent 3" w:uiPriority="69"/>
-    <w:lsdException w:name="Dark List Accent 3" w:uiPriority="70"/>
-    <w:lsdException w:name="Colorful Shading Accent 3" w:uiPriority="71"/>
-    <w:lsdException w:name="Colorful List Accent 3" w:uiPriority="72"/>
-    <w:lsdException w:name="Colorful Grid Accent 3" w:uiPriority="73"/>
-    <w:lsdException w:name="Light Shading Accent 4" w:uiPriority="60"/>
-    <w:lsdException w:name="Light List Accent 4" w:uiPriority="61"/>
-    <w:lsdException w:name="Light Grid Accent 4" w:uiPriority="62"/>
-    <w:lsdException w:name="Medium Shading 1 Accent 4" w:uiPriority="63"/>
-    <w:lsdException w:name="Medium Shading 2 Accent 4" w:uiPriority="64"/>
-    <w:lsdException w:name="Medium List 1 Accent 4" w:uiPriority="65"/>
-    <w:lsdException w:name="Medium List 2 Accent 4" w:uiPriority="66"/>
-    <w:lsdException w:name="Medium Grid 1 Accent 4" w:uiPriority="67"/>
-    <w:lsdException w:name="Medium Grid 2 Accent 4" w:uiPriority="68"/>
-    <w:lsdException w:name="Medium Grid 3 Accent 4" w:uiPriority="69"/>
-    <w:lsdException w:name="Dark List Accent 4" w:uiPriority="70"/>
-    <w:lsdException w:name="Colorful Shading Accent 4" w:uiPriority="71"/>
-    <w:lsdException w:name="Colorful List Accent 4" w:uiPriority="72"/>
-    <w:lsdException w:name="Colorful Grid Accent 4" w:uiPriority="73"/>
-    <w:lsdException w:name="Light Shading Accent 5" w:uiPriority="60"/>
-    <w:lsdException w:name="Light List Accent 5" w:uiPriority="61"/>
-    <w:lsdException w:name="Light Grid Accent 5" w:uiPriority="62"/>
-    <w:lsdException w:name="Medium Shading 1 Accent 5" w:uiPriority="63"/>
-    <w:lsdException w:name="Medium Shading 2 Accent 5" w:uiPriority="64"/>
-    <w:lsdException w:name="Medium List 1 Accent 5" w:uiPriority="65"/>
-    <w:lsdException w:name="Medium List 2 Accent 5" w:uiPriority="66"/>
-    <w:lsdException w:name="Medium Grid 1 Accent 5" w:uiPriority="67"/>
-    <w:lsdException w:name="Medium Grid 2 Accent 5" w:uiPriority="68"/>
-    <w:lsdException w:name="Medium Grid 3 Accent 5" w:uiPriority="69"/>
-    <w:lsdException w:name="Dark List Accent 5" w:uiPriority="70"/>
-    <w:lsdException w:name="Colorful Shading Accent 5" w:uiPriority="71"/>
-    <w:lsdException w:name="Colorful List Accent 5" w:uiPriority="72"/>
-    <w:lsdException w:name="Colorful Grid Accent 5" w:uiPriority="73"/>
-    <w:lsdException w:name="Light Shading Accent 6" w:uiPriority="60"/>
-    <w:lsdException w:name="Light List Accent 6" w:uiPriority="61"/>
-    <w:lsdException w:name="Light Grid Accent 6" w:uiPriority="62"/>
-    <w:lsdException w:name="Medium Shading 1 Accent 6" w:uiPriority="63"/>
-    <w:lsdException w:name="Medium Shading 2 Accent 6" w:uiPriority="64"/>
-    <w:lsdException w:name="Medium List 1 Accent 6" w:uiPriority="65"/>
-    <w:lsdException w:name="Medium List 2 Accent 6" w:uiPriority="66"/>
-    <w:lsdException w:name="Medium Grid 1 Accent 6" w:uiPriority="67"/>
-    <w:lsdException w:name="Medium Grid 2 Accent 6" w:uiPriority="68"/>
-    <w:lsdException w:name="Medium Grid 3 Accent 6" w:uiPriority="69"/>
-    <w:lsdException w:name="Dark List Accent 6" w:uiPriority="70"/>
-    <w:lsdException w:name="Colorful Shading Accent 6" w:uiPriority="71"/>
-    <w:lsdException w:name="Colorful List Accent 6" w:uiPriority="72"/>
-    <w:lsdException w:name="Colorful Grid Accent 6" w:uiPriority="73"/>
-    <w:lsdException w:name="Subtle Emphasis" w:uiPriority="19" w:qFormat="1"/>
-    <w:lsdException w:name="Intense Emphasis" w:uiPriority="21" w:qFormat="1"/>
-    <w:lsdException w:name="Subtle Reference" w:uiPriority="31" w:qFormat="1"/>
-    <w:lsdException w:name="Intense Reference" w:uiPriority="32" w:qFormat="1"/>
-    <w:lsdException w:name="Book Title" w:uiPriority="33" w:qFormat="1"/>
-    <w:lsdException w:name="Bibliography" w:semiHidden="1" w:uiPriority="37" w:unhideWhenUsed="1"/>
-    <w:lsdException w:name="TOC Heading" w:semiHidden="1" w:uiPriority="39" w:unhideWhenUsed="1" w:qFormat="1"/>
-    <w:lsdException w:name="Plain Table 1" w:uiPriority="41"/>
-    <w:lsdException w:name="Plain Table 2" w:uiPriority="42"/>
-    <w:lsdException w:name="Plain Table 3" w:uiPriority="43"/>
-    <w:lsdException w:name="Plain Table 4" w:uiPriority="44"/>
-    <w:lsdException w:name="Plain Table 5" w:uiPriority="45"/>
-    <w:lsdException w:name="Grid Table Light" w:uiPriority="40"/>
-    <w:lsdException w:name="Grid Table 1 Light" w:uiPriority="46"/>
-    <w:lsdException w:name="Grid Table 2" w:uiPriority="47"/>
-    <w:lsdException w:name="Grid Table 3" w:uiPriority="48"/>
-    <w:lsdException w:name="Grid Table 4" w:uiPriority="49"/>
-    <w:lsdException w:name="Grid Table 5 Dark" w:uiPriority="50"/>
-    <w:lsdException w:name="Grid Table 6 Colorful" w:uiPriority="51"/>
-    <w:lsdException w:name="Grid Table 7 Colorful" w:uiPriority="52"/>
-    <w:lsdException w:name="Grid Table 1 Light Accent 1" w:uiPriority="46"/>
-    <w:lsdException w:name="Grid Table 2 Accent 1" w:uiPriority="47"/>
-    <w:lsdException w:name="Grid Table 3 Accent 1" w:uiPriority="48"/>
-    <w:lsdException w:name="Grid Table 4 Accent 1" w:uiPriority="49"/>
-    <w:lsdException w:name="Grid Table 5 Dark Accent 1" w:uiPriority="50"/>
-    <w:lsdException w:name="Grid Table 6 Colorful Accent 1" w:uiPriority="51"/>
-    <w:lsdException w:name="Grid Table 7 Colorful Accent 1" w:uiPriority="52"/>
-    <w:lsdException w:name="Grid Table 1 Light Accent 2" w:uiPriority="46"/>
-    <w:lsdException w:name="Grid Table 2 Accent 2" w:uiPriority="47"/>
-    <w:lsdException w:name="Grid Table 3 Accent 2" w:uiPriority="48"/>
-    <w:lsdException w:name="Grid Table 4 Accent 2" w:uiPriority="49"/>
-    <w:lsdException w:name="Grid Table 5 Dark Accent 2" w:uiPriority="50"/>
-    <w:lsdException w:name="Grid Table 6 Colorful Accent 2" w:uiPriority="51"/>
-    <w:lsdException w:name="Grid Table 7 Colorful Accent 2" w:uiPriority="52"/>
-    <w:lsdException w:name="Grid Table 1 Light Accent 3" w:uiPriority="46"/>
-    <w:lsdException w:name="Grid Table 2 Accent 3" w:uiPriority="47"/>
-    <w:lsdException w:name="Grid Table 3 Accent 3" w:uiPriority="48"/>
-    <w:lsdException w:name="Grid Table 4 Accent 3" w:uiPriority="49"/>
-    <w:lsdException w:name="Grid Table 5 Dark Accent 3" w:uiPriority="50"/>
-    <w:lsdException w:name="Grid Table 6 Colorful Accent 3" w:uiPriority="51"/>
-    <w:lsdException w:name="Grid Table 7 Colorful Accent 3" w:uiPriority="52"/>
-    <w:lsdException w:name="Grid Table 1 Light Accent 4" w:uiPriority="46"/>
-    <w:lsdException w:name="Grid Table 2 Accent 4" w:uiPriority="47"/>
-    <w:lsdException w:name="Grid Table 3 Accent 4" w:uiPriority="48"/>
-    <w:lsdException w:name="Grid Table 4 Accent 4" w:uiPriority="49"/>
-    <w:lsdException w:name="Grid Table 5 Dark Accent 4" w:uiPriority="50"/>
-    <w:lsdException w:name="Grid Table 6 Colorful Accent 4" w:uiPriority="51"/>
-    <w:lsdException w:name="Grid Table 7 Colorful Accent 4" w:uiPriority="52"/>
-    <w:lsdException w:name="Grid Table 1 Light Accent 5" w:uiPriority="46"/>
-    <w:lsdException w:name="Grid Table 2 Accent 5" w:uiPriority="47"/>
-    <w:lsdException w:name="Grid Table 3 Accent 5" w:uiPriority="48"/>
-    <w:lsdException w:name="Grid Table 4 Accent 5" w:uiPriority="49"/>
-    <w:lsdException w:name="Grid Table 5 Dark Accent 5" w:uiPriority="50"/>
-    <w:lsdException w:name="Grid Table 6 Colorful Accent 5" w:uiPriority="51"/>
-    <w:lsdException w:name="Grid Table 7 Colorful Accent 5" w:uiPriority="52"/>
-    <w:lsdException w:name="Grid Table 1 Light Accent 6" w:uiPriority="46"/>
-    <w:lsdException w:name="Grid Table 2 Accent 6" w:uiPriority="47"/>
-    <w:lsdException w:name="Grid Table 3 Accent 6" w:uiPriority="48"/>
-    <w:lsdException w:name="Grid Table 4 Accent 6" w:uiPriority="49"/>
-    <w:lsdException w:name="Grid Table 5 Dark Accent 6" w:uiPriority="50"/>
-    <w:lsdException w:name="Grid Table 6 Colorful Accent 6" w:uiPriority="51"/>
-    <w:lsdException w:name="Grid Table 7 Colorful Accent 6" w:uiPriority="52"/>
-    <w:lsdException w:name="List Table 1 Light" w:uiPriority="46"/>
-    <w:lsdException w:name="List Table 2" w:uiPriority="47"/>
-    <w:lsdException w:name="List Table 3" w:uiPriority="48"/>
-    <w:lsdException w:name="List Table 4" w:uiPriority="49"/>
-    <w:lsdException w:name="List Table 5 Dark" w:uiPriority="50"/>
-    <w:lsdException w:name="List Table 6 Colorful" w:uiPriority="51"/>
-    <w:lsdException w:name="List Table 7 Colorful" w:uiPriority="52"/>
-    <w:lsdException w:name="List Table 1 Light Accent 1" w:uiPriority="46"/>
-    <w:lsdException w:name="List Table 2 Accent 1" w:uiPriority="47"/>
-    <w:lsdException w:name="List Table 3 Accent 1" w:uiPriority="48"/>
-    <w:lsdException w:name="List Table 4 Accent 1" w:uiPriority="49"/>
-    <w:lsdException w:name="List Table 5 Dark Accent 1" w:uiPriority="50"/>
-    <w:lsdException w:name="List Table 6 Colorful Accent 1" w:uiPriority="51"/>
-    <w:lsdException w:name="List Table 7 Colorful Accent 1" w:uiPriority="52"/>
-    <w:lsdException w:name="List Table 1 Light Accent 2" w:uiPriority="46"/>
-    <w:lsdException w:name="List Table 2 Accent 2" w:uiPriority="47"/>
-    <w:lsdException w:name="List Table 3 Accent 2" w:uiPriority="48"/>
-    <w:lsdException w:name="List Table 4 Accent 2" w:uiPriority="49"/>
-    <w:lsdException w:name="List Table 5 Dark Accent 2" w:uiPriority="50"/>
-    <w:lsdException w:name="List Table 6 Colorful Accent 2" w:uiPriority="51"/>
-    <w:lsdException w:name="List Table 7 Colorful Accent 2" w:uiPriority="52"/>
-    <w:lsdException w:name="List Table 1 Light Accent 3" w:uiPriority="46"/>
-    <w:lsdException w:name="List Table 2 Accent 3" w:uiPriority="47"/>
-    <w:lsdException w:name="List Table 3 Accent 3" w:uiPriority="48"/>
-    <w:lsdException w:name="List Table 4 Accent 3" w:uiPriority="49"/>
-    <w:lsdException w:name="List Table 5 Dark Accent 3" w:uiPriority="50"/>
-    <w:lsdException w:name="List Table 6 Colorful Accent 3" w:uiPriority="51"/>
-    <w:lsdException w:name="List Table 7 Colorful Accent 3" w:uiPriority="52"/>
-    <w:lsdException w:name="List Table 1 Light Accent 4" w:uiPriority="46"/>
-    <w:lsdException w:name="List Table 2 Accent 4" w:uiPriority="47"/>
-    <w:lsdException w:name="List Table 3 Accent 4" w:uiPriority="48"/>
-    <w:lsdException w:name="List Table 4 Accent 4" w:uiPriority="49"/>
-    <w:lsdException w:name="List Table 5 Dark Accent 4" w:uiPriority="50"/>
-    <w:lsdException w:name="List Table 6 Colorful Accent 4" w:uiPriority="51"/>
-    <w:lsdException w:name="List Table 7 Colorful Accent 4" w:uiPriority="52"/>
-    <w:lsdException w:name="List Table 1 Light Accent 5" w:uiPriority="46"/>
-    <w:lsdException w:name="List Table 2 Accent 5" w:uiPriority="47"/>
-    <w:lsdException w:name="List Table 3 Accent 5" w:uiPriority="48"/>
-    <w:lsdException w:name="List Table 4 Accent 5" w:uiPriority="49"/>
-    <w:lsdException w:name="List Table 5 Dark Accent 5" w:uiPriority="50"/>
-    <w:lsdException w:name="List Table 6 Colorful Accent 5" w:uiPriority="51"/>
-    <w:lsdException w:name="List Table 7 Colorful Accent 5" w:uiPriority="52"/>
-    <w:lsdException w:name="List Table 1 Light Accent 6" w:uiPriority="46"/>
-    <w:lsdException w:name="List Table 2 Accent 6" w:uiPriority="47"/>
-    <w:lsdException w:name="List Table 3 Accent 6" w:uiPriority="48"/>
-    <w:lsdException w:name="List Table 4 Accent 6" w:uiPriority="49"/>
-    <w:lsdException w:name="List Table 5 Dark Accent 6" w:uiPriority="50"/>
-    <w:lsdException w:name="List Table 6 Colorful Accent 6" w:uiPriority="51"/>
-    <w:lsdException w:name="List Table 7 Colorful Accent 6" w:uiPriority="52"/>
+  <w:latentStyles w:defLockedState="0" w:defUIPriority="99" w:defSemiHidden="1" w:defUnhideWhenUsed="1" w:defQFormat="0" w:count="267">
+    <w:lsdException w:name="Normal" w:semiHidden="0" w:uiPriority="0" w:unhideWhenUsed="0" w:qFormat="1"/>
+    <w:lsdException w:name="heading 1" w:semiHidden="0" w:uiPriority="0" w:unhideWhenUsed="0" w:qFormat="1"/>
+    <w:lsdException w:name="heading 2" w:semiHidden="0" w:uiPriority="0" w:unhideWhenUsed="0" w:qFormat="1"/>
+    <w:lsdException w:name="heading 3" w:semiHidden="0" w:uiPriority="0" w:unhideWhenUsed="0" w:qFormat="1"/>
+    <w:lsdException w:name="heading 4" w:semiHidden="0" w:uiPriority="0" w:unhideWhenUsed="0" w:qFormat="1"/>
+    <w:lsdException w:name="heading 5" w:semiHidden="0" w:uiPriority="0" w:unhideWhenUsed="0" w:qFormat="1"/>
+    <w:lsdException w:name="heading 6" w:semiHidden="0" w:uiPriority="0" w:unhideWhenUsed="0" w:qFormat="1"/>
+    <w:lsdException w:name="heading 7" w:semiHidden="0" w:uiPriority="0" w:unhideWhenUsed="0" w:qFormat="1"/>
+    <w:lsdException w:name="heading 8" w:semiHidden="0" w:uiPriority="0" w:unhideWhenUsed="0" w:qFormat="1"/>
+    <w:lsdException w:name="heading 9" w:semiHidden="0" w:uiPriority="0" w:unhideWhenUsed="0" w:qFormat="1"/>
+    <w:lsdException w:name="toc 1" w:uiPriority="39"/>
+    <w:lsdException w:name="toc 2" w:uiPriority="39"/>
+    <w:lsdException w:name="toc 3" w:uiPriority="39"/>
+    <w:lsdException w:name="toc 4" w:uiPriority="39"/>
+    <w:lsdException w:name="toc 5" w:uiPriority="39"/>
+    <w:lsdException w:name="toc 6" w:uiPriority="39"/>
+    <w:lsdException w:name="toc 7" w:uiPriority="39"/>
+    <w:lsdException w:name="toc 8" w:uiPriority="39"/>
+    <w:lsdException w:name="toc 9" w:uiPriority="39"/>
+    <w:lsdException w:name="caption" w:uiPriority="35" w:qFormat="1"/>
+    <w:lsdException w:name="Title" w:semiHidden="0" w:uiPriority="10" w:unhideWhenUsed="0" w:qFormat="1"/>
+    <w:lsdException w:name="Default Paragraph Font" w:uiPriority="1"/>
+    <w:lsdException w:name="Subtitle" w:semiHidden="0" w:uiPriority="11" w:unhideWhenUsed="0" w:qFormat="1"/>
+    <w:lsdException w:name="Strong" w:semiHidden="0" w:uiPriority="22" w:unhideWhenUsed="0" w:qFormat="1"/>
+    <w:lsdException w:name="Emphasis" w:semiHidden="0" w:uiPriority="20" w:unhideWhenUsed="0" w:qFormat="1"/>
+    <w:lsdException w:name="Table Grid" w:semiHidden="0" w:uiPriority="59" w:unhideWhenUsed="0"/>
+    <w:lsdException w:name="Placeholder Text" w:unhideWhenUsed="0"/>
+    <w:lsdException w:name="No Spacing" w:semiHidden="0" w:uiPriority="1" w:unhideWhenUsed="0" w:qFormat="1"/>
+    <w:lsdException w:name="Light Shading" w:semiHidden="0" w:uiPriority="60" w:unhideWhenUsed="0"/>
+    <w:lsdException w:name="Light List" w:semiHidden="0" w:uiPriority="61" w:unhideWhenUsed="0"/>
+    <w:lsdException w:name="Light Grid" w:semiHidden="0" w:uiPriority="62" w:unhideWhenUsed="0"/>
+    <w:lsdException w:name="Medium Shading 1" w:semiHidden="0" w:uiPriority="63" w:unhideWhenUsed="0"/>
+    <w:lsdException w:name="Medium Shading 2" w:semiHidden="0" w:uiPriority="64" w:unhideWhenUsed="0"/>
+    <w:lsdException w:name="Medium List 1" w:semiHidden="0" w:uiPriority="65" w:unhideWhenUsed="0"/>
+    <w:lsdException w:name="Medium List 2" w:semiHidden="0" w:uiPriority="66" w:unhideWhenUsed="0"/>
+    <w:lsdException w:name="Medium Grid 1" w:semiHidden="0" w:uiPriority="67" w:unhideWhenUsed="0"/>
+    <w:lsdException w:name="Medium Grid 2" w:semiHidden="0" w:uiPriority="68" w:unhideWhenUsed="0"/>
+    <w:lsdException w:name="Medium Grid 3" w:semiHidden="0" w:uiPriority="69" w:unhideWhenUsed="0"/>
+    <w:lsdException w:name="Dark List" w:semiHidden="0" w:uiPriority="70" w:unhideWhenUsed="0"/>
+    <w:lsdException w:name="Colorful Shading" w:semiHidden="0" w:uiPriority="71" w:unhideWhenUsed="0"/>
+    <w:lsdException w:name="Colorful List" w:semiHidden="0" w:uiPriority="72" w:unhideWhenUsed="0"/>
+    <w:lsdException w:name="Colorful Grid" w:semiHidden="0" w:uiPriority="73" w:unhideWhenUsed="0"/>
+    <w:lsdException w:name="Light Shading Accent 1" w:semiHidden="0" w:uiPriority="60" w:unhideWhenUsed="0"/>
+    <w:lsdException w:name="Light List Accent 1" w:semiHidden="0" w:uiPriority="61" w:unhideWhenUsed="0"/>
+    <w:lsdException w:name="Light Grid Accent 1" w:semiHidden="0" w:uiPriority="62" w:unhideWhenUsed="0"/>
+    <w:lsdException w:name="Medium Shading 1 Accent 1" w:semiHidden="0" w:uiPriority="63" w:unhideWhenUsed="0"/>
+    <w:lsdException w:name="Medium Shading 2 Accent 1" w:semiHidden="0" w:uiPriority="64" w:unhideWhenUsed="0"/>
+    <w:lsdException w:name="Medium List 1 Accent 1" w:semiHidden="0" w:uiPriority="65" w:unhideWhenUsed="0"/>
+    <w:lsdException w:name="Revision" w:unhideWhenUsed="0"/>
+    <w:lsdException w:name="List Paragraph" w:semiHidden="0" w:uiPriority="34" w:unhideWhenUsed="0" w:qFormat="1"/>
+    <w:lsdException w:name="Quote" w:semiHidden="0" w:uiPriority="29" w:unhideWhenUsed="0" w:qFormat="1"/>
+    <w:lsdException w:name="Intense Quote" w:semiHidden="0" w:uiPriority="30" w:unhideWhenUsed="0" w:qFormat="1"/>
+    <w:lsdException w:name="Medium List 2 Accent 1" w:semiHidden="0" w:uiPriority="66" w:unhideWhenUsed="0"/>
+    <w:lsdException w:name="Medium Grid 1 Accent 1" w:semiHidden="0" w:uiPriority="67" w:unhideWhenUsed="0"/>
+    <w:lsdException w:name="Medium Grid 2 Accent 1" w:semiHidden="0" w:uiPriority="68" w:unhideWhenUsed="0"/>
+    <w:lsdException w:name="Medium Grid 3 Accent 1" w:semiHidden="0" w:uiPriority="69" w:unhideWhenUsed="0"/>
+    <w:lsdException w:name="Dark List Accent 1" w:semiHidden="0" w:uiPriority="70" w:unhideWhenUsed="0"/>
+    <w:lsdException w:name="Colorful Shading Accent 1" w:semiHidden="0" w:uiPriority="71" w:unhideWhenUsed="0"/>
+    <w:lsdException w:name="Colorful List Accent 1" w:semiHidden="0" w:uiPriority="72" w:unhideWhenUsed="0"/>
+    <w:lsdException w:name="Colorful Grid Accent 1" w:semiHidden="0" w:uiPriority="73" w:unhideWhenUsed="0"/>
+    <w:lsdException w:name="Light Shading Accent 2" w:semiHidden="0" w:uiPriority="60" w:unhideWhenUsed="0"/>
+    <w:lsdException w:name="Light List Accent 2" w:semiHidden="0" w:uiPriority="61" w:unhideWhenUsed="0"/>
+    <w:lsdException w:name="Light Grid Accent 2" w:semiHidden="0" w:uiPriority="62" w:unhideWhenUsed="0"/>
+    <w:lsdException w:name="Medium Shading 1 Accent 2" w:semiHidden="0" w:uiPriority="63" w:unhideWhenUsed="0"/>
+    <w:lsdException w:name="Medium Shading 2 Accent 2" w:semiHidden="0" w:uiPriority="64" w:unhideWhenUsed="0"/>
+    <w:lsdException w:name="Medium List 1 Accent 2" w:semiHidden="0" w:uiPriority="65" w:unhideWhenUsed="0"/>
+    <w:lsdException w:name="Medium List 2 Accent 2" w:semiHidden="0" w:uiPriority="66" w:unhideWhenUsed="0"/>
+    <w:lsdException w:name="Medium Grid 1 Accent 2" w:semiHidden="0" w:uiPriority="67" w:unhideWhenUsed="0"/>
+    <w:lsdException w:name="Medium Grid 2 Accent 2" w:semiHidden="0" w:uiPriority="68" w:unhideWhenUsed="0"/>
+    <w:lsdException w:name="Medium Grid 3 Accent 2" w:semiHidden="0" w:uiPriority="69" w:unhideWhenUsed="0"/>
+    <w:lsdException w:name="Dark List Accent 2" w:semiHidden="0" w:uiPriority="70" w:unhideWhenUsed="0"/>
+    <w:lsdException w:name="Colorful Shading Accent 2" w:semiHidden="0" w:uiPriority="71" w:unhideWhenUsed="0"/>
+    <w:lsdException w:name="Colorful List Accent 2" w:semiHidden="0" w:uiPriority="72" w:unhideWhenUsed="0"/>
+    <w:lsdException w:name="Colorful Grid Accent 2" w:semiHidden="0" w:uiPriority="73" w:unhideWhenUsed="0"/>
+    <w:lsdException w:name="Light Shading Accent 3" w:semiHidden="0" w:uiPriority="60" w:unhideWhenUsed="0"/>
+    <w:lsdException w:name="Light List Accent 3" w:semiHidden="0" w:uiPriority="61" w:unhideWhenUsed="0"/>
+    <w:lsdException w:name="Light Grid Accent 3" w:semiHidden="0" w:uiPriority="62" w:unhideWhenUsed="0"/>
+    <w:lsdException w:name="Medium Shading 1 Accent 3" w:semiHidden="0" w:uiPriority="63" w:unhideWhenUsed="0"/>
+    <w:lsdException w:name="Medium Shading 2 Accent 3" w:semiHidden="0" w:uiPriority="64" w:unhideWhenUsed="0"/>
+    <w:lsdException w:name="Medium List 1 Accent 3" w:semiHidden="0" w:uiPriority="65" w:unhideWhenUsed="0"/>
+    <w:lsdException w:name="Medium List 2 Accent 3" w:semiHidden="0" w:uiPriority="66" w:unhideWhenUsed="0"/>
+    <w:lsdException w:name="Medium Grid 1 Accent 3" w:semiHidden="0" w:uiPriority="67" w:unhideWhenUsed="0"/>
+    <w:lsdException w:name="Medium Grid 2 Accent 3" w:semiHidden="0" w:uiPriority="68" w:unhideWhenUsed="0"/>
+    <w:lsdException w:name="Medium Grid 3 Accent 3" w:semiHidden="0" w:uiPriority="69" w:unhideWhenUsed="0"/>
+    <w:lsdException w:name="Dark List Accent 3" w:semiHidden="0" w:uiPriority="70" w:unhideWhenUsed="0"/>
+    <w:lsdException w:name="Colorful Shading Accent 3" w:semiHidden="0" w:uiPriority="71" w:unhideWhenUsed="0"/>
+    <w:lsdException w:name="Colorful List Accent 3" w:semiHidden="0" w:uiPriority="72" w:unhideWhenUsed="0"/>
+    <w:lsdException w:name="Colorful Grid Accent 3" w:semiHidden="0" w:uiPriority="73" w:unhideWhenUsed="0"/>
+    <w:lsdException w:name="Light Shading Accent 4" w:semiHidden="0" w:uiPriority="60" w:unhideWhenUsed="0"/>
+    <w:lsdException w:name="Light List Accent 4" w:semiHidden="0" w:uiPriority="61" w:unhideWhenUsed="0"/>
+    <w:lsdException w:name="Light Grid Accent 4" w:semiHidden="0" w:uiPriority="62" w:unhideWhenUsed="0"/>
+    <w:lsdException w:name="Medium Shading 1 Accent 4" w:semiHidden="0" w:uiPriority="63" w:unhideWhenUsed="0"/>
+    <w:lsdException w:name="Medium Shading 2 Accent 4" w:semiHidden="0" w:uiPriority="64" w:unhideWhenUsed="0"/>
+    <w:lsdException w:name="Medium List 1 Accent 4" w:semiHidden="0" w:uiPriority="65" w:unhideWhenUsed="0"/>
+    <w:lsdException w:name="Medium List 2 Accent 4" w:semiHidden="0" w:uiPriority="66" w:unhideWhenUsed="0"/>
+    <w:lsdException w:name="Medium Grid 1 Accent 4" w:semiHidden="0" w:uiPriority="67" w:unhideWhenUsed="0"/>
+    <w:lsdException w:name="Medium Grid 2 Accent 4" w:semiHidden="0" w:uiPriority="68" w:unhideWhenUsed="0"/>
+    <w:lsdException w:name="Medium Grid 3 Accent 4" w:semiHidden="0" w:uiPriority="69" w:unhideWhenUsed="0"/>
+    <w:lsdException w:name="Dark List Accent 4" w:semiHidden="0" w:uiPriority="70" w:unhideWhenUsed="0"/>
+    <w:lsdException w:name="Colorful Shading Accent 4" w:semiHidden="0" w:uiPriority="71" w:unhideWhenUsed="0"/>
+    <w:lsdException w:name="Colorful List Accent 4" w:semiHidden="0" w:uiPriority="72" w:unhideWhenUsed="0"/>
+    <w:lsdException w:name="Colorful Grid Accent 4" w:semiHidden="0" w:uiPriority="73" w:unhideWhenUsed="0"/>
+    <w:lsdException w:name="Light Shading Accent 5" w:semiHidden="0" w:uiPriority="60" w:unhideWhenUsed="0"/>
+    <w:lsdException w:name="Light List Accent 5" w:semiHidden="0" w:uiPriority="61" w:unhideWhenUsed="0"/>
+    <w:lsdException w:name="Light Grid Accent 5" w:semiHidden="0" w:uiPriority="62" w:unhideWhenUsed="0"/>
+    <w:lsdException w:name="Medium Shading 1 Accent 5" w:semiHidden="0" w:uiPriority="63" w:unhideWhenUsed="0"/>
+    <w:lsdException w:name="Medium Shading 2 Accent 5" w:semiHidden="0" w:uiPriority="64" w:unhideWhenUsed="0"/>
+    <w:lsdException w:name="Medium List 1 Accent 5" w:semiHidden="0" w:uiPriority="65" w:unhideWhenUsed="0"/>
+    <w:lsdException w:name="Medium List 2 Accent 5" w:semiHidden="0" w:uiPriority="66" w:unhideWhenUsed="0"/>
+    <w:lsdException w:name="Medium Grid 1 Accent 5" w:semiHidden="0" w:uiPriority="67" w:unhideWhenUsed="0"/>
+    <w:lsdException w:name="Medium Grid 2 Accent 5" w:semiHidden="0" w:uiPriority="68" w:unhideWhenUsed="0"/>
+    <w:lsdException w:name="Medium Grid 3 Accent 5" w:semiHidden="0" w:uiPriority="69" w:unhideWhenUsed="0"/>
+    <w:lsdException w:name="Dark List Accent 5" w:semiHidden="0" w:uiPriority="70" w:unhideWhenUsed="0"/>
+    <w:lsdException w:name="Colorful Shading Accent 5" w:semiHidden="0" w:uiPriority="71" w:unhideWhenUsed="0"/>
+    <w:lsdException w:name="Colorful List Accent 5" w:semiHidden="0" w:uiPriority="72" w:unhideWhenUsed="0"/>
+    <w:lsdException w:name="Colorful Grid Accent 5" w:semiHidden="0" w:uiPriority="73" w:unhideWhenUsed="0"/>
+    <w:lsdException w:name="Light Shading Accent 6" w:semiHidden="0" w:uiPriority="60" w:unhideWhenUsed="0"/>
+    <w:lsdException w:name="Light List Accent 6" w:semiHidden="0" w:uiPriority="61" w:unhideWhenUsed="0"/>
+    <w:lsdException w:name="Light Grid Accent 6" w:semiHidden="0" w:uiPriority="62" w:unhideWhenUsed="0"/>
+    <w:lsdException w:name="Medium Shading 1 Accent 6" w:semiHidden="0" w:uiPriority="63" w:unhideWhenUsed="0"/>
+    <w:lsdException w:name="Medium Shading 2 Accent 6" w:semiHidden="0" w:uiPriority="64" w:unhideWhenUsed="0"/>
+    <w:lsdException w:name="Medium List 1 Accent 6" w:semiHidden="0" w:uiPriority="65" w:unhideWhenUsed="0"/>
+    <w:lsdException w:name="Medium List 2 Accent 6" w:semiHidden="0" w:uiPriority="66" w:unhideWhenUsed="0"/>
+    <w:lsdException w:name="Medium Grid 1 Accent 6" w:semiHidden="0" w:uiPriority="67" w:unhideWhenUsed="0"/>
+    <w:lsdException w:name="Medium Grid 2 Accent 6" w:semiHidden="0" w:uiPriority="68" w:unhideWhenUsed="0"/>
+    <w:lsdException w:name="Medium Grid 3 Accent 6" w:semiHidden="0" w:uiPriority="69" w:unhideWhenUsed="0"/>
+    <w:lsdException w:name="Dark List Accent 6" w:semiHidden="0" w:uiPriority="70" w:unhideWhenUsed="0"/>
+    <w:lsdException w:name="Colorful Shading Accent 6" w:semiHidden="0" w:uiPriority="71" w:unhideWhenUsed="0"/>
+    <w:lsdException w:name="Colorful List Accent 6" w:semiHidden="0" w:uiPriority="72" w:unhideWhenUsed="0"/>
+    <w:lsdException w:name="Colorful Grid Accent 6" w:semiHidden="0" w:uiPriority="73" w:unhideWhenUsed="0"/>
+    <w:lsdException w:name="Subtle Emphasis" w:semiHidden="0" w:uiPriority="19" w:unhideWhenUsed="0" w:qFormat="1"/>
+    <w:lsdException w:name="Intense Emphasis" w:semiHidden="0" w:uiPriority="21" w:unhideWhenUsed="0" w:qFormat="1"/>
+    <w:lsdException w:name="Subtle Reference" w:semiHidden="0" w:uiPriority="31" w:unhideWhenUsed="0" w:qFormat="1"/>
+    <w:lsdException w:name="Intense Reference" w:semiHidden="0" w:uiPriority="32" w:unhideWhenUsed="0" w:qFormat="1"/>
+    <w:lsdException w:name="Book Title" w:semiHidden="0" w:uiPriority="33" w:unhideWhenUsed="0" w:qFormat="1"/>
+    <w:lsdException w:name="Bibliography" w:uiPriority="37"/>
+    <w:lsdException w:name="TOC Heading" w:uiPriority="39" w:qFormat="1"/>
   </w:latentStyles>
   <w:style w:type="paragraph" w:default="1" w:styleId="Standard">
     <w:name w:val="Normal"/>
@@ -5936,7 +5711,779 @@
       <w:lang w:val="en-US" w:eastAsia="en-US"/>
     </w:rPr>
   </w:style>
-  <w:style w:type="character" w:styleId="BesuchterLink">
+  <w:style w:type="character" w:styleId="BesuchterHyperlink">
+    <w:name w:val="FollowedHyperlink"/>
+    <w:basedOn w:val="Absatz-Standardschriftart"/>
+    <w:uiPriority w:val="99"/>
+    <w:semiHidden/>
+    <w:unhideWhenUsed/>
+    <w:rsid w:val="00A76BF7"/>
+    <w:rPr>
+      <w:color w:val="800080" w:themeColor="followedHyperlink"/>
+      <w:u w:val="single"/>
+    </w:rPr>
+  </w:style>
+  <w:style w:type="table" w:styleId="Tabellenraster">
+    <w:name w:val="Table Grid"/>
+    <w:basedOn w:val="NormaleTabelle"/>
+    <w:uiPriority w:val="59"/>
+    <w:rsid w:val="0009692D"/>
+    <w:tblPr>
+      <w:tblBorders>
+        <w:top w:val="single" w:sz="4" w:space="0" w:color="auto"/>
+        <w:left w:val="single" w:sz="4" w:space="0" w:color="auto"/>
+        <w:bottom w:val="single" w:sz="4" w:space="0" w:color="auto"/>
+        <w:right w:val="single" w:sz="4" w:space="0" w:color="auto"/>
+        <w:insideH w:val="single" w:sz="4" w:space="0" w:color="auto"/>
+        <w:insideV w:val="single" w:sz="4" w:space="0" w:color="auto"/>
+      </w:tblBorders>
+    </w:tblPr>
+  </w:style>
+</w:styles>
+</file>
+
+<file path=word/stylesWithEffects.xml><?xml version="1.0" encoding="utf-8"?>
+<w:styles xmlns:wpc="http://schemas.microsoft.com/office/word/2010/wordprocessingCanvas" xmlns:mc="http://schemas.openxmlformats.org/markup-compatibility/2006" xmlns:o="urn:schemas-microsoft-com:office:office" xmlns:r="http://schemas.openxmlformats.org/officeDocument/2006/relationships" xmlns:m="http://schemas.openxmlformats.org/officeDocument/2006/math" xmlns:v="urn:schemas-microsoft-com:vml" xmlns:wp14="http://schemas.microsoft.com/office/word/2010/wordprocessingDrawing" xmlns:wp="http://schemas.openxmlformats.org/drawingml/2006/wordprocessingDrawing" xmlns:w10="urn:schemas-microsoft-com:office:word" xmlns:w="http://schemas.openxmlformats.org/wordprocessingml/2006/main" xmlns:w14="http://schemas.microsoft.com/office/word/2010/wordml" xmlns:wpg="http://schemas.microsoft.com/office/word/2010/wordprocessingGroup" xmlns:wpi="http://schemas.microsoft.com/office/word/2010/wordprocessingInk" xmlns:wne="http://schemas.microsoft.com/office/word/2006/wordml" xmlns:wps="http://schemas.microsoft.com/office/word/2010/wordprocessingShape" mc:Ignorable="w14 wp14">
+  <w:docDefaults>
+    <w:rPrDefault>
+      <w:rPr>
+        <w:rFonts w:ascii="Times New Roman" w:eastAsia="Times New Roman" w:hAnsi="Times New Roman" w:cs="Times New Roman"/>
+        <w:lang w:val="de-DE" w:eastAsia="de-DE" w:bidi="ar-SA"/>
+      </w:rPr>
+    </w:rPrDefault>
+    <w:pPrDefault/>
+  </w:docDefaults>
+  <w:latentStyles w:defLockedState="0" w:defUIPriority="99" w:defSemiHidden="1" w:defUnhideWhenUsed="1" w:defQFormat="0" w:count="267">
+    <w:lsdException w:name="Normal" w:semiHidden="0" w:uiPriority="0" w:unhideWhenUsed="0" w:qFormat="1"/>
+    <w:lsdException w:name="heading 1" w:semiHidden="0" w:uiPriority="0" w:unhideWhenUsed="0" w:qFormat="1"/>
+    <w:lsdException w:name="heading 2" w:semiHidden="0" w:uiPriority="0" w:unhideWhenUsed="0" w:qFormat="1"/>
+    <w:lsdException w:name="heading 3" w:semiHidden="0" w:uiPriority="0" w:unhideWhenUsed="0" w:qFormat="1"/>
+    <w:lsdException w:name="heading 4" w:semiHidden="0" w:uiPriority="0" w:unhideWhenUsed="0" w:qFormat="1"/>
+    <w:lsdException w:name="heading 5" w:semiHidden="0" w:uiPriority="0" w:unhideWhenUsed="0" w:qFormat="1"/>
+    <w:lsdException w:name="heading 6" w:semiHidden="0" w:uiPriority="0" w:unhideWhenUsed="0" w:qFormat="1"/>
+    <w:lsdException w:name="heading 7" w:semiHidden="0" w:uiPriority="0" w:unhideWhenUsed="0" w:qFormat="1"/>
+    <w:lsdException w:name="heading 8" w:semiHidden="0" w:uiPriority="0" w:unhideWhenUsed="0" w:qFormat="1"/>
+    <w:lsdException w:name="heading 9" w:semiHidden="0" w:uiPriority="0" w:unhideWhenUsed="0" w:qFormat="1"/>
+    <w:lsdException w:name="toc 1" w:uiPriority="39"/>
+    <w:lsdException w:name="toc 2" w:uiPriority="39"/>
+    <w:lsdException w:name="toc 3" w:uiPriority="39"/>
+    <w:lsdException w:name="toc 4" w:uiPriority="39"/>
+    <w:lsdException w:name="toc 5" w:uiPriority="39"/>
+    <w:lsdException w:name="toc 6" w:uiPriority="39"/>
+    <w:lsdException w:name="toc 7" w:uiPriority="39"/>
+    <w:lsdException w:name="toc 8" w:uiPriority="39"/>
+    <w:lsdException w:name="toc 9" w:uiPriority="39"/>
+    <w:lsdException w:name="caption" w:uiPriority="35" w:qFormat="1"/>
+    <w:lsdException w:name="Title" w:semiHidden="0" w:uiPriority="10" w:unhideWhenUsed="0" w:qFormat="1"/>
+    <w:lsdException w:name="Default Paragraph Font" w:uiPriority="1"/>
+    <w:lsdException w:name="Subtitle" w:semiHidden="0" w:uiPriority="11" w:unhideWhenUsed="0" w:qFormat="1"/>
+    <w:lsdException w:name="Strong" w:semiHidden="0" w:uiPriority="22" w:unhideWhenUsed="0" w:qFormat="1"/>
+    <w:lsdException w:name="Emphasis" w:semiHidden="0" w:uiPriority="20" w:unhideWhenUsed="0" w:qFormat="1"/>
+    <w:lsdException w:name="Table Grid" w:semiHidden="0" w:uiPriority="59" w:unhideWhenUsed="0"/>
+    <w:lsdException w:name="Placeholder Text" w:unhideWhenUsed="0"/>
+    <w:lsdException w:name="No Spacing" w:semiHidden="0" w:uiPriority="1" w:unhideWhenUsed="0" w:qFormat="1"/>
+    <w:lsdException w:name="Light Shading" w:semiHidden="0" w:uiPriority="60" w:unhideWhenUsed="0"/>
+    <w:lsdException w:name="Light List" w:semiHidden="0" w:uiPriority="61" w:unhideWhenUsed="0"/>
+    <w:lsdException w:name="Light Grid" w:semiHidden="0" w:uiPriority="62" w:unhideWhenUsed="0"/>
+    <w:lsdException w:name="Medium Shading 1" w:semiHidden="0" w:uiPriority="63" w:unhideWhenUsed="0"/>
+    <w:lsdException w:name="Medium Shading 2" w:semiHidden="0" w:uiPriority="64" w:unhideWhenUsed="0"/>
+    <w:lsdException w:name="Medium List 1" w:semiHidden="0" w:uiPriority="65" w:unhideWhenUsed="0"/>
+    <w:lsdException w:name="Medium List 2" w:semiHidden="0" w:uiPriority="66" w:unhideWhenUsed="0"/>
+    <w:lsdException w:name="Medium Grid 1" w:semiHidden="0" w:uiPriority="67" w:unhideWhenUsed="0"/>
+    <w:lsdException w:name="Medium Grid 2" w:semiHidden="0" w:uiPriority="68" w:unhideWhenUsed="0"/>
+    <w:lsdException w:name="Medium Grid 3" w:semiHidden="0" w:uiPriority="69" w:unhideWhenUsed="0"/>
+    <w:lsdException w:name="Dark List" w:semiHidden="0" w:uiPriority="70" w:unhideWhenUsed="0"/>
+    <w:lsdException w:name="Colorful Shading" w:semiHidden="0" w:uiPriority="71" w:unhideWhenUsed="0"/>
+    <w:lsdException w:name="Colorful List" w:semiHidden="0" w:uiPriority="72" w:unhideWhenUsed="0"/>
+    <w:lsdException w:name="Colorful Grid" w:semiHidden="0" w:uiPriority="73" w:unhideWhenUsed="0"/>
+    <w:lsdException w:name="Light Shading Accent 1" w:semiHidden="0" w:uiPriority="60" w:unhideWhenUsed="0"/>
+    <w:lsdException w:name="Light List Accent 1" w:semiHidden="0" w:uiPriority="61" w:unhideWhenUsed="0"/>
+    <w:lsdException w:name="Light Grid Accent 1" w:semiHidden="0" w:uiPriority="62" w:unhideWhenUsed="0"/>
+    <w:lsdException w:name="Medium Shading 1 Accent 1" w:semiHidden="0" w:uiPriority="63" w:unhideWhenUsed="0"/>
+    <w:lsdException w:name="Medium Shading 2 Accent 1" w:semiHidden="0" w:uiPriority="64" w:unhideWhenUsed="0"/>
+    <w:lsdException w:name="Medium List 1 Accent 1" w:semiHidden="0" w:uiPriority="65" w:unhideWhenUsed="0"/>
+    <w:lsdException w:name="Revision" w:unhideWhenUsed="0"/>
+    <w:lsdException w:name="List Paragraph" w:semiHidden="0" w:uiPriority="34" w:unhideWhenUsed="0" w:qFormat="1"/>
+    <w:lsdException w:name="Quote" w:semiHidden="0" w:uiPriority="29" w:unhideWhenUsed="0" w:qFormat="1"/>
+    <w:lsdException w:name="Intense Quote" w:semiHidden="0" w:uiPriority="30" w:unhideWhenUsed="0" w:qFormat="1"/>
+    <w:lsdException w:name="Medium List 2 Accent 1" w:semiHidden="0" w:uiPriority="66" w:unhideWhenUsed="0"/>
+    <w:lsdException w:name="Medium Grid 1 Accent 1" w:semiHidden="0" w:uiPriority="67" w:unhideWhenUsed="0"/>
+    <w:lsdException w:name="Medium Grid 2 Accent 1" w:semiHidden="0" w:uiPriority="68" w:unhideWhenUsed="0"/>
+    <w:lsdException w:name="Medium Grid 3 Accent 1" w:semiHidden="0" w:uiPriority="69" w:unhideWhenUsed="0"/>
+    <w:lsdException w:name="Dark List Accent 1" w:semiHidden="0" w:uiPriority="70" w:unhideWhenUsed="0"/>
+    <w:lsdException w:name="Colorful Shading Accent 1" w:semiHidden="0" w:uiPriority="71" w:unhideWhenUsed="0"/>
+    <w:lsdException w:name="Colorful List Accent 1" w:semiHidden="0" w:uiPriority="72" w:unhideWhenUsed="0"/>
+    <w:lsdException w:name="Colorful Grid Accent 1" w:semiHidden="0" w:uiPriority="73" w:unhideWhenUsed="0"/>
+    <w:lsdException w:name="Light Shading Accent 2" w:semiHidden="0" w:uiPriority="60" w:unhideWhenUsed="0"/>
+    <w:lsdException w:name="Light List Accent 2" w:semiHidden="0" w:uiPriority="61" w:unhideWhenUsed="0"/>
+    <w:lsdException w:name="Light Grid Accent 2" w:semiHidden="0" w:uiPriority="62" w:unhideWhenUsed="0"/>
+    <w:lsdException w:name="Medium Shading 1 Accent 2" w:semiHidden="0" w:uiPriority="63" w:unhideWhenUsed="0"/>
+    <w:lsdException w:name="Medium Shading 2 Accent 2" w:semiHidden="0" w:uiPriority="64" w:unhideWhenUsed="0"/>
+    <w:lsdException w:name="Medium List 1 Accent 2" w:semiHidden="0" w:uiPriority="65" w:unhideWhenUsed="0"/>
+    <w:lsdException w:name="Medium List 2 Accent 2" w:semiHidden="0" w:uiPriority="66" w:unhideWhenUsed="0"/>
+    <w:lsdException w:name="Medium Grid 1 Accent 2" w:semiHidden="0" w:uiPriority="67" w:unhideWhenUsed="0"/>
+    <w:lsdException w:name="Medium Grid 2 Accent 2" w:semiHidden="0" w:uiPriority="68" w:unhideWhenUsed="0"/>
+    <w:lsdException w:name="Medium Grid 3 Accent 2" w:semiHidden="0" w:uiPriority="69" w:unhideWhenUsed="0"/>
+    <w:lsdException w:name="Dark List Accent 2" w:semiHidden="0" w:uiPriority="70" w:unhideWhenUsed="0"/>
+    <w:lsdException w:name="Colorful Shading Accent 2" w:semiHidden="0" w:uiPriority="71" w:unhideWhenUsed="0"/>
+    <w:lsdException w:name="Colorful List Accent 2" w:semiHidden="0" w:uiPriority="72" w:unhideWhenUsed="0"/>
+    <w:lsdException w:name="Colorful Grid Accent 2" w:semiHidden="0" w:uiPriority="73" w:unhideWhenUsed="0"/>
+    <w:lsdException w:name="Light Shading Accent 3" w:semiHidden="0" w:uiPriority="60" w:unhideWhenUsed="0"/>
+    <w:lsdException w:name="Light List Accent 3" w:semiHidden="0" w:uiPriority="61" w:unhideWhenUsed="0"/>
+    <w:lsdException w:name="Light Grid Accent 3" w:semiHidden="0" w:uiPriority="62" w:unhideWhenUsed="0"/>
+    <w:lsdException w:name="Medium Shading 1 Accent 3" w:semiHidden="0" w:uiPriority="63" w:unhideWhenUsed="0"/>
+    <w:lsdException w:name="Medium Shading 2 Accent 3" w:semiHidden="0" w:uiPriority="64" w:unhideWhenUsed="0"/>
+    <w:lsdException w:name="Medium List 1 Accent 3" w:semiHidden="0" w:uiPriority="65" w:unhideWhenUsed="0"/>
+    <w:lsdException w:name="Medium List 2 Accent 3" w:semiHidden="0" w:uiPriority="66" w:unhideWhenUsed="0"/>
+    <w:lsdException w:name="Medium Grid 1 Accent 3" w:semiHidden="0" w:uiPriority="67" w:unhideWhenUsed="0"/>
+    <w:lsdException w:name="Medium Grid 2 Accent 3" w:semiHidden="0" w:uiPriority="68" w:unhideWhenUsed="0"/>
+    <w:lsdException w:name="Medium Grid 3 Accent 3" w:semiHidden="0" w:uiPriority="69" w:unhideWhenUsed="0"/>
+    <w:lsdException w:name="Dark List Accent 3" w:semiHidden="0" w:uiPriority="70" w:unhideWhenUsed="0"/>
+    <w:lsdException w:name="Colorful Shading Accent 3" w:semiHidden="0" w:uiPriority="71" w:unhideWhenUsed="0"/>
+    <w:lsdException w:name="Colorful List Accent 3" w:semiHidden="0" w:uiPriority="72" w:unhideWhenUsed="0"/>
+    <w:lsdException w:name="Colorful Grid Accent 3" w:semiHidden="0" w:uiPriority="73" w:unhideWhenUsed="0"/>
+    <w:lsdException w:name="Light Shading Accent 4" w:semiHidden="0" w:uiPriority="60" w:unhideWhenUsed="0"/>
+    <w:lsdException w:name="Light List Accent 4" w:semiHidden="0" w:uiPriority="61" w:unhideWhenUsed="0"/>
+    <w:lsdException w:name="Light Grid Accent 4" w:semiHidden="0" w:uiPriority="62" w:unhideWhenUsed="0"/>
+    <w:lsdException w:name="Medium Shading 1 Accent 4" w:semiHidden="0" w:uiPriority="63" w:unhideWhenUsed="0"/>
+    <w:lsdException w:name="Medium Shading 2 Accent 4" w:semiHidden="0" w:uiPriority="64" w:unhideWhenUsed="0"/>
+    <w:lsdException w:name="Medium List 1 Accent 4" w:semiHidden="0" w:uiPriority="65" w:unhideWhenUsed="0"/>
+    <w:lsdException w:name="Medium List 2 Accent 4" w:semiHidden="0" w:uiPriority="66" w:unhideWhenUsed="0"/>
+    <w:lsdException w:name="Medium Grid 1 Accent 4" w:semiHidden="0" w:uiPriority="67" w:unhideWhenUsed="0"/>
+    <w:lsdException w:name="Medium Grid 2 Accent 4" w:semiHidden="0" w:uiPriority="68" w:unhideWhenUsed="0"/>
+    <w:lsdException w:name="Medium Grid 3 Accent 4" w:semiHidden="0" w:uiPriority="69" w:unhideWhenUsed="0"/>
+    <w:lsdException w:name="Dark List Accent 4" w:semiHidden="0" w:uiPriority="70" w:unhideWhenUsed="0"/>
+    <w:lsdException w:name="Colorful Shading Accent 4" w:semiHidden="0" w:uiPriority="71" w:unhideWhenUsed="0"/>
+    <w:lsdException w:name="Colorful List Accent 4" w:semiHidden="0" w:uiPriority="72" w:unhideWhenUsed="0"/>
+    <w:lsdException w:name="Colorful Grid Accent 4" w:semiHidden="0" w:uiPriority="73" w:unhideWhenUsed="0"/>
+    <w:lsdException w:name="Light Shading Accent 5" w:semiHidden="0" w:uiPriority="60" w:unhideWhenUsed="0"/>
+    <w:lsdException w:name="Light List Accent 5" w:semiHidden="0" w:uiPriority="61" w:unhideWhenUsed="0"/>
+    <w:lsdException w:name="Light Grid Accent 5" w:semiHidden="0" w:uiPriority="62" w:unhideWhenUsed="0"/>
+    <w:lsdException w:name="Medium Shading 1 Accent 5" w:semiHidden="0" w:uiPriority="63" w:unhideWhenUsed="0"/>
+    <w:lsdException w:name="Medium Shading 2 Accent 5" w:semiHidden="0" w:uiPriority="64" w:unhideWhenUsed="0"/>
+    <w:lsdException w:name="Medium List 1 Accent 5" w:semiHidden="0" w:uiPriority="65" w:unhideWhenUsed="0"/>
+    <w:lsdException w:name="Medium List 2 Accent 5" w:semiHidden="0" w:uiPriority="66" w:unhideWhenUsed="0"/>
+    <w:lsdException w:name="Medium Grid 1 Accent 5" w:semiHidden="0" w:uiPriority="67" w:unhideWhenUsed="0"/>
+    <w:lsdException w:name="Medium Grid 2 Accent 5" w:semiHidden="0" w:uiPriority="68" w:unhideWhenUsed="0"/>
+    <w:lsdException w:name="Medium Grid 3 Accent 5" w:semiHidden="0" w:uiPriority="69" w:unhideWhenUsed="0"/>
+    <w:lsdException w:name="Dark List Accent 5" w:semiHidden="0" w:uiPriority="70" w:unhideWhenUsed="0"/>
+    <w:lsdException w:name="Colorful Shading Accent 5" w:semiHidden="0" w:uiPriority="71" w:unhideWhenUsed="0"/>
+    <w:lsdException w:name="Colorful List Accent 5" w:semiHidden="0" w:uiPriority="72" w:unhideWhenUsed="0"/>
+    <w:lsdException w:name="Colorful Grid Accent 5" w:semiHidden="0" w:uiPriority="73" w:unhideWhenUsed="0"/>
+    <w:lsdException w:name="Light Shading Accent 6" w:semiHidden="0" w:uiPriority="60" w:unhideWhenUsed="0"/>
+    <w:lsdException w:name="Light List Accent 6" w:semiHidden="0" w:uiPriority="61" w:unhideWhenUsed="0"/>
+    <w:lsdException w:name="Light Grid Accent 6" w:semiHidden="0" w:uiPriority="62" w:unhideWhenUsed="0"/>
+    <w:lsdException w:name="Medium Shading 1 Accent 6" w:semiHidden="0" w:uiPriority="63" w:unhideWhenUsed="0"/>
+    <w:lsdException w:name="Medium Shading 2 Accent 6" w:semiHidden="0" w:uiPriority="64" w:unhideWhenUsed="0"/>
+    <w:lsdException w:name="Medium List 1 Accent 6" w:semiHidden="0" w:uiPriority="65" w:unhideWhenUsed="0"/>
+    <w:lsdException w:name="Medium List 2 Accent 6" w:semiHidden="0" w:uiPriority="66" w:unhideWhenUsed="0"/>
+    <w:lsdException w:name="Medium Grid 1 Accent 6" w:semiHidden="0" w:uiPriority="67" w:unhideWhenUsed="0"/>
+    <w:lsdException w:name="Medium Grid 2 Accent 6" w:semiHidden="0" w:uiPriority="68" w:unhideWhenUsed="0"/>
+    <w:lsdException w:name="Medium Grid 3 Accent 6" w:semiHidden="0" w:uiPriority="69" w:unhideWhenUsed="0"/>
+    <w:lsdException w:name="Dark List Accent 6" w:semiHidden="0" w:uiPriority="70" w:unhideWhenUsed="0"/>
+    <w:lsdException w:name="Colorful Shading Accent 6" w:semiHidden="0" w:uiPriority="71" w:unhideWhenUsed="0"/>
+    <w:lsdException w:name="Colorful List Accent 6" w:semiHidden="0" w:uiPriority="72" w:unhideWhenUsed="0"/>
+    <w:lsdException w:name="Colorful Grid Accent 6" w:semiHidden="0" w:uiPriority="73" w:unhideWhenUsed="0"/>
+    <w:lsdException w:name="Subtle Emphasis" w:semiHidden="0" w:uiPriority="19" w:unhideWhenUsed="0" w:qFormat="1"/>
+    <w:lsdException w:name="Intense Emphasis" w:semiHidden="0" w:uiPriority="21" w:unhideWhenUsed="0" w:qFormat="1"/>
+    <w:lsdException w:name="Subtle Reference" w:semiHidden="0" w:uiPriority="31" w:unhideWhenUsed="0" w:qFormat="1"/>
+    <w:lsdException w:name="Intense Reference" w:semiHidden="0" w:uiPriority="32" w:unhideWhenUsed="0" w:qFormat="1"/>
+    <w:lsdException w:name="Book Title" w:semiHidden="0" w:uiPriority="33" w:unhideWhenUsed="0" w:qFormat="1"/>
+    <w:lsdException w:name="Bibliography" w:uiPriority="37"/>
+    <w:lsdException w:name="TOC Heading" w:uiPriority="39" w:qFormat="1"/>
+  </w:latentStyles>
+  <w:style w:type="paragraph" w:default="1" w:styleId="Standard">
+    <w:name w:val="Normal"/>
+    <w:qFormat/>
+    <w:pPr>
+      <w:widowControl w:val="0"/>
+      <w:spacing w:line="240" w:lineRule="atLeast"/>
+    </w:pPr>
+    <w:rPr>
+      <w:lang w:val="en-US" w:eastAsia="en-US"/>
+    </w:rPr>
+  </w:style>
+  <w:style w:type="paragraph" w:styleId="berschrift1">
+    <w:name w:val="heading 1"/>
+    <w:basedOn w:val="Standard"/>
+    <w:next w:val="Standard"/>
+    <w:qFormat/>
+    <w:pPr>
+      <w:keepNext/>
+      <w:numPr>
+        <w:numId w:val="1"/>
+      </w:numPr>
+      <w:spacing w:before="120" w:after="60"/>
+      <w:outlineLvl w:val="0"/>
+    </w:pPr>
+    <w:rPr>
+      <w:rFonts w:ascii="Arial" w:hAnsi="Arial"/>
+      <w:b/>
+      <w:sz w:val="24"/>
+    </w:rPr>
+  </w:style>
+  <w:style w:type="paragraph" w:styleId="berschrift2">
+    <w:name w:val="heading 2"/>
+    <w:basedOn w:val="berschrift1"/>
+    <w:next w:val="Standard"/>
+    <w:qFormat/>
+    <w:pPr>
+      <w:numPr>
+        <w:ilvl w:val="1"/>
+      </w:numPr>
+      <w:outlineLvl w:val="1"/>
+    </w:pPr>
+    <w:rPr>
+      <w:sz w:val="20"/>
+    </w:rPr>
+  </w:style>
+  <w:style w:type="paragraph" w:styleId="berschrift3">
+    <w:name w:val="heading 3"/>
+    <w:basedOn w:val="berschrift1"/>
+    <w:next w:val="Standard"/>
+    <w:qFormat/>
+    <w:pPr>
+      <w:numPr>
+        <w:ilvl w:val="2"/>
+      </w:numPr>
+      <w:outlineLvl w:val="2"/>
+    </w:pPr>
+    <w:rPr>
+      <w:b w:val="0"/>
+      <w:i/>
+      <w:sz w:val="20"/>
+    </w:rPr>
+  </w:style>
+  <w:style w:type="paragraph" w:styleId="berschrift4">
+    <w:name w:val="heading 4"/>
+    <w:basedOn w:val="berschrift1"/>
+    <w:next w:val="Standard"/>
+    <w:qFormat/>
+    <w:pPr>
+      <w:numPr>
+        <w:ilvl w:val="3"/>
+      </w:numPr>
+      <w:outlineLvl w:val="3"/>
+    </w:pPr>
+    <w:rPr>
+      <w:b w:val="0"/>
+      <w:sz w:val="20"/>
+    </w:rPr>
+  </w:style>
+  <w:style w:type="paragraph" w:styleId="berschrift5">
+    <w:name w:val="heading 5"/>
+    <w:basedOn w:val="Standard"/>
+    <w:next w:val="Standard"/>
+    <w:qFormat/>
+    <w:pPr>
+      <w:numPr>
+        <w:ilvl w:val="4"/>
+        <w:numId w:val="1"/>
+      </w:numPr>
+      <w:spacing w:before="240" w:after="60"/>
+      <w:outlineLvl w:val="4"/>
+    </w:pPr>
+    <w:rPr>
+      <w:sz w:val="22"/>
+    </w:rPr>
+  </w:style>
+  <w:style w:type="paragraph" w:styleId="berschrift6">
+    <w:name w:val="heading 6"/>
+    <w:basedOn w:val="Standard"/>
+    <w:next w:val="Standard"/>
+    <w:qFormat/>
+    <w:pPr>
+      <w:numPr>
+        <w:ilvl w:val="5"/>
+        <w:numId w:val="1"/>
+      </w:numPr>
+      <w:spacing w:before="240" w:after="60"/>
+      <w:outlineLvl w:val="5"/>
+    </w:pPr>
+    <w:rPr>
+      <w:i/>
+      <w:sz w:val="22"/>
+    </w:rPr>
+  </w:style>
+  <w:style w:type="paragraph" w:styleId="berschrift7">
+    <w:name w:val="heading 7"/>
+    <w:basedOn w:val="Standard"/>
+    <w:next w:val="Standard"/>
+    <w:qFormat/>
+    <w:pPr>
+      <w:numPr>
+        <w:ilvl w:val="6"/>
+        <w:numId w:val="1"/>
+      </w:numPr>
+      <w:spacing w:before="240" w:after="60"/>
+      <w:outlineLvl w:val="6"/>
+    </w:pPr>
+  </w:style>
+  <w:style w:type="paragraph" w:styleId="berschrift8">
+    <w:name w:val="heading 8"/>
+    <w:basedOn w:val="Standard"/>
+    <w:next w:val="Standard"/>
+    <w:qFormat/>
+    <w:pPr>
+      <w:numPr>
+        <w:ilvl w:val="7"/>
+        <w:numId w:val="1"/>
+      </w:numPr>
+      <w:spacing w:before="240" w:after="60"/>
+      <w:outlineLvl w:val="7"/>
+    </w:pPr>
+    <w:rPr>
+      <w:i/>
+    </w:rPr>
+  </w:style>
+  <w:style w:type="paragraph" w:styleId="berschrift9">
+    <w:name w:val="heading 9"/>
+    <w:basedOn w:val="Standard"/>
+    <w:next w:val="Standard"/>
+    <w:qFormat/>
+    <w:pPr>
+      <w:numPr>
+        <w:ilvl w:val="8"/>
+        <w:numId w:val="1"/>
+      </w:numPr>
+      <w:spacing w:before="240" w:after="60"/>
+      <w:outlineLvl w:val="8"/>
+    </w:pPr>
+    <w:rPr>
+      <w:b/>
+      <w:i/>
+      <w:sz w:val="18"/>
+    </w:rPr>
+  </w:style>
+  <w:style w:type="character" w:default="1" w:styleId="Absatz-Standardschriftart">
+    <w:name w:val="Default Paragraph Font"/>
+    <w:uiPriority w:val="1"/>
+    <w:semiHidden/>
+    <w:unhideWhenUsed/>
+  </w:style>
+  <w:style w:type="table" w:default="1" w:styleId="NormaleTabelle">
+    <w:name w:val="Normal Table"/>
+    <w:uiPriority w:val="99"/>
+    <w:semiHidden/>
+    <w:unhideWhenUsed/>
+    <w:tblPr>
+      <w:tblInd w:w="0" w:type="dxa"/>
+      <w:tblCellMar>
+        <w:top w:w="0" w:type="dxa"/>
+        <w:left w:w="108" w:type="dxa"/>
+        <w:bottom w:w="0" w:type="dxa"/>
+        <w:right w:w="108" w:type="dxa"/>
+      </w:tblCellMar>
+    </w:tblPr>
+  </w:style>
+  <w:style w:type="numbering" w:default="1" w:styleId="KeineListe">
+    <w:name w:val="No List"/>
+    <w:uiPriority w:val="99"/>
+    <w:semiHidden/>
+    <w:unhideWhenUsed/>
+  </w:style>
+  <w:style w:type="paragraph" w:customStyle="1" w:styleId="Paragraph2">
+    <w:name w:val="Paragraph2"/>
+    <w:basedOn w:val="Standard"/>
+    <w:pPr>
+      <w:spacing w:before="80"/>
+      <w:ind w:left="720"/>
+      <w:jc w:val="both"/>
+    </w:pPr>
+    <w:rPr>
+      <w:color w:val="000000"/>
+      <w:lang w:val="en-AU"/>
+    </w:rPr>
+  </w:style>
+  <w:style w:type="paragraph" w:styleId="Titel">
+    <w:name w:val="Title"/>
+    <w:basedOn w:val="Standard"/>
+    <w:next w:val="Standard"/>
+    <w:qFormat/>
+    <w:pPr>
+      <w:spacing w:line="240" w:lineRule="auto"/>
+      <w:jc w:val="center"/>
+    </w:pPr>
+    <w:rPr>
+      <w:rFonts w:ascii="Arial" w:hAnsi="Arial"/>
+      <w:b/>
+      <w:sz w:val="36"/>
+    </w:rPr>
+  </w:style>
+  <w:style w:type="paragraph" w:styleId="Untertitel">
+    <w:name w:val="Subtitle"/>
+    <w:basedOn w:val="Standard"/>
+    <w:qFormat/>
+    <w:pPr>
+      <w:spacing w:after="60"/>
+      <w:jc w:val="center"/>
+    </w:pPr>
+    <w:rPr>
+      <w:rFonts w:ascii="Arial" w:hAnsi="Arial"/>
+      <w:i/>
+      <w:sz w:val="36"/>
+      <w:lang w:val="en-AU"/>
+    </w:rPr>
+  </w:style>
+  <w:style w:type="paragraph" w:styleId="Standardeinzug">
+    <w:name w:val="Normal Indent"/>
+    <w:basedOn w:val="Standard"/>
+    <w:semiHidden/>
+    <w:pPr>
+      <w:ind w:left="900" w:hanging="900"/>
+    </w:pPr>
+  </w:style>
+  <w:style w:type="paragraph" w:styleId="Verzeichnis1">
+    <w:name w:val="toc 1"/>
+    <w:basedOn w:val="Standard"/>
+    <w:next w:val="Standard"/>
+    <w:uiPriority w:val="39"/>
+    <w:pPr>
+      <w:tabs>
+        <w:tab w:val="right" w:pos="9360"/>
+      </w:tabs>
+      <w:spacing w:before="240" w:after="60"/>
+      <w:ind w:right="720"/>
+    </w:pPr>
+  </w:style>
+  <w:style w:type="paragraph" w:styleId="Verzeichnis2">
+    <w:name w:val="toc 2"/>
+    <w:basedOn w:val="Standard"/>
+    <w:next w:val="Standard"/>
+    <w:uiPriority w:val="39"/>
+    <w:pPr>
+      <w:tabs>
+        <w:tab w:val="right" w:pos="9360"/>
+      </w:tabs>
+      <w:ind w:left="432" w:right="720"/>
+    </w:pPr>
+  </w:style>
+  <w:style w:type="paragraph" w:styleId="Verzeichnis3">
+    <w:name w:val="toc 3"/>
+    <w:basedOn w:val="Standard"/>
+    <w:next w:val="Standard"/>
+    <w:uiPriority w:val="39"/>
+    <w:pPr>
+      <w:tabs>
+        <w:tab w:val="left" w:pos="1440"/>
+        <w:tab w:val="right" w:pos="9360"/>
+      </w:tabs>
+      <w:ind w:left="864"/>
+    </w:pPr>
+  </w:style>
+  <w:style w:type="paragraph" w:styleId="Kopfzeile">
+    <w:name w:val="header"/>
+    <w:basedOn w:val="Standard"/>
+    <w:semiHidden/>
+    <w:pPr>
+      <w:tabs>
+        <w:tab w:val="center" w:pos="4320"/>
+        <w:tab w:val="right" w:pos="8640"/>
+      </w:tabs>
+    </w:pPr>
+  </w:style>
+  <w:style w:type="paragraph" w:styleId="Fuzeile">
+    <w:name w:val="footer"/>
+    <w:basedOn w:val="Standard"/>
+    <w:semiHidden/>
+    <w:pPr>
+      <w:tabs>
+        <w:tab w:val="center" w:pos="4320"/>
+        <w:tab w:val="right" w:pos="8640"/>
+      </w:tabs>
+    </w:pPr>
+  </w:style>
+  <w:style w:type="character" w:styleId="Seitenzahl">
+    <w:name w:val="page number"/>
+    <w:basedOn w:val="Absatz-Standardschriftart"/>
+    <w:semiHidden/>
+  </w:style>
+  <w:style w:type="paragraph" w:customStyle="1" w:styleId="Paragraph3">
+    <w:name w:val="Paragraph3"/>
+    <w:basedOn w:val="Standard"/>
+    <w:pPr>
+      <w:spacing w:before="80" w:line="240" w:lineRule="auto"/>
+      <w:ind w:left="1530"/>
+      <w:jc w:val="both"/>
+    </w:pPr>
+  </w:style>
+  <w:style w:type="paragraph" w:customStyle="1" w:styleId="Paragraph4">
+    <w:name w:val="Paragraph4"/>
+    <w:basedOn w:val="Standard"/>
+    <w:pPr>
+      <w:spacing w:before="80" w:line="240" w:lineRule="auto"/>
+      <w:ind w:left="2250"/>
+      <w:jc w:val="both"/>
+    </w:pPr>
+  </w:style>
+  <w:style w:type="paragraph" w:customStyle="1" w:styleId="Tabletext">
+    <w:name w:val="Tabletext"/>
+    <w:basedOn w:val="Standard"/>
+    <w:pPr>
+      <w:keepLines/>
+      <w:spacing w:after="120"/>
+    </w:pPr>
+  </w:style>
+  <w:style w:type="paragraph" w:styleId="Textkrper">
+    <w:name w:val="Body Text"/>
+    <w:basedOn w:val="Standard"/>
+    <w:semiHidden/>
+    <w:pPr>
+      <w:keepLines/>
+      <w:spacing w:after="120"/>
+      <w:ind w:left="720"/>
+    </w:pPr>
+  </w:style>
+  <w:style w:type="paragraph" w:styleId="Verzeichnis4">
+    <w:name w:val="toc 4"/>
+    <w:basedOn w:val="Standard"/>
+    <w:next w:val="Standard"/>
+    <w:semiHidden/>
+    <w:pPr>
+      <w:ind w:left="600"/>
+    </w:pPr>
+  </w:style>
+  <w:style w:type="paragraph" w:styleId="Verzeichnis5">
+    <w:name w:val="toc 5"/>
+    <w:basedOn w:val="Standard"/>
+    <w:next w:val="Standard"/>
+    <w:semiHidden/>
+    <w:pPr>
+      <w:ind w:left="800"/>
+    </w:pPr>
+  </w:style>
+  <w:style w:type="paragraph" w:styleId="Verzeichnis6">
+    <w:name w:val="toc 6"/>
+    <w:basedOn w:val="Standard"/>
+    <w:next w:val="Standard"/>
+    <w:semiHidden/>
+    <w:pPr>
+      <w:ind w:left="1000"/>
+    </w:pPr>
+  </w:style>
+  <w:style w:type="paragraph" w:styleId="Verzeichnis7">
+    <w:name w:val="toc 7"/>
+    <w:basedOn w:val="Standard"/>
+    <w:next w:val="Standard"/>
+    <w:semiHidden/>
+    <w:pPr>
+      <w:ind w:left="1200"/>
+    </w:pPr>
+  </w:style>
+  <w:style w:type="paragraph" w:styleId="Verzeichnis8">
+    <w:name w:val="toc 8"/>
+    <w:basedOn w:val="Standard"/>
+    <w:next w:val="Standard"/>
+    <w:semiHidden/>
+    <w:pPr>
+      <w:ind w:left="1400"/>
+    </w:pPr>
+  </w:style>
+  <w:style w:type="paragraph" w:styleId="Verzeichnis9">
+    <w:name w:val="toc 9"/>
+    <w:basedOn w:val="Standard"/>
+    <w:next w:val="Standard"/>
+    <w:semiHidden/>
+    <w:pPr>
+      <w:ind w:left="1600"/>
+    </w:pPr>
+  </w:style>
+  <w:style w:type="paragraph" w:customStyle="1" w:styleId="Bullet1">
+    <w:name w:val="Bullet1"/>
+    <w:basedOn w:val="Standard"/>
+    <w:pPr>
+      <w:ind w:left="720" w:hanging="432"/>
+    </w:pPr>
+  </w:style>
+  <w:style w:type="paragraph" w:customStyle="1" w:styleId="Bullet2">
+    <w:name w:val="Bullet2"/>
+    <w:basedOn w:val="Standard"/>
+    <w:pPr>
+      <w:ind w:left="1440" w:hanging="360"/>
+    </w:pPr>
+    <w:rPr>
+      <w:color w:val="000080"/>
+    </w:rPr>
+  </w:style>
+  <w:style w:type="paragraph" w:styleId="Dokumentstruktur">
+    <w:name w:val="Document Map"/>
+    <w:basedOn w:val="Standard"/>
+    <w:semiHidden/>
+    <w:pPr>
+      <w:shd w:val="clear" w:color="auto" w:fill="000080"/>
+    </w:pPr>
+    <w:rPr>
+      <w:rFonts w:ascii="Tahoma" w:hAnsi="Tahoma"/>
+    </w:rPr>
+  </w:style>
+  <w:style w:type="character" w:styleId="Funotenzeichen">
+    <w:name w:val="footnote reference"/>
+    <w:basedOn w:val="Absatz-Standardschriftart"/>
+    <w:semiHidden/>
+    <w:rPr>
+      <w:sz w:val="20"/>
+      <w:vertAlign w:val="superscript"/>
+    </w:rPr>
+  </w:style>
+  <w:style w:type="paragraph" w:styleId="Funotentext">
+    <w:name w:val="footnote text"/>
+    <w:basedOn w:val="Standard"/>
+    <w:semiHidden/>
+    <w:pPr>
+      <w:keepNext/>
+      <w:keepLines/>
+      <w:pBdr>
+        <w:bottom w:val="single" w:sz="6" w:space="0" w:color="000000"/>
+      </w:pBdr>
+      <w:spacing w:before="40" w:after="40"/>
+      <w:ind w:left="360" w:hanging="360"/>
+    </w:pPr>
+    <w:rPr>
+      <w:rFonts w:ascii="Helvetica" w:hAnsi="Helvetica"/>
+      <w:sz w:val="16"/>
+    </w:rPr>
+  </w:style>
+  <w:style w:type="paragraph" w:customStyle="1" w:styleId="MainTitle">
+    <w:name w:val="Main Title"/>
+    <w:basedOn w:val="Standard"/>
+    <w:pPr>
+      <w:spacing w:before="480" w:after="60" w:line="240" w:lineRule="auto"/>
+      <w:jc w:val="center"/>
+    </w:pPr>
+    <w:rPr>
+      <w:rFonts w:ascii="Arial" w:hAnsi="Arial"/>
+      <w:b/>
+      <w:kern w:val="28"/>
+      <w:sz w:val="32"/>
+    </w:rPr>
+  </w:style>
+  <w:style w:type="paragraph" w:customStyle="1" w:styleId="Paragraph1">
+    <w:name w:val="Paragraph1"/>
+    <w:basedOn w:val="Standard"/>
+    <w:pPr>
+      <w:spacing w:before="80" w:line="240" w:lineRule="auto"/>
+      <w:jc w:val="both"/>
+    </w:pPr>
+  </w:style>
+  <w:style w:type="paragraph" w:styleId="Textkrper2">
+    <w:name w:val="Body Text 2"/>
+    <w:basedOn w:val="Standard"/>
+    <w:semiHidden/>
+    <w:rPr>
+      <w:i/>
+      <w:color w:val="0000FF"/>
+    </w:rPr>
+  </w:style>
+  <w:style w:type="paragraph" w:styleId="Textkrper-Zeileneinzug">
+    <w:name w:val="Body Text Indent"/>
+    <w:basedOn w:val="Standard"/>
+    <w:semiHidden/>
+    <w:pPr>
+      <w:ind w:left="720"/>
+    </w:pPr>
+    <w:rPr>
+      <w:i/>
+      <w:color w:val="0000FF"/>
+      <w:u w:val="single"/>
+    </w:rPr>
+  </w:style>
+  <w:style w:type="paragraph" w:customStyle="1" w:styleId="Body">
+    <w:name w:val="Body"/>
+    <w:basedOn w:val="Standard"/>
+    <w:pPr>
+      <w:widowControl/>
+      <w:spacing w:before="120" w:line="240" w:lineRule="auto"/>
+      <w:jc w:val="both"/>
+    </w:pPr>
+    <w:rPr>
+      <w:rFonts w:ascii="Book Antiqua" w:hAnsi="Book Antiqua"/>
+    </w:rPr>
+  </w:style>
+  <w:style w:type="paragraph" w:customStyle="1" w:styleId="Bullet">
+    <w:name w:val="Bullet"/>
+    <w:basedOn w:val="Standard"/>
+    <w:pPr>
+      <w:widowControl/>
+      <w:tabs>
+        <w:tab w:val="num" w:pos="360"/>
+        <w:tab w:val="left" w:pos="720"/>
+      </w:tabs>
+      <w:spacing w:before="120" w:line="240" w:lineRule="auto"/>
+      <w:ind w:left="720" w:right="360"/>
+      <w:jc w:val="both"/>
+    </w:pPr>
+    <w:rPr>
+      <w:rFonts w:ascii="Book Antiqua" w:hAnsi="Book Antiqua"/>
+    </w:rPr>
+  </w:style>
+  <w:style w:type="paragraph" w:customStyle="1" w:styleId="InfoBlue">
+    <w:name w:val="InfoBlue"/>
+    <w:basedOn w:val="Standard"/>
+    <w:next w:val="Textkrper"/>
+    <w:autoRedefine/>
+    <w:pPr>
+      <w:spacing w:after="120"/>
+      <w:ind w:left="720"/>
+    </w:pPr>
+    <w:rPr>
+      <w:i/>
+      <w:color w:val="0000FF"/>
+    </w:rPr>
+  </w:style>
+  <w:style w:type="character" w:styleId="Hyperlink">
+    <w:name w:val="Hyperlink"/>
+    <w:basedOn w:val="Absatz-Standardschriftart"/>
+    <w:semiHidden/>
+    <w:rPr>
+      <w:color w:val="0000FF"/>
+      <w:u w:val="single"/>
+    </w:rPr>
+  </w:style>
+  <w:style w:type="paragraph" w:styleId="StandardWeb">
+    <w:name w:val="Normal (Web)"/>
+    <w:basedOn w:val="Standard"/>
+    <w:semiHidden/>
+    <w:pPr>
+      <w:widowControl/>
+      <w:spacing w:before="100" w:beforeAutospacing="1" w:after="100" w:afterAutospacing="1" w:line="240" w:lineRule="auto"/>
+    </w:pPr>
+    <w:rPr>
+      <w:sz w:val="24"/>
+      <w:szCs w:val="24"/>
+    </w:rPr>
+  </w:style>
+  <w:style w:type="paragraph" w:styleId="Sprechblasentext">
+    <w:name w:val="Balloon Text"/>
+    <w:basedOn w:val="Standard"/>
+    <w:link w:val="SprechblasentextZchn"/>
+    <w:uiPriority w:val="99"/>
+    <w:semiHidden/>
+    <w:unhideWhenUsed/>
+    <w:rsid w:val="003C3F9C"/>
+    <w:pPr>
+      <w:spacing w:line="240" w:lineRule="auto"/>
+    </w:pPr>
+    <w:rPr>
+      <w:rFonts w:ascii="Tahoma" w:hAnsi="Tahoma" w:cs="Tahoma"/>
+      <w:sz w:val="16"/>
+      <w:szCs w:val="16"/>
+    </w:rPr>
+  </w:style>
+  <w:style w:type="character" w:customStyle="1" w:styleId="SprechblasentextZchn">
+    <w:name w:val="Sprechblasentext Zchn"/>
+    <w:basedOn w:val="Absatz-Standardschriftart"/>
+    <w:link w:val="Sprechblasentext"/>
+    <w:uiPriority w:val="99"/>
+    <w:semiHidden/>
+    <w:rsid w:val="003C3F9C"/>
+    <w:rPr>
+      <w:rFonts w:ascii="Tahoma" w:hAnsi="Tahoma" w:cs="Tahoma"/>
+      <w:sz w:val="16"/>
+      <w:szCs w:val="16"/>
+      <w:lang w:val="en-US" w:eastAsia="en-US"/>
+    </w:rPr>
+  </w:style>
+  <w:style w:type="character" w:styleId="BesuchterHyperlink">
     <w:name w:val="FollowedHyperlink"/>
     <w:basedOn w:val="Absatz-Standardschriftart"/>
     <w:uiPriority w:val="99"/>
@@ -6257,7 +6804,7 @@
 </file>
 
 <file path=customXml/itemProps1.xml><?xml version="1.0" encoding="utf-8"?>
-<ds:datastoreItem xmlns:ds="http://schemas.openxmlformats.org/officeDocument/2006/customXml" ds:itemID="{AACE0F13-980A-4FFA-AC3E-073ABB7E6E66}">
+<ds:datastoreItem xmlns:ds="http://schemas.openxmlformats.org/officeDocument/2006/customXml" ds:itemID="{63704BA6-D73A-4AF2-973A-BAFE6F5B5854}">
   <ds:schemaRefs>
     <ds:schemaRef ds:uri="http://schemas.openxmlformats.org/officeDocument/2006/bibliography"/>
   </ds:schemaRefs>

</xml_diff>

<commit_message>
Update every UC with FP table
</commit_message>
<xml_diff>
--- a/usecases/1 UseCase_Gamemode 1.docx
+++ b/usecases/1 UseCase_Gamemode 1.docx
@@ -61,15 +61,23 @@
         </w:rPr>
         <w:t xml:space="preserve">Use-Case Specification: </w:t>
       </w:r>
+      <w:proofErr w:type="spellStart"/>
       <w:r>
         <w:rPr>
           <w:rFonts w:ascii="Times New Roman" w:hAnsi="Times New Roman"/>
         </w:rPr>
-        <w:t>Gamemode 1</w:t>
-      </w:r>
+        <w:t>Gamemode</w:t>
+      </w:r>
+      <w:proofErr w:type="spellEnd"/>
       <w:r>
         <w:rPr>
           <w:rFonts w:ascii="Times New Roman" w:hAnsi="Times New Roman"/>
+        </w:rPr>
+        <w:t xml:space="preserve"> 1</w:t>
+      </w:r>
+      <w:r>
+        <w:rPr>
+          <w:rFonts w:ascii="Times New Roman" w:hAnsi="Times New Roman"/>
           <w:lang w:val="de-DE"/>
         </w:rPr>
         <w:fldChar w:fldCharType="end"/>
@@ -80,13 +88,11 @@
         <w:pStyle w:val="Titel"/>
         <w:rPr>
           <w:rFonts w:ascii="Times New Roman" w:hAnsi="Times New Roman"/>
-          <w:lang w:val="de-DE"/>
         </w:rPr>
       </w:pPr>
       <w:r>
         <w:rPr>
           <w:rFonts w:ascii="Times New Roman" w:hAnsi="Times New Roman"/>
-          <w:lang w:val="de-DE"/>
         </w:rPr>
         <w:lastRenderedPageBreak/>
         <w:t>Revision History</w:t>
@@ -192,6 +198,7 @@
                 <w:lang w:val="de-DE"/>
               </w:rPr>
             </w:pPr>
+            <w:proofErr w:type="spellStart"/>
             <w:r>
               <w:rPr>
                 <w:b/>
@@ -199,6 +206,7 @@
               </w:rPr>
               <w:t>Author</w:t>
             </w:r>
+            <w:proofErr w:type="spellEnd"/>
           </w:p>
         </w:tc>
       </w:tr>
@@ -586,8 +594,44 @@
               <w:rPr>
                 <w:lang w:val="de-DE"/>
               </w:rPr>
-              <w:t>Remove Cucumber add SikuliX</w:t>
-            </w:r>
+              <w:t xml:space="preserve">Remove </w:t>
+            </w:r>
+            <w:proofErr w:type="spellStart"/>
+            <w:r>
+              <w:rPr>
+                <w:lang w:val="de-DE"/>
+              </w:rPr>
+              <w:t>Cucumber</w:t>
+            </w:r>
+            <w:proofErr w:type="spellEnd"/>
+            <w:r>
+              <w:rPr>
+                <w:lang w:val="de-DE"/>
+              </w:rPr>
+              <w:t xml:space="preserve"> </w:t>
+            </w:r>
+            <w:proofErr w:type="spellStart"/>
+            <w:r>
+              <w:rPr>
+                <w:lang w:val="de-DE"/>
+              </w:rPr>
+              <w:t>add</w:t>
+            </w:r>
+            <w:proofErr w:type="spellEnd"/>
+            <w:r>
+              <w:rPr>
+                <w:lang w:val="de-DE"/>
+              </w:rPr>
+              <w:t xml:space="preserve"> </w:t>
+            </w:r>
+            <w:proofErr w:type="spellStart"/>
+            <w:r>
+              <w:rPr>
+                <w:lang w:val="de-DE"/>
+              </w:rPr>
+              <w:t>SikuliX</w:t>
+            </w:r>
+            <w:proofErr w:type="spellEnd"/>
           </w:p>
         </w:tc>
         <w:tc>
@@ -660,11 +704,33 @@
                 <w:lang w:val="de-DE"/>
               </w:rPr>
             </w:pPr>
-            <w:r>
-              <w:rPr>
-                <w:lang w:val="de-DE"/>
-              </w:rPr>
-              <w:t>Translate to English</w:t>
+            <w:proofErr w:type="spellStart"/>
+            <w:r>
+              <w:rPr>
+                <w:lang w:val="de-DE"/>
+              </w:rPr>
+              <w:t>Translate</w:t>
+            </w:r>
+            <w:proofErr w:type="spellEnd"/>
+            <w:r>
+              <w:rPr>
+                <w:lang w:val="de-DE"/>
+              </w:rPr>
+              <w:t xml:space="preserve"> </w:t>
+            </w:r>
+            <w:proofErr w:type="spellStart"/>
+            <w:r>
+              <w:rPr>
+                <w:lang w:val="de-DE"/>
+              </w:rPr>
+              <w:t>to</w:t>
+            </w:r>
+            <w:proofErr w:type="spellEnd"/>
+            <w:r>
+              <w:rPr>
+                <w:lang w:val="de-DE"/>
+              </w:rPr>
+              <w:t xml:space="preserve"> English</w:t>
             </w:r>
           </w:p>
         </w:tc>
@@ -742,8 +808,16 @@
               <w:rPr>
                 <w:lang w:val="de-DE"/>
               </w:rPr>
-              <w:t>Update SikuliX</w:t>
-            </w:r>
+              <w:t xml:space="preserve">Update </w:t>
+            </w:r>
+            <w:proofErr w:type="spellStart"/>
+            <w:r>
+              <w:rPr>
+                <w:lang w:val="de-DE"/>
+              </w:rPr>
+              <w:t>SikuliX</w:t>
+            </w:r>
+            <w:proofErr w:type="spellEnd"/>
           </w:p>
         </w:tc>
         <w:tc>
@@ -820,8 +894,30 @@
               <w:rPr>
                 <w:lang w:val="de-DE"/>
               </w:rPr>
-              <w:t>Add Function Points Calculation</w:t>
-            </w:r>
+              <w:t xml:space="preserve">Add </w:t>
+            </w:r>
+            <w:proofErr w:type="spellStart"/>
+            <w:r>
+              <w:rPr>
+                <w:lang w:val="de-DE"/>
+              </w:rPr>
+              <w:t>Function</w:t>
+            </w:r>
+            <w:proofErr w:type="spellEnd"/>
+            <w:r>
+              <w:rPr>
+                <w:lang w:val="de-DE"/>
+              </w:rPr>
+              <w:t xml:space="preserve"> Points </w:t>
+            </w:r>
+            <w:proofErr w:type="spellStart"/>
+            <w:r>
+              <w:rPr>
+                <w:lang w:val="de-DE"/>
+              </w:rPr>
+              <w:t>Calculation</w:t>
+            </w:r>
+            <w:proofErr w:type="spellEnd"/>
           </w:p>
         </w:tc>
         <w:tc>
@@ -898,7 +994,21 @@
               <w:rPr>
                 <w:lang w:val="de-DE"/>
               </w:rPr>
-              <w:t>Update UC (Grammar, style, …)</w:t>
+              <w:t>Update UC (</w:t>
+            </w:r>
+            <w:proofErr w:type="spellStart"/>
+            <w:r>
+              <w:rPr>
+                <w:lang w:val="de-DE"/>
+              </w:rPr>
+              <w:t>Grammar</w:t>
+            </w:r>
+            <w:proofErr w:type="spellEnd"/>
+            <w:r>
+              <w:rPr>
+                <w:lang w:val="de-DE"/>
+              </w:rPr>
+              <w:t>, style, …)</w:t>
             </w:r>
           </w:p>
         </w:tc>
@@ -934,6 +1044,12 @@
                 <w:lang w:val="de-DE"/>
               </w:rPr>
             </w:pPr>
+            <w:r>
+              <w:rPr>
+                <w:lang w:val="de-DE"/>
+              </w:rPr>
+              <w:t>13/05/2016</w:t>
+            </w:r>
           </w:p>
         </w:tc>
         <w:tc>
@@ -947,6 +1063,12 @@
                 <w:lang w:val="de-DE"/>
               </w:rPr>
             </w:pPr>
+            <w:r>
+              <w:rPr>
+                <w:lang w:val="de-DE"/>
+              </w:rPr>
+              <w:t>1.9</w:t>
+            </w:r>
           </w:p>
         </w:tc>
         <w:tc>
@@ -960,6 +1082,20 @@
                 <w:lang w:val="de-DE"/>
               </w:rPr>
             </w:pPr>
+            <w:r>
+              <w:rPr>
+                <w:lang w:val="de-DE"/>
+              </w:rPr>
+              <w:t xml:space="preserve">Add FP </w:t>
+            </w:r>
+            <w:proofErr w:type="spellStart"/>
+            <w:r>
+              <w:rPr>
+                <w:lang w:val="de-DE"/>
+              </w:rPr>
+              <w:t>calculation</w:t>
+            </w:r>
+            <w:proofErr w:type="spellEnd"/>
           </w:p>
         </w:tc>
         <w:tc>
@@ -973,6 +1109,12 @@
                 <w:lang w:val="de-DE"/>
               </w:rPr>
             </w:pPr>
+            <w:r>
+              <w:rPr>
+                <w:lang w:val="de-DE"/>
+              </w:rPr>
+              <w:t>Mehmet Ali Incekara</w:t>
+            </w:r>
           </w:p>
         </w:tc>
       </w:tr>
@@ -1360,7 +1502,23 @@
           <w:lang w:val="de-DE"/>
         </w:rPr>
         <w:lastRenderedPageBreak/>
-        <w:t>Table of Contents</w:t>
+        <w:t xml:space="preserve">Table </w:t>
+      </w:r>
+      <w:proofErr w:type="spellStart"/>
+      <w:r>
+        <w:rPr>
+          <w:rFonts w:ascii="Times New Roman" w:hAnsi="Times New Roman"/>
+          <w:lang w:val="de-DE"/>
+        </w:rPr>
+        <w:t>of</w:t>
+      </w:r>
+      <w:proofErr w:type="spellEnd"/>
+      <w:r>
+        <w:rPr>
+          <w:rFonts w:ascii="Times New Roman" w:hAnsi="Times New Roman"/>
+          <w:lang w:val="de-DE"/>
+        </w:rPr>
+        <w:t xml:space="preserve"> Contents</w:t>
       </w:r>
     </w:p>
     <w:p>
@@ -1435,7 +1593,7 @@
         <w:rPr>
           <w:noProof/>
         </w:rPr>
-        <w:instrText xml:space="preserve"> PAGEREF _Toc448860354 \h </w:instrText>
+        <w:instrText xml:space="preserve"> PAGEREF _Toc450898208 \h </w:instrText>
       </w:r>
       <w:r>
         <w:rPr>
@@ -1515,7 +1673,7 @@
         <w:rPr>
           <w:noProof/>
         </w:rPr>
-        <w:instrText xml:space="preserve"> PAGEREF _Toc448860355 \h </w:instrText>
+        <w:instrText xml:space="preserve"> PAGEREF _Toc450898209 \h </w:instrText>
       </w:r>
       <w:r>
         <w:rPr>
@@ -1595,7 +1753,7 @@
         <w:rPr>
           <w:noProof/>
         </w:rPr>
-        <w:instrText xml:space="preserve"> PAGEREF _Toc448860356 \h </w:instrText>
+        <w:instrText xml:space="preserve"> PAGEREF _Toc450898210 \h </w:instrText>
       </w:r>
       <w:r>
         <w:rPr>
@@ -1675,7 +1833,7 @@
         <w:rPr>
           <w:noProof/>
         </w:rPr>
-        <w:instrText xml:space="preserve"> PAGEREF _Toc448860357 \h </w:instrText>
+        <w:instrText xml:space="preserve"> PAGEREF _Toc450898211 \h </w:instrText>
       </w:r>
       <w:r>
         <w:rPr>
@@ -1755,7 +1913,7 @@
         <w:rPr>
           <w:noProof/>
         </w:rPr>
-        <w:instrText xml:space="preserve"> PAGEREF _Toc448860358 \h </w:instrText>
+        <w:instrText xml:space="preserve"> PAGEREF _Toc450898212 \h </w:instrText>
       </w:r>
       <w:r>
         <w:rPr>
@@ -1832,7 +1990,7 @@
         <w:rPr>
           <w:noProof/>
         </w:rPr>
-        <w:instrText xml:space="preserve"> PAGEREF _Toc448860359 \h </w:instrText>
+        <w:instrText xml:space="preserve"> PAGEREF _Toc450898213 \h </w:instrText>
       </w:r>
       <w:r>
         <w:rPr>
@@ -1912,7 +2070,7 @@
         <w:rPr>
           <w:noProof/>
         </w:rPr>
-        <w:instrText xml:space="preserve"> PAGEREF _Toc448860360 \h </w:instrText>
+        <w:instrText xml:space="preserve"> PAGEREF _Toc450898214 \h </w:instrText>
       </w:r>
       <w:r>
         <w:rPr>
@@ -1992,7 +2150,7 @@
         <w:rPr>
           <w:noProof/>
         </w:rPr>
-        <w:instrText xml:space="preserve"> PAGEREF _Toc448860361 \h </w:instrText>
+        <w:instrText xml:space="preserve"> PAGEREF _Toc450898215 \h </w:instrText>
       </w:r>
       <w:r>
         <w:rPr>
@@ -2072,7 +2230,7 @@
         <w:rPr>
           <w:noProof/>
         </w:rPr>
-        <w:instrText xml:space="preserve"> PAGEREF _Toc448860362 \h </w:instrText>
+        <w:instrText xml:space="preserve"> PAGEREF _Toc450898216 \h </w:instrText>
       </w:r>
       <w:r>
         <w:rPr>
@@ -2152,7 +2310,7 @@
         <w:rPr>
           <w:noProof/>
         </w:rPr>
-        <w:instrText xml:space="preserve"> PAGEREF _Toc448860363 \h </w:instrText>
+        <w:instrText xml:space="preserve"> PAGEREF _Toc450898217 \h </w:instrText>
       </w:r>
       <w:r>
         <w:rPr>
@@ -2232,7 +2390,7 @@
         <w:rPr>
           <w:noProof/>
         </w:rPr>
-        <w:instrText xml:space="preserve"> PAGEREF _Toc448860364 \h </w:instrText>
+        <w:instrText xml:space="preserve"> PAGEREF _Toc450898218 \h </w:instrText>
       </w:r>
       <w:r>
         <w:rPr>
@@ -2312,7 +2470,7 @@
         <w:rPr>
           <w:noProof/>
         </w:rPr>
-        <w:instrText xml:space="preserve"> PAGEREF _Toc448860365 \h </w:instrText>
+        <w:instrText xml:space="preserve"> PAGEREF _Toc450898219 \h </w:instrText>
       </w:r>
       <w:r>
         <w:rPr>
@@ -2392,7 +2550,7 @@
         <w:rPr>
           <w:noProof/>
         </w:rPr>
-        <w:instrText xml:space="preserve"> PAGEREF _Toc448860366 \h </w:instrText>
+        <w:instrText xml:space="preserve"> PAGEREF _Toc450898220 \h </w:instrText>
       </w:r>
       <w:r>
         <w:rPr>
@@ -2463,25 +2621,59 @@
         </w:rPr>
         <w:fldChar w:fldCharType="separate"/>
       </w:r>
+      <w:proofErr w:type="spellStart"/>
       <w:r>
         <w:rPr>
           <w:rFonts w:ascii="Times New Roman" w:hAnsi="Times New Roman"/>
           <w:lang w:val="de-DE"/>
         </w:rPr>
-        <w:t xml:space="preserve">Use-Case Specification: </w:t>
-      </w:r>
+        <w:t>Use</w:t>
+      </w:r>
+      <w:proofErr w:type="spellEnd"/>
       <w:r>
         <w:rPr>
           <w:rFonts w:ascii="Times New Roman" w:hAnsi="Times New Roman"/>
           <w:lang w:val="de-DE"/>
         </w:rPr>
-        <w:t>Gamemode 1</w:t>
-      </w:r>
+        <w:t xml:space="preserve">-Case </w:t>
+      </w:r>
+      <w:proofErr w:type="spellStart"/>
       <w:r>
         <w:rPr>
           <w:rFonts w:ascii="Times New Roman" w:hAnsi="Times New Roman"/>
           <w:lang w:val="de-DE"/>
         </w:rPr>
+        <w:t>Specification</w:t>
+      </w:r>
+      <w:proofErr w:type="spellEnd"/>
+      <w:r>
+        <w:rPr>
+          <w:rFonts w:ascii="Times New Roman" w:hAnsi="Times New Roman"/>
+          <w:lang w:val="de-DE"/>
+        </w:rPr>
+        <w:t xml:space="preserve">: </w:t>
+      </w:r>
+      <w:proofErr w:type="spellStart"/>
+      <w:r>
+        <w:rPr>
+          <w:rFonts w:ascii="Times New Roman" w:hAnsi="Times New Roman"/>
+          <w:lang w:val="de-DE"/>
+        </w:rPr>
+        <w:t>Gamemode</w:t>
+      </w:r>
+      <w:proofErr w:type="spellEnd"/>
+      <w:r>
+        <w:rPr>
+          <w:rFonts w:ascii="Times New Roman" w:hAnsi="Times New Roman"/>
+          <w:lang w:val="de-DE"/>
+        </w:rPr>
+        <w:t xml:space="preserve"> 1</w:t>
+      </w:r>
+      <w:r>
+        <w:rPr>
+          <w:rFonts w:ascii="Times New Roman" w:hAnsi="Times New Roman"/>
+          <w:lang w:val="de-DE"/>
+        </w:rPr>
         <w:fldChar w:fldCharType="end"/>
       </w:r>
     </w:p>
@@ -2493,22 +2685,40 @@
           <w:lang w:val="de-DE"/>
         </w:rPr>
       </w:pPr>
-      <w:bookmarkStart w:id="0" w:name="_Toc448860354"/>
+      <w:bookmarkStart w:id="0" w:name="_Toc450898208"/>
       <w:bookmarkStart w:id="1" w:name="_Toc423410238"/>
       <w:bookmarkStart w:id="2" w:name="_Toc425054504"/>
+      <w:proofErr w:type="spellStart"/>
       <w:r>
         <w:rPr>
           <w:rFonts w:ascii="Times New Roman" w:hAnsi="Times New Roman"/>
           <w:lang w:val="de-DE"/>
         </w:rPr>
-        <w:t xml:space="preserve">Use-Case </w:t>
-      </w:r>
+        <w:t>Use</w:t>
+      </w:r>
+      <w:proofErr w:type="spellEnd"/>
       <w:r>
         <w:rPr>
           <w:rFonts w:ascii="Times New Roman" w:hAnsi="Times New Roman"/>
           <w:lang w:val="de-DE"/>
         </w:rPr>
-        <w:t>Gamemode 1</w:t>
+        <w:t xml:space="preserve">-Case </w:t>
+      </w:r>
+      <w:proofErr w:type="spellStart"/>
+      <w:r>
+        <w:rPr>
+          <w:rFonts w:ascii="Times New Roman" w:hAnsi="Times New Roman"/>
+          <w:lang w:val="de-DE"/>
+        </w:rPr>
+        <w:t>Gamemode</w:t>
+      </w:r>
+      <w:proofErr w:type="spellEnd"/>
+      <w:r>
+        <w:rPr>
+          <w:rFonts w:ascii="Times New Roman" w:hAnsi="Times New Roman"/>
+          <w:lang w:val="de-DE"/>
+        </w:rPr>
+        <w:t xml:space="preserve"> 1</w:t>
       </w:r>
       <w:bookmarkEnd w:id="0"/>
       <w:r>
@@ -2527,7 +2737,7 @@
           <w:lang w:val="de-DE"/>
         </w:rPr>
       </w:pPr>
-      <w:bookmarkStart w:id="3" w:name="_Toc448860355"/>
+      <w:bookmarkStart w:id="3" w:name="_Toc450898209"/>
       <w:r>
         <w:rPr>
           <w:rFonts w:ascii="Times New Roman" w:hAnsi="Times New Roman"/>
@@ -2550,7 +2760,49 @@
         <w:rPr>
           <w:lang w:val="de-DE"/>
         </w:rPr>
-        <w:t xml:space="preserve">Der erste Use-Case behandelt den ersten von zwei geplanten Spielmodi. Der Benutzer denkt an eine Figur aus der Welt der Fernsehsendung “The Simpsons” und der Computer (Nappy) versucht diese Figur zu erraten. Dafür wird Nappy Fragen zu der Figur stellen, die der Benutzer (Spieler) mit “Ja”, “Nein” oder “Ich weiß nicht!” beantworten kann. </w:t>
+        <w:t xml:space="preserve">Der erste </w:t>
+      </w:r>
+      <w:proofErr w:type="spellStart"/>
+      <w:r>
+        <w:rPr>
+          <w:lang w:val="de-DE"/>
+        </w:rPr>
+        <w:t>Use</w:t>
+      </w:r>
+      <w:proofErr w:type="spellEnd"/>
+      <w:r>
+        <w:rPr>
+          <w:lang w:val="de-DE"/>
+        </w:rPr>
+        <w:t>-Case behandelt den ersten von zwei geplanten Spielmodi. Der Benutzer denkt an eine Figur aus der Welt der Fernsehsendung “The Simpsons” und der Computer (</w:t>
+      </w:r>
+      <w:proofErr w:type="spellStart"/>
+      <w:r>
+        <w:rPr>
+          <w:lang w:val="de-DE"/>
+        </w:rPr>
+        <w:t>Nappy</w:t>
+      </w:r>
+      <w:proofErr w:type="spellEnd"/>
+      <w:r>
+        <w:rPr>
+          <w:lang w:val="de-DE"/>
+        </w:rPr>
+        <w:t xml:space="preserve">) versucht diese Figur zu erraten. Dafür wird </w:t>
+      </w:r>
+      <w:proofErr w:type="spellStart"/>
+      <w:r>
+        <w:rPr>
+          <w:lang w:val="de-DE"/>
+        </w:rPr>
+        <w:t>Nappy</w:t>
+      </w:r>
+      <w:proofErr w:type="spellEnd"/>
+      <w:r>
+        <w:rPr>
+          <w:lang w:val="de-DE"/>
+        </w:rPr>
+        <w:t xml:space="preserve"> Fragen zu der Figur stellen, die der Benutzer (Spieler) mit “Ja”, “Nein” oder “Ich weiß nicht!” beantworten kann. </w:t>
       </w:r>
     </w:p>
     <w:p>
@@ -2656,14 +2908,30 @@
       </w:pPr>
       <w:bookmarkStart w:id="4" w:name="_Toc423410239"/>
       <w:bookmarkStart w:id="5" w:name="_Toc425054505"/>
-      <w:bookmarkStart w:id="6" w:name="_Toc448860356"/>
+      <w:bookmarkStart w:id="6" w:name="_Toc450898210"/>
       <w:r>
         <w:rPr>
           <w:rFonts w:ascii="Times New Roman" w:hAnsi="Times New Roman"/>
           <w:lang w:val="de-DE"/>
         </w:rPr>
         <w:lastRenderedPageBreak/>
-        <w:t>Flow of Events</w:t>
+        <w:t xml:space="preserve">Flow </w:t>
+      </w:r>
+      <w:proofErr w:type="spellStart"/>
+      <w:r>
+        <w:rPr>
+          <w:rFonts w:ascii="Times New Roman" w:hAnsi="Times New Roman"/>
+          <w:lang w:val="de-DE"/>
+        </w:rPr>
+        <w:t>of</w:t>
+      </w:r>
+      <w:proofErr w:type="spellEnd"/>
+      <w:r>
+        <w:rPr>
+          <w:rFonts w:ascii="Times New Roman" w:hAnsi="Times New Roman"/>
+          <w:lang w:val="de-DE"/>
+        </w:rPr>
+        <w:t xml:space="preserve"> Events</w:t>
       </w:r>
       <w:bookmarkEnd w:id="4"/>
       <w:bookmarkEnd w:id="5"/>
@@ -2680,7 +2948,7 @@
       </w:pPr>
       <w:bookmarkStart w:id="7" w:name="_Toc423410240"/>
       <w:bookmarkStart w:id="8" w:name="_Toc425054506"/>
-      <w:bookmarkStart w:id="9" w:name="_Toc448860357"/>
+      <w:bookmarkStart w:id="9" w:name="_Toc450898211"/>
       <w:r>
         <w:rPr>
           <w:rFonts w:ascii="Times New Roman" w:hAnsi="Times New Roman"/>
@@ -3310,8 +3578,13 @@
           <w:rStyle w:val="Hyperlink"/>
         </w:rPr>
       </w:pPr>
-      <w:r>
-        <w:t xml:space="preserve">SikuliX-Directory: </w:t>
+      <w:proofErr w:type="spellStart"/>
+      <w:r>
+        <w:t>SikuliX</w:t>
+      </w:r>
+      <w:proofErr w:type="spellEnd"/>
+      <w:r>
+        <w:t xml:space="preserve">-Directory: </w:t>
       </w:r>
       <w:hyperlink r:id="rId16" w:history="1">
         <w:r>
@@ -3412,18 +3685,27 @@
           <w:lang w:val="de-DE"/>
         </w:rPr>
       </w:pPr>
-      <w:bookmarkStart w:id="12" w:name="_Toc448860358"/>
+      <w:bookmarkStart w:id="12" w:name="_Toc450898212"/>
       <w:r>
         <w:rPr>
           <w:rFonts w:ascii="Times New Roman" w:hAnsi="Times New Roman"/>
           <w:lang w:val="de-DE"/>
         </w:rPr>
         <w:lastRenderedPageBreak/>
-        <w:t>Alternative Flows</w:t>
+        <w:t xml:space="preserve">Alternative </w:t>
+      </w:r>
+      <w:proofErr w:type="spellStart"/>
+      <w:r>
+        <w:rPr>
+          <w:rFonts w:ascii="Times New Roman" w:hAnsi="Times New Roman"/>
+          <w:lang w:val="de-DE"/>
+        </w:rPr>
+        <w:t>Flows</w:t>
       </w:r>
       <w:bookmarkEnd w:id="10"/>
       <w:bookmarkEnd w:id="11"/>
       <w:bookmarkEnd w:id="12"/>
+      <w:proofErr w:type="spellEnd"/>
     </w:p>
     <w:p>
       <w:pPr>
@@ -3435,7 +3717,7 @@
           <w:lang w:val="de-DE"/>
         </w:rPr>
       </w:pPr>
-      <w:bookmarkStart w:id="13" w:name="_Toc448860359"/>
+      <w:bookmarkStart w:id="13" w:name="_Toc450898213"/>
       <w:bookmarkStart w:id="14" w:name="_Toc423410251"/>
       <w:bookmarkStart w:id="15" w:name="_Toc425054510"/>
       <w:r>
@@ -3476,17 +3758,26 @@
           <w:lang w:val="de-DE"/>
         </w:rPr>
       </w:pPr>
-      <w:bookmarkStart w:id="16" w:name="_Toc448860360"/>
+      <w:bookmarkStart w:id="16" w:name="_Toc450898214"/>
       <w:r>
         <w:rPr>
           <w:rFonts w:ascii="Times New Roman" w:hAnsi="Times New Roman"/>
           <w:lang w:val="de-DE"/>
         </w:rPr>
-        <w:t>Special Requirements</w:t>
+        <w:t xml:space="preserve">Special </w:t>
+      </w:r>
+      <w:proofErr w:type="spellStart"/>
+      <w:r>
+        <w:rPr>
+          <w:rFonts w:ascii="Times New Roman" w:hAnsi="Times New Roman"/>
+          <w:lang w:val="de-DE"/>
+        </w:rPr>
+        <w:t>Requirements</w:t>
       </w:r>
       <w:bookmarkEnd w:id="14"/>
       <w:bookmarkEnd w:id="15"/>
       <w:bookmarkEnd w:id="16"/>
+      <w:proofErr w:type="spellEnd"/>
     </w:p>
     <w:p>
       <w:pPr>
@@ -3513,7 +3804,8 @@
       </w:pPr>
       <w:bookmarkStart w:id="17" w:name="_Toc423410253"/>
       <w:bookmarkStart w:id="18" w:name="_Toc425054512"/>
-      <w:bookmarkStart w:id="19" w:name="_Toc448860361"/>
+      <w:bookmarkStart w:id="19" w:name="_Toc450898215"/>
+      <w:proofErr w:type="spellStart"/>
       <w:r>
         <w:rPr>
           <w:rFonts w:ascii="Times New Roman" w:hAnsi="Times New Roman"/>
@@ -3524,6 +3816,7 @@
       <w:bookmarkEnd w:id="17"/>
       <w:bookmarkEnd w:id="18"/>
       <w:bookmarkEnd w:id="19"/>
+      <w:proofErr w:type="spellEnd"/>
     </w:p>
     <w:p>
       <w:pPr>
@@ -3534,7 +3827,7 @@
           <w:lang w:val="de-DE"/>
         </w:rPr>
       </w:pPr>
-      <w:bookmarkStart w:id="20" w:name="_Toc448860362"/>
+      <w:bookmarkStart w:id="20" w:name="_Toc450898216"/>
       <w:r>
         <w:rPr>
           <w:rFonts w:ascii="Times New Roman" w:hAnsi="Times New Roman"/>
@@ -3570,7 +3863,8 @@
       </w:pPr>
       <w:bookmarkStart w:id="21" w:name="_Toc423410255"/>
       <w:bookmarkStart w:id="22" w:name="_Toc425054514"/>
-      <w:bookmarkStart w:id="23" w:name="_Toc448860363"/>
+      <w:bookmarkStart w:id="23" w:name="_Toc450898217"/>
+      <w:proofErr w:type="spellStart"/>
       <w:r>
         <w:rPr>
           <w:rFonts w:ascii="Times New Roman" w:hAnsi="Times New Roman"/>
@@ -3581,6 +3875,7 @@
       <w:bookmarkEnd w:id="21"/>
       <w:bookmarkEnd w:id="22"/>
       <w:bookmarkEnd w:id="23"/>
+      <w:proofErr w:type="spellEnd"/>
     </w:p>
     <w:p>
       <w:pPr>
@@ -3591,22 +3886,24 @@
           <w:lang w:val="de-DE"/>
         </w:rPr>
       </w:pPr>
-      <w:bookmarkStart w:id="24" w:name="_Toc448860364"/>
+      <w:bookmarkStart w:id="24" w:name="_Toc450898218"/>
+      <w:proofErr w:type="spellStart"/>
       <w:r>
         <w:rPr>
           <w:rFonts w:ascii="Times New Roman" w:hAnsi="Times New Roman"/>
           <w:b w:val="0"/>
           <w:lang w:val="de-DE"/>
         </w:rPr>
-        <w:t>Gamemode 2</w:t>
-      </w:r>
+        <w:t>Gamemode</w:t>
+      </w:r>
+      <w:proofErr w:type="spellEnd"/>
       <w:r>
         <w:rPr>
           <w:rFonts w:ascii="Times New Roman" w:hAnsi="Times New Roman"/>
           <w:b w:val="0"/>
           <w:lang w:val="de-DE"/>
         </w:rPr>
-        <w:t xml:space="preserve"> </w:t>
+        <w:t xml:space="preserve"> 2</w:t>
       </w:r>
       <w:r>
         <w:rPr>
@@ -3614,7 +3911,7 @@
           <w:b w:val="0"/>
           <w:lang w:val="de-DE"/>
         </w:rPr>
-        <w:t>oder</w:t>
+        <w:t xml:space="preserve"> </w:t>
       </w:r>
       <w:r>
         <w:rPr>
@@ -3622,7 +3919,7 @@
           <w:b w:val="0"/>
           <w:lang w:val="de-DE"/>
         </w:rPr>
-        <w:t xml:space="preserve"> </w:t>
+        <w:t>oder</w:t>
       </w:r>
       <w:r>
         <w:rPr>
@@ -3630,6 +3927,14 @@
           <w:b w:val="0"/>
           <w:lang w:val="de-DE"/>
         </w:rPr>
+        <w:t xml:space="preserve"> </w:t>
+      </w:r>
+      <w:r>
+        <w:rPr>
+          <w:rFonts w:ascii="Times New Roman" w:hAnsi="Times New Roman"/>
+          <w:b w:val="0"/>
+          <w:lang w:val="de-DE"/>
+        </w:rPr>
         <w:t>Hauptbildschirm</w:t>
       </w:r>
       <w:bookmarkEnd w:id="24"/>
@@ -3670,7 +3975,7 @@
           <w:lang w:val="de-DE"/>
         </w:rPr>
       </w:pPr>
-      <w:bookmarkStart w:id="25" w:name="_Toc448860365"/>
+      <w:bookmarkStart w:id="25" w:name="_Toc450898219"/>
       <w:r>
         <w:rPr>
           <w:rFonts w:ascii="Times New Roman" w:hAnsi="Times New Roman"/>
@@ -3688,13 +3993,22 @@
           <w:lang w:val="de-DE"/>
         </w:rPr>
       </w:pPr>
-      <w:bookmarkStart w:id="26" w:name="_Toc448860366"/>
+      <w:bookmarkStart w:id="26" w:name="_Toc450898220"/>
+      <w:proofErr w:type="spellStart"/>
       <w:r>
         <w:rPr>
           <w:rFonts w:ascii="Times New Roman" w:hAnsi="Times New Roman"/>
           <w:lang w:val="de-DE"/>
         </w:rPr>
-        <w:t>Function Points</w:t>
+        <w:t>Function</w:t>
+      </w:r>
+      <w:proofErr w:type="spellEnd"/>
+      <w:r>
+        <w:rPr>
+          <w:rFonts w:ascii="Times New Roman" w:hAnsi="Times New Roman"/>
+          <w:lang w:val="de-DE"/>
+        </w:rPr>
+        <w:t xml:space="preserve"> Points</w:t>
       </w:r>
       <w:bookmarkEnd w:id="26"/>
     </w:p>
@@ -3718,7 +4032,7 @@
           <w:lang w:val="de-DE" w:eastAsia="de-DE"/>
         </w:rPr>
         <w:drawing>
-          <wp:inline distT="0" distB="0" distL="0" distR="0" wp14:anchorId="502CA0AD" wp14:editId="5B1CE7E2">
+          <wp:inline distT="0" distB="0" distL="0" distR="0" wp14:anchorId="6D9583C0" wp14:editId="1BEC5CE2">
             <wp:extent cx="5937885" cy="2790825"/>
             <wp:effectExtent l="0" t="0" r="5715" b="9525"/>
             <wp:docPr id="7" name="Grafik 7" descr="C:\Users\mincekara\Desktop\UC Gamemode1.png"/>
@@ -3771,29 +4085,31 @@
       <w:tblPr>
         <w:tblStyle w:val="Tabellenraster"/>
         <w:tblW w:w="0" w:type="auto"/>
-        <w:tblInd w:w="720" w:type="dxa"/>
         <w:tblLook w:val="04A0" w:firstRow="1" w:lastRow="0" w:firstColumn="1" w:lastColumn="0" w:noHBand="0" w:noVBand="1"/>
       </w:tblPr>
       <w:tblGrid>
-        <w:gridCol w:w="2238"/>
-        <w:gridCol w:w="2191"/>
-        <w:gridCol w:w="2189"/>
-        <w:gridCol w:w="2238"/>
+        <w:gridCol w:w="2361"/>
+        <w:gridCol w:w="2302"/>
+        <w:gridCol w:w="2318"/>
+        <w:gridCol w:w="2356"/>
       </w:tblGrid>
       <w:tr>
-        <w:tc>
-          <w:tcPr>
-            <w:tcW w:w="2375" w:type="dxa"/>
+        <w:trPr>
+          <w:trHeight w:val="254"/>
+        </w:trPr>
+        <w:tc>
+          <w:tcPr>
+            <w:tcW w:w="2361" w:type="dxa"/>
           </w:tcPr>
           <w:p>
             <w:pPr>
               <w:rPr>
-                <w:lang w:val="de-DE"/>
+                <w:b/>
               </w:rPr>
             </w:pPr>
             <w:r>
               <w:rPr>
-                <w:lang w:val="de-DE"/>
+                <w:b/>
               </w:rPr>
               <w:t>Transaction</w:t>
             </w:r>
@@ -3801,17 +4117,17 @@
         </w:tc>
         <w:tc>
           <w:tcPr>
-            <w:tcW w:w="2375" w:type="dxa"/>
+            <w:tcW w:w="2302" w:type="dxa"/>
           </w:tcPr>
           <w:p>
             <w:pPr>
               <w:rPr>
-                <w:lang w:val="de-DE"/>
+                <w:b/>
               </w:rPr>
             </w:pPr>
             <w:r>
               <w:rPr>
-                <w:lang w:val="de-DE"/>
+                <w:b/>
               </w:rPr>
               <w:t>DET’s</w:t>
             </w:r>
@@ -3819,35 +4135,48 @@
         </w:tc>
         <w:tc>
           <w:tcPr>
-            <w:tcW w:w="2375" w:type="dxa"/>
+            <w:tcW w:w="2318" w:type="dxa"/>
           </w:tcPr>
           <w:p>
             <w:pPr>
               <w:rPr>
-                <w:lang w:val="de-DE"/>
+                <w:b/>
               </w:rPr>
             </w:pPr>
             <w:r>
               <w:rPr>
-                <w:lang w:val="de-DE"/>
+                <w:b/>
               </w:rPr>
               <w:t>FTR’s</w:t>
             </w:r>
-          </w:p>
-        </w:tc>
-        <w:tc>
-          <w:tcPr>
-            <w:tcW w:w="2375" w:type="dxa"/>
+            <w:r>
+              <w:rPr>
+                <w:b/>
+              </w:rPr>
+              <w:t xml:space="preserve"> | </w:t>
+            </w:r>
+            <w:r>
+              <w:rPr>
+                <w:b/>
+                <w:color w:val="FF0000"/>
+              </w:rPr>
+              <w:t>RET’s</w:t>
+            </w:r>
+          </w:p>
+        </w:tc>
+        <w:tc>
+          <w:tcPr>
+            <w:tcW w:w="2356" w:type="dxa"/>
           </w:tcPr>
           <w:p>
             <w:pPr>
               <w:rPr>
-                <w:lang w:val="de-DE"/>
+                <w:b/>
               </w:rPr>
             </w:pPr>
             <w:r>
               <w:rPr>
-                <w:lang w:val="de-DE"/>
+                <w:b/>
               </w:rPr>
               <w:t>Complexity</w:t>
             </w:r>
@@ -3855,184 +4184,369 @@
         </w:tc>
       </w:tr>
       <w:tr>
-        <w:tc>
-          <w:tcPr>
-            <w:tcW w:w="2375" w:type="dxa"/>
+        <w:trPr>
+          <w:trHeight w:val="270"/>
+        </w:trPr>
+        <w:tc>
+          <w:tcPr>
+            <w:tcW w:w="2361" w:type="dxa"/>
+          </w:tcPr>
+          <w:p>
+            <w:r>
+              <w:t>EI</w:t>
+            </w:r>
+            <w:r>
+              <w:t xml:space="preserve"> </w:t>
+            </w:r>
+            <w:r>
+              <w:t>Answer</w:t>
+            </w:r>
+            <w:r>
+              <w:t xml:space="preserve"> Question</w:t>
+            </w:r>
+          </w:p>
+        </w:tc>
+        <w:tc>
+          <w:tcPr>
+            <w:tcW w:w="2302" w:type="dxa"/>
+          </w:tcPr>
+          <w:p>
+            <w:r>
+              <w:t>5</w:t>
+            </w:r>
+            <w:r>
+              <w:t>*</w:t>
+            </w:r>
+          </w:p>
+        </w:tc>
+        <w:tc>
+          <w:tcPr>
+            <w:tcW w:w="2318" w:type="dxa"/>
           </w:tcPr>
           <w:p>
             <w:pPr>
               <w:rPr>
-                <w:lang w:val="de-DE"/>
+                <w:rFonts w:ascii="Calibri" w:hAnsi="Calibri"/>
+                <w:color w:val="000000"/>
+                <w:sz w:val="22"/>
+                <w:szCs w:val="22"/>
               </w:rPr>
             </w:pPr>
-          </w:p>
-        </w:tc>
-        <w:tc>
-          <w:tcPr>
-            <w:tcW w:w="2375" w:type="dxa"/>
-          </w:tcPr>
-          <w:p>
-            <w:pPr>
-              <w:rPr>
-                <w:lang w:val="de-DE"/>
-              </w:rPr>
-            </w:pPr>
-          </w:p>
-        </w:tc>
-        <w:tc>
-          <w:tcPr>
-            <w:tcW w:w="2375" w:type="dxa"/>
-          </w:tcPr>
-          <w:p>
-            <w:pPr>
-              <w:rPr>
-                <w:lang w:val="de-DE"/>
-              </w:rPr>
-            </w:pPr>
-          </w:p>
-        </w:tc>
-        <w:tc>
-          <w:tcPr>
-            <w:tcW w:w="2375" w:type="dxa"/>
-          </w:tcPr>
-          <w:p>
-            <w:pPr>
-              <w:rPr>
-                <w:lang w:val="de-DE"/>
-              </w:rPr>
-            </w:pPr>
+            <w:r>
+              <w:rPr>
+                <w:rFonts w:ascii="Calibri" w:hAnsi="Calibri"/>
+                <w:color w:val="000000"/>
+                <w:sz w:val="22"/>
+                <w:szCs w:val="22"/>
+              </w:rPr>
+              <w:t>Greater than 2</w:t>
+            </w:r>
+          </w:p>
+        </w:tc>
+        <w:tc>
+          <w:tcPr>
+            <w:tcW w:w="2356" w:type="dxa"/>
+          </w:tcPr>
+          <w:p>
+            <w:r>
+              <w:t>Complex</w:t>
+            </w:r>
           </w:p>
         </w:tc>
       </w:tr>
       <w:tr>
-        <w:tc>
-          <w:tcPr>
-            <w:tcW w:w="2375" w:type="dxa"/>
-          </w:tcPr>
-          <w:p>
-            <w:pPr>
-              <w:rPr>
-                <w:lang w:val="de-DE"/>
-              </w:rPr>
-            </w:pPr>
-          </w:p>
-        </w:tc>
-        <w:tc>
-          <w:tcPr>
-            <w:tcW w:w="2375" w:type="dxa"/>
-          </w:tcPr>
-          <w:p>
-            <w:pPr>
-              <w:rPr>
-                <w:lang w:val="de-DE"/>
-              </w:rPr>
-            </w:pPr>
-          </w:p>
-        </w:tc>
-        <w:tc>
-          <w:tcPr>
-            <w:tcW w:w="2375" w:type="dxa"/>
-          </w:tcPr>
-          <w:p>
-            <w:pPr>
-              <w:rPr>
-                <w:lang w:val="de-DE"/>
-              </w:rPr>
-            </w:pPr>
-          </w:p>
-        </w:tc>
-        <w:tc>
-          <w:tcPr>
-            <w:tcW w:w="2375" w:type="dxa"/>
-          </w:tcPr>
-          <w:p>
-            <w:pPr>
-              <w:rPr>
-                <w:lang w:val="de-DE"/>
-              </w:rPr>
-            </w:pPr>
+        <w:trPr>
+          <w:trHeight w:val="254"/>
+        </w:trPr>
+        <w:tc>
+          <w:tcPr>
+            <w:tcW w:w="2361" w:type="dxa"/>
+          </w:tcPr>
+          <w:p>
+            <w:r>
+              <w:t>EI Next game mode</w:t>
+            </w:r>
+          </w:p>
+        </w:tc>
+        <w:tc>
+          <w:tcPr>
+            <w:tcW w:w="2302" w:type="dxa"/>
+          </w:tcPr>
+          <w:p>
+            <w:r>
+              <w:t>1</w:t>
+            </w:r>
+          </w:p>
+        </w:tc>
+        <w:tc>
+          <w:tcPr>
+            <w:tcW w:w="2318" w:type="dxa"/>
+          </w:tcPr>
+          <w:p>
+            <w:r>
+              <w:t>1</w:t>
+            </w:r>
+          </w:p>
+        </w:tc>
+        <w:tc>
+          <w:tcPr>
+            <w:tcW w:w="2356" w:type="dxa"/>
+          </w:tcPr>
+          <w:p>
+            <w:r>
+              <w:t>Simple</w:t>
+            </w:r>
           </w:p>
         </w:tc>
       </w:tr>
       <w:tr>
-        <w:tc>
-          <w:tcPr>
-            <w:tcW w:w="2375" w:type="dxa"/>
+        <w:trPr>
+          <w:trHeight w:val="254"/>
+        </w:trPr>
+        <w:tc>
+          <w:tcPr>
+            <w:tcW w:w="2361" w:type="dxa"/>
+          </w:tcPr>
+          <w:p>
+            <w:r>
+              <w:t xml:space="preserve">EI </w:t>
+            </w:r>
+            <w:r>
+              <w:t>Right Character?</w:t>
+            </w:r>
+          </w:p>
+        </w:tc>
+        <w:tc>
+          <w:tcPr>
+            <w:tcW w:w="2302" w:type="dxa"/>
+          </w:tcPr>
+          <w:p>
+            <w:r>
+              <w:t>1</w:t>
+            </w:r>
+          </w:p>
+        </w:tc>
+        <w:tc>
+          <w:tcPr>
+            <w:tcW w:w="2318" w:type="dxa"/>
+          </w:tcPr>
+          <w:p>
+            <w:r>
+              <w:t>1</w:t>
+            </w:r>
+          </w:p>
+        </w:tc>
+        <w:tc>
+          <w:tcPr>
+            <w:tcW w:w="2356" w:type="dxa"/>
+          </w:tcPr>
+          <w:p>
+            <w:r>
+              <w:t>Simple</w:t>
+            </w:r>
+          </w:p>
+        </w:tc>
+      </w:tr>
+      <w:tr>
+        <w:trPr>
+          <w:trHeight w:val="254"/>
+        </w:trPr>
+        <w:tc>
+          <w:tcPr>
+            <w:tcW w:w="2361" w:type="dxa"/>
+          </w:tcPr>
+          <w:p>
+            <w:r>
+              <w:t xml:space="preserve">EO </w:t>
+            </w:r>
+            <w:r>
+              <w:t>Count</w:t>
+            </w:r>
+          </w:p>
+        </w:tc>
+        <w:tc>
+          <w:tcPr>
+            <w:tcW w:w="2302" w:type="dxa"/>
+          </w:tcPr>
+          <w:p>
+            <w:r>
+              <w:t>5*</w:t>
+            </w:r>
+          </w:p>
+        </w:tc>
+        <w:tc>
+          <w:tcPr>
+            <w:tcW w:w="2318" w:type="dxa"/>
+          </w:tcPr>
+          <w:p>
+            <w:r>
+              <w:t>1</w:t>
+            </w:r>
+          </w:p>
+        </w:tc>
+        <w:tc>
+          <w:tcPr>
+            <w:tcW w:w="2356" w:type="dxa"/>
+          </w:tcPr>
+          <w:p>
+            <w:r>
+              <w:t>Low</w:t>
+            </w:r>
+          </w:p>
+        </w:tc>
+      </w:tr>
+      <w:tr>
+        <w:trPr>
+          <w:trHeight w:val="254"/>
+        </w:trPr>
+        <w:tc>
+          <w:tcPr>
+            <w:tcW w:w="2361" w:type="dxa"/>
+          </w:tcPr>
+          <w:p>
+            <w:r>
+              <w:t>EO probability</w:t>
+            </w:r>
+          </w:p>
+        </w:tc>
+        <w:tc>
+          <w:tcPr>
+            <w:tcW w:w="2302" w:type="dxa"/>
+          </w:tcPr>
+          <w:p>
+            <w:r>
+              <w:t>5*</w:t>
+            </w:r>
+          </w:p>
+        </w:tc>
+        <w:tc>
+          <w:tcPr>
+            <w:tcW w:w="2318" w:type="dxa"/>
+          </w:tcPr>
+          <w:p>
+            <w:r>
+              <w:t>1</w:t>
+            </w:r>
+          </w:p>
+        </w:tc>
+        <w:tc>
+          <w:tcPr>
+            <w:tcW w:w="2356" w:type="dxa"/>
+          </w:tcPr>
+          <w:p>
+            <w:r>
+              <w:t>Low</w:t>
+            </w:r>
+          </w:p>
+        </w:tc>
+      </w:tr>
+      <w:tr>
+        <w:trPr>
+          <w:trHeight w:val="238"/>
+        </w:trPr>
+        <w:tc>
+          <w:tcPr>
+            <w:tcW w:w="2361" w:type="dxa"/>
+          </w:tcPr>
+          <w:p>
+            <w:r>
+              <w:t>ILF</w:t>
+            </w:r>
+          </w:p>
+        </w:tc>
+        <w:tc>
+          <w:tcPr>
+            <w:tcW w:w="2302" w:type="dxa"/>
+          </w:tcPr>
+          <w:p>
+            <w:r>
+              <w:t>13</w:t>
+            </w:r>
+          </w:p>
+        </w:tc>
+        <w:tc>
+          <w:tcPr>
+            <w:tcW w:w="2318" w:type="dxa"/>
           </w:tcPr>
           <w:p>
             <w:pPr>
               <w:rPr>
-                <w:lang w:val="de-DE"/>
+                <w:color w:val="FF0000"/>
               </w:rPr>
             </w:pPr>
-          </w:p>
-        </w:tc>
-        <w:tc>
-          <w:tcPr>
-            <w:tcW w:w="2375" w:type="dxa"/>
-          </w:tcPr>
-          <w:p>
-            <w:pPr>
-              <w:rPr>
-                <w:lang w:val="de-DE"/>
-              </w:rPr>
-            </w:pPr>
-          </w:p>
-        </w:tc>
-        <w:tc>
-          <w:tcPr>
-            <w:tcW w:w="2375" w:type="dxa"/>
-          </w:tcPr>
-          <w:p>
-            <w:pPr>
-              <w:rPr>
-                <w:lang w:val="de-DE"/>
-              </w:rPr>
-            </w:pPr>
-          </w:p>
-        </w:tc>
-        <w:tc>
-          <w:tcPr>
-            <w:tcW w:w="2375" w:type="dxa"/>
-          </w:tcPr>
-          <w:p>
-            <w:pPr>
-              <w:rPr>
-                <w:lang w:val="de-DE"/>
-              </w:rPr>
-            </w:pPr>
+            <w:r>
+              <w:rPr>
+                <w:color w:val="FF0000"/>
+              </w:rPr>
+              <w:t>2 to 5</w:t>
+            </w:r>
+          </w:p>
+        </w:tc>
+        <w:tc>
+          <w:tcPr>
+            <w:tcW w:w="2356" w:type="dxa"/>
+          </w:tcPr>
+          <w:p>
+            <w:r>
+              <w:t>Low</w:t>
+            </w:r>
           </w:p>
         </w:tc>
       </w:tr>
     </w:tbl>
     <w:p>
-      <w:pPr>
-        <w:ind w:left="720"/>
-        <w:rPr>
-          <w:lang w:val="de-DE"/>
-        </w:rPr>
-      </w:pPr>
-    </w:p>
-    <w:p>
-      <w:pPr>
-        <w:ind w:left="720"/>
-        <w:rPr>
-          <w:lang w:val="de-DE"/>
-        </w:rPr>
-      </w:pPr>
-    </w:p>
-    <w:p>
-      <w:pPr>
-        <w:ind w:left="720"/>
-      </w:pPr>
-      <w:r>
-        <w:t>!!!! THIS ISNT SIMPLE ANYMORE !!!! COMPLEX BECAUSE 40</w:t>
-      </w:r>
-      <w:r>
-        <w:t xml:space="preserve"> TABLES </w:t>
-      </w:r>
       <w:bookmarkStart w:id="27" w:name="_GoBack"/>
       <w:bookmarkEnd w:id="27"/>
+    </w:p>
+    <w:p/>
+    <w:p>
+      <w:pPr>
+        <w:rPr>
+          <w:lang w:val="de-DE"/>
+        </w:rPr>
+      </w:pPr>
+      <w:r>
+        <w:rPr>
+          <w:lang w:val="de-DE"/>
+        </w:rPr>
+        <w:t xml:space="preserve"> *</w:t>
+      </w:r>
+      <w:r>
+        <w:rPr>
+          <w:lang w:val="de-DE"/>
+        </w:rPr>
+        <w:t>Grobe Schätzung, da Anzahl</w:t>
+      </w:r>
+      <w:r>
+        <w:rPr>
+          <w:lang w:val="de-DE"/>
+        </w:rPr>
+        <w:t xml:space="preserve"> der gestellten Fragen nicht vo</w:t>
+      </w:r>
+      <w:r>
+        <w:rPr>
+          <w:lang w:val="de-DE"/>
+        </w:rPr>
+        <w:t xml:space="preserve">rhergesehen </w:t>
+      </w:r>
+      <w:r>
+        <w:rPr>
+          <w:lang w:val="de-DE"/>
+        </w:rPr>
+        <w:t>we</w:t>
+      </w:r>
+      <w:r>
+        <w:rPr>
+          <w:lang w:val="de-DE"/>
+        </w:rPr>
+        <w:t>rden</w:t>
+      </w:r>
+      <w:r>
+        <w:rPr>
+          <w:lang w:val="de-DE"/>
+        </w:rPr>
+        <w:t xml:space="preserve"> kann</w:t>
+      </w:r>
     </w:p>
     <w:sectPr>
       <w:headerReference w:type="default" r:id="rId18"/>
@@ -4149,9 +4663,11 @@
           <w:r>
             <w:fldChar w:fldCharType="end"/>
           </w:r>
+          <w:proofErr w:type="spellStart"/>
           <w:r>
             <w:t>nappydevelopment</w:t>
           </w:r>
+          <w:proofErr w:type="spellEnd"/>
           <w:r>
             <w:t xml:space="preserve">, </w:t>
           </w:r>
@@ -4291,6 +4807,8 @@
         <w:sz w:val="36"/>
       </w:rPr>
     </w:pPr>
+    <w:proofErr w:type="spellStart"/>
+    <w:proofErr w:type="gramStart"/>
     <w:r>
       <w:rPr>
         <w:rFonts w:ascii="Arial" w:hAnsi="Arial"/>
@@ -4299,6 +4817,8 @@
       </w:rPr>
       <w:t>nappydevelopment</w:t>
     </w:r>
+    <w:proofErr w:type="spellEnd"/>
+    <w:proofErr w:type="gramEnd"/>
   </w:p>
   <w:p>
     <w:pPr>
@@ -4363,7 +4883,7 @@
             <w:ind w:right="68"/>
           </w:pPr>
           <w:r>
-            <w:t xml:space="preserve">  Version:           1.8</w:t>
+            <w:t xml:space="preserve">  Version:           1.9</w:t>
           </w:r>
         </w:p>
       </w:tc>
@@ -4384,7 +4904,15 @@
             <w:fldChar w:fldCharType="separate"/>
           </w:r>
           <w:r>
-            <w:t>Use-Case Specification: Gamemode 1</w:t>
+            <w:t xml:space="preserve">Use-Case Specification: </w:t>
+          </w:r>
+          <w:proofErr w:type="spellStart"/>
+          <w:r>
+            <w:t>Gamemode</w:t>
+          </w:r>
+          <w:proofErr w:type="spellEnd"/>
+          <w:r>
+            <w:t xml:space="preserve"> 1</w:t>
           </w:r>
           <w:r>
             <w:fldChar w:fldCharType="end"/>
@@ -4400,10 +4928,7 @@
             <w:t xml:space="preserve">  Date:  </w:t>
           </w:r>
           <w:r>
-            <w:t>19</w:t>
-          </w:r>
-          <w:r>
-            <w:t>/04</w:t>
+            <w:t>13/05</w:t>
           </w:r>
           <w:r>
             <w:t>/</w:t>
@@ -4576,6 +5101,119 @@
     </w:lvl>
   </w:abstractNum>
   <w:abstractNum w:abstractNumId="5">
+    <w:nsid w:val="180C36C4"/>
+    <w:multiLevelType w:val="hybridMultilevel"/>
+    <w:tmpl w:val="D46CE07A"/>
+    <w:lvl w:ilvl="0" w:tplc="04070001">
+      <w:start w:val="7"/>
+      <w:numFmt w:val="bullet"/>
+      <w:lvlText w:val=""/>
+      <w:lvlJc w:val="left"/>
+      <w:pPr>
+        <w:ind w:left="720" w:hanging="360"/>
+      </w:pPr>
+      <w:rPr>
+        <w:rFonts w:ascii="Symbol" w:eastAsia="Times New Roman" w:hAnsi="Symbol" w:cs="Times New Roman" w:hint="default"/>
+      </w:rPr>
+    </w:lvl>
+    <w:lvl w:ilvl="1" w:tplc="04070003" w:tentative="1">
+      <w:start w:val="1"/>
+      <w:numFmt w:val="bullet"/>
+      <w:lvlText w:val="o"/>
+      <w:lvlJc w:val="left"/>
+      <w:pPr>
+        <w:ind w:left="1440" w:hanging="360"/>
+      </w:pPr>
+      <w:rPr>
+        <w:rFonts w:ascii="Courier New" w:hAnsi="Courier New" w:cs="Courier New" w:hint="default"/>
+      </w:rPr>
+    </w:lvl>
+    <w:lvl w:ilvl="2" w:tplc="04070005" w:tentative="1">
+      <w:start w:val="1"/>
+      <w:numFmt w:val="bullet"/>
+      <w:lvlText w:val=""/>
+      <w:lvlJc w:val="left"/>
+      <w:pPr>
+        <w:ind w:left="2160" w:hanging="360"/>
+      </w:pPr>
+      <w:rPr>
+        <w:rFonts w:ascii="Wingdings" w:hAnsi="Wingdings" w:hint="default"/>
+      </w:rPr>
+    </w:lvl>
+    <w:lvl w:ilvl="3" w:tplc="04070001" w:tentative="1">
+      <w:start w:val="1"/>
+      <w:numFmt w:val="bullet"/>
+      <w:lvlText w:val=""/>
+      <w:lvlJc w:val="left"/>
+      <w:pPr>
+        <w:ind w:left="2880" w:hanging="360"/>
+      </w:pPr>
+      <w:rPr>
+        <w:rFonts w:ascii="Symbol" w:hAnsi="Symbol" w:hint="default"/>
+      </w:rPr>
+    </w:lvl>
+    <w:lvl w:ilvl="4" w:tplc="04070003" w:tentative="1">
+      <w:start w:val="1"/>
+      <w:numFmt w:val="bullet"/>
+      <w:lvlText w:val="o"/>
+      <w:lvlJc w:val="left"/>
+      <w:pPr>
+        <w:ind w:left="3600" w:hanging="360"/>
+      </w:pPr>
+      <w:rPr>
+        <w:rFonts w:ascii="Courier New" w:hAnsi="Courier New" w:cs="Courier New" w:hint="default"/>
+      </w:rPr>
+    </w:lvl>
+    <w:lvl w:ilvl="5" w:tplc="04070005" w:tentative="1">
+      <w:start w:val="1"/>
+      <w:numFmt w:val="bullet"/>
+      <w:lvlText w:val=""/>
+      <w:lvlJc w:val="left"/>
+      <w:pPr>
+        <w:ind w:left="4320" w:hanging="360"/>
+      </w:pPr>
+      <w:rPr>
+        <w:rFonts w:ascii="Wingdings" w:hAnsi="Wingdings" w:hint="default"/>
+      </w:rPr>
+    </w:lvl>
+    <w:lvl w:ilvl="6" w:tplc="04070001" w:tentative="1">
+      <w:start w:val="1"/>
+      <w:numFmt w:val="bullet"/>
+      <w:lvlText w:val=""/>
+      <w:lvlJc w:val="left"/>
+      <w:pPr>
+        <w:ind w:left="5040" w:hanging="360"/>
+      </w:pPr>
+      <w:rPr>
+        <w:rFonts w:ascii="Symbol" w:hAnsi="Symbol" w:hint="default"/>
+      </w:rPr>
+    </w:lvl>
+    <w:lvl w:ilvl="7" w:tplc="04070003" w:tentative="1">
+      <w:start w:val="1"/>
+      <w:numFmt w:val="bullet"/>
+      <w:lvlText w:val="o"/>
+      <w:lvlJc w:val="left"/>
+      <w:pPr>
+        <w:ind w:left="5760" w:hanging="360"/>
+      </w:pPr>
+      <w:rPr>
+        <w:rFonts w:ascii="Courier New" w:hAnsi="Courier New" w:cs="Courier New" w:hint="default"/>
+      </w:rPr>
+    </w:lvl>
+    <w:lvl w:ilvl="8" w:tplc="04070005" w:tentative="1">
+      <w:start w:val="1"/>
+      <w:numFmt w:val="bullet"/>
+      <w:lvlText w:val=""/>
+      <w:lvlJc w:val="left"/>
+      <w:pPr>
+        <w:ind w:left="6480" w:hanging="360"/>
+      </w:pPr>
+      <w:rPr>
+        <w:rFonts w:ascii="Wingdings" w:hAnsi="Wingdings" w:hint="default"/>
+      </w:rPr>
+    </w:lvl>
+  </w:abstractNum>
+  <w:abstractNum w:abstractNumId="6">
     <w:nsid w:val="22443AC4"/>
     <w:multiLevelType w:val="singleLevel"/>
     <w:tmpl w:val="04090001"/>
@@ -4595,7 +5233,7 @@
       </w:rPr>
     </w:lvl>
   </w:abstractNum>
-  <w:abstractNum w:abstractNumId="6">
+  <w:abstractNum w:abstractNumId="7">
     <w:nsid w:val="2D4B634E"/>
     <w:multiLevelType w:val="singleLevel"/>
     <w:tmpl w:val="04090001"/>
@@ -4615,7 +5253,7 @@
       </w:rPr>
     </w:lvl>
   </w:abstractNum>
-  <w:abstractNum w:abstractNumId="7">
+  <w:abstractNum w:abstractNumId="8">
     <w:nsid w:val="31DD2C45"/>
     <w:multiLevelType w:val="singleLevel"/>
     <w:tmpl w:val="04090001"/>
@@ -4635,7 +5273,7 @@
       </w:rPr>
     </w:lvl>
   </w:abstractNum>
-  <w:abstractNum w:abstractNumId="8">
+  <w:abstractNum w:abstractNumId="9">
     <w:nsid w:val="32982B51"/>
     <w:multiLevelType w:val="singleLevel"/>
     <w:tmpl w:val="04090001"/>
@@ -4655,7 +5293,7 @@
       </w:rPr>
     </w:lvl>
   </w:abstractNum>
-  <w:abstractNum w:abstractNumId="9">
+  <w:abstractNum w:abstractNumId="10">
     <w:nsid w:val="3375481C"/>
     <w:multiLevelType w:val="singleLevel"/>
     <w:tmpl w:val="E6747DA6"/>
@@ -4675,7 +5313,7 @@
       </w:rPr>
     </w:lvl>
   </w:abstractNum>
-  <w:abstractNum w:abstractNumId="10">
+  <w:abstractNum w:abstractNumId="11">
     <w:nsid w:val="369D5471"/>
     <w:multiLevelType w:val="singleLevel"/>
     <w:tmpl w:val="04090001"/>
@@ -4695,7 +5333,120 @@
       </w:rPr>
     </w:lvl>
   </w:abstractNum>
-  <w:abstractNum w:abstractNumId="11">
+  <w:abstractNum w:abstractNumId="12">
+    <w:nsid w:val="395702C4"/>
+    <w:multiLevelType w:val="hybridMultilevel"/>
+    <w:tmpl w:val="03A6625A"/>
+    <w:lvl w:ilvl="0" w:tplc="04070001">
+      <w:start w:val="7"/>
+      <w:numFmt w:val="bullet"/>
+      <w:lvlText w:val=""/>
+      <w:lvlJc w:val="left"/>
+      <w:pPr>
+        <w:ind w:left="720" w:hanging="360"/>
+      </w:pPr>
+      <w:rPr>
+        <w:rFonts w:ascii="Symbol" w:eastAsia="Times New Roman" w:hAnsi="Symbol" w:cs="Times New Roman" w:hint="default"/>
+      </w:rPr>
+    </w:lvl>
+    <w:lvl w:ilvl="1" w:tplc="04070003" w:tentative="1">
+      <w:start w:val="1"/>
+      <w:numFmt w:val="bullet"/>
+      <w:lvlText w:val="o"/>
+      <w:lvlJc w:val="left"/>
+      <w:pPr>
+        <w:ind w:left="1440" w:hanging="360"/>
+      </w:pPr>
+      <w:rPr>
+        <w:rFonts w:ascii="Courier New" w:hAnsi="Courier New" w:cs="Courier New" w:hint="default"/>
+      </w:rPr>
+    </w:lvl>
+    <w:lvl w:ilvl="2" w:tplc="04070005" w:tentative="1">
+      <w:start w:val="1"/>
+      <w:numFmt w:val="bullet"/>
+      <w:lvlText w:val=""/>
+      <w:lvlJc w:val="left"/>
+      <w:pPr>
+        <w:ind w:left="2160" w:hanging="360"/>
+      </w:pPr>
+      <w:rPr>
+        <w:rFonts w:ascii="Wingdings" w:hAnsi="Wingdings" w:hint="default"/>
+      </w:rPr>
+    </w:lvl>
+    <w:lvl w:ilvl="3" w:tplc="04070001" w:tentative="1">
+      <w:start w:val="1"/>
+      <w:numFmt w:val="bullet"/>
+      <w:lvlText w:val=""/>
+      <w:lvlJc w:val="left"/>
+      <w:pPr>
+        <w:ind w:left="2880" w:hanging="360"/>
+      </w:pPr>
+      <w:rPr>
+        <w:rFonts w:ascii="Symbol" w:hAnsi="Symbol" w:hint="default"/>
+      </w:rPr>
+    </w:lvl>
+    <w:lvl w:ilvl="4" w:tplc="04070003" w:tentative="1">
+      <w:start w:val="1"/>
+      <w:numFmt w:val="bullet"/>
+      <w:lvlText w:val="o"/>
+      <w:lvlJc w:val="left"/>
+      <w:pPr>
+        <w:ind w:left="3600" w:hanging="360"/>
+      </w:pPr>
+      <w:rPr>
+        <w:rFonts w:ascii="Courier New" w:hAnsi="Courier New" w:cs="Courier New" w:hint="default"/>
+      </w:rPr>
+    </w:lvl>
+    <w:lvl w:ilvl="5" w:tplc="04070005" w:tentative="1">
+      <w:start w:val="1"/>
+      <w:numFmt w:val="bullet"/>
+      <w:lvlText w:val=""/>
+      <w:lvlJc w:val="left"/>
+      <w:pPr>
+        <w:ind w:left="4320" w:hanging="360"/>
+      </w:pPr>
+      <w:rPr>
+        <w:rFonts w:ascii="Wingdings" w:hAnsi="Wingdings" w:hint="default"/>
+      </w:rPr>
+    </w:lvl>
+    <w:lvl w:ilvl="6" w:tplc="04070001" w:tentative="1">
+      <w:start w:val="1"/>
+      <w:numFmt w:val="bullet"/>
+      <w:lvlText w:val=""/>
+      <w:lvlJc w:val="left"/>
+      <w:pPr>
+        <w:ind w:left="5040" w:hanging="360"/>
+      </w:pPr>
+      <w:rPr>
+        <w:rFonts w:ascii="Symbol" w:hAnsi="Symbol" w:hint="default"/>
+      </w:rPr>
+    </w:lvl>
+    <w:lvl w:ilvl="7" w:tplc="04070003" w:tentative="1">
+      <w:start w:val="1"/>
+      <w:numFmt w:val="bullet"/>
+      <w:lvlText w:val="o"/>
+      <w:lvlJc w:val="left"/>
+      <w:pPr>
+        <w:ind w:left="5760" w:hanging="360"/>
+      </w:pPr>
+      <w:rPr>
+        <w:rFonts w:ascii="Courier New" w:hAnsi="Courier New" w:cs="Courier New" w:hint="default"/>
+      </w:rPr>
+    </w:lvl>
+    <w:lvl w:ilvl="8" w:tplc="04070005" w:tentative="1">
+      <w:start w:val="1"/>
+      <w:numFmt w:val="bullet"/>
+      <w:lvlText w:val=""/>
+      <w:lvlJc w:val="left"/>
+      <w:pPr>
+        <w:ind w:left="6480" w:hanging="360"/>
+      </w:pPr>
+      <w:rPr>
+        <w:rFonts w:ascii="Wingdings" w:hAnsi="Wingdings" w:hint="default"/>
+      </w:rPr>
+    </w:lvl>
+  </w:abstractNum>
+  <w:abstractNum w:abstractNumId="13">
     <w:nsid w:val="42B97F7B"/>
     <w:multiLevelType w:val="singleLevel"/>
     <w:tmpl w:val="04090001"/>
@@ -4715,7 +5466,7 @@
       </w:rPr>
     </w:lvl>
   </w:abstractNum>
-  <w:abstractNum w:abstractNumId="12">
+  <w:abstractNum w:abstractNumId="14">
     <w:nsid w:val="49E170D0"/>
     <w:multiLevelType w:val="singleLevel"/>
     <w:tmpl w:val="04090001"/>
@@ -4735,7 +5486,7 @@
       </w:rPr>
     </w:lvl>
   </w:abstractNum>
-  <w:abstractNum w:abstractNumId="13">
+  <w:abstractNum w:abstractNumId="15">
     <w:nsid w:val="4F64732B"/>
     <w:multiLevelType w:val="singleLevel"/>
     <w:tmpl w:val="04090001"/>
@@ -4755,7 +5506,7 @@
       </w:rPr>
     </w:lvl>
   </w:abstractNum>
-  <w:abstractNum w:abstractNumId="14">
+  <w:abstractNum w:abstractNumId="16">
     <w:nsid w:val="52DF734E"/>
     <w:multiLevelType w:val="singleLevel"/>
     <w:tmpl w:val="04090001"/>
@@ -4775,7 +5526,120 @@
       </w:rPr>
     </w:lvl>
   </w:abstractNum>
-  <w:abstractNum w:abstractNumId="15">
+  <w:abstractNum w:abstractNumId="17">
+    <w:nsid w:val="682E6B81"/>
+    <w:multiLevelType w:val="hybridMultilevel"/>
+    <w:tmpl w:val="FCFA916C"/>
+    <w:lvl w:ilvl="0" w:tplc="04070001">
+      <w:start w:val="7"/>
+      <w:numFmt w:val="bullet"/>
+      <w:lvlText w:val=""/>
+      <w:lvlJc w:val="left"/>
+      <w:pPr>
+        <w:ind w:left="720" w:hanging="360"/>
+      </w:pPr>
+      <w:rPr>
+        <w:rFonts w:ascii="Symbol" w:eastAsia="Times New Roman" w:hAnsi="Symbol" w:cs="Times New Roman" w:hint="default"/>
+      </w:rPr>
+    </w:lvl>
+    <w:lvl w:ilvl="1" w:tplc="04070003" w:tentative="1">
+      <w:start w:val="1"/>
+      <w:numFmt w:val="bullet"/>
+      <w:lvlText w:val="o"/>
+      <w:lvlJc w:val="left"/>
+      <w:pPr>
+        <w:ind w:left="1440" w:hanging="360"/>
+      </w:pPr>
+      <w:rPr>
+        <w:rFonts w:ascii="Courier New" w:hAnsi="Courier New" w:cs="Courier New" w:hint="default"/>
+      </w:rPr>
+    </w:lvl>
+    <w:lvl w:ilvl="2" w:tplc="04070005" w:tentative="1">
+      <w:start w:val="1"/>
+      <w:numFmt w:val="bullet"/>
+      <w:lvlText w:val=""/>
+      <w:lvlJc w:val="left"/>
+      <w:pPr>
+        <w:ind w:left="2160" w:hanging="360"/>
+      </w:pPr>
+      <w:rPr>
+        <w:rFonts w:ascii="Wingdings" w:hAnsi="Wingdings" w:hint="default"/>
+      </w:rPr>
+    </w:lvl>
+    <w:lvl w:ilvl="3" w:tplc="04070001" w:tentative="1">
+      <w:start w:val="1"/>
+      <w:numFmt w:val="bullet"/>
+      <w:lvlText w:val=""/>
+      <w:lvlJc w:val="left"/>
+      <w:pPr>
+        <w:ind w:left="2880" w:hanging="360"/>
+      </w:pPr>
+      <w:rPr>
+        <w:rFonts w:ascii="Symbol" w:hAnsi="Symbol" w:hint="default"/>
+      </w:rPr>
+    </w:lvl>
+    <w:lvl w:ilvl="4" w:tplc="04070003" w:tentative="1">
+      <w:start w:val="1"/>
+      <w:numFmt w:val="bullet"/>
+      <w:lvlText w:val="o"/>
+      <w:lvlJc w:val="left"/>
+      <w:pPr>
+        <w:ind w:left="3600" w:hanging="360"/>
+      </w:pPr>
+      <w:rPr>
+        <w:rFonts w:ascii="Courier New" w:hAnsi="Courier New" w:cs="Courier New" w:hint="default"/>
+      </w:rPr>
+    </w:lvl>
+    <w:lvl w:ilvl="5" w:tplc="04070005" w:tentative="1">
+      <w:start w:val="1"/>
+      <w:numFmt w:val="bullet"/>
+      <w:lvlText w:val=""/>
+      <w:lvlJc w:val="left"/>
+      <w:pPr>
+        <w:ind w:left="4320" w:hanging="360"/>
+      </w:pPr>
+      <w:rPr>
+        <w:rFonts w:ascii="Wingdings" w:hAnsi="Wingdings" w:hint="default"/>
+      </w:rPr>
+    </w:lvl>
+    <w:lvl w:ilvl="6" w:tplc="04070001" w:tentative="1">
+      <w:start w:val="1"/>
+      <w:numFmt w:val="bullet"/>
+      <w:lvlText w:val=""/>
+      <w:lvlJc w:val="left"/>
+      <w:pPr>
+        <w:ind w:left="5040" w:hanging="360"/>
+      </w:pPr>
+      <w:rPr>
+        <w:rFonts w:ascii="Symbol" w:hAnsi="Symbol" w:hint="default"/>
+      </w:rPr>
+    </w:lvl>
+    <w:lvl w:ilvl="7" w:tplc="04070003" w:tentative="1">
+      <w:start w:val="1"/>
+      <w:numFmt w:val="bullet"/>
+      <w:lvlText w:val="o"/>
+      <w:lvlJc w:val="left"/>
+      <w:pPr>
+        <w:ind w:left="5760" w:hanging="360"/>
+      </w:pPr>
+      <w:rPr>
+        <w:rFonts w:ascii="Courier New" w:hAnsi="Courier New" w:cs="Courier New" w:hint="default"/>
+      </w:rPr>
+    </w:lvl>
+    <w:lvl w:ilvl="8" w:tplc="04070005" w:tentative="1">
+      <w:start w:val="1"/>
+      <w:numFmt w:val="bullet"/>
+      <w:lvlText w:val=""/>
+      <w:lvlJc w:val="left"/>
+      <w:pPr>
+        <w:ind w:left="6480" w:hanging="360"/>
+      </w:pPr>
+      <w:rPr>
+        <w:rFonts w:ascii="Wingdings" w:hAnsi="Wingdings" w:hint="default"/>
+      </w:rPr>
+    </w:lvl>
+  </w:abstractNum>
+  <w:abstractNum w:abstractNumId="18">
     <w:nsid w:val="6D2F7D46"/>
     <w:multiLevelType w:val="singleLevel"/>
     <w:tmpl w:val="04090001"/>
@@ -4795,7 +5659,7 @@
       </w:rPr>
     </w:lvl>
   </w:abstractNum>
-  <w:abstractNum w:abstractNumId="16">
+  <w:abstractNum w:abstractNumId="19">
     <w:nsid w:val="71F21F2A"/>
     <w:multiLevelType w:val="singleLevel"/>
     <w:tmpl w:val="04090001"/>
@@ -4815,7 +5679,7 @@
       </w:rPr>
     </w:lvl>
   </w:abstractNum>
-  <w:abstractNum w:abstractNumId="17">
+  <w:abstractNum w:abstractNumId="20">
     <w:nsid w:val="743601FB"/>
     <w:multiLevelType w:val="singleLevel"/>
     <w:tmpl w:val="04090001"/>
@@ -4835,7 +5699,7 @@
       </w:rPr>
     </w:lvl>
   </w:abstractNum>
-  <w:abstractNum w:abstractNumId="18">
+  <w:abstractNum w:abstractNumId="21">
     <w:nsid w:val="756150CA"/>
     <w:multiLevelType w:val="singleLevel"/>
     <w:tmpl w:val="04090001"/>
@@ -4855,7 +5719,7 @@
       </w:rPr>
     </w:lvl>
   </w:abstractNum>
-  <w:abstractNum w:abstractNumId="19">
+  <w:abstractNum w:abstractNumId="22">
     <w:nsid w:val="7BE434D7"/>
     <w:multiLevelType w:val="singleLevel"/>
     <w:tmpl w:val="04090001"/>
@@ -4897,16 +5761,16 @@
     </w:lvlOverride>
   </w:num>
   <w:num w:numId="3">
-    <w:abstractNumId w:val="9"/>
+    <w:abstractNumId w:val="10"/>
   </w:num>
   <w:num w:numId="4">
-    <w:abstractNumId w:val="19"/>
+    <w:abstractNumId w:val="22"/>
   </w:num>
   <w:num w:numId="5">
-    <w:abstractNumId w:val="14"/>
+    <w:abstractNumId w:val="16"/>
   </w:num>
   <w:num w:numId="6">
-    <w:abstractNumId w:val="13"/>
+    <w:abstractNumId w:val="15"/>
   </w:num>
   <w:num w:numId="7">
     <w:abstractNumId w:val="1"/>
@@ -4929,43 +5793,52 @@
     <w:abstractNumId w:val="2"/>
   </w:num>
   <w:num w:numId="9">
-    <w:abstractNumId w:val="18"/>
+    <w:abstractNumId w:val="21"/>
   </w:num>
   <w:num w:numId="10">
     <w:abstractNumId w:val="3"/>
   </w:num>
   <w:num w:numId="11">
-    <w:abstractNumId w:val="10"/>
+    <w:abstractNumId w:val="11"/>
   </w:num>
   <w:num w:numId="12">
-    <w:abstractNumId w:val="8"/>
+    <w:abstractNumId w:val="9"/>
   </w:num>
   <w:num w:numId="13">
-    <w:abstractNumId w:val="17"/>
+    <w:abstractNumId w:val="20"/>
   </w:num>
   <w:num w:numId="14">
-    <w:abstractNumId w:val="7"/>
+    <w:abstractNumId w:val="8"/>
   </w:num>
   <w:num w:numId="15">
     <w:abstractNumId w:val="4"/>
   </w:num>
   <w:num w:numId="16">
-    <w:abstractNumId w:val="16"/>
+    <w:abstractNumId w:val="19"/>
   </w:num>
   <w:num w:numId="17">
+    <w:abstractNumId w:val="14"/>
+  </w:num>
+  <w:num w:numId="18">
+    <w:abstractNumId w:val="6"/>
+  </w:num>
+  <w:num w:numId="19">
+    <w:abstractNumId w:val="13"/>
+  </w:num>
+  <w:num w:numId="20">
+    <w:abstractNumId w:val="7"/>
+  </w:num>
+  <w:num w:numId="21">
+    <w:abstractNumId w:val="18"/>
+  </w:num>
+  <w:num w:numId="22">
+    <w:abstractNumId w:val="17"/>
+  </w:num>
+  <w:num w:numId="23">
     <w:abstractNumId w:val="12"/>
   </w:num>
-  <w:num w:numId="18">
+  <w:num w:numId="24">
     <w:abstractNumId w:val="5"/>
-  </w:num>
-  <w:num w:numId="19">
-    <w:abstractNumId w:val="11"/>
-  </w:num>
-  <w:num w:numId="20">
-    <w:abstractNumId w:val="6"/>
-  </w:num>
-  <w:num w:numId="21">
-    <w:abstractNumId w:val="15"/>
   </w:num>
 </w:numbering>
 </file>
@@ -5739,6 +6612,17 @@
       </w:tblBorders>
     </w:tblPr>
   </w:style>
+  <w:style w:type="paragraph" w:styleId="Listenabsatz">
+    <w:name w:val="List Paragraph"/>
+    <w:basedOn w:val="Standard"/>
+    <w:uiPriority w:val="34"/>
+    <w:qFormat/>
+    <w:rsid w:val="00A34088"/>
+    <w:pPr>
+      <w:ind w:left="720"/>
+      <w:contextualSpacing/>
+    </w:pPr>
+  </w:style>
 </w:styles>
 </file>
 
@@ -6510,6 +7394,17 @@
         <w:insideV w:val="single" w:sz="4" w:space="0" w:color="auto"/>
       </w:tblBorders>
     </w:tblPr>
+  </w:style>
+  <w:style w:type="paragraph" w:styleId="Listenabsatz">
+    <w:name w:val="List Paragraph"/>
+    <w:basedOn w:val="Standard"/>
+    <w:uiPriority w:val="34"/>
+    <w:qFormat/>
+    <w:rsid w:val="00A34088"/>
+    <w:pPr>
+      <w:ind w:left="720"/>
+      <w:contextualSpacing/>
+    </w:pPr>
   </w:style>
 </w:styles>
 </file>
@@ -6804,7 +7699,7 @@
 </file>
 
 <file path=customXml/itemProps1.xml><?xml version="1.0" encoding="utf-8"?>
-<ds:datastoreItem xmlns:ds="http://schemas.openxmlformats.org/officeDocument/2006/customXml" ds:itemID="{63704BA6-D73A-4AF2-973A-BAFE6F5B5854}">
+<ds:datastoreItem xmlns:ds="http://schemas.openxmlformats.org/officeDocument/2006/customXml" ds:itemID="{C341BDEE-2CF7-4366-82CC-B8800D575138}">
   <ds:schemaRefs>
     <ds:schemaRef ds:uri="http://schemas.openxmlformats.org/officeDocument/2006/bibliography"/>
   </ds:schemaRefs>

</xml_diff>

<commit_message>
Update UC Gamemode 1 with FP
</commit_message>
<xml_diff>
--- a/usecases/1 UseCase_Gamemode 1.docx
+++ b/usecases/1 UseCase_Gamemode 1.docx
@@ -1,6 +1,6 @@
 
 <file path=word/document.xml><?xml version="1.0" encoding="utf-8"?>
-<w:document xmlns:wpc="http://schemas.microsoft.com/office/word/2010/wordprocessingCanvas" xmlns:mc="http://schemas.openxmlformats.org/markup-compatibility/2006" xmlns:o="urn:schemas-microsoft-com:office:office" xmlns:r="http://schemas.openxmlformats.org/officeDocument/2006/relationships" xmlns:m="http://schemas.openxmlformats.org/officeDocument/2006/math" xmlns:v="urn:schemas-microsoft-com:vml" xmlns:wp14="http://schemas.microsoft.com/office/word/2010/wordprocessingDrawing" xmlns:wp="http://schemas.openxmlformats.org/drawingml/2006/wordprocessingDrawing" xmlns:w10="urn:schemas-microsoft-com:office:word" xmlns:w="http://schemas.openxmlformats.org/wordprocessingml/2006/main" xmlns:w14="http://schemas.microsoft.com/office/word/2010/wordml" xmlns:wpg="http://schemas.microsoft.com/office/word/2010/wordprocessingGroup" xmlns:wpi="http://schemas.microsoft.com/office/word/2010/wordprocessingInk" xmlns:wne="http://schemas.microsoft.com/office/word/2006/wordml" xmlns:wps="http://schemas.microsoft.com/office/word/2010/wordprocessingShape" mc:Ignorable="w14 wp14">
+<w:document xmlns:wpc="http://schemas.microsoft.com/office/word/2010/wordprocessingCanvas" xmlns:cx="http://schemas.microsoft.com/office/drawing/2014/chartex" xmlns:cx1="http://schemas.microsoft.com/office/drawing/2015/9/8/chartex" xmlns:cx2="http://schemas.microsoft.com/office/drawing/2015/10/21/chartex" xmlns:mc="http://schemas.openxmlformats.org/markup-compatibility/2006" xmlns:o="urn:schemas-microsoft-com:office:office" xmlns:r="http://schemas.openxmlformats.org/officeDocument/2006/relationships" xmlns:m="http://schemas.openxmlformats.org/officeDocument/2006/math" xmlns:v="urn:schemas-microsoft-com:vml" xmlns:wp14="http://schemas.microsoft.com/office/word/2010/wordprocessingDrawing" xmlns:wp="http://schemas.openxmlformats.org/drawingml/2006/wordprocessingDrawing" xmlns:w10="urn:schemas-microsoft-com:office:word" xmlns:w="http://schemas.openxmlformats.org/wordprocessingml/2006/main" xmlns:w14="http://schemas.microsoft.com/office/word/2010/wordml" xmlns:w15="http://schemas.microsoft.com/office/word/2012/wordml" xmlns:w16se="http://schemas.microsoft.com/office/word/2015/wordml/symex" xmlns:wpg="http://schemas.microsoft.com/office/word/2010/wordprocessingGroup" xmlns:wpi="http://schemas.microsoft.com/office/word/2010/wordprocessingInk" xmlns:wne="http://schemas.microsoft.com/office/word/2006/wordml" xmlns:wps="http://schemas.microsoft.com/office/word/2010/wordprocessingShape" mc:Ignorable="w14 w15 w16se wp14">
   <w:body>
     <w:p>
       <w:pPr>
@@ -25,7 +25,7 @@
           <w:rFonts w:ascii="Times New Roman" w:hAnsi="Times New Roman"/>
         </w:rPr>
         <w:sectPr>
-          <w:headerReference w:type="default" r:id="rId9"/>
+          <w:headerReference w:type="default" r:id="rId8"/>
           <w:endnotePr>
             <w:numFmt w:val="decimal"/>
           </w:endnotePr>
@@ -61,19 +61,11 @@
         </w:rPr>
         <w:t xml:space="preserve">Use-Case Specification: </w:t>
       </w:r>
-      <w:proofErr w:type="spellStart"/>
       <w:r>
         <w:rPr>
           <w:rFonts w:ascii="Times New Roman" w:hAnsi="Times New Roman"/>
         </w:rPr>
-        <w:t>Gamemode</w:t>
-      </w:r>
-      <w:proofErr w:type="spellEnd"/>
-      <w:r>
-        <w:rPr>
-          <w:rFonts w:ascii="Times New Roman" w:hAnsi="Times New Roman"/>
-        </w:rPr>
-        <w:t xml:space="preserve"> 1</w:t>
+        <w:t>Gamemode 1</w:t>
       </w:r>
       <w:r>
         <w:rPr>
@@ -198,7 +190,6 @@
                 <w:lang w:val="de-DE"/>
               </w:rPr>
             </w:pPr>
-            <w:proofErr w:type="spellStart"/>
             <w:r>
               <w:rPr>
                 <w:b/>
@@ -206,7 +197,6 @@
               </w:rPr>
               <w:t>Author</w:t>
             </w:r>
-            <w:proofErr w:type="spellEnd"/>
           </w:p>
         </w:tc>
       </w:tr>
@@ -594,44 +584,8 @@
               <w:rPr>
                 <w:lang w:val="de-DE"/>
               </w:rPr>
-              <w:t xml:space="preserve">Remove </w:t>
-            </w:r>
-            <w:proofErr w:type="spellStart"/>
-            <w:r>
-              <w:rPr>
-                <w:lang w:val="de-DE"/>
-              </w:rPr>
-              <w:t>Cucumber</w:t>
-            </w:r>
-            <w:proofErr w:type="spellEnd"/>
-            <w:r>
-              <w:rPr>
-                <w:lang w:val="de-DE"/>
-              </w:rPr>
-              <w:t xml:space="preserve"> </w:t>
-            </w:r>
-            <w:proofErr w:type="spellStart"/>
-            <w:r>
-              <w:rPr>
-                <w:lang w:val="de-DE"/>
-              </w:rPr>
-              <w:t>add</w:t>
-            </w:r>
-            <w:proofErr w:type="spellEnd"/>
-            <w:r>
-              <w:rPr>
-                <w:lang w:val="de-DE"/>
-              </w:rPr>
-              <w:t xml:space="preserve"> </w:t>
-            </w:r>
-            <w:proofErr w:type="spellStart"/>
-            <w:r>
-              <w:rPr>
-                <w:lang w:val="de-DE"/>
-              </w:rPr>
-              <w:t>SikuliX</w:t>
-            </w:r>
-            <w:proofErr w:type="spellEnd"/>
+              <w:t>Remove Cucumber add SikuliX</w:t>
+            </w:r>
           </w:p>
         </w:tc>
         <w:tc>
@@ -704,33 +658,11 @@
                 <w:lang w:val="de-DE"/>
               </w:rPr>
             </w:pPr>
-            <w:proofErr w:type="spellStart"/>
-            <w:r>
-              <w:rPr>
-                <w:lang w:val="de-DE"/>
-              </w:rPr>
-              <w:t>Translate</w:t>
-            </w:r>
-            <w:proofErr w:type="spellEnd"/>
-            <w:r>
-              <w:rPr>
-                <w:lang w:val="de-DE"/>
-              </w:rPr>
-              <w:t xml:space="preserve"> </w:t>
-            </w:r>
-            <w:proofErr w:type="spellStart"/>
-            <w:r>
-              <w:rPr>
-                <w:lang w:val="de-DE"/>
-              </w:rPr>
-              <w:t>to</w:t>
-            </w:r>
-            <w:proofErr w:type="spellEnd"/>
-            <w:r>
-              <w:rPr>
-                <w:lang w:val="de-DE"/>
-              </w:rPr>
-              <w:t xml:space="preserve"> English</w:t>
+            <w:r>
+              <w:rPr>
+                <w:lang w:val="de-DE"/>
+              </w:rPr>
+              <w:t>Translate to English</w:t>
             </w:r>
           </w:p>
         </w:tc>
@@ -808,16 +740,8 @@
               <w:rPr>
                 <w:lang w:val="de-DE"/>
               </w:rPr>
-              <w:t xml:space="preserve">Update </w:t>
-            </w:r>
-            <w:proofErr w:type="spellStart"/>
-            <w:r>
-              <w:rPr>
-                <w:lang w:val="de-DE"/>
-              </w:rPr>
-              <w:t>SikuliX</w:t>
-            </w:r>
-            <w:proofErr w:type="spellEnd"/>
+              <w:t>Update SikuliX</w:t>
+            </w:r>
           </w:p>
         </w:tc>
         <w:tc>
@@ -894,30 +818,8 @@
               <w:rPr>
                 <w:lang w:val="de-DE"/>
               </w:rPr>
-              <w:t xml:space="preserve">Add </w:t>
-            </w:r>
-            <w:proofErr w:type="spellStart"/>
-            <w:r>
-              <w:rPr>
-                <w:lang w:val="de-DE"/>
-              </w:rPr>
-              <w:t>Function</w:t>
-            </w:r>
-            <w:proofErr w:type="spellEnd"/>
-            <w:r>
-              <w:rPr>
-                <w:lang w:val="de-DE"/>
-              </w:rPr>
-              <w:t xml:space="preserve"> Points </w:t>
-            </w:r>
-            <w:proofErr w:type="spellStart"/>
-            <w:r>
-              <w:rPr>
-                <w:lang w:val="de-DE"/>
-              </w:rPr>
-              <w:t>Calculation</w:t>
-            </w:r>
-            <w:proofErr w:type="spellEnd"/>
+              <w:t>Add Function Points Calculation</w:t>
+            </w:r>
           </w:p>
         </w:tc>
         <w:tc>
@@ -994,21 +896,7 @@
               <w:rPr>
                 <w:lang w:val="de-DE"/>
               </w:rPr>
-              <w:t>Update UC (</w:t>
-            </w:r>
-            <w:proofErr w:type="spellStart"/>
-            <w:r>
-              <w:rPr>
-                <w:lang w:val="de-DE"/>
-              </w:rPr>
-              <w:t>Grammar</w:t>
-            </w:r>
-            <w:proofErr w:type="spellEnd"/>
-            <w:r>
-              <w:rPr>
-                <w:lang w:val="de-DE"/>
-              </w:rPr>
-              <w:t>, style, …)</w:t>
+              <w:t>Update UC (Grammar, style, …)</w:t>
             </w:r>
           </w:p>
         </w:tc>
@@ -1086,16 +974,8 @@
               <w:rPr>
                 <w:lang w:val="de-DE"/>
               </w:rPr>
-              <w:t xml:space="preserve">Add FP </w:t>
-            </w:r>
-            <w:proofErr w:type="spellStart"/>
-            <w:r>
-              <w:rPr>
-                <w:lang w:val="de-DE"/>
-              </w:rPr>
-              <w:t>calculation</w:t>
-            </w:r>
-            <w:proofErr w:type="spellEnd"/>
+              <w:t>Add FP calculation</w:t>
+            </w:r>
           </w:p>
         </w:tc>
         <w:tc>
@@ -1502,23 +1382,7 @@
           <w:lang w:val="de-DE"/>
         </w:rPr>
         <w:lastRenderedPageBreak/>
-        <w:t xml:space="preserve">Table </w:t>
-      </w:r>
-      <w:proofErr w:type="spellStart"/>
-      <w:r>
-        <w:rPr>
-          <w:rFonts w:ascii="Times New Roman" w:hAnsi="Times New Roman"/>
-          <w:lang w:val="de-DE"/>
-        </w:rPr>
-        <w:t>of</w:t>
-      </w:r>
-      <w:proofErr w:type="spellEnd"/>
-      <w:r>
-        <w:rPr>
-          <w:rFonts w:ascii="Times New Roman" w:hAnsi="Times New Roman"/>
-          <w:lang w:val="de-DE"/>
-        </w:rPr>
-        <w:t xml:space="preserve"> Contents</w:t>
+        <w:t>Table of Contents</w:t>
       </w:r>
     </w:p>
     <w:p>
@@ -2621,53 +2485,19 @@
         </w:rPr>
         <w:fldChar w:fldCharType="separate"/>
       </w:r>
-      <w:proofErr w:type="spellStart"/>
       <w:r>
         <w:rPr>
           <w:rFonts w:ascii="Times New Roman" w:hAnsi="Times New Roman"/>
           <w:lang w:val="de-DE"/>
         </w:rPr>
-        <w:t>Use</w:t>
-      </w:r>
-      <w:proofErr w:type="spellEnd"/>
+        <w:t xml:space="preserve">Use-Case Specification: </w:t>
+      </w:r>
       <w:r>
         <w:rPr>
           <w:rFonts w:ascii="Times New Roman" w:hAnsi="Times New Roman"/>
           <w:lang w:val="de-DE"/>
         </w:rPr>
-        <w:t xml:space="preserve">-Case </w:t>
-      </w:r>
-      <w:proofErr w:type="spellStart"/>
-      <w:r>
-        <w:rPr>
-          <w:rFonts w:ascii="Times New Roman" w:hAnsi="Times New Roman"/>
-          <w:lang w:val="de-DE"/>
-        </w:rPr>
-        <w:t>Specification</w:t>
-      </w:r>
-      <w:proofErr w:type="spellEnd"/>
-      <w:r>
-        <w:rPr>
-          <w:rFonts w:ascii="Times New Roman" w:hAnsi="Times New Roman"/>
-          <w:lang w:val="de-DE"/>
-        </w:rPr>
-        <w:t xml:space="preserve">: </w:t>
-      </w:r>
-      <w:proofErr w:type="spellStart"/>
-      <w:r>
-        <w:rPr>
-          <w:rFonts w:ascii="Times New Roman" w:hAnsi="Times New Roman"/>
-          <w:lang w:val="de-DE"/>
-        </w:rPr>
-        <w:t>Gamemode</w:t>
-      </w:r>
-      <w:proofErr w:type="spellEnd"/>
-      <w:r>
-        <w:rPr>
-          <w:rFonts w:ascii="Times New Roman" w:hAnsi="Times New Roman"/>
-          <w:lang w:val="de-DE"/>
-        </w:rPr>
-        <w:t xml:space="preserve"> 1</w:t>
+        <w:t>Gamemode 1</w:t>
       </w:r>
       <w:r>
         <w:rPr>
@@ -2688,37 +2518,19 @@
       <w:bookmarkStart w:id="0" w:name="_Toc450898208"/>
       <w:bookmarkStart w:id="1" w:name="_Toc423410238"/>
       <w:bookmarkStart w:id="2" w:name="_Toc425054504"/>
-      <w:proofErr w:type="spellStart"/>
       <w:r>
         <w:rPr>
           <w:rFonts w:ascii="Times New Roman" w:hAnsi="Times New Roman"/>
           <w:lang w:val="de-DE"/>
         </w:rPr>
-        <w:t>Use</w:t>
-      </w:r>
-      <w:proofErr w:type="spellEnd"/>
+        <w:t xml:space="preserve">Use-Case </w:t>
+      </w:r>
       <w:r>
         <w:rPr>
           <w:rFonts w:ascii="Times New Roman" w:hAnsi="Times New Roman"/>
           <w:lang w:val="de-DE"/>
         </w:rPr>
-        <w:t xml:space="preserve">-Case </w:t>
-      </w:r>
-      <w:proofErr w:type="spellStart"/>
-      <w:r>
-        <w:rPr>
-          <w:rFonts w:ascii="Times New Roman" w:hAnsi="Times New Roman"/>
-          <w:lang w:val="de-DE"/>
-        </w:rPr>
-        <w:t>Gamemode</w:t>
-      </w:r>
-      <w:proofErr w:type="spellEnd"/>
-      <w:r>
-        <w:rPr>
-          <w:rFonts w:ascii="Times New Roman" w:hAnsi="Times New Roman"/>
-          <w:lang w:val="de-DE"/>
-        </w:rPr>
-        <w:t xml:space="preserve"> 1</w:t>
+        <w:t>Gamemode 1</w:t>
       </w:r>
       <w:bookmarkEnd w:id="0"/>
       <w:r>
@@ -2760,49 +2572,7 @@
         <w:rPr>
           <w:lang w:val="de-DE"/>
         </w:rPr>
-        <w:t xml:space="preserve">Der erste </w:t>
-      </w:r>
-      <w:proofErr w:type="spellStart"/>
-      <w:r>
-        <w:rPr>
-          <w:lang w:val="de-DE"/>
-        </w:rPr>
-        <w:t>Use</w:t>
-      </w:r>
-      <w:proofErr w:type="spellEnd"/>
-      <w:r>
-        <w:rPr>
-          <w:lang w:val="de-DE"/>
-        </w:rPr>
-        <w:t>-Case behandelt den ersten von zwei geplanten Spielmodi. Der Benutzer denkt an eine Figur aus der Welt der Fernsehsendung “The Simpsons” und der Computer (</w:t>
-      </w:r>
-      <w:proofErr w:type="spellStart"/>
-      <w:r>
-        <w:rPr>
-          <w:lang w:val="de-DE"/>
-        </w:rPr>
-        <w:t>Nappy</w:t>
-      </w:r>
-      <w:proofErr w:type="spellEnd"/>
-      <w:r>
-        <w:rPr>
-          <w:lang w:val="de-DE"/>
-        </w:rPr>
-        <w:t xml:space="preserve">) versucht diese Figur zu erraten. Dafür wird </w:t>
-      </w:r>
-      <w:proofErr w:type="spellStart"/>
-      <w:r>
-        <w:rPr>
-          <w:lang w:val="de-DE"/>
-        </w:rPr>
-        <w:t>Nappy</w:t>
-      </w:r>
-      <w:proofErr w:type="spellEnd"/>
-      <w:r>
-        <w:rPr>
-          <w:lang w:val="de-DE"/>
-        </w:rPr>
-        <w:t xml:space="preserve"> Fragen zu der Figur stellen, die der Benutzer (Spieler) mit “Ja”, “Nein” oder “Ich weiß nicht!” beantworten kann. </w:t>
+        <w:t xml:space="preserve">Der erste Use-Case behandelt den ersten von zwei geplanten Spielmodi. Der Benutzer denkt an eine Figur aus der Welt der Fernsehsendung “The Simpsons” und der Computer (Nappy) versucht diese Figur zu erraten. Dafür wird Nappy Fragen zu der Figur stellen, die der Benutzer (Spieler) mit “Ja”, “Nein” oder “Ich weiß nicht!” beantworten kann. </w:t>
       </w:r>
     </w:p>
     <w:p>
@@ -2859,7 +2629,7 @@
                     </pic:cNvPicPr>
                   </pic:nvPicPr>
                   <pic:blipFill>
-                    <a:blip r:embed="rId10">
+                    <a:blip r:embed="rId9">
                       <a:extLst>
                         <a:ext uri="{28A0092B-C50C-407E-A947-70E740481C1C}">
                           <a14:useLocalDpi xmlns:a14="http://schemas.microsoft.com/office/drawing/2010/main" val="0"/>
@@ -2915,23 +2685,7 @@
           <w:lang w:val="de-DE"/>
         </w:rPr>
         <w:lastRenderedPageBreak/>
-        <w:t xml:space="preserve">Flow </w:t>
-      </w:r>
-      <w:proofErr w:type="spellStart"/>
-      <w:r>
-        <w:rPr>
-          <w:rFonts w:ascii="Times New Roman" w:hAnsi="Times New Roman"/>
-          <w:lang w:val="de-DE"/>
-        </w:rPr>
-        <w:t>of</w:t>
-      </w:r>
-      <w:proofErr w:type="spellEnd"/>
-      <w:r>
-        <w:rPr>
-          <w:rFonts w:ascii="Times New Roman" w:hAnsi="Times New Roman"/>
-          <w:lang w:val="de-DE"/>
-        </w:rPr>
-        <w:t xml:space="preserve"> Events</w:t>
+        <w:t>Flow of Events</w:t>
       </w:r>
       <w:bookmarkEnd w:id="4"/>
       <w:bookmarkEnd w:id="5"/>
@@ -2998,7 +2752,7 @@
                     </pic:cNvPicPr>
                   </pic:nvPicPr>
                   <pic:blipFill>
-                    <a:blip r:embed="rId11">
+                    <a:blip r:embed="rId10">
                       <a:extLst>
                         <a:ext uri="{28A0092B-C50C-407E-A947-70E740481C1C}">
                           <a14:useLocalDpi xmlns:a14="http://schemas.microsoft.com/office/drawing/2010/main" val="0"/>
@@ -3145,7 +2899,7 @@
                     <pic:cNvPicPr/>
                   </pic:nvPicPr>
                   <pic:blipFill>
-                    <a:blip r:embed="rId12"/>
+                    <a:blip r:embed="rId11"/>
                     <a:stretch>
                       <a:fillRect/>
                     </a:stretch>
@@ -3205,6 +2959,228 @@
             <wp:extent cx="4028572" cy="2571429"/>
             <wp:effectExtent l="0" t="0" r="0" b="635"/>
             <wp:docPr id="4" name="Grafik 4"/>
+            <wp:cNvGraphicFramePr>
+              <a:graphicFrameLocks xmlns:a="http://schemas.openxmlformats.org/drawingml/2006/main" noChangeAspect="1"/>
+            </wp:cNvGraphicFramePr>
+            <a:graphic xmlns:a="http://schemas.openxmlformats.org/drawingml/2006/main">
+              <a:graphicData uri="http://schemas.openxmlformats.org/drawingml/2006/picture">
+                <pic:pic xmlns:pic="http://schemas.openxmlformats.org/drawingml/2006/picture">
+                  <pic:nvPicPr>
+                    <pic:cNvPr id="0" name=""/>
+                    <pic:cNvPicPr/>
+                  </pic:nvPicPr>
+                  <pic:blipFill>
+                    <a:blip r:embed="rId12"/>
+                    <a:stretch>
+                      <a:fillRect/>
+                    </a:stretch>
+                  </pic:blipFill>
+                  <pic:spPr>
+                    <a:xfrm>
+                      <a:off x="0" y="0"/>
+                      <a:ext cx="4028572" cy="2571429"/>
+                    </a:xfrm>
+                    <a:prstGeom prst="rect">
+                      <a:avLst/>
+                    </a:prstGeom>
+                  </pic:spPr>
+                </pic:pic>
+              </a:graphicData>
+            </a:graphic>
+          </wp:inline>
+        </w:drawing>
+      </w:r>
+    </w:p>
+    <w:p>
+      <w:pPr>
+        <w:ind w:left="720" w:firstLine="720"/>
+        <w:rPr>
+          <w:lang w:val="de-DE"/>
+        </w:rPr>
+      </w:pPr>
+    </w:p>
+    <w:p>
+      <w:pPr>
+        <w:ind w:left="720" w:firstLine="720"/>
+        <w:rPr>
+          <w:lang w:val="de-DE"/>
+        </w:rPr>
+      </w:pPr>
+    </w:p>
+    <w:p>
+      <w:pPr>
+        <w:ind w:left="720" w:firstLine="720"/>
+        <w:rPr>
+          <w:lang w:val="de-DE"/>
+        </w:rPr>
+      </w:pPr>
+    </w:p>
+    <w:p>
+      <w:pPr>
+        <w:ind w:left="720" w:firstLine="720"/>
+        <w:rPr>
+          <w:lang w:val="de-DE"/>
+        </w:rPr>
+      </w:pPr>
+    </w:p>
+    <w:p>
+      <w:pPr>
+        <w:ind w:left="720" w:firstLine="720"/>
+        <w:rPr>
+          <w:lang w:val="de-DE"/>
+        </w:rPr>
+      </w:pPr>
+    </w:p>
+    <w:p>
+      <w:pPr>
+        <w:ind w:left="720" w:firstLine="720"/>
+        <w:rPr>
+          <w:lang w:val="de-DE"/>
+        </w:rPr>
+      </w:pPr>
+    </w:p>
+    <w:p>
+      <w:pPr>
+        <w:ind w:left="720" w:firstLine="720"/>
+        <w:rPr>
+          <w:lang w:val="de-DE"/>
+        </w:rPr>
+      </w:pPr>
+    </w:p>
+    <w:p>
+      <w:pPr>
+        <w:ind w:left="720" w:firstLine="720"/>
+        <w:rPr>
+          <w:lang w:val="de-DE"/>
+        </w:rPr>
+      </w:pPr>
+    </w:p>
+    <w:p>
+      <w:pPr>
+        <w:ind w:left="720" w:firstLine="720"/>
+        <w:rPr>
+          <w:lang w:val="de-DE"/>
+        </w:rPr>
+      </w:pPr>
+    </w:p>
+    <w:p>
+      <w:pPr>
+        <w:ind w:left="720" w:firstLine="720"/>
+        <w:rPr>
+          <w:lang w:val="de-DE"/>
+        </w:rPr>
+      </w:pPr>
+    </w:p>
+    <w:p>
+      <w:pPr>
+        <w:ind w:left="720" w:firstLine="720"/>
+        <w:rPr>
+          <w:lang w:val="de-DE"/>
+        </w:rPr>
+      </w:pPr>
+    </w:p>
+    <w:p>
+      <w:pPr>
+        <w:ind w:left="720" w:firstLine="720"/>
+        <w:rPr>
+          <w:lang w:val="de-DE"/>
+        </w:rPr>
+      </w:pPr>
+    </w:p>
+    <w:p>
+      <w:pPr>
+        <w:ind w:left="720" w:firstLine="720"/>
+        <w:rPr>
+          <w:lang w:val="de-DE"/>
+        </w:rPr>
+      </w:pPr>
+    </w:p>
+    <w:p>
+      <w:pPr>
+        <w:ind w:left="720" w:firstLine="720"/>
+        <w:rPr>
+          <w:lang w:val="de-DE"/>
+        </w:rPr>
+      </w:pPr>
+    </w:p>
+    <w:p>
+      <w:pPr>
+        <w:ind w:left="720" w:firstLine="720"/>
+        <w:rPr>
+          <w:lang w:val="de-DE"/>
+        </w:rPr>
+      </w:pPr>
+    </w:p>
+    <w:p>
+      <w:pPr>
+        <w:rPr>
+          <w:lang w:val="de-DE"/>
+        </w:rPr>
+      </w:pPr>
+    </w:p>
+    <w:p>
+      <w:pPr>
+        <w:rPr>
+          <w:lang w:val="de-DE"/>
+        </w:rPr>
+      </w:pPr>
+    </w:p>
+    <w:p>
+      <w:pPr>
+        <w:ind w:left="720"/>
+        <w:rPr>
+          <w:lang w:val="de-DE"/>
+        </w:rPr>
+      </w:pPr>
+      <w:r>
+        <w:rPr>
+          <w:lang w:val="de-DE"/>
+        </w:rPr>
+        <w:lastRenderedPageBreak/>
+        <w:t xml:space="preserve">Szenario </w:t>
+      </w:r>
+      <w:r>
+        <w:rPr>
+          <w:lang w:val="de-DE"/>
+        </w:rPr>
+        <w:t xml:space="preserve">3: </w:t>
+      </w:r>
+      <w:r>
+        <w:rPr>
+          <w:lang w:val="de-DE"/>
+        </w:rPr>
+        <w:t xml:space="preserve">Unterbreche ein </w:t>
+      </w:r>
+      <w:r>
+        <w:rPr>
+          <w:lang w:val="de-DE"/>
+        </w:rPr>
+        <w:t>laufendes</w:t>
+      </w:r>
+      <w:r>
+        <w:rPr>
+          <w:lang w:val="de-DE"/>
+        </w:rPr>
+        <w:t xml:space="preserve"> Spiel</w:t>
+      </w:r>
+    </w:p>
+    <w:p>
+      <w:pPr>
+        <w:ind w:left="720" w:firstLine="720"/>
+        <w:rPr>
+          <w:lang w:val="de-DE"/>
+        </w:rPr>
+      </w:pPr>
+      <w:r>
+        <w:rPr>
+          <w:noProof/>
+          <w:lang w:val="de-DE" w:eastAsia="de-DE"/>
+        </w:rPr>
+        <w:drawing>
+          <wp:inline distT="0" distB="0" distL="0" distR="0" wp14:anchorId="4E71D7B7" wp14:editId="006D6CA3">
+            <wp:extent cx="3923810" cy="2971429"/>
+            <wp:effectExtent l="0" t="0" r="635" b="635"/>
+            <wp:docPr id="5" name="Grafik 5"/>
             <wp:cNvGraphicFramePr>
               <a:graphicFrameLocks xmlns:a="http://schemas.openxmlformats.org/drawingml/2006/main" noChangeAspect="1"/>
             </wp:cNvGraphicFramePr>
@@ -3224,228 +3200,6 @@
                   <pic:spPr>
                     <a:xfrm>
                       <a:off x="0" y="0"/>
-                      <a:ext cx="4028572" cy="2571429"/>
-                    </a:xfrm>
-                    <a:prstGeom prst="rect">
-                      <a:avLst/>
-                    </a:prstGeom>
-                  </pic:spPr>
-                </pic:pic>
-              </a:graphicData>
-            </a:graphic>
-          </wp:inline>
-        </w:drawing>
-      </w:r>
-    </w:p>
-    <w:p>
-      <w:pPr>
-        <w:ind w:left="720" w:firstLine="720"/>
-        <w:rPr>
-          <w:lang w:val="de-DE"/>
-        </w:rPr>
-      </w:pPr>
-    </w:p>
-    <w:p>
-      <w:pPr>
-        <w:ind w:left="720" w:firstLine="720"/>
-        <w:rPr>
-          <w:lang w:val="de-DE"/>
-        </w:rPr>
-      </w:pPr>
-    </w:p>
-    <w:p>
-      <w:pPr>
-        <w:ind w:left="720" w:firstLine="720"/>
-        <w:rPr>
-          <w:lang w:val="de-DE"/>
-        </w:rPr>
-      </w:pPr>
-    </w:p>
-    <w:p>
-      <w:pPr>
-        <w:ind w:left="720" w:firstLine="720"/>
-        <w:rPr>
-          <w:lang w:val="de-DE"/>
-        </w:rPr>
-      </w:pPr>
-    </w:p>
-    <w:p>
-      <w:pPr>
-        <w:ind w:left="720" w:firstLine="720"/>
-        <w:rPr>
-          <w:lang w:val="de-DE"/>
-        </w:rPr>
-      </w:pPr>
-    </w:p>
-    <w:p>
-      <w:pPr>
-        <w:ind w:left="720" w:firstLine="720"/>
-        <w:rPr>
-          <w:lang w:val="de-DE"/>
-        </w:rPr>
-      </w:pPr>
-    </w:p>
-    <w:p>
-      <w:pPr>
-        <w:ind w:left="720" w:firstLine="720"/>
-        <w:rPr>
-          <w:lang w:val="de-DE"/>
-        </w:rPr>
-      </w:pPr>
-    </w:p>
-    <w:p>
-      <w:pPr>
-        <w:ind w:left="720" w:firstLine="720"/>
-        <w:rPr>
-          <w:lang w:val="de-DE"/>
-        </w:rPr>
-      </w:pPr>
-    </w:p>
-    <w:p>
-      <w:pPr>
-        <w:ind w:left="720" w:firstLine="720"/>
-        <w:rPr>
-          <w:lang w:val="de-DE"/>
-        </w:rPr>
-      </w:pPr>
-    </w:p>
-    <w:p>
-      <w:pPr>
-        <w:ind w:left="720" w:firstLine="720"/>
-        <w:rPr>
-          <w:lang w:val="de-DE"/>
-        </w:rPr>
-      </w:pPr>
-    </w:p>
-    <w:p>
-      <w:pPr>
-        <w:ind w:left="720" w:firstLine="720"/>
-        <w:rPr>
-          <w:lang w:val="de-DE"/>
-        </w:rPr>
-      </w:pPr>
-    </w:p>
-    <w:p>
-      <w:pPr>
-        <w:ind w:left="720" w:firstLine="720"/>
-        <w:rPr>
-          <w:lang w:val="de-DE"/>
-        </w:rPr>
-      </w:pPr>
-    </w:p>
-    <w:p>
-      <w:pPr>
-        <w:ind w:left="720" w:firstLine="720"/>
-        <w:rPr>
-          <w:lang w:val="de-DE"/>
-        </w:rPr>
-      </w:pPr>
-    </w:p>
-    <w:p>
-      <w:pPr>
-        <w:ind w:left="720" w:firstLine="720"/>
-        <w:rPr>
-          <w:lang w:val="de-DE"/>
-        </w:rPr>
-      </w:pPr>
-    </w:p>
-    <w:p>
-      <w:pPr>
-        <w:ind w:left="720" w:firstLine="720"/>
-        <w:rPr>
-          <w:lang w:val="de-DE"/>
-        </w:rPr>
-      </w:pPr>
-    </w:p>
-    <w:p>
-      <w:pPr>
-        <w:rPr>
-          <w:lang w:val="de-DE"/>
-        </w:rPr>
-      </w:pPr>
-    </w:p>
-    <w:p>
-      <w:pPr>
-        <w:rPr>
-          <w:lang w:val="de-DE"/>
-        </w:rPr>
-      </w:pPr>
-    </w:p>
-    <w:p>
-      <w:pPr>
-        <w:ind w:left="720"/>
-        <w:rPr>
-          <w:lang w:val="de-DE"/>
-        </w:rPr>
-      </w:pPr>
-      <w:r>
-        <w:rPr>
-          <w:lang w:val="de-DE"/>
-        </w:rPr>
-        <w:lastRenderedPageBreak/>
-        <w:t xml:space="preserve">Szenario </w:t>
-      </w:r>
-      <w:r>
-        <w:rPr>
-          <w:lang w:val="de-DE"/>
-        </w:rPr>
-        <w:t xml:space="preserve">3: </w:t>
-      </w:r>
-      <w:r>
-        <w:rPr>
-          <w:lang w:val="de-DE"/>
-        </w:rPr>
-        <w:t xml:space="preserve">Unterbreche ein </w:t>
-      </w:r>
-      <w:r>
-        <w:rPr>
-          <w:lang w:val="de-DE"/>
-        </w:rPr>
-        <w:t>laufendes</w:t>
-      </w:r>
-      <w:r>
-        <w:rPr>
-          <w:lang w:val="de-DE"/>
-        </w:rPr>
-        <w:t xml:space="preserve"> Spiel</w:t>
-      </w:r>
-    </w:p>
-    <w:p>
-      <w:pPr>
-        <w:ind w:left="720" w:firstLine="720"/>
-        <w:rPr>
-          <w:lang w:val="de-DE"/>
-        </w:rPr>
-      </w:pPr>
-      <w:r>
-        <w:rPr>
-          <w:noProof/>
-          <w:lang w:val="de-DE" w:eastAsia="de-DE"/>
-        </w:rPr>
-        <w:drawing>
-          <wp:inline distT="0" distB="0" distL="0" distR="0" wp14:anchorId="4E71D7B7" wp14:editId="006D6CA3">
-            <wp:extent cx="3923810" cy="2971429"/>
-            <wp:effectExtent l="0" t="0" r="635" b="635"/>
-            <wp:docPr id="5" name="Grafik 5"/>
-            <wp:cNvGraphicFramePr>
-              <a:graphicFrameLocks xmlns:a="http://schemas.openxmlformats.org/drawingml/2006/main" noChangeAspect="1"/>
-            </wp:cNvGraphicFramePr>
-            <a:graphic xmlns:a="http://schemas.openxmlformats.org/drawingml/2006/main">
-              <a:graphicData uri="http://schemas.openxmlformats.org/drawingml/2006/picture">
-                <pic:pic xmlns:pic="http://schemas.openxmlformats.org/drawingml/2006/picture">
-                  <pic:nvPicPr>
-                    <pic:cNvPr id="0" name=""/>
-                    <pic:cNvPicPr/>
-                  </pic:nvPicPr>
-                  <pic:blipFill>
-                    <a:blip r:embed="rId14"/>
-                    <a:stretch>
-                      <a:fillRect/>
-                    </a:stretch>
-                  </pic:blipFill>
-                  <pic:spPr>
-                    <a:xfrm>
-                      <a:off x="0" y="0"/>
                       <a:ext cx="3923810" cy="2971429"/>
                     </a:xfrm>
                     <a:prstGeom prst="rect">
@@ -3531,7 +3285,7 @@
                     </pic:cNvPicPr>
                   </pic:nvPicPr>
                   <pic:blipFill>
-                    <a:blip r:embed="rId15">
+                    <a:blip r:embed="rId14">
                       <a:extLst>
                         <a:ext uri="{28A0092B-C50C-407E-A947-70E740481C1C}">
                           <a14:useLocalDpi xmlns:a14="http://schemas.microsoft.com/office/drawing/2010/main" val="0"/>
@@ -3578,15 +3332,10 @@
           <w:rStyle w:val="Hyperlink"/>
         </w:rPr>
       </w:pPr>
-      <w:proofErr w:type="spellStart"/>
-      <w:r>
-        <w:t>SikuliX</w:t>
-      </w:r>
-      <w:proofErr w:type="spellEnd"/>
-      <w:r>
-        <w:t xml:space="preserve">-Directory: </w:t>
-      </w:r>
-      <w:hyperlink r:id="rId16" w:history="1">
+      <w:r>
+        <w:t xml:space="preserve">SikuliX-Directory: </w:t>
+      </w:r>
+      <w:hyperlink r:id="rId15" w:history="1">
         <w:r>
           <w:rPr>
             <w:rStyle w:val="Hyperlink"/>
@@ -3692,20 +3441,11 @@
           <w:lang w:val="de-DE"/>
         </w:rPr>
         <w:lastRenderedPageBreak/>
-        <w:t xml:space="preserve">Alternative </w:t>
-      </w:r>
-      <w:proofErr w:type="spellStart"/>
-      <w:r>
-        <w:rPr>
-          <w:rFonts w:ascii="Times New Roman" w:hAnsi="Times New Roman"/>
-          <w:lang w:val="de-DE"/>
-        </w:rPr>
-        <w:t>Flows</w:t>
+        <w:t>Alternative Flows</w:t>
       </w:r>
       <w:bookmarkEnd w:id="10"/>
       <w:bookmarkEnd w:id="11"/>
       <w:bookmarkEnd w:id="12"/>
-      <w:proofErr w:type="spellEnd"/>
     </w:p>
     <w:p>
       <w:pPr>
@@ -3764,20 +3504,11 @@
           <w:rFonts w:ascii="Times New Roman" w:hAnsi="Times New Roman"/>
           <w:lang w:val="de-DE"/>
         </w:rPr>
-        <w:t xml:space="preserve">Special </w:t>
-      </w:r>
-      <w:proofErr w:type="spellStart"/>
-      <w:r>
-        <w:rPr>
-          <w:rFonts w:ascii="Times New Roman" w:hAnsi="Times New Roman"/>
-          <w:lang w:val="de-DE"/>
-        </w:rPr>
-        <w:t>Requirements</w:t>
+        <w:t>Special Requirements</w:t>
       </w:r>
       <w:bookmarkEnd w:id="14"/>
       <w:bookmarkEnd w:id="15"/>
       <w:bookmarkEnd w:id="16"/>
-      <w:proofErr w:type="spellEnd"/>
     </w:p>
     <w:p>
       <w:pPr>
@@ -3805,7 +3536,6 @@
       <w:bookmarkStart w:id="17" w:name="_Toc423410253"/>
       <w:bookmarkStart w:id="18" w:name="_Toc425054512"/>
       <w:bookmarkStart w:id="19" w:name="_Toc450898215"/>
-      <w:proofErr w:type="spellStart"/>
       <w:r>
         <w:rPr>
           <w:rFonts w:ascii="Times New Roman" w:hAnsi="Times New Roman"/>
@@ -3816,7 +3546,6 @@
       <w:bookmarkEnd w:id="17"/>
       <w:bookmarkEnd w:id="18"/>
       <w:bookmarkEnd w:id="19"/>
-      <w:proofErr w:type="spellEnd"/>
     </w:p>
     <w:p>
       <w:pPr>
@@ -3864,7 +3593,6 @@
       <w:bookmarkStart w:id="21" w:name="_Toc423410255"/>
       <w:bookmarkStart w:id="22" w:name="_Toc425054514"/>
       <w:bookmarkStart w:id="23" w:name="_Toc450898217"/>
-      <w:proofErr w:type="spellStart"/>
       <w:r>
         <w:rPr>
           <w:rFonts w:ascii="Times New Roman" w:hAnsi="Times New Roman"/>
@@ -3875,7 +3603,6 @@
       <w:bookmarkEnd w:id="21"/>
       <w:bookmarkEnd w:id="22"/>
       <w:bookmarkEnd w:id="23"/>
-      <w:proofErr w:type="spellEnd"/>
     </w:p>
     <w:p>
       <w:pPr>
@@ -3887,23 +3614,21 @@
         </w:rPr>
       </w:pPr>
       <w:bookmarkStart w:id="24" w:name="_Toc450898218"/>
-      <w:proofErr w:type="spellStart"/>
       <w:r>
         <w:rPr>
           <w:rFonts w:ascii="Times New Roman" w:hAnsi="Times New Roman"/>
           <w:b w:val="0"/>
           <w:lang w:val="de-DE"/>
         </w:rPr>
-        <w:t>Gamemode</w:t>
-      </w:r>
-      <w:proofErr w:type="spellEnd"/>
+        <w:t>Gamemode 2</w:t>
+      </w:r>
       <w:r>
         <w:rPr>
           <w:rFonts w:ascii="Times New Roman" w:hAnsi="Times New Roman"/>
           <w:b w:val="0"/>
           <w:lang w:val="de-DE"/>
         </w:rPr>
-        <w:t xml:space="preserve"> 2</w:t>
+        <w:t xml:space="preserve"> </w:t>
       </w:r>
       <w:r>
         <w:rPr>
@@ -3911,7 +3636,7 @@
           <w:b w:val="0"/>
           <w:lang w:val="de-DE"/>
         </w:rPr>
-        <w:t xml:space="preserve"> </w:t>
+        <w:t>oder</w:t>
       </w:r>
       <w:r>
         <w:rPr>
@@ -3919,7 +3644,7 @@
           <w:b w:val="0"/>
           <w:lang w:val="de-DE"/>
         </w:rPr>
-        <w:t>oder</w:t>
+        <w:t xml:space="preserve"> </w:t>
       </w:r>
       <w:r>
         <w:rPr>
@@ -3927,115 +3652,99 @@
           <w:b w:val="0"/>
           <w:lang w:val="de-DE"/>
         </w:rPr>
-        <w:t xml:space="preserve"> </w:t>
-      </w:r>
-      <w:r>
+        <w:t>Hauptbildschirm</w:t>
+      </w:r>
+      <w:bookmarkEnd w:id="24"/>
+    </w:p>
+    <w:p>
+      <w:pPr>
+        <w:ind w:left="720"/>
+        <w:rPr>
+          <w:lang w:val="de-DE"/>
+        </w:rPr>
+      </w:pPr>
+      <w:r>
+        <w:rPr>
+          <w:lang w:val="de-DE"/>
+        </w:rPr>
+        <w:t>Nachdem der erste Spielmodus abgeschlossen ist, wird der Spieler zu Spielmodus 2 oder zum Hauptbildschirm weitergeleitet.</w:t>
+      </w:r>
+    </w:p>
+    <w:p>
+      <w:pPr>
+        <w:ind w:left="720"/>
+        <w:rPr>
+          <w:lang w:val="de-DE"/>
+        </w:rPr>
+      </w:pPr>
+      <w:r>
+        <w:rPr>
+          <w:lang w:val="de-DE"/>
+        </w:rPr>
+        <w:t>Der Spieler kann den zweiten Spielmodus manuell überspringen oder in den Einstellungen festlegen.</w:t>
+      </w:r>
+    </w:p>
+    <w:p>
+      <w:pPr>
+        <w:pStyle w:val="berschrift1"/>
         <w:rPr>
           <w:rFonts w:ascii="Times New Roman" w:hAnsi="Times New Roman"/>
-          <w:b w:val="0"/>
-          <w:lang w:val="de-DE"/>
-        </w:rPr>
-        <w:t>Hauptbildschirm</w:t>
-      </w:r>
-      <w:bookmarkEnd w:id="24"/>
-    </w:p>
-    <w:p>
-      <w:pPr>
-        <w:ind w:left="720"/>
-        <w:rPr>
-          <w:lang w:val="de-DE"/>
-        </w:rPr>
-      </w:pPr>
-      <w:r>
-        <w:rPr>
-          <w:lang w:val="de-DE"/>
-        </w:rPr>
-        <w:t>Nachdem der erste Spielmodus abgeschlossen ist, wird der Spieler zu Spielmodus 2 oder zum Hauptbildschirm weitergeleitet.</w:t>
-      </w:r>
-    </w:p>
-    <w:p>
-      <w:pPr>
-        <w:ind w:left="720"/>
-        <w:rPr>
-          <w:lang w:val="de-DE"/>
-        </w:rPr>
-      </w:pPr>
-      <w:r>
-        <w:rPr>
-          <w:lang w:val="de-DE"/>
-        </w:rPr>
-        <w:t>Der Spieler kann den zweiten Spielmodus manuell überspringen oder in den Einstellungen festlegen.</w:t>
-      </w:r>
-    </w:p>
-    <w:p>
-      <w:pPr>
-        <w:pStyle w:val="berschrift1"/>
+          <w:lang w:val="de-DE"/>
+        </w:rPr>
+      </w:pPr>
+      <w:bookmarkStart w:id="25" w:name="_Toc450898219"/>
+      <w:r>
         <w:rPr>
           <w:rFonts w:ascii="Times New Roman" w:hAnsi="Times New Roman"/>
           <w:lang w:val="de-DE"/>
         </w:rPr>
-      </w:pPr>
-      <w:bookmarkStart w:id="25" w:name="_Toc450898219"/>
-      <w:r>
+        <w:t>Extension Points</w:t>
+      </w:r>
+      <w:bookmarkEnd w:id="25"/>
+    </w:p>
+    <w:p>
+      <w:pPr>
+        <w:pStyle w:val="berschrift2"/>
         <w:rPr>
           <w:rFonts w:ascii="Times New Roman" w:hAnsi="Times New Roman"/>
           <w:lang w:val="de-DE"/>
         </w:rPr>
-        <w:t>Extension Points</w:t>
-      </w:r>
-      <w:bookmarkEnd w:id="25"/>
-    </w:p>
-    <w:p>
-      <w:pPr>
-        <w:pStyle w:val="berschrift2"/>
+      </w:pPr>
+      <w:bookmarkStart w:id="26" w:name="_Toc450898220"/>
+      <w:r>
         <w:rPr>
           <w:rFonts w:ascii="Times New Roman" w:hAnsi="Times New Roman"/>
           <w:lang w:val="de-DE"/>
         </w:rPr>
-      </w:pPr>
-      <w:bookmarkStart w:id="26" w:name="_Toc450898220"/>
-      <w:proofErr w:type="spellStart"/>
+        <w:t>Function Points</w:t>
+      </w:r>
+      <w:bookmarkEnd w:id="26"/>
       <w:r>
         <w:rPr>
           <w:rFonts w:ascii="Times New Roman" w:hAnsi="Times New Roman"/>
           <w:lang w:val="de-DE"/>
         </w:rPr>
-        <w:t>Function</w:t>
-      </w:r>
-      <w:proofErr w:type="spellEnd"/>
-      <w:r>
-        <w:rPr>
-          <w:rFonts w:ascii="Times New Roman" w:hAnsi="Times New Roman"/>
-          <w:lang w:val="de-DE"/>
-        </w:rPr>
-        <w:t xml:space="preserve"> Points</w:t>
-      </w:r>
-      <w:bookmarkEnd w:id="26"/>
-    </w:p>
-    <w:p>
-      <w:pPr>
+        <w:t xml:space="preserve"> = 98,77</w:t>
+      </w:r>
+      <w:bookmarkStart w:id="27" w:name="_GoBack"/>
+      <w:bookmarkEnd w:id="27"/>
+    </w:p>
+    <w:p>
+      <w:pPr>
+        <w:rPr>
+          <w:lang w:val="de-DE"/>
+        </w:rPr>
+      </w:pPr>
+      <w:r>
         <w:rPr>
           <w:noProof/>
           <w:lang w:val="de-DE" w:eastAsia="de-DE"/>
         </w:rPr>
-      </w:pPr>
-    </w:p>
-    <w:p>
-      <w:pPr>
-        <w:rPr>
-          <w:lang w:val="de-DE"/>
-        </w:rPr>
-      </w:pPr>
-      <w:r>
-        <w:rPr>
-          <w:noProof/>
-          <w:lang w:val="de-DE" w:eastAsia="de-DE"/>
-        </w:rPr>
         <w:drawing>
-          <wp:inline distT="0" distB="0" distL="0" distR="0" wp14:anchorId="6D9583C0" wp14:editId="1BEC5CE2">
-            <wp:extent cx="5937885" cy="2790825"/>
-            <wp:effectExtent l="0" t="0" r="5715" b="9525"/>
-            <wp:docPr id="7" name="Grafik 7" descr="C:\Users\mincekara\Desktop\UC Gamemode1.png"/>
+          <wp:inline distT="0" distB="0" distL="0" distR="0">
+            <wp:extent cx="5943600" cy="2567635"/>
+            <wp:effectExtent l="0" t="0" r="0" b="4445"/>
+            <wp:docPr id="8" name="Grafik 8" descr="C:\Users\mincekara\Desktop\2016-05-25 12_18_05-TINY TOOLS [Function Point Calculator].png"/>
             <wp:cNvGraphicFramePr>
               <a:graphicFrameLocks xmlns:a="http://schemas.openxmlformats.org/drawingml/2006/main" noChangeAspect="1"/>
             </wp:cNvGraphicFramePr>
@@ -4043,13 +3752,13 @@
               <a:graphicData uri="http://schemas.openxmlformats.org/drawingml/2006/picture">
                 <pic:pic xmlns:pic="http://schemas.openxmlformats.org/drawingml/2006/picture">
                   <pic:nvPicPr>
-                    <pic:cNvPr id="0" name="Picture 1" descr="C:\Users\mincekara\Desktop\UC Gamemode1.png"/>
+                    <pic:cNvPr id="0" name="Picture 1" descr="C:\Users\mincekara\Desktop\2016-05-25 12_18_05-TINY TOOLS [Function Point Calculator].png"/>
                     <pic:cNvPicPr>
                       <a:picLocks noChangeAspect="1" noChangeArrowheads="1"/>
                     </pic:cNvPicPr>
                   </pic:nvPicPr>
                   <pic:blipFill>
-                    <a:blip r:embed="rId17">
+                    <a:blip r:embed="rId16">
                       <a:extLst>
                         <a:ext uri="{28A0092B-C50C-407E-A947-70E740481C1C}">
                           <a14:useLocalDpi xmlns:a14="http://schemas.microsoft.com/office/drawing/2010/main" val="0"/>
@@ -4064,7 +3773,7 @@
                   <pic:spPr bwMode="auto">
                     <a:xfrm>
                       <a:off x="0" y="0"/>
-                      <a:ext cx="5937885" cy="2790825"/>
+                      <a:ext cx="5943600" cy="2567635"/>
                     </a:xfrm>
                     <a:prstGeom prst="rect">
                       <a:avLst/>
@@ -4080,6 +3789,13 @@
           </wp:inline>
         </w:drawing>
       </w:r>
+    </w:p>
+    <w:p>
+      <w:pPr>
+        <w:rPr>
+          <w:lang w:val="de-DE"/>
+        </w:rPr>
+      </w:pPr>
     </w:p>
     <w:tbl>
       <w:tblPr>
@@ -4494,10 +4210,6 @@
         </w:tc>
       </w:tr>
     </w:tbl>
-    <w:p>
-      <w:bookmarkStart w:id="27" w:name="_GoBack"/>
-      <w:bookmarkEnd w:id="27"/>
-    </w:p>
     <w:p/>
     <w:p>
       <w:pPr>
@@ -4549,8 +4261,8 @@
       </w:r>
     </w:p>
     <w:sectPr>
-      <w:headerReference w:type="default" r:id="rId18"/>
-      <w:footerReference w:type="default" r:id="rId19"/>
+      <w:headerReference w:type="default" r:id="rId17"/>
+      <w:footerReference w:type="default" r:id="rId18"/>
       <w:endnotePr>
         <w:numFmt w:val="decimal"/>
       </w:endnotePr>
@@ -4563,7 +4275,7 @@
 </file>
 
 <file path=word/endnotes.xml><?xml version="1.0" encoding="utf-8"?>
-<w:endnotes xmlns:wpc="http://schemas.microsoft.com/office/word/2010/wordprocessingCanvas" xmlns:mc="http://schemas.openxmlformats.org/markup-compatibility/2006" xmlns:o="urn:schemas-microsoft-com:office:office" xmlns:r="http://schemas.openxmlformats.org/officeDocument/2006/relationships" xmlns:m="http://schemas.openxmlformats.org/officeDocument/2006/math" xmlns:v="urn:schemas-microsoft-com:vml" xmlns:wp14="http://schemas.microsoft.com/office/word/2010/wordprocessingDrawing" xmlns:wp="http://schemas.openxmlformats.org/drawingml/2006/wordprocessingDrawing" xmlns:w10="urn:schemas-microsoft-com:office:word" xmlns:w="http://schemas.openxmlformats.org/wordprocessingml/2006/main" xmlns:w14="http://schemas.microsoft.com/office/word/2010/wordml" xmlns:wpg="http://schemas.microsoft.com/office/word/2010/wordprocessingGroup" xmlns:wpi="http://schemas.microsoft.com/office/word/2010/wordprocessingInk" xmlns:wne="http://schemas.microsoft.com/office/word/2006/wordml" xmlns:wps="http://schemas.microsoft.com/office/word/2010/wordprocessingShape" mc:Ignorable="w14 wp14">
+<w:endnotes xmlns:wpc="http://schemas.microsoft.com/office/word/2010/wordprocessingCanvas" xmlns:cx="http://schemas.microsoft.com/office/drawing/2014/chartex" xmlns:cx1="http://schemas.microsoft.com/office/drawing/2015/9/8/chartex" xmlns:cx2="http://schemas.microsoft.com/office/drawing/2015/10/21/chartex" xmlns:mc="http://schemas.openxmlformats.org/markup-compatibility/2006" xmlns:o="urn:schemas-microsoft-com:office:office" xmlns:r="http://schemas.openxmlformats.org/officeDocument/2006/relationships" xmlns:m="http://schemas.openxmlformats.org/officeDocument/2006/math" xmlns:v="urn:schemas-microsoft-com:vml" xmlns:wp14="http://schemas.microsoft.com/office/word/2010/wordprocessingDrawing" xmlns:wp="http://schemas.openxmlformats.org/drawingml/2006/wordprocessingDrawing" xmlns:w10="urn:schemas-microsoft-com:office:word" xmlns:w="http://schemas.openxmlformats.org/wordprocessingml/2006/main" xmlns:w14="http://schemas.microsoft.com/office/word/2010/wordml" xmlns:w15="http://schemas.microsoft.com/office/word/2012/wordml" xmlns:w16se="http://schemas.microsoft.com/office/word/2015/wordml/symex" xmlns:wpg="http://schemas.microsoft.com/office/word/2010/wordprocessingGroup" xmlns:wpi="http://schemas.microsoft.com/office/word/2010/wordprocessingInk" xmlns:wne="http://schemas.microsoft.com/office/word/2006/wordml" xmlns:wps="http://schemas.microsoft.com/office/word/2010/wordprocessingShape" mc:Ignorable="w14 w15 w16se wp14">
   <w:endnote w:type="separator" w:id="-1">
     <w:p>
       <w:pPr>
@@ -4588,7 +4300,7 @@
 </file>
 
 <file path=word/footer1.xml><?xml version="1.0" encoding="utf-8"?>
-<w:ftr xmlns:wpc="http://schemas.microsoft.com/office/word/2010/wordprocessingCanvas" xmlns:mc="http://schemas.openxmlformats.org/markup-compatibility/2006" xmlns:o="urn:schemas-microsoft-com:office:office" xmlns:r="http://schemas.openxmlformats.org/officeDocument/2006/relationships" xmlns:m="http://schemas.openxmlformats.org/officeDocument/2006/math" xmlns:v="urn:schemas-microsoft-com:vml" xmlns:wp14="http://schemas.microsoft.com/office/word/2010/wordprocessingDrawing" xmlns:wp="http://schemas.openxmlformats.org/drawingml/2006/wordprocessingDrawing" xmlns:w10="urn:schemas-microsoft-com:office:word" xmlns:w="http://schemas.openxmlformats.org/wordprocessingml/2006/main" xmlns:w14="http://schemas.microsoft.com/office/word/2010/wordml" xmlns:wpg="http://schemas.microsoft.com/office/word/2010/wordprocessingGroup" xmlns:wpi="http://schemas.microsoft.com/office/word/2010/wordprocessingInk" xmlns:wne="http://schemas.microsoft.com/office/word/2006/wordml" xmlns:wps="http://schemas.microsoft.com/office/word/2010/wordprocessingShape" mc:Ignorable="w14 wp14">
+<w:ftr xmlns:wpc="http://schemas.microsoft.com/office/word/2010/wordprocessingCanvas" xmlns:cx="http://schemas.microsoft.com/office/drawing/2014/chartex" xmlns:cx1="http://schemas.microsoft.com/office/drawing/2015/9/8/chartex" xmlns:cx2="http://schemas.microsoft.com/office/drawing/2015/10/21/chartex" xmlns:mc="http://schemas.openxmlformats.org/markup-compatibility/2006" xmlns:o="urn:schemas-microsoft-com:office:office" xmlns:r="http://schemas.openxmlformats.org/officeDocument/2006/relationships" xmlns:m="http://schemas.openxmlformats.org/officeDocument/2006/math" xmlns:v="urn:schemas-microsoft-com:vml" xmlns:wp14="http://schemas.microsoft.com/office/word/2010/wordprocessingDrawing" xmlns:wp="http://schemas.openxmlformats.org/drawingml/2006/wordprocessingDrawing" xmlns:w10="urn:schemas-microsoft-com:office:word" xmlns:w="http://schemas.openxmlformats.org/wordprocessingml/2006/main" xmlns:w14="http://schemas.microsoft.com/office/word/2010/wordml" xmlns:w15="http://schemas.microsoft.com/office/word/2012/wordml" xmlns:w16se="http://schemas.microsoft.com/office/word/2015/wordml/symex" xmlns:wpg="http://schemas.microsoft.com/office/word/2010/wordprocessingGroup" xmlns:wpi="http://schemas.microsoft.com/office/word/2010/wordprocessingInk" xmlns:wne="http://schemas.microsoft.com/office/word/2006/wordml" xmlns:wps="http://schemas.microsoft.com/office/word/2010/wordprocessingShape" mc:Ignorable="w14 w15 w16se wp14">
   <w:tbl>
     <w:tblPr>
       <w:tblW w:w="0" w:type="auto"/>
@@ -4663,11 +4375,9 @@
           <w:r>
             <w:fldChar w:fldCharType="end"/>
           </w:r>
-          <w:proofErr w:type="spellStart"/>
           <w:r>
             <w:t>nappydevelopment</w:t>
           </w:r>
-          <w:proofErr w:type="spellEnd"/>
           <w:r>
             <w:t xml:space="preserve">, </w:t>
           </w:r>
@@ -4752,7 +4462,7 @@
 </file>
 
 <file path=word/footnotes.xml><?xml version="1.0" encoding="utf-8"?>
-<w:footnotes xmlns:wpc="http://schemas.microsoft.com/office/word/2010/wordprocessingCanvas" xmlns:mc="http://schemas.openxmlformats.org/markup-compatibility/2006" xmlns:o="urn:schemas-microsoft-com:office:office" xmlns:r="http://schemas.openxmlformats.org/officeDocument/2006/relationships" xmlns:m="http://schemas.openxmlformats.org/officeDocument/2006/math" xmlns:v="urn:schemas-microsoft-com:vml" xmlns:wp14="http://schemas.microsoft.com/office/word/2010/wordprocessingDrawing" xmlns:wp="http://schemas.openxmlformats.org/drawingml/2006/wordprocessingDrawing" xmlns:w10="urn:schemas-microsoft-com:office:word" xmlns:w="http://schemas.openxmlformats.org/wordprocessingml/2006/main" xmlns:w14="http://schemas.microsoft.com/office/word/2010/wordml" xmlns:wpg="http://schemas.microsoft.com/office/word/2010/wordprocessingGroup" xmlns:wpi="http://schemas.microsoft.com/office/word/2010/wordprocessingInk" xmlns:wne="http://schemas.microsoft.com/office/word/2006/wordml" xmlns:wps="http://schemas.microsoft.com/office/word/2010/wordprocessingShape" mc:Ignorable="w14 wp14">
+<w:footnotes xmlns:wpc="http://schemas.microsoft.com/office/word/2010/wordprocessingCanvas" xmlns:cx="http://schemas.microsoft.com/office/drawing/2014/chartex" xmlns:cx1="http://schemas.microsoft.com/office/drawing/2015/9/8/chartex" xmlns:cx2="http://schemas.microsoft.com/office/drawing/2015/10/21/chartex" xmlns:mc="http://schemas.openxmlformats.org/markup-compatibility/2006" xmlns:o="urn:schemas-microsoft-com:office:office" xmlns:r="http://schemas.openxmlformats.org/officeDocument/2006/relationships" xmlns:m="http://schemas.openxmlformats.org/officeDocument/2006/math" xmlns:v="urn:schemas-microsoft-com:vml" xmlns:wp14="http://schemas.microsoft.com/office/word/2010/wordprocessingDrawing" xmlns:wp="http://schemas.openxmlformats.org/drawingml/2006/wordprocessingDrawing" xmlns:w10="urn:schemas-microsoft-com:office:word" xmlns:w="http://schemas.openxmlformats.org/wordprocessingml/2006/main" xmlns:w14="http://schemas.microsoft.com/office/word/2010/wordml" xmlns:w15="http://schemas.microsoft.com/office/word/2012/wordml" xmlns:w16se="http://schemas.microsoft.com/office/word/2015/wordml/symex" xmlns:wpg="http://schemas.microsoft.com/office/word/2010/wordprocessingGroup" xmlns:wpi="http://schemas.microsoft.com/office/word/2010/wordprocessingInk" xmlns:wne="http://schemas.microsoft.com/office/word/2006/wordml" xmlns:wps="http://schemas.microsoft.com/office/word/2010/wordprocessingShape" mc:Ignorable="w14 w15 w16se wp14">
   <w:footnote w:type="separator" w:id="-1">
     <w:p>
       <w:pPr>
@@ -4777,7 +4487,7 @@
 </file>
 
 <file path=word/header1.xml><?xml version="1.0" encoding="utf-8"?>
-<w:hdr xmlns:wpc="http://schemas.microsoft.com/office/word/2010/wordprocessingCanvas" xmlns:mc="http://schemas.openxmlformats.org/markup-compatibility/2006" xmlns:o="urn:schemas-microsoft-com:office:office" xmlns:r="http://schemas.openxmlformats.org/officeDocument/2006/relationships" xmlns:m="http://schemas.openxmlformats.org/officeDocument/2006/math" xmlns:v="urn:schemas-microsoft-com:vml" xmlns:wp14="http://schemas.microsoft.com/office/word/2010/wordprocessingDrawing" xmlns:wp="http://schemas.openxmlformats.org/drawingml/2006/wordprocessingDrawing" xmlns:w10="urn:schemas-microsoft-com:office:word" xmlns:w="http://schemas.openxmlformats.org/wordprocessingml/2006/main" xmlns:w14="http://schemas.microsoft.com/office/word/2010/wordml" xmlns:wpg="http://schemas.microsoft.com/office/word/2010/wordprocessingGroup" xmlns:wpi="http://schemas.microsoft.com/office/word/2010/wordprocessingInk" xmlns:wne="http://schemas.microsoft.com/office/word/2006/wordml" xmlns:wps="http://schemas.microsoft.com/office/word/2010/wordprocessingShape" mc:Ignorable="w14 wp14">
+<w:hdr xmlns:wpc="http://schemas.microsoft.com/office/word/2010/wordprocessingCanvas" xmlns:cx="http://schemas.microsoft.com/office/drawing/2014/chartex" xmlns:cx1="http://schemas.microsoft.com/office/drawing/2015/9/8/chartex" xmlns:cx2="http://schemas.microsoft.com/office/drawing/2015/10/21/chartex" xmlns:mc="http://schemas.openxmlformats.org/markup-compatibility/2006" xmlns:o="urn:schemas-microsoft-com:office:office" xmlns:r="http://schemas.openxmlformats.org/officeDocument/2006/relationships" xmlns:m="http://schemas.openxmlformats.org/officeDocument/2006/math" xmlns:v="urn:schemas-microsoft-com:vml" xmlns:wp14="http://schemas.microsoft.com/office/word/2010/wordprocessingDrawing" xmlns:wp="http://schemas.openxmlformats.org/drawingml/2006/wordprocessingDrawing" xmlns:w10="urn:schemas-microsoft-com:office:word" xmlns:w="http://schemas.openxmlformats.org/wordprocessingml/2006/main" xmlns:w14="http://schemas.microsoft.com/office/word/2010/wordml" xmlns:w15="http://schemas.microsoft.com/office/word/2012/wordml" xmlns:w16se="http://schemas.microsoft.com/office/word/2015/wordml/symex" xmlns:wpg="http://schemas.microsoft.com/office/word/2010/wordprocessingGroup" xmlns:wpi="http://schemas.microsoft.com/office/word/2010/wordprocessingInk" xmlns:wne="http://schemas.microsoft.com/office/word/2006/wordml" xmlns:wps="http://schemas.microsoft.com/office/word/2010/wordprocessingShape" mc:Ignorable="w14 w15 w16se wp14">
   <w:p>
     <w:pPr>
       <w:rPr>
@@ -4807,8 +4517,6 @@
         <w:sz w:val="36"/>
       </w:rPr>
     </w:pPr>
-    <w:proofErr w:type="spellStart"/>
-    <w:proofErr w:type="gramStart"/>
     <w:r>
       <w:rPr>
         <w:rFonts w:ascii="Arial" w:hAnsi="Arial"/>
@@ -4817,8 +4525,6 @@
       </w:rPr>
       <w:t>nappydevelopment</w:t>
     </w:r>
-    <w:proofErr w:type="spellEnd"/>
-    <w:proofErr w:type="gramEnd"/>
   </w:p>
   <w:p>
     <w:pPr>
@@ -4840,7 +4546,7 @@
 </file>
 
 <file path=word/header2.xml><?xml version="1.0" encoding="utf-8"?>
-<w:hdr xmlns:wpc="http://schemas.microsoft.com/office/word/2010/wordprocessingCanvas" xmlns:mc="http://schemas.openxmlformats.org/markup-compatibility/2006" xmlns:o="urn:schemas-microsoft-com:office:office" xmlns:r="http://schemas.openxmlformats.org/officeDocument/2006/relationships" xmlns:m="http://schemas.openxmlformats.org/officeDocument/2006/math" xmlns:v="urn:schemas-microsoft-com:vml" xmlns:wp14="http://schemas.microsoft.com/office/word/2010/wordprocessingDrawing" xmlns:wp="http://schemas.openxmlformats.org/drawingml/2006/wordprocessingDrawing" xmlns:w10="urn:schemas-microsoft-com:office:word" xmlns:w="http://schemas.openxmlformats.org/wordprocessingml/2006/main" xmlns:w14="http://schemas.microsoft.com/office/word/2010/wordml" xmlns:wpg="http://schemas.microsoft.com/office/word/2010/wordprocessingGroup" xmlns:wpi="http://schemas.microsoft.com/office/word/2010/wordprocessingInk" xmlns:wne="http://schemas.microsoft.com/office/word/2006/wordml" xmlns:wps="http://schemas.microsoft.com/office/word/2010/wordprocessingShape" mc:Ignorable="w14 wp14">
+<w:hdr xmlns:wpc="http://schemas.microsoft.com/office/word/2010/wordprocessingCanvas" xmlns:cx="http://schemas.microsoft.com/office/drawing/2014/chartex" xmlns:cx1="http://schemas.microsoft.com/office/drawing/2015/9/8/chartex" xmlns:cx2="http://schemas.microsoft.com/office/drawing/2015/10/21/chartex" xmlns:mc="http://schemas.openxmlformats.org/markup-compatibility/2006" xmlns:o="urn:schemas-microsoft-com:office:office" xmlns:r="http://schemas.openxmlformats.org/officeDocument/2006/relationships" xmlns:m="http://schemas.openxmlformats.org/officeDocument/2006/math" xmlns:v="urn:schemas-microsoft-com:vml" xmlns:wp14="http://schemas.microsoft.com/office/word/2010/wordprocessingDrawing" xmlns:wp="http://schemas.openxmlformats.org/drawingml/2006/wordprocessingDrawing" xmlns:w10="urn:schemas-microsoft-com:office:word" xmlns:w="http://schemas.openxmlformats.org/wordprocessingml/2006/main" xmlns:w14="http://schemas.microsoft.com/office/word/2010/wordml" xmlns:w15="http://schemas.microsoft.com/office/word/2012/wordml" xmlns:w16se="http://schemas.microsoft.com/office/word/2015/wordml/symex" xmlns:wpg="http://schemas.microsoft.com/office/word/2010/wordprocessingGroup" xmlns:wpi="http://schemas.microsoft.com/office/word/2010/wordprocessingInk" xmlns:wne="http://schemas.microsoft.com/office/word/2006/wordml" xmlns:wps="http://schemas.microsoft.com/office/word/2010/wordprocessingShape" mc:Ignorable="w14 w15 w16se wp14">
   <w:tbl>
     <w:tblPr>
       <w:tblW w:w="0" w:type="auto"/>
@@ -4894,29 +4600,11 @@
           <w:tcW w:w="6379" w:type="dxa"/>
         </w:tcPr>
         <w:p>
-          <w:r>
-            <w:fldChar w:fldCharType="begin"/>
-          </w:r>
-          <w:r>
-            <w:instrText xml:space="preserve"> TITLE  "Use-Case Specification: Gamemode 1"  \* MERGEFORMAT </w:instrText>
-          </w:r>
-          <w:r>
-            <w:fldChar w:fldCharType="separate"/>
-          </w:r>
-          <w:r>
-            <w:t xml:space="preserve">Use-Case Specification: </w:t>
-          </w:r>
-          <w:proofErr w:type="spellStart"/>
-          <w:r>
-            <w:t>Gamemode</w:t>
-          </w:r>
-          <w:proofErr w:type="spellEnd"/>
-          <w:r>
-            <w:t xml:space="preserve"> 1</w:t>
-          </w:r>
-          <w:r>
-            <w:fldChar w:fldCharType="end"/>
-          </w:r>
+          <w:fldSimple w:instr=" TITLE  &quot;Use-Case Specification: Gamemode 1&quot;  \* MERGEFORMAT ">
+            <w:r>
+              <w:t>Use-Case Specification: Gamemode 1</w:t>
+            </w:r>
+          </w:fldSimple>
         </w:p>
       </w:tc>
       <w:tc>
@@ -4949,8 +4637,8 @@
 </file>
 
 <file path=word/numbering.xml><?xml version="1.0" encoding="utf-8"?>
-<w:numbering xmlns:wpc="http://schemas.microsoft.com/office/word/2010/wordprocessingCanvas" xmlns:mc="http://schemas.openxmlformats.org/markup-compatibility/2006" xmlns:o="urn:schemas-microsoft-com:office:office" xmlns:r="http://schemas.openxmlformats.org/officeDocument/2006/relationships" xmlns:m="http://schemas.openxmlformats.org/officeDocument/2006/math" xmlns:v="urn:schemas-microsoft-com:vml" xmlns:wp14="http://schemas.microsoft.com/office/word/2010/wordprocessingDrawing" xmlns:wp="http://schemas.openxmlformats.org/drawingml/2006/wordprocessingDrawing" xmlns:w10="urn:schemas-microsoft-com:office:word" xmlns:w="http://schemas.openxmlformats.org/wordprocessingml/2006/main" xmlns:w14="http://schemas.microsoft.com/office/word/2010/wordml" xmlns:wpg="http://schemas.microsoft.com/office/word/2010/wordprocessingGroup" xmlns:wpi="http://schemas.microsoft.com/office/word/2010/wordprocessingInk" xmlns:wne="http://schemas.microsoft.com/office/word/2006/wordml" xmlns:wps="http://schemas.microsoft.com/office/word/2010/wordprocessingShape" mc:Ignorable="w14 wp14">
-  <w:abstractNum w:abstractNumId="0">
+<w:numbering xmlns:wpc="http://schemas.microsoft.com/office/word/2010/wordprocessingCanvas" xmlns:cx="http://schemas.microsoft.com/office/drawing/2014/chartex" xmlns:cx1="http://schemas.microsoft.com/office/drawing/2015/9/8/chartex" xmlns:cx2="http://schemas.microsoft.com/office/drawing/2015/10/21/chartex" xmlns:mc="http://schemas.openxmlformats.org/markup-compatibility/2006" xmlns:o="urn:schemas-microsoft-com:office:office" xmlns:r="http://schemas.openxmlformats.org/officeDocument/2006/relationships" xmlns:m="http://schemas.openxmlformats.org/officeDocument/2006/math" xmlns:v="urn:schemas-microsoft-com:vml" xmlns:wp14="http://schemas.microsoft.com/office/word/2010/wordprocessingDrawing" xmlns:wp="http://schemas.openxmlformats.org/drawingml/2006/wordprocessingDrawing" xmlns:w10="urn:schemas-microsoft-com:office:word" xmlns:w="http://schemas.openxmlformats.org/wordprocessingml/2006/main" xmlns:w14="http://schemas.microsoft.com/office/word/2010/wordml" xmlns:w15="http://schemas.microsoft.com/office/word/2012/wordml" xmlns:w16se="http://schemas.microsoft.com/office/word/2015/wordml/symex" xmlns:wpg="http://schemas.microsoft.com/office/word/2010/wordprocessingGroup" xmlns:wpi="http://schemas.microsoft.com/office/word/2010/wordprocessingInk" xmlns:wne="http://schemas.microsoft.com/office/word/2006/wordml" xmlns:wps="http://schemas.microsoft.com/office/word/2010/wordprocessingShape" mc:Ignorable="w14 w15 w16se wp14">
+  <w:abstractNum w:abstractNumId="0" w15:restartNumberingAfterBreak="0">
     <w:nsid w:val="FFFFFFFB"/>
     <w:multiLevelType w:val="multilevel"/>
     <w:tmpl w:val="533228C8"/>
@@ -5030,7 +4718,7 @@
       <w:lvlJc w:val="left"/>
     </w:lvl>
   </w:abstractNum>
-  <w:abstractNum w:abstractNumId="1">
+  <w:abstractNum w:abstractNumId="1" w15:restartNumberingAfterBreak="0">
     <w:nsid w:val="FFFFFFFE"/>
     <w:multiLevelType w:val="singleLevel"/>
     <w:tmpl w:val="FFFFFFFF"/>
@@ -5040,7 +4728,7 @@
       <w:lvlJc w:val="left"/>
     </w:lvl>
   </w:abstractNum>
-  <w:abstractNum w:abstractNumId="2">
+  <w:abstractNum w:abstractNumId="2" w15:restartNumberingAfterBreak="0">
     <w:nsid w:val="00224753"/>
     <w:multiLevelType w:val="singleLevel"/>
     <w:tmpl w:val="04090001"/>
@@ -5060,7 +4748,7 @@
       </w:rPr>
     </w:lvl>
   </w:abstractNum>
-  <w:abstractNum w:abstractNumId="3">
+  <w:abstractNum w:abstractNumId="3" w15:restartNumberingAfterBreak="0">
     <w:nsid w:val="0A117094"/>
     <w:multiLevelType w:val="singleLevel"/>
     <w:tmpl w:val="04090001"/>
@@ -5080,7 +4768,7 @@
       </w:rPr>
     </w:lvl>
   </w:abstractNum>
-  <w:abstractNum w:abstractNumId="4">
+  <w:abstractNum w:abstractNumId="4" w15:restartNumberingAfterBreak="0">
     <w:nsid w:val="17CB6DC4"/>
     <w:multiLevelType w:val="singleLevel"/>
     <w:tmpl w:val="04090001"/>
@@ -5100,7 +4788,7 @@
       </w:rPr>
     </w:lvl>
   </w:abstractNum>
-  <w:abstractNum w:abstractNumId="5">
+  <w:abstractNum w:abstractNumId="5" w15:restartNumberingAfterBreak="0">
     <w:nsid w:val="180C36C4"/>
     <w:multiLevelType w:val="hybridMultilevel"/>
     <w:tmpl w:val="D46CE07A"/>
@@ -5213,7 +4901,7 @@
       </w:rPr>
     </w:lvl>
   </w:abstractNum>
-  <w:abstractNum w:abstractNumId="6">
+  <w:abstractNum w:abstractNumId="6" w15:restartNumberingAfterBreak="0">
     <w:nsid w:val="22443AC4"/>
     <w:multiLevelType w:val="singleLevel"/>
     <w:tmpl w:val="04090001"/>
@@ -5233,7 +4921,7 @@
       </w:rPr>
     </w:lvl>
   </w:abstractNum>
-  <w:abstractNum w:abstractNumId="7">
+  <w:abstractNum w:abstractNumId="7" w15:restartNumberingAfterBreak="0">
     <w:nsid w:val="2D4B634E"/>
     <w:multiLevelType w:val="singleLevel"/>
     <w:tmpl w:val="04090001"/>
@@ -5253,7 +4941,7 @@
       </w:rPr>
     </w:lvl>
   </w:abstractNum>
-  <w:abstractNum w:abstractNumId="8">
+  <w:abstractNum w:abstractNumId="8" w15:restartNumberingAfterBreak="0">
     <w:nsid w:val="31DD2C45"/>
     <w:multiLevelType w:val="singleLevel"/>
     <w:tmpl w:val="04090001"/>
@@ -5273,7 +4961,7 @@
       </w:rPr>
     </w:lvl>
   </w:abstractNum>
-  <w:abstractNum w:abstractNumId="9">
+  <w:abstractNum w:abstractNumId="9" w15:restartNumberingAfterBreak="0">
     <w:nsid w:val="32982B51"/>
     <w:multiLevelType w:val="singleLevel"/>
     <w:tmpl w:val="04090001"/>
@@ -5293,7 +4981,7 @@
       </w:rPr>
     </w:lvl>
   </w:abstractNum>
-  <w:abstractNum w:abstractNumId="10">
+  <w:abstractNum w:abstractNumId="10" w15:restartNumberingAfterBreak="0">
     <w:nsid w:val="3375481C"/>
     <w:multiLevelType w:val="singleLevel"/>
     <w:tmpl w:val="E6747DA6"/>
@@ -5313,7 +5001,7 @@
       </w:rPr>
     </w:lvl>
   </w:abstractNum>
-  <w:abstractNum w:abstractNumId="11">
+  <w:abstractNum w:abstractNumId="11" w15:restartNumberingAfterBreak="0">
     <w:nsid w:val="369D5471"/>
     <w:multiLevelType w:val="singleLevel"/>
     <w:tmpl w:val="04090001"/>
@@ -5333,7 +5021,7 @@
       </w:rPr>
     </w:lvl>
   </w:abstractNum>
-  <w:abstractNum w:abstractNumId="12">
+  <w:abstractNum w:abstractNumId="12" w15:restartNumberingAfterBreak="0">
     <w:nsid w:val="395702C4"/>
     <w:multiLevelType w:val="hybridMultilevel"/>
     <w:tmpl w:val="03A6625A"/>
@@ -5446,7 +5134,7 @@
       </w:rPr>
     </w:lvl>
   </w:abstractNum>
-  <w:abstractNum w:abstractNumId="13">
+  <w:abstractNum w:abstractNumId="13" w15:restartNumberingAfterBreak="0">
     <w:nsid w:val="42B97F7B"/>
     <w:multiLevelType w:val="singleLevel"/>
     <w:tmpl w:val="04090001"/>
@@ -5466,7 +5154,7 @@
       </w:rPr>
     </w:lvl>
   </w:abstractNum>
-  <w:abstractNum w:abstractNumId="14">
+  <w:abstractNum w:abstractNumId="14" w15:restartNumberingAfterBreak="0">
     <w:nsid w:val="49E170D0"/>
     <w:multiLevelType w:val="singleLevel"/>
     <w:tmpl w:val="04090001"/>
@@ -5486,7 +5174,7 @@
       </w:rPr>
     </w:lvl>
   </w:abstractNum>
-  <w:abstractNum w:abstractNumId="15">
+  <w:abstractNum w:abstractNumId="15" w15:restartNumberingAfterBreak="0">
     <w:nsid w:val="4F64732B"/>
     <w:multiLevelType w:val="singleLevel"/>
     <w:tmpl w:val="04090001"/>
@@ -5506,7 +5194,7 @@
       </w:rPr>
     </w:lvl>
   </w:abstractNum>
-  <w:abstractNum w:abstractNumId="16">
+  <w:abstractNum w:abstractNumId="16" w15:restartNumberingAfterBreak="0">
     <w:nsid w:val="52DF734E"/>
     <w:multiLevelType w:val="singleLevel"/>
     <w:tmpl w:val="04090001"/>
@@ -5526,7 +5214,7 @@
       </w:rPr>
     </w:lvl>
   </w:abstractNum>
-  <w:abstractNum w:abstractNumId="17">
+  <w:abstractNum w:abstractNumId="17" w15:restartNumberingAfterBreak="0">
     <w:nsid w:val="682E6B81"/>
     <w:multiLevelType w:val="hybridMultilevel"/>
     <w:tmpl w:val="FCFA916C"/>
@@ -5639,7 +5327,7 @@
       </w:rPr>
     </w:lvl>
   </w:abstractNum>
-  <w:abstractNum w:abstractNumId="18">
+  <w:abstractNum w:abstractNumId="18" w15:restartNumberingAfterBreak="0">
     <w:nsid w:val="6D2F7D46"/>
     <w:multiLevelType w:val="singleLevel"/>
     <w:tmpl w:val="04090001"/>
@@ -5659,7 +5347,7 @@
       </w:rPr>
     </w:lvl>
   </w:abstractNum>
-  <w:abstractNum w:abstractNumId="19">
+  <w:abstractNum w:abstractNumId="19" w15:restartNumberingAfterBreak="0">
     <w:nsid w:val="71F21F2A"/>
     <w:multiLevelType w:val="singleLevel"/>
     <w:tmpl w:val="04090001"/>
@@ -5679,7 +5367,7 @@
       </w:rPr>
     </w:lvl>
   </w:abstractNum>
-  <w:abstractNum w:abstractNumId="20">
+  <w:abstractNum w:abstractNumId="20" w15:restartNumberingAfterBreak="0">
     <w:nsid w:val="743601FB"/>
     <w:multiLevelType w:val="singleLevel"/>
     <w:tmpl w:val="04090001"/>
@@ -5699,7 +5387,7 @@
       </w:rPr>
     </w:lvl>
   </w:abstractNum>
-  <w:abstractNum w:abstractNumId="21">
+  <w:abstractNum w:abstractNumId="21" w15:restartNumberingAfterBreak="0">
     <w:nsid w:val="756150CA"/>
     <w:multiLevelType w:val="singleLevel"/>
     <w:tmpl w:val="04090001"/>
@@ -5719,7 +5407,7 @@
       </w:rPr>
     </w:lvl>
   </w:abstractNum>
-  <w:abstractNum w:abstractNumId="22">
+  <w:abstractNum w:abstractNumId="22" w15:restartNumberingAfterBreak="0">
     <w:nsid w:val="7BE434D7"/>
     <w:multiLevelType w:val="singleLevel"/>
     <w:tmpl w:val="04090001"/>
@@ -5844,7 +5532,7 @@
 </file>
 
 <file path=word/styles.xml><?xml version="1.0" encoding="utf-8"?>
-<w:styles xmlns:mc="http://schemas.openxmlformats.org/markup-compatibility/2006" xmlns:r="http://schemas.openxmlformats.org/officeDocument/2006/relationships" xmlns:w="http://schemas.openxmlformats.org/wordprocessingml/2006/main" xmlns:w14="http://schemas.microsoft.com/office/word/2010/wordml" mc:Ignorable="w14">
+<w:styles xmlns:mc="http://schemas.openxmlformats.org/markup-compatibility/2006" xmlns:r="http://schemas.openxmlformats.org/officeDocument/2006/relationships" xmlns:w="http://schemas.openxmlformats.org/wordprocessingml/2006/main" xmlns:w14="http://schemas.microsoft.com/office/word/2010/wordml" xmlns:w15="http://schemas.microsoft.com/office/word/2012/wordml" xmlns:w16se="http://schemas.microsoft.com/office/word/2015/wordml/symex" mc:Ignorable="w14 w15 w16se">
   <w:docDefaults>
     <w:rPrDefault>
       <w:rPr>
@@ -5854,144 +5542,379 @@
     </w:rPrDefault>
     <w:pPrDefault/>
   </w:docDefaults>
-  <w:latentStyles w:defLockedState="0" w:defUIPriority="99" w:defSemiHidden="1" w:defUnhideWhenUsed="1" w:defQFormat="0" w:count="267">
-    <w:lsdException w:name="Normal" w:semiHidden="0" w:uiPriority="0" w:unhideWhenUsed="0" w:qFormat="1"/>
-    <w:lsdException w:name="heading 1" w:semiHidden="0" w:uiPriority="0" w:unhideWhenUsed="0" w:qFormat="1"/>
-    <w:lsdException w:name="heading 2" w:semiHidden="0" w:uiPriority="0" w:unhideWhenUsed="0" w:qFormat="1"/>
-    <w:lsdException w:name="heading 3" w:semiHidden="0" w:uiPriority="0" w:unhideWhenUsed="0" w:qFormat="1"/>
-    <w:lsdException w:name="heading 4" w:semiHidden="0" w:uiPriority="0" w:unhideWhenUsed="0" w:qFormat="1"/>
-    <w:lsdException w:name="heading 5" w:semiHidden="0" w:uiPriority="0" w:unhideWhenUsed="0" w:qFormat="1"/>
-    <w:lsdException w:name="heading 6" w:semiHidden="0" w:uiPriority="0" w:unhideWhenUsed="0" w:qFormat="1"/>
-    <w:lsdException w:name="heading 7" w:semiHidden="0" w:uiPriority="0" w:unhideWhenUsed="0" w:qFormat="1"/>
-    <w:lsdException w:name="heading 8" w:semiHidden="0" w:uiPriority="0" w:unhideWhenUsed="0" w:qFormat="1"/>
-    <w:lsdException w:name="heading 9" w:semiHidden="0" w:uiPriority="0" w:unhideWhenUsed="0" w:qFormat="1"/>
-    <w:lsdException w:name="toc 1" w:uiPriority="39"/>
-    <w:lsdException w:name="toc 2" w:uiPriority="39"/>
-    <w:lsdException w:name="toc 3" w:uiPriority="39"/>
-    <w:lsdException w:name="toc 4" w:uiPriority="39"/>
-    <w:lsdException w:name="toc 5" w:uiPriority="39"/>
-    <w:lsdException w:name="toc 6" w:uiPriority="39"/>
-    <w:lsdException w:name="toc 7" w:uiPriority="39"/>
-    <w:lsdException w:name="toc 8" w:uiPriority="39"/>
-    <w:lsdException w:name="toc 9" w:uiPriority="39"/>
-    <w:lsdException w:name="caption" w:uiPriority="35" w:qFormat="1"/>
-    <w:lsdException w:name="Title" w:semiHidden="0" w:uiPriority="10" w:unhideWhenUsed="0" w:qFormat="1"/>
-    <w:lsdException w:name="Default Paragraph Font" w:uiPriority="1"/>
-    <w:lsdException w:name="Subtitle" w:semiHidden="0" w:uiPriority="11" w:unhideWhenUsed="0" w:qFormat="1"/>
-    <w:lsdException w:name="Strong" w:semiHidden="0" w:uiPriority="22" w:unhideWhenUsed="0" w:qFormat="1"/>
-    <w:lsdException w:name="Emphasis" w:semiHidden="0" w:uiPriority="20" w:unhideWhenUsed="0" w:qFormat="1"/>
-    <w:lsdException w:name="Table Grid" w:semiHidden="0" w:uiPriority="59" w:unhideWhenUsed="0"/>
-    <w:lsdException w:name="Placeholder Text" w:unhideWhenUsed="0"/>
-    <w:lsdException w:name="No Spacing" w:semiHidden="0" w:uiPriority="1" w:unhideWhenUsed="0" w:qFormat="1"/>
-    <w:lsdException w:name="Light Shading" w:semiHidden="0" w:uiPriority="60" w:unhideWhenUsed="0"/>
-    <w:lsdException w:name="Light List" w:semiHidden="0" w:uiPriority="61" w:unhideWhenUsed="0"/>
-    <w:lsdException w:name="Light Grid" w:semiHidden="0" w:uiPriority="62" w:unhideWhenUsed="0"/>
-    <w:lsdException w:name="Medium Shading 1" w:semiHidden="0" w:uiPriority="63" w:unhideWhenUsed="0"/>
-    <w:lsdException w:name="Medium Shading 2" w:semiHidden="0" w:uiPriority="64" w:unhideWhenUsed="0"/>
-    <w:lsdException w:name="Medium List 1" w:semiHidden="0" w:uiPriority="65" w:unhideWhenUsed="0"/>
-    <w:lsdException w:name="Medium List 2" w:semiHidden="0" w:uiPriority="66" w:unhideWhenUsed="0"/>
-    <w:lsdException w:name="Medium Grid 1" w:semiHidden="0" w:uiPriority="67" w:unhideWhenUsed="0"/>
-    <w:lsdException w:name="Medium Grid 2" w:semiHidden="0" w:uiPriority="68" w:unhideWhenUsed="0"/>
-    <w:lsdException w:name="Medium Grid 3" w:semiHidden="0" w:uiPriority="69" w:unhideWhenUsed="0"/>
-    <w:lsdException w:name="Dark List" w:semiHidden="0" w:uiPriority="70" w:unhideWhenUsed="0"/>
-    <w:lsdException w:name="Colorful Shading" w:semiHidden="0" w:uiPriority="71" w:unhideWhenUsed="0"/>
-    <w:lsdException w:name="Colorful List" w:semiHidden="0" w:uiPriority="72" w:unhideWhenUsed="0"/>
-    <w:lsdException w:name="Colorful Grid" w:semiHidden="0" w:uiPriority="73" w:unhideWhenUsed="0"/>
-    <w:lsdException w:name="Light Shading Accent 1" w:semiHidden="0" w:uiPriority="60" w:unhideWhenUsed="0"/>
-    <w:lsdException w:name="Light List Accent 1" w:semiHidden="0" w:uiPriority="61" w:unhideWhenUsed="0"/>
-    <w:lsdException w:name="Light Grid Accent 1" w:semiHidden="0" w:uiPriority="62" w:unhideWhenUsed="0"/>
-    <w:lsdException w:name="Medium Shading 1 Accent 1" w:semiHidden="0" w:uiPriority="63" w:unhideWhenUsed="0"/>
-    <w:lsdException w:name="Medium Shading 2 Accent 1" w:semiHidden="0" w:uiPriority="64" w:unhideWhenUsed="0"/>
-    <w:lsdException w:name="Medium List 1 Accent 1" w:semiHidden="0" w:uiPriority="65" w:unhideWhenUsed="0"/>
-    <w:lsdException w:name="Revision" w:unhideWhenUsed="0"/>
-    <w:lsdException w:name="List Paragraph" w:semiHidden="0" w:uiPriority="34" w:unhideWhenUsed="0" w:qFormat="1"/>
-    <w:lsdException w:name="Quote" w:semiHidden="0" w:uiPriority="29" w:unhideWhenUsed="0" w:qFormat="1"/>
-    <w:lsdException w:name="Intense Quote" w:semiHidden="0" w:uiPriority="30" w:unhideWhenUsed="0" w:qFormat="1"/>
-    <w:lsdException w:name="Medium List 2 Accent 1" w:semiHidden="0" w:uiPriority="66" w:unhideWhenUsed="0"/>
-    <w:lsdException w:name="Medium Grid 1 Accent 1" w:semiHidden="0" w:uiPriority="67" w:unhideWhenUsed="0"/>
-    <w:lsdException w:name="Medium Grid 2 Accent 1" w:semiHidden="0" w:uiPriority="68" w:unhideWhenUsed="0"/>
-    <w:lsdException w:name="Medium Grid 3 Accent 1" w:semiHidden="0" w:uiPriority="69" w:unhideWhenUsed="0"/>
-    <w:lsdException w:name="Dark List Accent 1" w:semiHidden="0" w:uiPriority="70" w:unhideWhenUsed="0"/>
-    <w:lsdException w:name="Colorful Shading Accent 1" w:semiHidden="0" w:uiPriority="71" w:unhideWhenUsed="0"/>
-    <w:lsdException w:name="Colorful List Accent 1" w:semiHidden="0" w:uiPriority="72" w:unhideWhenUsed="0"/>
-    <w:lsdException w:name="Colorful Grid Accent 1" w:semiHidden="0" w:uiPriority="73" w:unhideWhenUsed="0"/>
-    <w:lsdException w:name="Light Shading Accent 2" w:semiHidden="0" w:uiPriority="60" w:unhideWhenUsed="0"/>
-    <w:lsdException w:name="Light List Accent 2" w:semiHidden="0" w:uiPriority="61" w:unhideWhenUsed="0"/>
-    <w:lsdException w:name="Light Grid Accent 2" w:semiHidden="0" w:uiPriority="62" w:unhideWhenUsed="0"/>
-    <w:lsdException w:name="Medium Shading 1 Accent 2" w:semiHidden="0" w:uiPriority="63" w:unhideWhenUsed="0"/>
-    <w:lsdException w:name="Medium Shading 2 Accent 2" w:semiHidden="0" w:uiPriority="64" w:unhideWhenUsed="0"/>
-    <w:lsdException w:name="Medium List 1 Accent 2" w:semiHidden="0" w:uiPriority="65" w:unhideWhenUsed="0"/>
-    <w:lsdException w:name="Medium List 2 Accent 2" w:semiHidden="0" w:uiPriority="66" w:unhideWhenUsed="0"/>
-    <w:lsdException w:name="Medium Grid 1 Accent 2" w:semiHidden="0" w:uiPriority="67" w:unhideWhenUsed="0"/>
-    <w:lsdException w:name="Medium Grid 2 Accent 2" w:semiHidden="0" w:uiPriority="68" w:unhideWhenUsed="0"/>
-    <w:lsdException w:name="Medium Grid 3 Accent 2" w:semiHidden="0" w:uiPriority="69" w:unhideWhenUsed="0"/>
-    <w:lsdException w:name="Dark List Accent 2" w:semiHidden="0" w:uiPriority="70" w:unhideWhenUsed="0"/>
-    <w:lsdException w:name="Colorful Shading Accent 2" w:semiHidden="0" w:uiPriority="71" w:unhideWhenUsed="0"/>
-    <w:lsdException w:name="Colorful List Accent 2" w:semiHidden="0" w:uiPriority="72" w:unhideWhenUsed="0"/>
-    <w:lsdException w:name="Colorful Grid Accent 2" w:semiHidden="0" w:uiPriority="73" w:unhideWhenUsed="0"/>
-    <w:lsdException w:name="Light Shading Accent 3" w:semiHidden="0" w:uiPriority="60" w:unhideWhenUsed="0"/>
-    <w:lsdException w:name="Light List Accent 3" w:semiHidden="0" w:uiPriority="61" w:unhideWhenUsed="0"/>
-    <w:lsdException w:name="Light Grid Accent 3" w:semiHidden="0" w:uiPriority="62" w:unhideWhenUsed="0"/>
-    <w:lsdException w:name="Medium Shading 1 Accent 3" w:semiHidden="0" w:uiPriority="63" w:unhideWhenUsed="0"/>
-    <w:lsdException w:name="Medium Shading 2 Accent 3" w:semiHidden="0" w:uiPriority="64" w:unhideWhenUsed="0"/>
-    <w:lsdException w:name="Medium List 1 Accent 3" w:semiHidden="0" w:uiPriority="65" w:unhideWhenUsed="0"/>
-    <w:lsdException w:name="Medium List 2 Accent 3" w:semiHidden="0" w:uiPriority="66" w:unhideWhenUsed="0"/>
-    <w:lsdException w:name="Medium Grid 1 Accent 3" w:semiHidden="0" w:uiPriority="67" w:unhideWhenUsed="0"/>
-    <w:lsdException w:name="Medium Grid 2 Accent 3" w:semiHidden="0" w:uiPriority="68" w:unhideWhenUsed="0"/>
-    <w:lsdException w:name="Medium Grid 3 Accent 3" w:semiHidden="0" w:uiPriority="69" w:unhideWhenUsed="0"/>
-    <w:lsdException w:name="Dark List Accent 3" w:semiHidden="0" w:uiPriority="70" w:unhideWhenUsed="0"/>
-    <w:lsdException w:name="Colorful Shading Accent 3" w:semiHidden="0" w:uiPriority="71" w:unhideWhenUsed="0"/>
-    <w:lsdException w:name="Colorful List Accent 3" w:semiHidden="0" w:uiPriority="72" w:unhideWhenUsed="0"/>
-    <w:lsdException w:name="Colorful Grid Accent 3" w:semiHidden="0" w:uiPriority="73" w:unhideWhenUsed="0"/>
-    <w:lsdException w:name="Light Shading Accent 4" w:semiHidden="0" w:uiPriority="60" w:unhideWhenUsed="0"/>
-    <w:lsdException w:name="Light List Accent 4" w:semiHidden="0" w:uiPriority="61" w:unhideWhenUsed="0"/>
-    <w:lsdException w:name="Light Grid Accent 4" w:semiHidden="0" w:uiPriority="62" w:unhideWhenUsed="0"/>
-    <w:lsdException w:name="Medium Shading 1 Accent 4" w:semiHidden="0" w:uiPriority="63" w:unhideWhenUsed="0"/>
-    <w:lsdException w:name="Medium Shading 2 Accent 4" w:semiHidden="0" w:uiPriority="64" w:unhideWhenUsed="0"/>
-    <w:lsdException w:name="Medium List 1 Accent 4" w:semiHidden="0" w:uiPriority="65" w:unhideWhenUsed="0"/>
-    <w:lsdException w:name="Medium List 2 Accent 4" w:semiHidden="0" w:uiPriority="66" w:unhideWhenUsed="0"/>
-    <w:lsdException w:name="Medium Grid 1 Accent 4" w:semiHidden="0" w:uiPriority="67" w:unhideWhenUsed="0"/>
-    <w:lsdException w:name="Medium Grid 2 Accent 4" w:semiHidden="0" w:uiPriority="68" w:unhideWhenUsed="0"/>
-    <w:lsdException w:name="Medium Grid 3 Accent 4" w:semiHidden="0" w:uiPriority="69" w:unhideWhenUsed="0"/>
-    <w:lsdException w:name="Dark List Accent 4" w:semiHidden="0" w:uiPriority="70" w:unhideWhenUsed="0"/>
-    <w:lsdException w:name="Colorful Shading Accent 4" w:semiHidden="0" w:uiPriority="71" w:unhideWhenUsed="0"/>
-    <w:lsdException w:name="Colorful List Accent 4" w:semiHidden="0" w:uiPriority="72" w:unhideWhenUsed="0"/>
-    <w:lsdException w:name="Colorful Grid Accent 4" w:semiHidden="0" w:uiPriority="73" w:unhideWhenUsed="0"/>
-    <w:lsdException w:name="Light Shading Accent 5" w:semiHidden="0" w:uiPriority="60" w:unhideWhenUsed="0"/>
-    <w:lsdException w:name="Light List Accent 5" w:semiHidden="0" w:uiPriority="61" w:unhideWhenUsed="0"/>
-    <w:lsdException w:name="Light Grid Accent 5" w:semiHidden="0" w:uiPriority="62" w:unhideWhenUsed="0"/>
-    <w:lsdException w:name="Medium Shading 1 Accent 5" w:semiHidden="0" w:uiPriority="63" w:unhideWhenUsed="0"/>
-    <w:lsdException w:name="Medium Shading 2 Accent 5" w:semiHidden="0" w:uiPriority="64" w:unhideWhenUsed="0"/>
-    <w:lsdException w:name="Medium List 1 Accent 5" w:semiHidden="0" w:uiPriority="65" w:unhideWhenUsed="0"/>
-    <w:lsdException w:name="Medium List 2 Accent 5" w:semiHidden="0" w:uiPriority="66" w:unhideWhenUsed="0"/>
-    <w:lsdException w:name="Medium Grid 1 Accent 5" w:semiHidden="0" w:uiPriority="67" w:unhideWhenUsed="0"/>
-    <w:lsdException w:name="Medium Grid 2 Accent 5" w:semiHidden="0" w:uiPriority="68" w:unhideWhenUsed="0"/>
-    <w:lsdException w:name="Medium Grid 3 Accent 5" w:semiHidden="0" w:uiPriority="69" w:unhideWhenUsed="0"/>
-    <w:lsdException w:name="Dark List Accent 5" w:semiHidden="0" w:uiPriority="70" w:unhideWhenUsed="0"/>
-    <w:lsdException w:name="Colorful Shading Accent 5" w:semiHidden="0" w:uiPriority="71" w:unhideWhenUsed="0"/>
-    <w:lsdException w:name="Colorful List Accent 5" w:semiHidden="0" w:uiPriority="72" w:unhideWhenUsed="0"/>
-    <w:lsdException w:name="Colorful Grid Accent 5" w:semiHidden="0" w:uiPriority="73" w:unhideWhenUsed="0"/>
-    <w:lsdException w:name="Light Shading Accent 6" w:semiHidden="0" w:uiPriority="60" w:unhideWhenUsed="0"/>
-    <w:lsdException w:name="Light List Accent 6" w:semiHidden="0" w:uiPriority="61" w:unhideWhenUsed="0"/>
-    <w:lsdException w:name="Light Grid Accent 6" w:semiHidden="0" w:uiPriority="62" w:unhideWhenUsed="0"/>
-    <w:lsdException w:name="Medium Shading 1 Accent 6" w:semiHidden="0" w:uiPriority="63" w:unhideWhenUsed="0"/>
-    <w:lsdException w:name="Medium Shading 2 Accent 6" w:semiHidden="0" w:uiPriority="64" w:unhideWhenUsed="0"/>
-    <w:lsdException w:name="Medium List 1 Accent 6" w:semiHidden="0" w:uiPriority="65" w:unhideWhenUsed="0"/>
-    <w:lsdException w:name="Medium List 2 Accent 6" w:semiHidden="0" w:uiPriority="66" w:unhideWhenUsed="0"/>
-    <w:lsdException w:name="Medium Grid 1 Accent 6" w:semiHidden="0" w:uiPriority="67" w:unhideWhenUsed="0"/>
-    <w:lsdException w:name="Medium Grid 2 Accent 6" w:semiHidden="0" w:uiPriority="68" w:unhideWhenUsed="0"/>
-    <w:lsdException w:name="Medium Grid 3 Accent 6" w:semiHidden="0" w:uiPriority="69" w:unhideWhenUsed="0"/>
-    <w:lsdException w:name="Dark List Accent 6" w:semiHidden="0" w:uiPriority="70" w:unhideWhenUsed="0"/>
-    <w:lsdException w:name="Colorful Shading Accent 6" w:semiHidden="0" w:uiPriority="71" w:unhideWhenUsed="0"/>
-    <w:lsdException w:name="Colorful List Accent 6" w:semiHidden="0" w:uiPriority="72" w:unhideWhenUsed="0"/>
-    <w:lsdException w:name="Colorful Grid Accent 6" w:semiHidden="0" w:uiPriority="73" w:unhideWhenUsed="0"/>
-    <w:lsdException w:name="Subtle Emphasis" w:semiHidden="0" w:uiPriority="19" w:unhideWhenUsed="0" w:qFormat="1"/>
-    <w:lsdException w:name="Intense Emphasis" w:semiHidden="0" w:uiPriority="21" w:unhideWhenUsed="0" w:qFormat="1"/>
-    <w:lsdException w:name="Subtle Reference" w:semiHidden="0" w:uiPriority="31" w:unhideWhenUsed="0" w:qFormat="1"/>
-    <w:lsdException w:name="Intense Reference" w:semiHidden="0" w:uiPriority="32" w:unhideWhenUsed="0" w:qFormat="1"/>
-    <w:lsdException w:name="Book Title" w:semiHidden="0" w:uiPriority="33" w:unhideWhenUsed="0" w:qFormat="1"/>
-    <w:lsdException w:name="Bibliography" w:uiPriority="37"/>
-    <w:lsdException w:name="TOC Heading" w:uiPriority="39" w:qFormat="1"/>
+  <w:latentStyles w:defLockedState="0" w:defUIPriority="99" w:defSemiHidden="0" w:defUnhideWhenUsed="0" w:defQFormat="0" w:count="372">
+    <w:lsdException w:name="Normal" w:uiPriority="0" w:qFormat="1"/>
+    <w:lsdException w:name="heading 1" w:uiPriority="0" w:qFormat="1"/>
+    <w:lsdException w:name="heading 2" w:uiPriority="0" w:qFormat="1"/>
+    <w:lsdException w:name="heading 3" w:uiPriority="0" w:qFormat="1"/>
+    <w:lsdException w:name="heading 4" w:uiPriority="0" w:qFormat="1"/>
+    <w:lsdException w:name="heading 5" w:uiPriority="0" w:qFormat="1"/>
+    <w:lsdException w:name="heading 6" w:uiPriority="0" w:qFormat="1"/>
+    <w:lsdException w:name="heading 7" w:uiPriority="0" w:qFormat="1"/>
+    <w:lsdException w:name="heading 8" w:uiPriority="0" w:qFormat="1"/>
+    <w:lsdException w:name="heading 9" w:uiPriority="0" w:qFormat="1"/>
+    <w:lsdException w:name="index 1" w:semiHidden="1" w:unhideWhenUsed="1"/>
+    <w:lsdException w:name="index 2" w:semiHidden="1" w:unhideWhenUsed="1"/>
+    <w:lsdException w:name="index 3" w:semiHidden="1" w:unhideWhenUsed="1"/>
+    <w:lsdException w:name="index 4" w:semiHidden="1" w:unhideWhenUsed="1"/>
+    <w:lsdException w:name="index 5" w:semiHidden="1" w:unhideWhenUsed="1"/>
+    <w:lsdException w:name="index 6" w:semiHidden="1" w:unhideWhenUsed="1"/>
+    <w:lsdException w:name="index 7" w:semiHidden="1" w:unhideWhenUsed="1"/>
+    <w:lsdException w:name="index 8" w:semiHidden="1" w:unhideWhenUsed="1"/>
+    <w:lsdException w:name="index 9" w:semiHidden="1" w:unhideWhenUsed="1"/>
+    <w:lsdException w:name="toc 1" w:semiHidden="1" w:uiPriority="39" w:unhideWhenUsed="1"/>
+    <w:lsdException w:name="toc 2" w:semiHidden="1" w:uiPriority="39" w:unhideWhenUsed="1"/>
+    <w:lsdException w:name="toc 3" w:semiHidden="1" w:uiPriority="39" w:unhideWhenUsed="1"/>
+    <w:lsdException w:name="toc 4" w:semiHidden="1" w:uiPriority="39" w:unhideWhenUsed="1"/>
+    <w:lsdException w:name="toc 5" w:semiHidden="1" w:uiPriority="39" w:unhideWhenUsed="1"/>
+    <w:lsdException w:name="toc 6" w:semiHidden="1" w:uiPriority="39" w:unhideWhenUsed="1"/>
+    <w:lsdException w:name="toc 7" w:semiHidden="1" w:uiPriority="39" w:unhideWhenUsed="1"/>
+    <w:lsdException w:name="toc 8" w:semiHidden="1" w:uiPriority="39" w:unhideWhenUsed="1"/>
+    <w:lsdException w:name="toc 9" w:semiHidden="1" w:uiPriority="39" w:unhideWhenUsed="1"/>
+    <w:lsdException w:name="Normal Indent" w:semiHidden="1" w:unhideWhenUsed="1"/>
+    <w:lsdException w:name="footnote text" w:semiHidden="1" w:unhideWhenUsed="1"/>
+    <w:lsdException w:name="annotation text" w:semiHidden="1" w:unhideWhenUsed="1"/>
+    <w:lsdException w:name="header" w:semiHidden="1" w:unhideWhenUsed="1"/>
+    <w:lsdException w:name="footer" w:semiHidden="1" w:unhideWhenUsed="1"/>
+    <w:lsdException w:name="index heading" w:semiHidden="1" w:unhideWhenUsed="1"/>
+    <w:lsdException w:name="caption" w:semiHidden="1" w:uiPriority="35" w:unhideWhenUsed="1" w:qFormat="1"/>
+    <w:lsdException w:name="table of figures" w:semiHidden="1" w:unhideWhenUsed="1"/>
+    <w:lsdException w:name="envelope address" w:semiHidden="1" w:unhideWhenUsed="1"/>
+    <w:lsdException w:name="envelope return" w:semiHidden="1" w:unhideWhenUsed="1"/>
+    <w:lsdException w:name="footnote reference" w:semiHidden="1" w:unhideWhenUsed="1"/>
+    <w:lsdException w:name="annotation reference" w:semiHidden="1" w:unhideWhenUsed="1"/>
+    <w:lsdException w:name="line number" w:semiHidden="1" w:unhideWhenUsed="1"/>
+    <w:lsdException w:name="page number" w:semiHidden="1" w:unhideWhenUsed="1"/>
+    <w:lsdException w:name="endnote reference" w:semiHidden="1" w:unhideWhenUsed="1"/>
+    <w:lsdException w:name="endnote text" w:semiHidden="1" w:unhideWhenUsed="1"/>
+    <w:lsdException w:name="table of authorities" w:semiHidden="1" w:unhideWhenUsed="1"/>
+    <w:lsdException w:name="macro" w:semiHidden="1" w:unhideWhenUsed="1"/>
+    <w:lsdException w:name="toa heading" w:semiHidden="1" w:unhideWhenUsed="1"/>
+    <w:lsdException w:name="List" w:semiHidden="1" w:unhideWhenUsed="1"/>
+    <w:lsdException w:name="List Bullet" w:semiHidden="1" w:unhideWhenUsed="1"/>
+    <w:lsdException w:name="List Number" w:semiHidden="1" w:unhideWhenUsed="1"/>
+    <w:lsdException w:name="List 2" w:semiHidden="1" w:unhideWhenUsed="1"/>
+    <w:lsdException w:name="List 3" w:semiHidden="1" w:unhideWhenUsed="1"/>
+    <w:lsdException w:name="List 4" w:semiHidden="1" w:unhideWhenUsed="1"/>
+    <w:lsdException w:name="List 5" w:semiHidden="1" w:unhideWhenUsed="1"/>
+    <w:lsdException w:name="List Bullet 2" w:semiHidden="1" w:unhideWhenUsed="1"/>
+    <w:lsdException w:name="List Bullet 3" w:semiHidden="1" w:unhideWhenUsed="1"/>
+    <w:lsdException w:name="List Bullet 4" w:semiHidden="1" w:unhideWhenUsed="1"/>
+    <w:lsdException w:name="List Bullet 5" w:semiHidden="1" w:unhideWhenUsed="1"/>
+    <w:lsdException w:name="List Number 2" w:semiHidden="1" w:unhideWhenUsed="1"/>
+    <w:lsdException w:name="List Number 3" w:semiHidden="1" w:unhideWhenUsed="1"/>
+    <w:lsdException w:name="List Number 4" w:semiHidden="1" w:unhideWhenUsed="1"/>
+    <w:lsdException w:name="List Number 5" w:semiHidden="1" w:unhideWhenUsed="1"/>
+    <w:lsdException w:name="Title" w:uiPriority="10" w:qFormat="1"/>
+    <w:lsdException w:name="Closing" w:semiHidden="1" w:unhideWhenUsed="1"/>
+    <w:lsdException w:name="Signature" w:semiHidden="1" w:unhideWhenUsed="1"/>
+    <w:lsdException w:name="Default Paragraph Font" w:semiHidden="1" w:uiPriority="1" w:unhideWhenUsed="1"/>
+    <w:lsdException w:name="Body Text" w:semiHidden="1" w:unhideWhenUsed="1"/>
+    <w:lsdException w:name="Body Text Indent" w:semiHidden="1" w:unhideWhenUsed="1"/>
+    <w:lsdException w:name="List Continue" w:semiHidden="1" w:unhideWhenUsed="1"/>
+    <w:lsdException w:name="List Continue 2" w:semiHidden="1" w:unhideWhenUsed="1"/>
+    <w:lsdException w:name="List Continue 3" w:semiHidden="1" w:unhideWhenUsed="1"/>
+    <w:lsdException w:name="List Continue 4" w:semiHidden="1" w:unhideWhenUsed="1"/>
+    <w:lsdException w:name="List Continue 5" w:semiHidden="1" w:unhideWhenUsed="1"/>
+    <w:lsdException w:name="Message Header" w:semiHidden="1" w:unhideWhenUsed="1"/>
+    <w:lsdException w:name="Subtitle" w:uiPriority="11" w:qFormat="1"/>
+    <w:lsdException w:name="Salutation" w:semiHidden="1" w:unhideWhenUsed="1"/>
+    <w:lsdException w:name="Date" w:semiHidden="1" w:unhideWhenUsed="1"/>
+    <w:lsdException w:name="Body Text First Indent" w:semiHidden="1" w:unhideWhenUsed="1"/>
+    <w:lsdException w:name="Body Text First Indent 2" w:semiHidden="1" w:unhideWhenUsed="1"/>
+    <w:lsdException w:name="Note Heading" w:semiHidden="1" w:unhideWhenUsed="1"/>
+    <w:lsdException w:name="Body Text 2" w:semiHidden="1" w:unhideWhenUsed="1"/>
+    <w:lsdException w:name="Body Text 3" w:semiHidden="1" w:unhideWhenUsed="1"/>
+    <w:lsdException w:name="Body Text Indent 2" w:semiHidden="1" w:unhideWhenUsed="1"/>
+    <w:lsdException w:name="Body Text Indent 3" w:semiHidden="1" w:unhideWhenUsed="1"/>
+    <w:lsdException w:name="Block Text" w:semiHidden="1" w:unhideWhenUsed="1"/>
+    <w:lsdException w:name="Hyperlink" w:semiHidden="1" w:unhideWhenUsed="1"/>
+    <w:lsdException w:name="FollowedHyperlink" w:semiHidden="1" w:unhideWhenUsed="1"/>
+    <w:lsdException w:name="Strong" w:uiPriority="22" w:qFormat="1"/>
+    <w:lsdException w:name="Emphasis" w:uiPriority="20" w:qFormat="1"/>
+    <w:lsdException w:name="Document Map" w:semiHidden="1" w:unhideWhenUsed="1"/>
+    <w:lsdException w:name="Plain Text" w:semiHidden="1" w:unhideWhenUsed="1"/>
+    <w:lsdException w:name="E-mail Signature" w:semiHidden="1" w:unhideWhenUsed="1"/>
+    <w:lsdException w:name="HTML Top of Form" w:semiHidden="1" w:unhideWhenUsed="1"/>
+    <w:lsdException w:name="HTML Bottom of Form" w:semiHidden="1" w:unhideWhenUsed="1"/>
+    <w:lsdException w:name="Normal (Web)" w:semiHidden="1" w:unhideWhenUsed="1"/>
+    <w:lsdException w:name="HTML Acronym" w:semiHidden="1" w:unhideWhenUsed="1"/>
+    <w:lsdException w:name="HTML Address" w:semiHidden="1" w:unhideWhenUsed="1"/>
+    <w:lsdException w:name="HTML Cite" w:semiHidden="1" w:unhideWhenUsed="1"/>
+    <w:lsdException w:name="HTML Code" w:semiHidden="1" w:unhideWhenUsed="1"/>
+    <w:lsdException w:name="HTML Definition" w:semiHidden="1" w:unhideWhenUsed="1"/>
+    <w:lsdException w:name="HTML Keyboard" w:semiHidden="1" w:unhideWhenUsed="1"/>
+    <w:lsdException w:name="HTML Preformatted" w:semiHidden="1" w:unhideWhenUsed="1"/>
+    <w:lsdException w:name="HTML Sample" w:semiHidden="1" w:unhideWhenUsed="1"/>
+    <w:lsdException w:name="HTML Typewriter" w:semiHidden="1" w:unhideWhenUsed="1"/>
+    <w:lsdException w:name="HTML Variable" w:semiHidden="1" w:unhideWhenUsed="1"/>
+    <w:lsdException w:name="Normal Table" w:semiHidden="1" w:unhideWhenUsed="1"/>
+    <w:lsdException w:name="annotation subject" w:semiHidden="1" w:unhideWhenUsed="1"/>
+    <w:lsdException w:name="No List" w:semiHidden="1" w:unhideWhenUsed="1"/>
+    <w:lsdException w:name="Outline List 1" w:semiHidden="1" w:unhideWhenUsed="1"/>
+    <w:lsdException w:name="Outline List 2" w:semiHidden="1" w:unhideWhenUsed="1"/>
+    <w:lsdException w:name="Outline List 3" w:semiHidden="1" w:unhideWhenUsed="1"/>
+    <w:lsdException w:name="Table Simple 1" w:semiHidden="1" w:unhideWhenUsed="1"/>
+    <w:lsdException w:name="Table Simple 2" w:semiHidden="1" w:unhideWhenUsed="1"/>
+    <w:lsdException w:name="Table Simple 3" w:semiHidden="1" w:unhideWhenUsed="1"/>
+    <w:lsdException w:name="Table Classic 1" w:semiHidden="1" w:unhideWhenUsed="1"/>
+    <w:lsdException w:name="Table Classic 2" w:semiHidden="1" w:unhideWhenUsed="1"/>
+    <w:lsdException w:name="Table Classic 3" w:semiHidden="1" w:unhideWhenUsed="1"/>
+    <w:lsdException w:name="Table Classic 4" w:semiHidden="1" w:unhideWhenUsed="1"/>
+    <w:lsdException w:name="Table Colorful 1" w:semiHidden="1" w:unhideWhenUsed="1"/>
+    <w:lsdException w:name="Table Colorful 2" w:semiHidden="1" w:unhideWhenUsed="1"/>
+    <w:lsdException w:name="Table Colorful 3" w:semiHidden="1" w:unhideWhenUsed="1"/>
+    <w:lsdException w:name="Table Columns 1" w:semiHidden="1" w:unhideWhenUsed="1"/>
+    <w:lsdException w:name="Table Columns 2" w:semiHidden="1" w:unhideWhenUsed="1"/>
+    <w:lsdException w:name="Table Columns 3" w:semiHidden="1" w:unhideWhenUsed="1"/>
+    <w:lsdException w:name="Table Columns 4" w:semiHidden="1" w:unhideWhenUsed="1"/>
+    <w:lsdException w:name="Table Columns 5" w:semiHidden="1" w:unhideWhenUsed="1"/>
+    <w:lsdException w:name="Table Grid 1" w:semiHidden="1" w:unhideWhenUsed="1"/>
+    <w:lsdException w:name="Table Grid 2" w:semiHidden="1" w:unhideWhenUsed="1"/>
+    <w:lsdException w:name="Table Grid 3" w:semiHidden="1" w:unhideWhenUsed="1"/>
+    <w:lsdException w:name="Table Grid 4" w:semiHidden="1" w:unhideWhenUsed="1"/>
+    <w:lsdException w:name="Table Grid 5" w:semiHidden="1" w:unhideWhenUsed="1"/>
+    <w:lsdException w:name="Table Grid 6" w:semiHidden="1" w:unhideWhenUsed="1"/>
+    <w:lsdException w:name="Table Grid 7" w:semiHidden="1" w:unhideWhenUsed="1"/>
+    <w:lsdException w:name="Table Grid 8" w:semiHidden="1" w:unhideWhenUsed="1"/>
+    <w:lsdException w:name="Table List 1" w:semiHidden="1" w:unhideWhenUsed="1"/>
+    <w:lsdException w:name="Table List 2" w:semiHidden="1" w:unhideWhenUsed="1"/>
+    <w:lsdException w:name="Table List 3" w:semiHidden="1" w:unhideWhenUsed="1"/>
+    <w:lsdException w:name="Table List 4" w:semiHidden="1" w:unhideWhenUsed="1"/>
+    <w:lsdException w:name="Table List 5" w:semiHidden="1" w:unhideWhenUsed="1"/>
+    <w:lsdException w:name="Table List 6" w:semiHidden="1" w:unhideWhenUsed="1"/>
+    <w:lsdException w:name="Table List 7" w:semiHidden="1" w:unhideWhenUsed="1"/>
+    <w:lsdException w:name="Table List 8" w:semiHidden="1" w:unhideWhenUsed="1"/>
+    <w:lsdException w:name="Table 3D effects 1" w:semiHidden="1" w:unhideWhenUsed="1"/>
+    <w:lsdException w:name="Table 3D effects 2" w:semiHidden="1" w:unhideWhenUsed="1"/>
+    <w:lsdException w:name="Table 3D effects 3" w:semiHidden="1" w:unhideWhenUsed="1"/>
+    <w:lsdException w:name="Table Contemporary" w:semiHidden="1" w:unhideWhenUsed="1"/>
+    <w:lsdException w:name="Table Elegant" w:semiHidden="1" w:unhideWhenUsed="1"/>
+    <w:lsdException w:name="Table Professional" w:semiHidden="1" w:unhideWhenUsed="1"/>
+    <w:lsdException w:name="Table Subtle 1" w:semiHidden="1" w:unhideWhenUsed="1"/>
+    <w:lsdException w:name="Table Subtle 2" w:semiHidden="1" w:unhideWhenUsed="1"/>
+    <w:lsdException w:name="Table Web 1" w:semiHidden="1" w:unhideWhenUsed="1"/>
+    <w:lsdException w:name="Table Web 2" w:semiHidden="1" w:unhideWhenUsed="1"/>
+    <w:lsdException w:name="Table Web 3" w:semiHidden="1" w:unhideWhenUsed="1"/>
+    <w:lsdException w:name="Balloon Text" w:semiHidden="1" w:unhideWhenUsed="1"/>
+    <w:lsdException w:name="Table Grid" w:uiPriority="59"/>
+    <w:lsdException w:name="Table Theme" w:semiHidden="1" w:unhideWhenUsed="1"/>
+    <w:lsdException w:name="Placeholder Text" w:semiHidden="1"/>
+    <w:lsdException w:name="No Spacing" w:uiPriority="1" w:qFormat="1"/>
+    <w:lsdException w:name="Light Shading" w:uiPriority="60"/>
+    <w:lsdException w:name="Light List" w:uiPriority="61"/>
+    <w:lsdException w:name="Light Grid" w:uiPriority="62"/>
+    <w:lsdException w:name="Medium Shading 1" w:uiPriority="63"/>
+    <w:lsdException w:name="Medium Shading 2" w:uiPriority="64"/>
+    <w:lsdException w:name="Medium List 1" w:uiPriority="65"/>
+    <w:lsdException w:name="Medium List 2" w:uiPriority="66"/>
+    <w:lsdException w:name="Medium Grid 1" w:uiPriority="67"/>
+    <w:lsdException w:name="Medium Grid 2" w:uiPriority="68"/>
+    <w:lsdException w:name="Medium Grid 3" w:uiPriority="69"/>
+    <w:lsdException w:name="Dark List" w:uiPriority="70"/>
+    <w:lsdException w:name="Colorful Shading" w:uiPriority="71"/>
+    <w:lsdException w:name="Colorful List" w:uiPriority="72"/>
+    <w:lsdException w:name="Colorful Grid" w:uiPriority="73"/>
+    <w:lsdException w:name="Light Shading Accent 1" w:uiPriority="60"/>
+    <w:lsdException w:name="Light List Accent 1" w:uiPriority="61"/>
+    <w:lsdException w:name="Light Grid Accent 1" w:uiPriority="62"/>
+    <w:lsdException w:name="Medium Shading 1 Accent 1" w:uiPriority="63"/>
+    <w:lsdException w:name="Medium Shading 2 Accent 1" w:uiPriority="64"/>
+    <w:lsdException w:name="Medium List 1 Accent 1" w:uiPriority="65"/>
+    <w:lsdException w:name="Revision" w:semiHidden="1"/>
+    <w:lsdException w:name="List Paragraph" w:uiPriority="34" w:qFormat="1"/>
+    <w:lsdException w:name="Quote" w:uiPriority="29" w:qFormat="1"/>
+    <w:lsdException w:name="Intense Quote" w:uiPriority="30" w:qFormat="1"/>
+    <w:lsdException w:name="Medium List 2 Accent 1" w:uiPriority="66"/>
+    <w:lsdException w:name="Medium Grid 1 Accent 1" w:uiPriority="67"/>
+    <w:lsdException w:name="Medium Grid 2 Accent 1" w:uiPriority="68"/>
+    <w:lsdException w:name="Medium Grid 3 Accent 1" w:uiPriority="69"/>
+    <w:lsdException w:name="Dark List Accent 1" w:uiPriority="70"/>
+    <w:lsdException w:name="Colorful Shading Accent 1" w:uiPriority="71"/>
+    <w:lsdException w:name="Colorful List Accent 1" w:uiPriority="72"/>
+    <w:lsdException w:name="Colorful Grid Accent 1" w:uiPriority="73"/>
+    <w:lsdException w:name="Light Shading Accent 2" w:uiPriority="60"/>
+    <w:lsdException w:name="Light List Accent 2" w:uiPriority="61"/>
+    <w:lsdException w:name="Light Grid Accent 2" w:uiPriority="62"/>
+    <w:lsdException w:name="Medium Shading 1 Accent 2" w:uiPriority="63"/>
+    <w:lsdException w:name="Medium Shading 2 Accent 2" w:uiPriority="64"/>
+    <w:lsdException w:name="Medium List 1 Accent 2" w:uiPriority="65"/>
+    <w:lsdException w:name="Medium List 2 Accent 2" w:uiPriority="66"/>
+    <w:lsdException w:name="Medium Grid 1 Accent 2" w:uiPriority="67"/>
+    <w:lsdException w:name="Medium Grid 2 Accent 2" w:uiPriority="68"/>
+    <w:lsdException w:name="Medium Grid 3 Accent 2" w:uiPriority="69"/>
+    <w:lsdException w:name="Dark List Accent 2" w:uiPriority="70"/>
+    <w:lsdException w:name="Colorful Shading Accent 2" w:uiPriority="71"/>
+    <w:lsdException w:name="Colorful List Accent 2" w:uiPriority="72"/>
+    <w:lsdException w:name="Colorful Grid Accent 2" w:uiPriority="73"/>
+    <w:lsdException w:name="Light Shading Accent 3" w:uiPriority="60"/>
+    <w:lsdException w:name="Light List Accent 3" w:uiPriority="61"/>
+    <w:lsdException w:name="Light Grid Accent 3" w:uiPriority="62"/>
+    <w:lsdException w:name="Medium Shading 1 Accent 3" w:uiPriority="63"/>
+    <w:lsdException w:name="Medium Shading 2 Accent 3" w:uiPriority="64"/>
+    <w:lsdException w:name="Medium List 1 Accent 3" w:uiPriority="65"/>
+    <w:lsdException w:name="Medium List 2 Accent 3" w:uiPriority="66"/>
+    <w:lsdException w:name="Medium Grid 1 Accent 3" w:uiPriority="67"/>
+    <w:lsdException w:name="Medium Grid 2 Accent 3" w:uiPriority="68"/>
+    <w:lsdException w:name="Medium Grid 3 Accent 3" w:uiPriority="69"/>
+    <w:lsdException w:name="Dark List Accent 3" w:uiPriority="70"/>
+    <w:lsdException w:name="Colorful Shading Accent 3" w:uiPriority="71"/>
+    <w:lsdException w:name="Colorful List Accent 3" w:uiPriority="72"/>
+    <w:lsdException w:name="Colorful Grid Accent 3" w:uiPriority="73"/>
+    <w:lsdException w:name="Light Shading Accent 4" w:uiPriority="60"/>
+    <w:lsdException w:name="Light List Accent 4" w:uiPriority="61"/>
+    <w:lsdException w:name="Light Grid Accent 4" w:uiPriority="62"/>
+    <w:lsdException w:name="Medium Shading 1 Accent 4" w:uiPriority="63"/>
+    <w:lsdException w:name="Medium Shading 2 Accent 4" w:uiPriority="64"/>
+    <w:lsdException w:name="Medium List 1 Accent 4" w:uiPriority="65"/>
+    <w:lsdException w:name="Medium List 2 Accent 4" w:uiPriority="66"/>
+    <w:lsdException w:name="Medium Grid 1 Accent 4" w:uiPriority="67"/>
+    <w:lsdException w:name="Medium Grid 2 Accent 4" w:uiPriority="68"/>
+    <w:lsdException w:name="Medium Grid 3 Accent 4" w:uiPriority="69"/>
+    <w:lsdException w:name="Dark List Accent 4" w:uiPriority="70"/>
+    <w:lsdException w:name="Colorful Shading Accent 4" w:uiPriority="71"/>
+    <w:lsdException w:name="Colorful List Accent 4" w:uiPriority="72"/>
+    <w:lsdException w:name="Colorful Grid Accent 4" w:uiPriority="73"/>
+    <w:lsdException w:name="Light Shading Accent 5" w:uiPriority="60"/>
+    <w:lsdException w:name="Light List Accent 5" w:uiPriority="61"/>
+    <w:lsdException w:name="Light Grid Accent 5" w:uiPriority="62"/>
+    <w:lsdException w:name="Medium Shading 1 Accent 5" w:uiPriority="63"/>
+    <w:lsdException w:name="Medium Shading 2 Accent 5" w:uiPriority="64"/>
+    <w:lsdException w:name="Medium List 1 Accent 5" w:uiPriority="65"/>
+    <w:lsdException w:name="Medium List 2 Accent 5" w:uiPriority="66"/>
+    <w:lsdException w:name="Medium Grid 1 Accent 5" w:uiPriority="67"/>
+    <w:lsdException w:name="Medium Grid 2 Accent 5" w:uiPriority="68"/>
+    <w:lsdException w:name="Medium Grid 3 Accent 5" w:uiPriority="69"/>
+    <w:lsdException w:name="Dark List Accent 5" w:uiPriority="70"/>
+    <w:lsdException w:name="Colorful Shading Accent 5" w:uiPriority="71"/>
+    <w:lsdException w:name="Colorful List Accent 5" w:uiPriority="72"/>
+    <w:lsdException w:name="Colorful Grid Accent 5" w:uiPriority="73"/>
+    <w:lsdException w:name="Light Shading Accent 6" w:uiPriority="60"/>
+    <w:lsdException w:name="Light List Accent 6" w:uiPriority="61"/>
+    <w:lsdException w:name="Light Grid Accent 6" w:uiPriority="62"/>
+    <w:lsdException w:name="Medium Shading 1 Accent 6" w:uiPriority="63"/>
+    <w:lsdException w:name="Medium Shading 2 Accent 6" w:uiPriority="64"/>
+    <w:lsdException w:name="Medium List 1 Accent 6" w:uiPriority="65"/>
+    <w:lsdException w:name="Medium List 2 Accent 6" w:uiPriority="66"/>
+    <w:lsdException w:name="Medium Grid 1 Accent 6" w:uiPriority="67"/>
+    <w:lsdException w:name="Medium Grid 2 Accent 6" w:uiPriority="68"/>
+    <w:lsdException w:name="Medium Grid 3 Accent 6" w:uiPriority="69"/>
+    <w:lsdException w:name="Dark List Accent 6" w:uiPriority="70"/>
+    <w:lsdException w:name="Colorful Shading Accent 6" w:uiPriority="71"/>
+    <w:lsdException w:name="Colorful List Accent 6" w:uiPriority="72"/>
+    <w:lsdException w:name="Colorful Grid Accent 6" w:uiPriority="73"/>
+    <w:lsdException w:name="Subtle Emphasis" w:uiPriority="19" w:qFormat="1"/>
+    <w:lsdException w:name="Intense Emphasis" w:uiPriority="21" w:qFormat="1"/>
+    <w:lsdException w:name="Subtle Reference" w:uiPriority="31" w:qFormat="1"/>
+    <w:lsdException w:name="Intense Reference" w:uiPriority="32" w:qFormat="1"/>
+    <w:lsdException w:name="Book Title" w:uiPriority="33" w:qFormat="1"/>
+    <w:lsdException w:name="Bibliography" w:semiHidden="1" w:uiPriority="37" w:unhideWhenUsed="1"/>
+    <w:lsdException w:name="TOC Heading" w:semiHidden="1" w:uiPriority="39" w:unhideWhenUsed="1" w:qFormat="1"/>
+    <w:lsdException w:name="Plain Table 1" w:uiPriority="41"/>
+    <w:lsdException w:name="Plain Table 2" w:uiPriority="42"/>
+    <w:lsdException w:name="Plain Table 3" w:uiPriority="43"/>
+    <w:lsdException w:name="Plain Table 4" w:uiPriority="44"/>
+    <w:lsdException w:name="Plain Table 5" w:uiPriority="45"/>
+    <w:lsdException w:name="Grid Table Light" w:uiPriority="40"/>
+    <w:lsdException w:name="Grid Table 1 Light" w:uiPriority="46"/>
+    <w:lsdException w:name="Grid Table 2" w:uiPriority="47"/>
+    <w:lsdException w:name="Grid Table 3" w:uiPriority="48"/>
+    <w:lsdException w:name="Grid Table 4" w:uiPriority="49"/>
+    <w:lsdException w:name="Grid Table 5 Dark" w:uiPriority="50"/>
+    <w:lsdException w:name="Grid Table 6 Colorful" w:uiPriority="51"/>
+    <w:lsdException w:name="Grid Table 7 Colorful" w:uiPriority="52"/>
+    <w:lsdException w:name="Grid Table 1 Light Accent 1" w:uiPriority="46"/>
+    <w:lsdException w:name="Grid Table 2 Accent 1" w:uiPriority="47"/>
+    <w:lsdException w:name="Grid Table 3 Accent 1" w:uiPriority="48"/>
+    <w:lsdException w:name="Grid Table 4 Accent 1" w:uiPriority="49"/>
+    <w:lsdException w:name="Grid Table 5 Dark Accent 1" w:uiPriority="50"/>
+    <w:lsdException w:name="Grid Table 6 Colorful Accent 1" w:uiPriority="51"/>
+    <w:lsdException w:name="Grid Table 7 Colorful Accent 1" w:uiPriority="52"/>
+    <w:lsdException w:name="Grid Table 1 Light Accent 2" w:uiPriority="46"/>
+    <w:lsdException w:name="Grid Table 2 Accent 2" w:uiPriority="47"/>
+    <w:lsdException w:name="Grid Table 3 Accent 2" w:uiPriority="48"/>
+    <w:lsdException w:name="Grid Table 4 Accent 2" w:uiPriority="49"/>
+    <w:lsdException w:name="Grid Table 5 Dark Accent 2" w:uiPriority="50"/>
+    <w:lsdException w:name="Grid Table 6 Colorful Accent 2" w:uiPriority="51"/>
+    <w:lsdException w:name="Grid Table 7 Colorful Accent 2" w:uiPriority="52"/>
+    <w:lsdException w:name="Grid Table 1 Light Accent 3" w:uiPriority="46"/>
+    <w:lsdException w:name="Grid Table 2 Accent 3" w:uiPriority="47"/>
+    <w:lsdException w:name="Grid Table 3 Accent 3" w:uiPriority="48"/>
+    <w:lsdException w:name="Grid Table 4 Accent 3" w:uiPriority="49"/>
+    <w:lsdException w:name="Grid Table 5 Dark Accent 3" w:uiPriority="50"/>
+    <w:lsdException w:name="Grid Table 6 Colorful Accent 3" w:uiPriority="51"/>
+    <w:lsdException w:name="Grid Table 7 Colorful Accent 3" w:uiPriority="52"/>
+    <w:lsdException w:name="Grid Table 1 Light Accent 4" w:uiPriority="46"/>
+    <w:lsdException w:name="Grid Table 2 Accent 4" w:uiPriority="47"/>
+    <w:lsdException w:name="Grid Table 3 Accent 4" w:uiPriority="48"/>
+    <w:lsdException w:name="Grid Table 4 Accent 4" w:uiPriority="49"/>
+    <w:lsdException w:name="Grid Table 5 Dark Accent 4" w:uiPriority="50"/>
+    <w:lsdException w:name="Grid Table 6 Colorful Accent 4" w:uiPriority="51"/>
+    <w:lsdException w:name="Grid Table 7 Colorful Accent 4" w:uiPriority="52"/>
+    <w:lsdException w:name="Grid Table 1 Light Accent 5" w:uiPriority="46"/>
+    <w:lsdException w:name="Grid Table 2 Accent 5" w:uiPriority="47"/>
+    <w:lsdException w:name="Grid Table 3 Accent 5" w:uiPriority="48"/>
+    <w:lsdException w:name="Grid Table 4 Accent 5" w:uiPriority="49"/>
+    <w:lsdException w:name="Grid Table 5 Dark Accent 5" w:uiPriority="50"/>
+    <w:lsdException w:name="Grid Table 6 Colorful Accent 5" w:uiPriority="51"/>
+    <w:lsdException w:name="Grid Table 7 Colorful Accent 5" w:uiPriority="52"/>
+    <w:lsdException w:name="Grid Table 1 Light Accent 6" w:uiPriority="46"/>
+    <w:lsdException w:name="Grid Table 2 Accent 6" w:uiPriority="47"/>
+    <w:lsdException w:name="Grid Table 3 Accent 6" w:uiPriority="48"/>
+    <w:lsdException w:name="Grid Table 4 Accent 6" w:uiPriority="49"/>
+    <w:lsdException w:name="Grid Table 5 Dark Accent 6" w:uiPriority="50"/>
+    <w:lsdException w:name="Grid Table 6 Colorful Accent 6" w:uiPriority="51"/>
+    <w:lsdException w:name="Grid Table 7 Colorful Accent 6" w:uiPriority="52"/>
+    <w:lsdException w:name="List Table 1 Light" w:uiPriority="46"/>
+    <w:lsdException w:name="List Table 2" w:uiPriority="47"/>
+    <w:lsdException w:name="List Table 3" w:uiPriority="48"/>
+    <w:lsdException w:name="List Table 4" w:uiPriority="49"/>
+    <w:lsdException w:name="List Table 5 Dark" w:uiPriority="50"/>
+    <w:lsdException w:name="List Table 6 Colorful" w:uiPriority="51"/>
+    <w:lsdException w:name="List Table 7 Colorful" w:uiPriority="52"/>
+    <w:lsdException w:name="List Table 1 Light Accent 1" w:uiPriority="46"/>
+    <w:lsdException w:name="List Table 2 Accent 1" w:uiPriority="47"/>
+    <w:lsdException w:name="List Table 3 Accent 1" w:uiPriority="48"/>
+    <w:lsdException w:name="List Table 4 Accent 1" w:uiPriority="49"/>
+    <w:lsdException w:name="List Table 5 Dark Accent 1" w:uiPriority="50"/>
+    <w:lsdException w:name="List Table 6 Colorful Accent 1" w:uiPriority="51"/>
+    <w:lsdException w:name="List Table 7 Colorful Accent 1" w:uiPriority="52"/>
+    <w:lsdException w:name="List Table 1 Light Accent 2" w:uiPriority="46"/>
+    <w:lsdException w:name="List Table 2 Accent 2" w:uiPriority="47"/>
+    <w:lsdException w:name="List Table 3 Accent 2" w:uiPriority="48"/>
+    <w:lsdException w:name="List Table 4 Accent 2" w:uiPriority="49"/>
+    <w:lsdException w:name="List Table 5 Dark Accent 2" w:uiPriority="50"/>
+    <w:lsdException w:name="List Table 6 Colorful Accent 2" w:uiPriority="51"/>
+    <w:lsdException w:name="List Table 7 Colorful Accent 2" w:uiPriority="52"/>
+    <w:lsdException w:name="List Table 1 Light Accent 3" w:uiPriority="46"/>
+    <w:lsdException w:name="List Table 2 Accent 3" w:uiPriority="47"/>
+    <w:lsdException w:name="List Table 3 Accent 3" w:uiPriority="48"/>
+    <w:lsdException w:name="List Table 4 Accent 3" w:uiPriority="49"/>
+    <w:lsdException w:name="List Table 5 Dark Accent 3" w:uiPriority="50"/>
+    <w:lsdException w:name="List Table 6 Colorful Accent 3" w:uiPriority="51"/>
+    <w:lsdException w:name="List Table 7 Colorful Accent 3" w:uiPriority="52"/>
+    <w:lsdException w:name="List Table 1 Light Accent 4" w:uiPriority="46"/>
+    <w:lsdException w:name="List Table 2 Accent 4" w:uiPriority="47"/>
+    <w:lsdException w:name="List Table 3 Accent 4" w:uiPriority="48"/>
+    <w:lsdException w:name="List Table 4 Accent 4" w:uiPriority="49"/>
+    <w:lsdException w:name="List Table 5 Dark Accent 4" w:uiPriority="50"/>
+    <w:lsdException w:name="List Table 6 Colorful Accent 4" w:uiPriority="51"/>
+    <w:lsdException w:name="List Table 7 Colorful Accent 4" w:uiPriority="52"/>
+    <w:lsdException w:name="List Table 1 Light Accent 5" w:uiPriority="46"/>
+    <w:lsdException w:name="List Table 2 Accent 5" w:uiPriority="47"/>
+    <w:lsdException w:name="List Table 3 Accent 5" w:uiPriority="48"/>
+    <w:lsdException w:name="List Table 4 Accent 5" w:uiPriority="49"/>
+    <w:lsdException w:name="List Table 5 Dark Accent 5" w:uiPriority="50"/>
+    <w:lsdException w:name="List Table 6 Colorful Accent 5" w:uiPriority="51"/>
+    <w:lsdException w:name="List Table 7 Colorful Accent 5" w:uiPriority="52"/>
+    <w:lsdException w:name="List Table 1 Light Accent 6" w:uiPriority="46"/>
+    <w:lsdException w:name="List Table 2 Accent 6" w:uiPriority="47"/>
+    <w:lsdException w:name="List Table 3 Accent 6" w:uiPriority="48"/>
+    <w:lsdException w:name="List Table 4 Accent 6" w:uiPriority="49"/>
+    <w:lsdException w:name="List Table 5 Dark Accent 6" w:uiPriority="50"/>
+    <w:lsdException w:name="List Table 6 Colorful Accent 6" w:uiPriority="51"/>
+    <w:lsdException w:name="List Table 7 Colorful Accent 6" w:uiPriority="52"/>
+    <w:lsdException w:name="Mention" w:semiHidden="1" w:unhideWhenUsed="1"/>
   </w:latentStyles>
   <w:style w:type="paragraph" w:default="1" w:styleId="Standard">
     <w:name w:val="Normal"/>
@@ -6584,790 +6507,7 @@
       <w:lang w:val="en-US" w:eastAsia="en-US"/>
     </w:rPr>
   </w:style>
-  <w:style w:type="character" w:styleId="BesuchterHyperlink">
-    <w:name w:val="FollowedHyperlink"/>
-    <w:basedOn w:val="Absatz-Standardschriftart"/>
-    <w:uiPriority w:val="99"/>
-    <w:semiHidden/>
-    <w:unhideWhenUsed/>
-    <w:rsid w:val="00A76BF7"/>
-    <w:rPr>
-      <w:color w:val="800080" w:themeColor="followedHyperlink"/>
-      <w:u w:val="single"/>
-    </w:rPr>
-  </w:style>
-  <w:style w:type="table" w:styleId="Tabellenraster">
-    <w:name w:val="Table Grid"/>
-    <w:basedOn w:val="NormaleTabelle"/>
-    <w:uiPriority w:val="59"/>
-    <w:rsid w:val="0009692D"/>
-    <w:tblPr>
-      <w:tblBorders>
-        <w:top w:val="single" w:sz="4" w:space="0" w:color="auto"/>
-        <w:left w:val="single" w:sz="4" w:space="0" w:color="auto"/>
-        <w:bottom w:val="single" w:sz="4" w:space="0" w:color="auto"/>
-        <w:right w:val="single" w:sz="4" w:space="0" w:color="auto"/>
-        <w:insideH w:val="single" w:sz="4" w:space="0" w:color="auto"/>
-        <w:insideV w:val="single" w:sz="4" w:space="0" w:color="auto"/>
-      </w:tblBorders>
-    </w:tblPr>
-  </w:style>
-  <w:style w:type="paragraph" w:styleId="Listenabsatz">
-    <w:name w:val="List Paragraph"/>
-    <w:basedOn w:val="Standard"/>
-    <w:uiPriority w:val="34"/>
-    <w:qFormat/>
-    <w:rsid w:val="00A34088"/>
-    <w:pPr>
-      <w:ind w:left="720"/>
-      <w:contextualSpacing/>
-    </w:pPr>
-  </w:style>
-</w:styles>
-</file>
-
-<file path=word/stylesWithEffects.xml><?xml version="1.0" encoding="utf-8"?>
-<w:styles xmlns:wpc="http://schemas.microsoft.com/office/word/2010/wordprocessingCanvas" xmlns:mc="http://schemas.openxmlformats.org/markup-compatibility/2006" xmlns:o="urn:schemas-microsoft-com:office:office" xmlns:r="http://schemas.openxmlformats.org/officeDocument/2006/relationships" xmlns:m="http://schemas.openxmlformats.org/officeDocument/2006/math" xmlns:v="urn:schemas-microsoft-com:vml" xmlns:wp14="http://schemas.microsoft.com/office/word/2010/wordprocessingDrawing" xmlns:wp="http://schemas.openxmlformats.org/drawingml/2006/wordprocessingDrawing" xmlns:w10="urn:schemas-microsoft-com:office:word" xmlns:w="http://schemas.openxmlformats.org/wordprocessingml/2006/main" xmlns:w14="http://schemas.microsoft.com/office/word/2010/wordml" xmlns:wpg="http://schemas.microsoft.com/office/word/2010/wordprocessingGroup" xmlns:wpi="http://schemas.microsoft.com/office/word/2010/wordprocessingInk" xmlns:wne="http://schemas.microsoft.com/office/word/2006/wordml" xmlns:wps="http://schemas.microsoft.com/office/word/2010/wordprocessingShape" mc:Ignorable="w14 wp14">
-  <w:docDefaults>
-    <w:rPrDefault>
-      <w:rPr>
-        <w:rFonts w:ascii="Times New Roman" w:eastAsia="Times New Roman" w:hAnsi="Times New Roman" w:cs="Times New Roman"/>
-        <w:lang w:val="de-DE" w:eastAsia="de-DE" w:bidi="ar-SA"/>
-      </w:rPr>
-    </w:rPrDefault>
-    <w:pPrDefault/>
-  </w:docDefaults>
-  <w:latentStyles w:defLockedState="0" w:defUIPriority="99" w:defSemiHidden="1" w:defUnhideWhenUsed="1" w:defQFormat="0" w:count="267">
-    <w:lsdException w:name="Normal" w:semiHidden="0" w:uiPriority="0" w:unhideWhenUsed="0" w:qFormat="1"/>
-    <w:lsdException w:name="heading 1" w:semiHidden="0" w:uiPriority="0" w:unhideWhenUsed="0" w:qFormat="1"/>
-    <w:lsdException w:name="heading 2" w:semiHidden="0" w:uiPriority="0" w:unhideWhenUsed="0" w:qFormat="1"/>
-    <w:lsdException w:name="heading 3" w:semiHidden="0" w:uiPriority="0" w:unhideWhenUsed="0" w:qFormat="1"/>
-    <w:lsdException w:name="heading 4" w:semiHidden="0" w:uiPriority="0" w:unhideWhenUsed="0" w:qFormat="1"/>
-    <w:lsdException w:name="heading 5" w:semiHidden="0" w:uiPriority="0" w:unhideWhenUsed="0" w:qFormat="1"/>
-    <w:lsdException w:name="heading 6" w:semiHidden="0" w:uiPriority="0" w:unhideWhenUsed="0" w:qFormat="1"/>
-    <w:lsdException w:name="heading 7" w:semiHidden="0" w:uiPriority="0" w:unhideWhenUsed="0" w:qFormat="1"/>
-    <w:lsdException w:name="heading 8" w:semiHidden="0" w:uiPriority="0" w:unhideWhenUsed="0" w:qFormat="1"/>
-    <w:lsdException w:name="heading 9" w:semiHidden="0" w:uiPriority="0" w:unhideWhenUsed="0" w:qFormat="1"/>
-    <w:lsdException w:name="toc 1" w:uiPriority="39"/>
-    <w:lsdException w:name="toc 2" w:uiPriority="39"/>
-    <w:lsdException w:name="toc 3" w:uiPriority="39"/>
-    <w:lsdException w:name="toc 4" w:uiPriority="39"/>
-    <w:lsdException w:name="toc 5" w:uiPriority="39"/>
-    <w:lsdException w:name="toc 6" w:uiPriority="39"/>
-    <w:lsdException w:name="toc 7" w:uiPriority="39"/>
-    <w:lsdException w:name="toc 8" w:uiPriority="39"/>
-    <w:lsdException w:name="toc 9" w:uiPriority="39"/>
-    <w:lsdException w:name="caption" w:uiPriority="35" w:qFormat="1"/>
-    <w:lsdException w:name="Title" w:semiHidden="0" w:uiPriority="10" w:unhideWhenUsed="0" w:qFormat="1"/>
-    <w:lsdException w:name="Default Paragraph Font" w:uiPriority="1"/>
-    <w:lsdException w:name="Subtitle" w:semiHidden="0" w:uiPriority="11" w:unhideWhenUsed="0" w:qFormat="1"/>
-    <w:lsdException w:name="Strong" w:semiHidden="0" w:uiPriority="22" w:unhideWhenUsed="0" w:qFormat="1"/>
-    <w:lsdException w:name="Emphasis" w:semiHidden="0" w:uiPriority="20" w:unhideWhenUsed="0" w:qFormat="1"/>
-    <w:lsdException w:name="Table Grid" w:semiHidden="0" w:uiPriority="59" w:unhideWhenUsed="0"/>
-    <w:lsdException w:name="Placeholder Text" w:unhideWhenUsed="0"/>
-    <w:lsdException w:name="No Spacing" w:semiHidden="0" w:uiPriority="1" w:unhideWhenUsed="0" w:qFormat="1"/>
-    <w:lsdException w:name="Light Shading" w:semiHidden="0" w:uiPriority="60" w:unhideWhenUsed="0"/>
-    <w:lsdException w:name="Light List" w:semiHidden="0" w:uiPriority="61" w:unhideWhenUsed="0"/>
-    <w:lsdException w:name="Light Grid" w:semiHidden="0" w:uiPriority="62" w:unhideWhenUsed="0"/>
-    <w:lsdException w:name="Medium Shading 1" w:semiHidden="0" w:uiPriority="63" w:unhideWhenUsed="0"/>
-    <w:lsdException w:name="Medium Shading 2" w:semiHidden="0" w:uiPriority="64" w:unhideWhenUsed="0"/>
-    <w:lsdException w:name="Medium List 1" w:semiHidden="0" w:uiPriority="65" w:unhideWhenUsed="0"/>
-    <w:lsdException w:name="Medium List 2" w:semiHidden="0" w:uiPriority="66" w:unhideWhenUsed="0"/>
-    <w:lsdException w:name="Medium Grid 1" w:semiHidden="0" w:uiPriority="67" w:unhideWhenUsed="0"/>
-    <w:lsdException w:name="Medium Grid 2" w:semiHidden="0" w:uiPriority="68" w:unhideWhenUsed="0"/>
-    <w:lsdException w:name="Medium Grid 3" w:semiHidden="0" w:uiPriority="69" w:unhideWhenUsed="0"/>
-    <w:lsdException w:name="Dark List" w:semiHidden="0" w:uiPriority="70" w:unhideWhenUsed="0"/>
-    <w:lsdException w:name="Colorful Shading" w:semiHidden="0" w:uiPriority="71" w:unhideWhenUsed="0"/>
-    <w:lsdException w:name="Colorful List" w:semiHidden="0" w:uiPriority="72" w:unhideWhenUsed="0"/>
-    <w:lsdException w:name="Colorful Grid" w:semiHidden="0" w:uiPriority="73" w:unhideWhenUsed="0"/>
-    <w:lsdException w:name="Light Shading Accent 1" w:semiHidden="0" w:uiPriority="60" w:unhideWhenUsed="0"/>
-    <w:lsdException w:name="Light List Accent 1" w:semiHidden="0" w:uiPriority="61" w:unhideWhenUsed="0"/>
-    <w:lsdException w:name="Light Grid Accent 1" w:semiHidden="0" w:uiPriority="62" w:unhideWhenUsed="0"/>
-    <w:lsdException w:name="Medium Shading 1 Accent 1" w:semiHidden="0" w:uiPriority="63" w:unhideWhenUsed="0"/>
-    <w:lsdException w:name="Medium Shading 2 Accent 1" w:semiHidden="0" w:uiPriority="64" w:unhideWhenUsed="0"/>
-    <w:lsdException w:name="Medium List 1 Accent 1" w:semiHidden="0" w:uiPriority="65" w:unhideWhenUsed="0"/>
-    <w:lsdException w:name="Revision" w:unhideWhenUsed="0"/>
-    <w:lsdException w:name="List Paragraph" w:semiHidden="0" w:uiPriority="34" w:unhideWhenUsed="0" w:qFormat="1"/>
-    <w:lsdException w:name="Quote" w:semiHidden="0" w:uiPriority="29" w:unhideWhenUsed="0" w:qFormat="1"/>
-    <w:lsdException w:name="Intense Quote" w:semiHidden="0" w:uiPriority="30" w:unhideWhenUsed="0" w:qFormat="1"/>
-    <w:lsdException w:name="Medium List 2 Accent 1" w:semiHidden="0" w:uiPriority="66" w:unhideWhenUsed="0"/>
-    <w:lsdException w:name="Medium Grid 1 Accent 1" w:semiHidden="0" w:uiPriority="67" w:unhideWhenUsed="0"/>
-    <w:lsdException w:name="Medium Grid 2 Accent 1" w:semiHidden="0" w:uiPriority="68" w:unhideWhenUsed="0"/>
-    <w:lsdException w:name="Medium Grid 3 Accent 1" w:semiHidden="0" w:uiPriority="69" w:unhideWhenUsed="0"/>
-    <w:lsdException w:name="Dark List Accent 1" w:semiHidden="0" w:uiPriority="70" w:unhideWhenUsed="0"/>
-    <w:lsdException w:name="Colorful Shading Accent 1" w:semiHidden="0" w:uiPriority="71" w:unhideWhenUsed="0"/>
-    <w:lsdException w:name="Colorful List Accent 1" w:semiHidden="0" w:uiPriority="72" w:unhideWhenUsed="0"/>
-    <w:lsdException w:name="Colorful Grid Accent 1" w:semiHidden="0" w:uiPriority="73" w:unhideWhenUsed="0"/>
-    <w:lsdException w:name="Light Shading Accent 2" w:semiHidden="0" w:uiPriority="60" w:unhideWhenUsed="0"/>
-    <w:lsdException w:name="Light List Accent 2" w:semiHidden="0" w:uiPriority="61" w:unhideWhenUsed="0"/>
-    <w:lsdException w:name="Light Grid Accent 2" w:semiHidden="0" w:uiPriority="62" w:unhideWhenUsed="0"/>
-    <w:lsdException w:name="Medium Shading 1 Accent 2" w:semiHidden="0" w:uiPriority="63" w:unhideWhenUsed="0"/>
-    <w:lsdException w:name="Medium Shading 2 Accent 2" w:semiHidden="0" w:uiPriority="64" w:unhideWhenUsed="0"/>
-    <w:lsdException w:name="Medium List 1 Accent 2" w:semiHidden="0" w:uiPriority="65" w:unhideWhenUsed="0"/>
-    <w:lsdException w:name="Medium List 2 Accent 2" w:semiHidden="0" w:uiPriority="66" w:unhideWhenUsed="0"/>
-    <w:lsdException w:name="Medium Grid 1 Accent 2" w:semiHidden="0" w:uiPriority="67" w:unhideWhenUsed="0"/>
-    <w:lsdException w:name="Medium Grid 2 Accent 2" w:semiHidden="0" w:uiPriority="68" w:unhideWhenUsed="0"/>
-    <w:lsdException w:name="Medium Grid 3 Accent 2" w:semiHidden="0" w:uiPriority="69" w:unhideWhenUsed="0"/>
-    <w:lsdException w:name="Dark List Accent 2" w:semiHidden="0" w:uiPriority="70" w:unhideWhenUsed="0"/>
-    <w:lsdException w:name="Colorful Shading Accent 2" w:semiHidden="0" w:uiPriority="71" w:unhideWhenUsed="0"/>
-    <w:lsdException w:name="Colorful List Accent 2" w:semiHidden="0" w:uiPriority="72" w:unhideWhenUsed="0"/>
-    <w:lsdException w:name="Colorful Grid Accent 2" w:semiHidden="0" w:uiPriority="73" w:unhideWhenUsed="0"/>
-    <w:lsdException w:name="Light Shading Accent 3" w:semiHidden="0" w:uiPriority="60" w:unhideWhenUsed="0"/>
-    <w:lsdException w:name="Light List Accent 3" w:semiHidden="0" w:uiPriority="61" w:unhideWhenUsed="0"/>
-    <w:lsdException w:name="Light Grid Accent 3" w:semiHidden="0" w:uiPriority="62" w:unhideWhenUsed="0"/>
-    <w:lsdException w:name="Medium Shading 1 Accent 3" w:semiHidden="0" w:uiPriority="63" w:unhideWhenUsed="0"/>
-    <w:lsdException w:name="Medium Shading 2 Accent 3" w:semiHidden="0" w:uiPriority="64" w:unhideWhenUsed="0"/>
-    <w:lsdException w:name="Medium List 1 Accent 3" w:semiHidden="0" w:uiPriority="65" w:unhideWhenUsed="0"/>
-    <w:lsdException w:name="Medium List 2 Accent 3" w:semiHidden="0" w:uiPriority="66" w:unhideWhenUsed="0"/>
-    <w:lsdException w:name="Medium Grid 1 Accent 3" w:semiHidden="0" w:uiPriority="67" w:unhideWhenUsed="0"/>
-    <w:lsdException w:name="Medium Grid 2 Accent 3" w:semiHidden="0" w:uiPriority="68" w:unhideWhenUsed="0"/>
-    <w:lsdException w:name="Medium Grid 3 Accent 3" w:semiHidden="0" w:uiPriority="69" w:unhideWhenUsed="0"/>
-    <w:lsdException w:name="Dark List Accent 3" w:semiHidden="0" w:uiPriority="70" w:unhideWhenUsed="0"/>
-    <w:lsdException w:name="Colorful Shading Accent 3" w:semiHidden="0" w:uiPriority="71" w:unhideWhenUsed="0"/>
-    <w:lsdException w:name="Colorful List Accent 3" w:semiHidden="0" w:uiPriority="72" w:unhideWhenUsed="0"/>
-    <w:lsdException w:name="Colorful Grid Accent 3" w:semiHidden="0" w:uiPriority="73" w:unhideWhenUsed="0"/>
-    <w:lsdException w:name="Light Shading Accent 4" w:semiHidden="0" w:uiPriority="60" w:unhideWhenUsed="0"/>
-    <w:lsdException w:name="Light List Accent 4" w:semiHidden="0" w:uiPriority="61" w:unhideWhenUsed="0"/>
-    <w:lsdException w:name="Light Grid Accent 4" w:semiHidden="0" w:uiPriority="62" w:unhideWhenUsed="0"/>
-    <w:lsdException w:name="Medium Shading 1 Accent 4" w:semiHidden="0" w:uiPriority="63" w:unhideWhenUsed="0"/>
-    <w:lsdException w:name="Medium Shading 2 Accent 4" w:semiHidden="0" w:uiPriority="64" w:unhideWhenUsed="0"/>
-    <w:lsdException w:name="Medium List 1 Accent 4" w:semiHidden="0" w:uiPriority="65" w:unhideWhenUsed="0"/>
-    <w:lsdException w:name="Medium List 2 Accent 4" w:semiHidden="0" w:uiPriority="66" w:unhideWhenUsed="0"/>
-    <w:lsdException w:name="Medium Grid 1 Accent 4" w:semiHidden="0" w:uiPriority="67" w:unhideWhenUsed="0"/>
-    <w:lsdException w:name="Medium Grid 2 Accent 4" w:semiHidden="0" w:uiPriority="68" w:unhideWhenUsed="0"/>
-    <w:lsdException w:name="Medium Grid 3 Accent 4" w:semiHidden="0" w:uiPriority="69" w:unhideWhenUsed="0"/>
-    <w:lsdException w:name="Dark List Accent 4" w:semiHidden="0" w:uiPriority="70" w:unhideWhenUsed="0"/>
-    <w:lsdException w:name="Colorful Shading Accent 4" w:semiHidden="0" w:uiPriority="71" w:unhideWhenUsed="0"/>
-    <w:lsdException w:name="Colorful List Accent 4" w:semiHidden="0" w:uiPriority="72" w:unhideWhenUsed="0"/>
-    <w:lsdException w:name="Colorful Grid Accent 4" w:semiHidden="0" w:uiPriority="73" w:unhideWhenUsed="0"/>
-    <w:lsdException w:name="Light Shading Accent 5" w:semiHidden="0" w:uiPriority="60" w:unhideWhenUsed="0"/>
-    <w:lsdException w:name="Light List Accent 5" w:semiHidden="0" w:uiPriority="61" w:unhideWhenUsed="0"/>
-    <w:lsdException w:name="Light Grid Accent 5" w:semiHidden="0" w:uiPriority="62" w:unhideWhenUsed="0"/>
-    <w:lsdException w:name="Medium Shading 1 Accent 5" w:semiHidden="0" w:uiPriority="63" w:unhideWhenUsed="0"/>
-    <w:lsdException w:name="Medium Shading 2 Accent 5" w:semiHidden="0" w:uiPriority="64" w:unhideWhenUsed="0"/>
-    <w:lsdException w:name="Medium List 1 Accent 5" w:semiHidden="0" w:uiPriority="65" w:unhideWhenUsed="0"/>
-    <w:lsdException w:name="Medium List 2 Accent 5" w:semiHidden="0" w:uiPriority="66" w:unhideWhenUsed="0"/>
-    <w:lsdException w:name="Medium Grid 1 Accent 5" w:semiHidden="0" w:uiPriority="67" w:unhideWhenUsed="0"/>
-    <w:lsdException w:name="Medium Grid 2 Accent 5" w:semiHidden="0" w:uiPriority="68" w:unhideWhenUsed="0"/>
-    <w:lsdException w:name="Medium Grid 3 Accent 5" w:semiHidden="0" w:uiPriority="69" w:unhideWhenUsed="0"/>
-    <w:lsdException w:name="Dark List Accent 5" w:semiHidden="0" w:uiPriority="70" w:unhideWhenUsed="0"/>
-    <w:lsdException w:name="Colorful Shading Accent 5" w:semiHidden="0" w:uiPriority="71" w:unhideWhenUsed="0"/>
-    <w:lsdException w:name="Colorful List Accent 5" w:semiHidden="0" w:uiPriority="72" w:unhideWhenUsed="0"/>
-    <w:lsdException w:name="Colorful Grid Accent 5" w:semiHidden="0" w:uiPriority="73" w:unhideWhenUsed="0"/>
-    <w:lsdException w:name="Light Shading Accent 6" w:semiHidden="0" w:uiPriority="60" w:unhideWhenUsed="0"/>
-    <w:lsdException w:name="Light List Accent 6" w:semiHidden="0" w:uiPriority="61" w:unhideWhenUsed="0"/>
-    <w:lsdException w:name="Light Grid Accent 6" w:semiHidden="0" w:uiPriority="62" w:unhideWhenUsed="0"/>
-    <w:lsdException w:name="Medium Shading 1 Accent 6" w:semiHidden="0" w:uiPriority="63" w:unhideWhenUsed="0"/>
-    <w:lsdException w:name="Medium Shading 2 Accent 6" w:semiHidden="0" w:uiPriority="64" w:unhideWhenUsed="0"/>
-    <w:lsdException w:name="Medium List 1 Accent 6" w:semiHidden="0" w:uiPriority="65" w:unhideWhenUsed="0"/>
-    <w:lsdException w:name="Medium List 2 Accent 6" w:semiHidden="0" w:uiPriority="66" w:unhideWhenUsed="0"/>
-    <w:lsdException w:name="Medium Grid 1 Accent 6" w:semiHidden="0" w:uiPriority="67" w:unhideWhenUsed="0"/>
-    <w:lsdException w:name="Medium Grid 2 Accent 6" w:semiHidden="0" w:uiPriority="68" w:unhideWhenUsed="0"/>
-    <w:lsdException w:name="Medium Grid 3 Accent 6" w:semiHidden="0" w:uiPriority="69" w:unhideWhenUsed="0"/>
-    <w:lsdException w:name="Dark List Accent 6" w:semiHidden="0" w:uiPriority="70" w:unhideWhenUsed="0"/>
-    <w:lsdException w:name="Colorful Shading Accent 6" w:semiHidden="0" w:uiPriority="71" w:unhideWhenUsed="0"/>
-    <w:lsdException w:name="Colorful List Accent 6" w:semiHidden="0" w:uiPriority="72" w:unhideWhenUsed="0"/>
-    <w:lsdException w:name="Colorful Grid Accent 6" w:semiHidden="0" w:uiPriority="73" w:unhideWhenUsed="0"/>
-    <w:lsdException w:name="Subtle Emphasis" w:semiHidden="0" w:uiPriority="19" w:unhideWhenUsed="0" w:qFormat="1"/>
-    <w:lsdException w:name="Intense Emphasis" w:semiHidden="0" w:uiPriority="21" w:unhideWhenUsed="0" w:qFormat="1"/>
-    <w:lsdException w:name="Subtle Reference" w:semiHidden="0" w:uiPriority="31" w:unhideWhenUsed="0" w:qFormat="1"/>
-    <w:lsdException w:name="Intense Reference" w:semiHidden="0" w:uiPriority="32" w:unhideWhenUsed="0" w:qFormat="1"/>
-    <w:lsdException w:name="Book Title" w:semiHidden="0" w:uiPriority="33" w:unhideWhenUsed="0" w:qFormat="1"/>
-    <w:lsdException w:name="Bibliography" w:uiPriority="37"/>
-    <w:lsdException w:name="TOC Heading" w:uiPriority="39" w:qFormat="1"/>
-  </w:latentStyles>
-  <w:style w:type="paragraph" w:default="1" w:styleId="Standard">
-    <w:name w:val="Normal"/>
-    <w:qFormat/>
-    <w:pPr>
-      <w:widowControl w:val="0"/>
-      <w:spacing w:line="240" w:lineRule="atLeast"/>
-    </w:pPr>
-    <w:rPr>
-      <w:lang w:val="en-US" w:eastAsia="en-US"/>
-    </w:rPr>
-  </w:style>
-  <w:style w:type="paragraph" w:styleId="berschrift1">
-    <w:name w:val="heading 1"/>
-    <w:basedOn w:val="Standard"/>
-    <w:next w:val="Standard"/>
-    <w:qFormat/>
-    <w:pPr>
-      <w:keepNext/>
-      <w:numPr>
-        <w:numId w:val="1"/>
-      </w:numPr>
-      <w:spacing w:before="120" w:after="60"/>
-      <w:outlineLvl w:val="0"/>
-    </w:pPr>
-    <w:rPr>
-      <w:rFonts w:ascii="Arial" w:hAnsi="Arial"/>
-      <w:b/>
-      <w:sz w:val="24"/>
-    </w:rPr>
-  </w:style>
-  <w:style w:type="paragraph" w:styleId="berschrift2">
-    <w:name w:val="heading 2"/>
-    <w:basedOn w:val="berschrift1"/>
-    <w:next w:val="Standard"/>
-    <w:qFormat/>
-    <w:pPr>
-      <w:numPr>
-        <w:ilvl w:val="1"/>
-      </w:numPr>
-      <w:outlineLvl w:val="1"/>
-    </w:pPr>
-    <w:rPr>
-      <w:sz w:val="20"/>
-    </w:rPr>
-  </w:style>
-  <w:style w:type="paragraph" w:styleId="berschrift3">
-    <w:name w:val="heading 3"/>
-    <w:basedOn w:val="berschrift1"/>
-    <w:next w:val="Standard"/>
-    <w:qFormat/>
-    <w:pPr>
-      <w:numPr>
-        <w:ilvl w:val="2"/>
-      </w:numPr>
-      <w:outlineLvl w:val="2"/>
-    </w:pPr>
-    <w:rPr>
-      <w:b w:val="0"/>
-      <w:i/>
-      <w:sz w:val="20"/>
-    </w:rPr>
-  </w:style>
-  <w:style w:type="paragraph" w:styleId="berschrift4">
-    <w:name w:val="heading 4"/>
-    <w:basedOn w:val="berschrift1"/>
-    <w:next w:val="Standard"/>
-    <w:qFormat/>
-    <w:pPr>
-      <w:numPr>
-        <w:ilvl w:val="3"/>
-      </w:numPr>
-      <w:outlineLvl w:val="3"/>
-    </w:pPr>
-    <w:rPr>
-      <w:b w:val="0"/>
-      <w:sz w:val="20"/>
-    </w:rPr>
-  </w:style>
-  <w:style w:type="paragraph" w:styleId="berschrift5">
-    <w:name w:val="heading 5"/>
-    <w:basedOn w:val="Standard"/>
-    <w:next w:val="Standard"/>
-    <w:qFormat/>
-    <w:pPr>
-      <w:numPr>
-        <w:ilvl w:val="4"/>
-        <w:numId w:val="1"/>
-      </w:numPr>
-      <w:spacing w:before="240" w:after="60"/>
-      <w:outlineLvl w:val="4"/>
-    </w:pPr>
-    <w:rPr>
-      <w:sz w:val="22"/>
-    </w:rPr>
-  </w:style>
-  <w:style w:type="paragraph" w:styleId="berschrift6">
-    <w:name w:val="heading 6"/>
-    <w:basedOn w:val="Standard"/>
-    <w:next w:val="Standard"/>
-    <w:qFormat/>
-    <w:pPr>
-      <w:numPr>
-        <w:ilvl w:val="5"/>
-        <w:numId w:val="1"/>
-      </w:numPr>
-      <w:spacing w:before="240" w:after="60"/>
-      <w:outlineLvl w:val="5"/>
-    </w:pPr>
-    <w:rPr>
-      <w:i/>
-      <w:sz w:val="22"/>
-    </w:rPr>
-  </w:style>
-  <w:style w:type="paragraph" w:styleId="berschrift7">
-    <w:name w:val="heading 7"/>
-    <w:basedOn w:val="Standard"/>
-    <w:next w:val="Standard"/>
-    <w:qFormat/>
-    <w:pPr>
-      <w:numPr>
-        <w:ilvl w:val="6"/>
-        <w:numId w:val="1"/>
-      </w:numPr>
-      <w:spacing w:before="240" w:after="60"/>
-      <w:outlineLvl w:val="6"/>
-    </w:pPr>
-  </w:style>
-  <w:style w:type="paragraph" w:styleId="berschrift8">
-    <w:name w:val="heading 8"/>
-    <w:basedOn w:val="Standard"/>
-    <w:next w:val="Standard"/>
-    <w:qFormat/>
-    <w:pPr>
-      <w:numPr>
-        <w:ilvl w:val="7"/>
-        <w:numId w:val="1"/>
-      </w:numPr>
-      <w:spacing w:before="240" w:after="60"/>
-      <w:outlineLvl w:val="7"/>
-    </w:pPr>
-    <w:rPr>
-      <w:i/>
-    </w:rPr>
-  </w:style>
-  <w:style w:type="paragraph" w:styleId="berschrift9">
-    <w:name w:val="heading 9"/>
-    <w:basedOn w:val="Standard"/>
-    <w:next w:val="Standard"/>
-    <w:qFormat/>
-    <w:pPr>
-      <w:numPr>
-        <w:ilvl w:val="8"/>
-        <w:numId w:val="1"/>
-      </w:numPr>
-      <w:spacing w:before="240" w:after="60"/>
-      <w:outlineLvl w:val="8"/>
-    </w:pPr>
-    <w:rPr>
-      <w:b/>
-      <w:i/>
-      <w:sz w:val="18"/>
-    </w:rPr>
-  </w:style>
-  <w:style w:type="character" w:default="1" w:styleId="Absatz-Standardschriftart">
-    <w:name w:val="Default Paragraph Font"/>
-    <w:uiPriority w:val="1"/>
-    <w:semiHidden/>
-    <w:unhideWhenUsed/>
-  </w:style>
-  <w:style w:type="table" w:default="1" w:styleId="NormaleTabelle">
-    <w:name w:val="Normal Table"/>
-    <w:uiPriority w:val="99"/>
-    <w:semiHidden/>
-    <w:unhideWhenUsed/>
-    <w:tblPr>
-      <w:tblInd w:w="0" w:type="dxa"/>
-      <w:tblCellMar>
-        <w:top w:w="0" w:type="dxa"/>
-        <w:left w:w="108" w:type="dxa"/>
-        <w:bottom w:w="0" w:type="dxa"/>
-        <w:right w:w="108" w:type="dxa"/>
-      </w:tblCellMar>
-    </w:tblPr>
-  </w:style>
-  <w:style w:type="numbering" w:default="1" w:styleId="KeineListe">
-    <w:name w:val="No List"/>
-    <w:uiPriority w:val="99"/>
-    <w:semiHidden/>
-    <w:unhideWhenUsed/>
-  </w:style>
-  <w:style w:type="paragraph" w:customStyle="1" w:styleId="Paragraph2">
-    <w:name w:val="Paragraph2"/>
-    <w:basedOn w:val="Standard"/>
-    <w:pPr>
-      <w:spacing w:before="80"/>
-      <w:ind w:left="720"/>
-      <w:jc w:val="both"/>
-    </w:pPr>
-    <w:rPr>
-      <w:color w:val="000000"/>
-      <w:lang w:val="en-AU"/>
-    </w:rPr>
-  </w:style>
-  <w:style w:type="paragraph" w:styleId="Titel">
-    <w:name w:val="Title"/>
-    <w:basedOn w:val="Standard"/>
-    <w:next w:val="Standard"/>
-    <w:qFormat/>
-    <w:pPr>
-      <w:spacing w:line="240" w:lineRule="auto"/>
-      <w:jc w:val="center"/>
-    </w:pPr>
-    <w:rPr>
-      <w:rFonts w:ascii="Arial" w:hAnsi="Arial"/>
-      <w:b/>
-      <w:sz w:val="36"/>
-    </w:rPr>
-  </w:style>
-  <w:style w:type="paragraph" w:styleId="Untertitel">
-    <w:name w:val="Subtitle"/>
-    <w:basedOn w:val="Standard"/>
-    <w:qFormat/>
-    <w:pPr>
-      <w:spacing w:after="60"/>
-      <w:jc w:val="center"/>
-    </w:pPr>
-    <w:rPr>
-      <w:rFonts w:ascii="Arial" w:hAnsi="Arial"/>
-      <w:i/>
-      <w:sz w:val="36"/>
-      <w:lang w:val="en-AU"/>
-    </w:rPr>
-  </w:style>
-  <w:style w:type="paragraph" w:styleId="Standardeinzug">
-    <w:name w:val="Normal Indent"/>
-    <w:basedOn w:val="Standard"/>
-    <w:semiHidden/>
-    <w:pPr>
-      <w:ind w:left="900" w:hanging="900"/>
-    </w:pPr>
-  </w:style>
-  <w:style w:type="paragraph" w:styleId="Verzeichnis1">
-    <w:name w:val="toc 1"/>
-    <w:basedOn w:val="Standard"/>
-    <w:next w:val="Standard"/>
-    <w:uiPriority w:val="39"/>
-    <w:pPr>
-      <w:tabs>
-        <w:tab w:val="right" w:pos="9360"/>
-      </w:tabs>
-      <w:spacing w:before="240" w:after="60"/>
-      <w:ind w:right="720"/>
-    </w:pPr>
-  </w:style>
-  <w:style w:type="paragraph" w:styleId="Verzeichnis2">
-    <w:name w:val="toc 2"/>
-    <w:basedOn w:val="Standard"/>
-    <w:next w:val="Standard"/>
-    <w:uiPriority w:val="39"/>
-    <w:pPr>
-      <w:tabs>
-        <w:tab w:val="right" w:pos="9360"/>
-      </w:tabs>
-      <w:ind w:left="432" w:right="720"/>
-    </w:pPr>
-  </w:style>
-  <w:style w:type="paragraph" w:styleId="Verzeichnis3">
-    <w:name w:val="toc 3"/>
-    <w:basedOn w:val="Standard"/>
-    <w:next w:val="Standard"/>
-    <w:uiPriority w:val="39"/>
-    <w:pPr>
-      <w:tabs>
-        <w:tab w:val="left" w:pos="1440"/>
-        <w:tab w:val="right" w:pos="9360"/>
-      </w:tabs>
-      <w:ind w:left="864"/>
-    </w:pPr>
-  </w:style>
-  <w:style w:type="paragraph" w:styleId="Kopfzeile">
-    <w:name w:val="header"/>
-    <w:basedOn w:val="Standard"/>
-    <w:semiHidden/>
-    <w:pPr>
-      <w:tabs>
-        <w:tab w:val="center" w:pos="4320"/>
-        <w:tab w:val="right" w:pos="8640"/>
-      </w:tabs>
-    </w:pPr>
-  </w:style>
-  <w:style w:type="paragraph" w:styleId="Fuzeile">
-    <w:name w:val="footer"/>
-    <w:basedOn w:val="Standard"/>
-    <w:semiHidden/>
-    <w:pPr>
-      <w:tabs>
-        <w:tab w:val="center" w:pos="4320"/>
-        <w:tab w:val="right" w:pos="8640"/>
-      </w:tabs>
-    </w:pPr>
-  </w:style>
-  <w:style w:type="character" w:styleId="Seitenzahl">
-    <w:name w:val="page number"/>
-    <w:basedOn w:val="Absatz-Standardschriftart"/>
-    <w:semiHidden/>
-  </w:style>
-  <w:style w:type="paragraph" w:customStyle="1" w:styleId="Paragraph3">
-    <w:name w:val="Paragraph3"/>
-    <w:basedOn w:val="Standard"/>
-    <w:pPr>
-      <w:spacing w:before="80" w:line="240" w:lineRule="auto"/>
-      <w:ind w:left="1530"/>
-      <w:jc w:val="both"/>
-    </w:pPr>
-  </w:style>
-  <w:style w:type="paragraph" w:customStyle="1" w:styleId="Paragraph4">
-    <w:name w:val="Paragraph4"/>
-    <w:basedOn w:val="Standard"/>
-    <w:pPr>
-      <w:spacing w:before="80" w:line="240" w:lineRule="auto"/>
-      <w:ind w:left="2250"/>
-      <w:jc w:val="both"/>
-    </w:pPr>
-  </w:style>
-  <w:style w:type="paragraph" w:customStyle="1" w:styleId="Tabletext">
-    <w:name w:val="Tabletext"/>
-    <w:basedOn w:val="Standard"/>
-    <w:pPr>
-      <w:keepLines/>
-      <w:spacing w:after="120"/>
-    </w:pPr>
-  </w:style>
-  <w:style w:type="paragraph" w:styleId="Textkrper">
-    <w:name w:val="Body Text"/>
-    <w:basedOn w:val="Standard"/>
-    <w:semiHidden/>
-    <w:pPr>
-      <w:keepLines/>
-      <w:spacing w:after="120"/>
-      <w:ind w:left="720"/>
-    </w:pPr>
-  </w:style>
-  <w:style w:type="paragraph" w:styleId="Verzeichnis4">
-    <w:name w:val="toc 4"/>
-    <w:basedOn w:val="Standard"/>
-    <w:next w:val="Standard"/>
-    <w:semiHidden/>
-    <w:pPr>
-      <w:ind w:left="600"/>
-    </w:pPr>
-  </w:style>
-  <w:style w:type="paragraph" w:styleId="Verzeichnis5">
-    <w:name w:val="toc 5"/>
-    <w:basedOn w:val="Standard"/>
-    <w:next w:val="Standard"/>
-    <w:semiHidden/>
-    <w:pPr>
-      <w:ind w:left="800"/>
-    </w:pPr>
-  </w:style>
-  <w:style w:type="paragraph" w:styleId="Verzeichnis6">
-    <w:name w:val="toc 6"/>
-    <w:basedOn w:val="Standard"/>
-    <w:next w:val="Standard"/>
-    <w:semiHidden/>
-    <w:pPr>
-      <w:ind w:left="1000"/>
-    </w:pPr>
-  </w:style>
-  <w:style w:type="paragraph" w:styleId="Verzeichnis7">
-    <w:name w:val="toc 7"/>
-    <w:basedOn w:val="Standard"/>
-    <w:next w:val="Standard"/>
-    <w:semiHidden/>
-    <w:pPr>
-      <w:ind w:left="1200"/>
-    </w:pPr>
-  </w:style>
-  <w:style w:type="paragraph" w:styleId="Verzeichnis8">
-    <w:name w:val="toc 8"/>
-    <w:basedOn w:val="Standard"/>
-    <w:next w:val="Standard"/>
-    <w:semiHidden/>
-    <w:pPr>
-      <w:ind w:left="1400"/>
-    </w:pPr>
-  </w:style>
-  <w:style w:type="paragraph" w:styleId="Verzeichnis9">
-    <w:name w:val="toc 9"/>
-    <w:basedOn w:val="Standard"/>
-    <w:next w:val="Standard"/>
-    <w:semiHidden/>
-    <w:pPr>
-      <w:ind w:left="1600"/>
-    </w:pPr>
-  </w:style>
-  <w:style w:type="paragraph" w:customStyle="1" w:styleId="Bullet1">
-    <w:name w:val="Bullet1"/>
-    <w:basedOn w:val="Standard"/>
-    <w:pPr>
-      <w:ind w:left="720" w:hanging="432"/>
-    </w:pPr>
-  </w:style>
-  <w:style w:type="paragraph" w:customStyle="1" w:styleId="Bullet2">
-    <w:name w:val="Bullet2"/>
-    <w:basedOn w:val="Standard"/>
-    <w:pPr>
-      <w:ind w:left="1440" w:hanging="360"/>
-    </w:pPr>
-    <w:rPr>
-      <w:color w:val="000080"/>
-    </w:rPr>
-  </w:style>
-  <w:style w:type="paragraph" w:styleId="Dokumentstruktur">
-    <w:name w:val="Document Map"/>
-    <w:basedOn w:val="Standard"/>
-    <w:semiHidden/>
-    <w:pPr>
-      <w:shd w:val="clear" w:color="auto" w:fill="000080"/>
-    </w:pPr>
-    <w:rPr>
-      <w:rFonts w:ascii="Tahoma" w:hAnsi="Tahoma"/>
-    </w:rPr>
-  </w:style>
-  <w:style w:type="character" w:styleId="Funotenzeichen">
-    <w:name w:val="footnote reference"/>
-    <w:basedOn w:val="Absatz-Standardschriftart"/>
-    <w:semiHidden/>
-    <w:rPr>
-      <w:sz w:val="20"/>
-      <w:vertAlign w:val="superscript"/>
-    </w:rPr>
-  </w:style>
-  <w:style w:type="paragraph" w:styleId="Funotentext">
-    <w:name w:val="footnote text"/>
-    <w:basedOn w:val="Standard"/>
-    <w:semiHidden/>
-    <w:pPr>
-      <w:keepNext/>
-      <w:keepLines/>
-      <w:pBdr>
-        <w:bottom w:val="single" w:sz="6" w:space="0" w:color="000000"/>
-      </w:pBdr>
-      <w:spacing w:before="40" w:after="40"/>
-      <w:ind w:left="360" w:hanging="360"/>
-    </w:pPr>
-    <w:rPr>
-      <w:rFonts w:ascii="Helvetica" w:hAnsi="Helvetica"/>
-      <w:sz w:val="16"/>
-    </w:rPr>
-  </w:style>
-  <w:style w:type="paragraph" w:customStyle="1" w:styleId="MainTitle">
-    <w:name w:val="Main Title"/>
-    <w:basedOn w:val="Standard"/>
-    <w:pPr>
-      <w:spacing w:before="480" w:after="60" w:line="240" w:lineRule="auto"/>
-      <w:jc w:val="center"/>
-    </w:pPr>
-    <w:rPr>
-      <w:rFonts w:ascii="Arial" w:hAnsi="Arial"/>
-      <w:b/>
-      <w:kern w:val="28"/>
-      <w:sz w:val="32"/>
-    </w:rPr>
-  </w:style>
-  <w:style w:type="paragraph" w:customStyle="1" w:styleId="Paragraph1">
-    <w:name w:val="Paragraph1"/>
-    <w:basedOn w:val="Standard"/>
-    <w:pPr>
-      <w:spacing w:before="80" w:line="240" w:lineRule="auto"/>
-      <w:jc w:val="both"/>
-    </w:pPr>
-  </w:style>
-  <w:style w:type="paragraph" w:styleId="Textkrper2">
-    <w:name w:val="Body Text 2"/>
-    <w:basedOn w:val="Standard"/>
-    <w:semiHidden/>
-    <w:rPr>
-      <w:i/>
-      <w:color w:val="0000FF"/>
-    </w:rPr>
-  </w:style>
-  <w:style w:type="paragraph" w:styleId="Textkrper-Zeileneinzug">
-    <w:name w:val="Body Text Indent"/>
-    <w:basedOn w:val="Standard"/>
-    <w:semiHidden/>
-    <w:pPr>
-      <w:ind w:left="720"/>
-    </w:pPr>
-    <w:rPr>
-      <w:i/>
-      <w:color w:val="0000FF"/>
-      <w:u w:val="single"/>
-    </w:rPr>
-  </w:style>
-  <w:style w:type="paragraph" w:customStyle="1" w:styleId="Body">
-    <w:name w:val="Body"/>
-    <w:basedOn w:val="Standard"/>
-    <w:pPr>
-      <w:widowControl/>
-      <w:spacing w:before="120" w:line="240" w:lineRule="auto"/>
-      <w:jc w:val="both"/>
-    </w:pPr>
-    <w:rPr>
-      <w:rFonts w:ascii="Book Antiqua" w:hAnsi="Book Antiqua"/>
-    </w:rPr>
-  </w:style>
-  <w:style w:type="paragraph" w:customStyle="1" w:styleId="Bullet">
-    <w:name w:val="Bullet"/>
-    <w:basedOn w:val="Standard"/>
-    <w:pPr>
-      <w:widowControl/>
-      <w:tabs>
-        <w:tab w:val="num" w:pos="360"/>
-        <w:tab w:val="left" w:pos="720"/>
-      </w:tabs>
-      <w:spacing w:before="120" w:line="240" w:lineRule="auto"/>
-      <w:ind w:left="720" w:right="360"/>
-      <w:jc w:val="both"/>
-    </w:pPr>
-    <w:rPr>
-      <w:rFonts w:ascii="Book Antiqua" w:hAnsi="Book Antiqua"/>
-    </w:rPr>
-  </w:style>
-  <w:style w:type="paragraph" w:customStyle="1" w:styleId="InfoBlue">
-    <w:name w:val="InfoBlue"/>
-    <w:basedOn w:val="Standard"/>
-    <w:next w:val="Textkrper"/>
-    <w:autoRedefine/>
-    <w:pPr>
-      <w:spacing w:after="120"/>
-      <w:ind w:left="720"/>
-    </w:pPr>
-    <w:rPr>
-      <w:i/>
-      <w:color w:val="0000FF"/>
-    </w:rPr>
-  </w:style>
-  <w:style w:type="character" w:styleId="Hyperlink">
-    <w:name w:val="Hyperlink"/>
-    <w:basedOn w:val="Absatz-Standardschriftart"/>
-    <w:semiHidden/>
-    <w:rPr>
-      <w:color w:val="0000FF"/>
-      <w:u w:val="single"/>
-    </w:rPr>
-  </w:style>
-  <w:style w:type="paragraph" w:styleId="StandardWeb">
-    <w:name w:val="Normal (Web)"/>
-    <w:basedOn w:val="Standard"/>
-    <w:semiHidden/>
-    <w:pPr>
-      <w:widowControl/>
-      <w:spacing w:before="100" w:beforeAutospacing="1" w:after="100" w:afterAutospacing="1" w:line="240" w:lineRule="auto"/>
-    </w:pPr>
-    <w:rPr>
-      <w:sz w:val="24"/>
-      <w:szCs w:val="24"/>
-    </w:rPr>
-  </w:style>
-  <w:style w:type="paragraph" w:styleId="Sprechblasentext">
-    <w:name w:val="Balloon Text"/>
-    <w:basedOn w:val="Standard"/>
-    <w:link w:val="SprechblasentextZchn"/>
-    <w:uiPriority w:val="99"/>
-    <w:semiHidden/>
-    <w:unhideWhenUsed/>
-    <w:rsid w:val="003C3F9C"/>
-    <w:pPr>
-      <w:spacing w:line="240" w:lineRule="auto"/>
-    </w:pPr>
-    <w:rPr>
-      <w:rFonts w:ascii="Tahoma" w:hAnsi="Tahoma" w:cs="Tahoma"/>
-      <w:sz w:val="16"/>
-      <w:szCs w:val="16"/>
-    </w:rPr>
-  </w:style>
-  <w:style w:type="character" w:customStyle="1" w:styleId="SprechblasentextZchn">
-    <w:name w:val="Sprechblasentext Zchn"/>
-    <w:basedOn w:val="Absatz-Standardschriftart"/>
-    <w:link w:val="Sprechblasentext"/>
-    <w:uiPriority w:val="99"/>
-    <w:semiHidden/>
-    <w:rsid w:val="003C3F9C"/>
-    <w:rPr>
-      <w:rFonts w:ascii="Tahoma" w:hAnsi="Tahoma" w:cs="Tahoma"/>
-      <w:sz w:val="16"/>
-      <w:szCs w:val="16"/>
-      <w:lang w:val="en-US" w:eastAsia="en-US"/>
-    </w:rPr>
-  </w:style>
-  <w:style w:type="character" w:styleId="BesuchterHyperlink">
+  <w:style w:type="character" w:styleId="BesuchterLink">
     <w:name w:val="FollowedHyperlink"/>
     <w:basedOn w:val="Absatz-Standardschriftart"/>
     <w:uiPriority w:val="99"/>
@@ -7699,7 +6839,7 @@
 </file>
 
 <file path=customXml/itemProps1.xml><?xml version="1.0" encoding="utf-8"?>
-<ds:datastoreItem xmlns:ds="http://schemas.openxmlformats.org/officeDocument/2006/customXml" ds:itemID="{C341BDEE-2CF7-4366-82CC-B8800D575138}">
+<ds:datastoreItem xmlns:ds="http://schemas.openxmlformats.org/officeDocument/2006/customXml" ds:itemID="{79117FE3-4F2B-483A-A997-CED6B96BD25D}">
   <ds:schemaRefs>
     <ds:schemaRef ds:uri="http://schemas.openxmlformats.org/officeDocument/2006/bibliography"/>
   </ds:schemaRefs>

</xml_diff>

<commit_message>
Update docs for final
</commit_message>
<xml_diff>
--- a/usecases/1 UseCase_Gamemode 1.docx
+++ b/usecases/1 UseCase_Gamemode 1.docx
@@ -1,6 +1,6 @@
 
 <file path=word/document.xml><?xml version="1.0" encoding="utf-8"?>
-<w:document xmlns:wpc="http://schemas.microsoft.com/office/word/2010/wordprocessingCanvas" xmlns:cx="http://schemas.microsoft.com/office/drawing/2014/chartex" xmlns:cx1="http://schemas.microsoft.com/office/drawing/2015/9/8/chartex" xmlns:mc="http://schemas.openxmlformats.org/markup-compatibility/2006" xmlns:o="urn:schemas-microsoft-com:office:office" xmlns:r="http://schemas.openxmlformats.org/officeDocument/2006/relationships" xmlns:m="http://schemas.openxmlformats.org/officeDocument/2006/math" xmlns:v="urn:schemas-microsoft-com:vml" xmlns:wp14="http://schemas.microsoft.com/office/word/2010/wordprocessingDrawing" xmlns:wp="http://schemas.openxmlformats.org/drawingml/2006/wordprocessingDrawing" xmlns:w10="urn:schemas-microsoft-com:office:word" xmlns:w="http://schemas.openxmlformats.org/wordprocessingml/2006/main" xmlns:w14="http://schemas.microsoft.com/office/word/2010/wordml" xmlns:w15="http://schemas.microsoft.com/office/word/2012/wordml" xmlns:w16se="http://schemas.microsoft.com/office/word/2015/wordml/symex" xmlns:wpg="http://schemas.microsoft.com/office/word/2010/wordprocessingGroup" xmlns:wpi="http://schemas.microsoft.com/office/word/2010/wordprocessingInk" xmlns:wne="http://schemas.microsoft.com/office/word/2006/wordml" xmlns:wps="http://schemas.microsoft.com/office/word/2010/wordprocessingShape" mc:Ignorable="w14 w15 w16se wp14">
+<w:document xmlns:wpc="http://schemas.microsoft.com/office/word/2010/wordprocessingCanvas" xmlns:mc="http://schemas.openxmlformats.org/markup-compatibility/2006" xmlns:o="urn:schemas-microsoft-com:office:office" xmlns:r="http://schemas.openxmlformats.org/officeDocument/2006/relationships" xmlns:m="http://schemas.openxmlformats.org/officeDocument/2006/math" xmlns:v="urn:schemas-microsoft-com:vml" xmlns:wp14="http://schemas.microsoft.com/office/word/2010/wordprocessingDrawing" xmlns:wp="http://schemas.openxmlformats.org/drawingml/2006/wordprocessingDrawing" xmlns:w10="urn:schemas-microsoft-com:office:word" xmlns:w="http://schemas.openxmlformats.org/wordprocessingml/2006/main" xmlns:w14="http://schemas.microsoft.com/office/word/2010/wordml" xmlns:wpg="http://schemas.microsoft.com/office/word/2010/wordprocessingGroup" xmlns:wpi="http://schemas.microsoft.com/office/word/2010/wordprocessingInk" xmlns:wne="http://schemas.microsoft.com/office/word/2006/wordml" xmlns:wps="http://schemas.microsoft.com/office/word/2010/wordprocessingShape" mc:Ignorable="w14 wp14">
   <w:body>
     <w:p>
       <w:pPr>
@@ -25,12 +25,12 @@
           <w:rFonts w:ascii="Times New Roman" w:hAnsi="Times New Roman"/>
         </w:rPr>
         <w:sectPr>
-          <w:headerReference w:type="even" r:id="rId8"/>
-          <w:headerReference w:type="default" r:id="rId9"/>
-          <w:footerReference w:type="even" r:id="rId10"/>
-          <w:footerReference w:type="default" r:id="rId11"/>
-          <w:headerReference w:type="first" r:id="rId12"/>
-          <w:footerReference w:type="first" r:id="rId13"/>
+          <w:headerReference w:type="even" r:id="rId9"/>
+          <w:headerReference w:type="default" r:id="rId10"/>
+          <w:footerReference w:type="even" r:id="rId11"/>
+          <w:footerReference w:type="default" r:id="rId12"/>
+          <w:headerReference w:type="first" r:id="rId13"/>
+          <w:footerReference w:type="first" r:id="rId14"/>
           <w:endnotePr>
             <w:numFmt w:val="decimal"/>
           </w:endnotePr>
@@ -355,7 +355,13 @@
               <w:rPr>
                 <w:lang w:val="de-DE"/>
               </w:rPr>
-              <w:t>Add Screenshot</w:t>
+              <w:t xml:space="preserve">Add </w:t>
+            </w:r>
+            <w:r>
+              <w:rPr>
+                <w:lang w:val="de-DE"/>
+              </w:rPr>
+              <w:t>Mockup</w:t>
             </w:r>
           </w:p>
         </w:tc>
@@ -1093,6 +1099,12 @@
                 <w:lang w:val="de-DE"/>
               </w:rPr>
             </w:pPr>
+            <w:r>
+              <w:rPr>
+                <w:lang w:val="de-DE"/>
+              </w:rPr>
+              <w:t>17/06/2016</w:t>
+            </w:r>
           </w:p>
         </w:tc>
         <w:tc>
@@ -1106,6 +1118,12 @@
                 <w:lang w:val="de-DE"/>
               </w:rPr>
             </w:pPr>
+            <w:r>
+              <w:rPr>
+                <w:lang w:val="de-DE"/>
+              </w:rPr>
+              <w:t>2.1</w:t>
+            </w:r>
           </w:p>
         </w:tc>
         <w:tc>
@@ -1119,6 +1137,12 @@
                 <w:lang w:val="de-DE"/>
               </w:rPr>
             </w:pPr>
+            <w:r>
+              <w:rPr>
+                <w:lang w:val="de-DE"/>
+              </w:rPr>
+              <w:t>Add Screenshot</w:t>
+            </w:r>
           </w:p>
         </w:tc>
         <w:tc>
@@ -1132,6 +1156,12 @@
                 <w:lang w:val="de-DE"/>
               </w:rPr>
             </w:pPr>
+            <w:r>
+              <w:rPr>
+                <w:lang w:val="de-DE"/>
+              </w:rPr>
+              <w:t>Mehmet Ali Incekara</w:t>
+            </w:r>
           </w:p>
         </w:tc>
       </w:tr>
@@ -1396,19 +1426,14 @@
         <w:pStyle w:val="Titel"/>
         <w:rPr>
           <w:rFonts w:ascii="Times New Roman" w:hAnsi="Times New Roman"/>
-          <w:lang w:val="de-DE"/>
-        </w:rPr>
-      </w:pPr>
-      <w:r>
-        <w:rPr>
-          <w:lang w:val="de-DE"/>
-        </w:rPr>
+        </w:rPr>
+      </w:pPr>
+      <w:r>
         <w:br w:type="page"/>
       </w:r>
       <w:r>
         <w:rPr>
           <w:rFonts w:ascii="Times New Roman" w:hAnsi="Times New Roman"/>
-          <w:lang w:val="de-DE"/>
         </w:rPr>
         <w:lastRenderedPageBreak/>
         <w:t>Table of Contents</w:t>
@@ -1425,7 +1450,7 @@
           <w:noProof/>
           <w:sz w:val="22"/>
           <w:szCs w:val="22"/>
-          <w:lang w:val="de-DE" w:eastAsia="de-DE"/>
+          <w:lang w:eastAsia="de-DE"/>
         </w:rPr>
       </w:pPr>
       <w:r>
@@ -1435,9 +1460,6 @@
         <w:fldChar w:fldCharType="begin"/>
       </w:r>
       <w:r>
-        <w:rPr>
-          <w:lang w:val="de-DE"/>
-        </w:rPr>
         <w:instrText xml:space="preserve"> TOC \o "1-3" </w:instrText>
       </w:r>
       <w:r>
@@ -1449,7 +1471,6 @@
       <w:r>
         <w:rPr>
           <w:noProof/>
-          <w:lang w:val="de-DE"/>
         </w:rPr>
         <w:t>1.</w:t>
       </w:r>
@@ -1459,14 +1480,13 @@
           <w:noProof/>
           <w:sz w:val="22"/>
           <w:szCs w:val="22"/>
-          <w:lang w:val="de-DE" w:eastAsia="de-DE"/>
+          <w:lang w:eastAsia="de-DE"/>
         </w:rPr>
         <w:tab/>
       </w:r>
       <w:r>
         <w:rPr>
           <w:noProof/>
-          <w:lang w:val="de-DE"/>
         </w:rPr>
         <w:t>Use-Case Gamemode 1</w:t>
       </w:r>
@@ -1523,13 +1543,12 @@
           <w:noProof/>
           <w:sz w:val="22"/>
           <w:szCs w:val="22"/>
-          <w:lang w:val="de-DE" w:eastAsia="de-DE"/>
-        </w:rPr>
-      </w:pPr>
-      <w:r>
-        <w:rPr>
-          <w:noProof/>
-          <w:lang w:val="de-DE"/>
+          <w:lang w:eastAsia="de-DE"/>
+        </w:rPr>
+      </w:pPr>
+      <w:r>
+        <w:rPr>
+          <w:noProof/>
         </w:rPr>
         <w:t>1.1</w:t>
       </w:r>
@@ -1539,14 +1558,13 @@
           <w:noProof/>
           <w:sz w:val="22"/>
           <w:szCs w:val="22"/>
-          <w:lang w:val="de-DE" w:eastAsia="de-DE"/>
+          <w:lang w:eastAsia="de-DE"/>
         </w:rPr>
         <w:tab/>
       </w:r>
       <w:r>
         <w:rPr>
           <w:noProof/>
-          <w:lang w:val="de-DE"/>
         </w:rPr>
         <w:t>Brief Description</w:t>
       </w:r>
@@ -1603,13 +1621,12 @@
           <w:noProof/>
           <w:sz w:val="22"/>
           <w:szCs w:val="22"/>
-          <w:lang w:val="de-DE" w:eastAsia="de-DE"/>
-        </w:rPr>
-      </w:pPr>
-      <w:r>
-        <w:rPr>
-          <w:noProof/>
-          <w:lang w:val="de-DE"/>
+          <w:lang w:eastAsia="de-DE"/>
+        </w:rPr>
+      </w:pPr>
+      <w:r>
+        <w:rPr>
+          <w:noProof/>
         </w:rPr>
         <w:t>2.</w:t>
       </w:r>
@@ -1619,14 +1636,13 @@
           <w:noProof/>
           <w:sz w:val="22"/>
           <w:szCs w:val="22"/>
-          <w:lang w:val="de-DE" w:eastAsia="de-DE"/>
+          <w:lang w:eastAsia="de-DE"/>
         </w:rPr>
         <w:tab/>
       </w:r>
       <w:r>
         <w:rPr>
           <w:noProof/>
-          <w:lang w:val="de-DE"/>
         </w:rPr>
         <w:t>Flow of Events</w:t>
       </w:r>
@@ -1663,7 +1679,7 @@
         <w:rPr>
           <w:noProof/>
         </w:rPr>
-        <w:t>5</w:t>
+        <w:t>4</w:t>
       </w:r>
       <w:r>
         <w:rPr>
@@ -1683,13 +1699,12 @@
           <w:noProof/>
           <w:sz w:val="22"/>
           <w:szCs w:val="22"/>
-          <w:lang w:val="de-DE" w:eastAsia="de-DE"/>
-        </w:rPr>
-      </w:pPr>
-      <w:r>
-        <w:rPr>
-          <w:noProof/>
-          <w:lang w:val="de-DE"/>
+          <w:lang w:eastAsia="de-DE"/>
+        </w:rPr>
+      </w:pPr>
+      <w:r>
+        <w:rPr>
+          <w:noProof/>
         </w:rPr>
         <w:t>2.1</w:t>
       </w:r>
@@ -1699,14 +1714,13 @@
           <w:noProof/>
           <w:sz w:val="22"/>
           <w:szCs w:val="22"/>
-          <w:lang w:val="de-DE" w:eastAsia="de-DE"/>
+          <w:lang w:eastAsia="de-DE"/>
         </w:rPr>
         <w:tab/>
       </w:r>
       <w:r>
         <w:rPr>
           <w:noProof/>
-          <w:lang w:val="de-DE"/>
         </w:rPr>
         <w:t>Basic Flow</w:t>
       </w:r>
@@ -1793,6 +1807,7 @@
       <w:r>
         <w:rPr>
           <w:noProof/>
+          <w:lang w:val="de-DE"/>
         </w:rPr>
         <w:tab/>
       </w:r>
@@ -1805,6 +1820,7 @@
       <w:r>
         <w:rPr>
           <w:noProof/>
+          <w:lang w:val="de-DE"/>
         </w:rPr>
         <w:instrText xml:space="preserve"> PAGEREF _Toc450898212 \h </w:instrText>
       </w:r>
@@ -1822,6 +1838,7 @@
       <w:r>
         <w:rPr>
           <w:noProof/>
+          <w:lang w:val="de-DE"/>
         </w:rPr>
         <w:t>8</w:t>
       </w:r>
@@ -1870,6 +1887,7 @@
       <w:r>
         <w:rPr>
           <w:noProof/>
+          <w:lang w:val="de-DE"/>
         </w:rPr>
         <w:tab/>
       </w:r>
@@ -1882,6 +1900,7 @@
       <w:r>
         <w:rPr>
           <w:noProof/>
+          <w:lang w:val="de-DE"/>
         </w:rPr>
         <w:instrText xml:space="preserve"> PAGEREF _Toc450898213 \h </w:instrText>
       </w:r>
@@ -1899,6 +1918,7 @@
       <w:r>
         <w:rPr>
           <w:noProof/>
+          <w:lang w:val="de-DE"/>
         </w:rPr>
         <w:t>8</w:t>
       </w:r>
@@ -1920,13 +1940,12 @@
           <w:noProof/>
           <w:sz w:val="22"/>
           <w:szCs w:val="22"/>
-          <w:lang w:val="de-DE" w:eastAsia="de-DE"/>
-        </w:rPr>
-      </w:pPr>
-      <w:r>
-        <w:rPr>
-          <w:noProof/>
-          <w:lang w:val="de-DE"/>
+          <w:lang w:eastAsia="de-DE"/>
+        </w:rPr>
+      </w:pPr>
+      <w:r>
+        <w:rPr>
+          <w:noProof/>
         </w:rPr>
         <w:t>3.</w:t>
       </w:r>
@@ -1936,14 +1955,13 @@
           <w:noProof/>
           <w:sz w:val="22"/>
           <w:szCs w:val="22"/>
-          <w:lang w:val="de-DE" w:eastAsia="de-DE"/>
+          <w:lang w:eastAsia="de-DE"/>
         </w:rPr>
         <w:tab/>
       </w:r>
       <w:r>
         <w:rPr>
           <w:noProof/>
-          <w:lang w:val="de-DE"/>
         </w:rPr>
         <w:t>Special Requirements</w:t>
       </w:r>
@@ -2000,13 +2018,12 @@
           <w:noProof/>
           <w:sz w:val="22"/>
           <w:szCs w:val="22"/>
-          <w:lang w:val="de-DE" w:eastAsia="de-DE"/>
-        </w:rPr>
-      </w:pPr>
-      <w:r>
-        <w:rPr>
-          <w:noProof/>
-          <w:lang w:val="de-DE"/>
+          <w:lang w:eastAsia="de-DE"/>
+        </w:rPr>
+      </w:pPr>
+      <w:r>
+        <w:rPr>
+          <w:noProof/>
         </w:rPr>
         <w:t>4.</w:t>
       </w:r>
@@ -2016,14 +2033,13 @@
           <w:noProof/>
           <w:sz w:val="22"/>
           <w:szCs w:val="22"/>
-          <w:lang w:val="de-DE" w:eastAsia="de-DE"/>
+          <w:lang w:eastAsia="de-DE"/>
         </w:rPr>
         <w:tab/>
       </w:r>
       <w:r>
         <w:rPr>
           <w:noProof/>
-          <w:lang w:val="de-DE"/>
         </w:rPr>
         <w:t>Preconditions</w:t>
       </w:r>
@@ -2080,13 +2096,12 @@
           <w:noProof/>
           <w:sz w:val="22"/>
           <w:szCs w:val="22"/>
-          <w:lang w:val="de-DE" w:eastAsia="de-DE"/>
-        </w:rPr>
-      </w:pPr>
-      <w:r>
-        <w:rPr>
-          <w:noProof/>
-          <w:lang w:val="de-DE"/>
+          <w:lang w:eastAsia="de-DE"/>
+        </w:rPr>
+      </w:pPr>
+      <w:r>
+        <w:rPr>
+          <w:noProof/>
         </w:rPr>
         <w:t>4.1</w:t>
       </w:r>
@@ -2096,14 +2111,13 @@
           <w:noProof/>
           <w:sz w:val="22"/>
           <w:szCs w:val="22"/>
-          <w:lang w:val="de-DE" w:eastAsia="de-DE"/>
+          <w:lang w:eastAsia="de-DE"/>
         </w:rPr>
         <w:tab/>
       </w:r>
       <w:r>
         <w:rPr>
           <w:noProof/>
-          <w:lang w:val="de-DE"/>
         </w:rPr>
         <w:t>Spiel gestartet</w:t>
       </w:r>
@@ -2160,13 +2174,12 @@
           <w:noProof/>
           <w:sz w:val="22"/>
           <w:szCs w:val="22"/>
-          <w:lang w:val="de-DE" w:eastAsia="de-DE"/>
-        </w:rPr>
-      </w:pPr>
-      <w:r>
-        <w:rPr>
-          <w:noProof/>
-          <w:lang w:val="de-DE"/>
+          <w:lang w:eastAsia="de-DE"/>
+        </w:rPr>
+      </w:pPr>
+      <w:r>
+        <w:rPr>
+          <w:noProof/>
         </w:rPr>
         <w:t>5.</w:t>
       </w:r>
@@ -2176,14 +2189,13 @@
           <w:noProof/>
           <w:sz w:val="22"/>
           <w:szCs w:val="22"/>
-          <w:lang w:val="de-DE" w:eastAsia="de-DE"/>
+          <w:lang w:eastAsia="de-DE"/>
         </w:rPr>
         <w:tab/>
       </w:r>
       <w:r>
         <w:rPr>
           <w:noProof/>
-          <w:lang w:val="de-DE"/>
         </w:rPr>
         <w:t>Postconditions</w:t>
       </w:r>
@@ -2240,13 +2252,12 @@
           <w:noProof/>
           <w:sz w:val="22"/>
           <w:szCs w:val="22"/>
-          <w:lang w:val="de-DE" w:eastAsia="de-DE"/>
-        </w:rPr>
-      </w:pPr>
-      <w:r>
-        <w:rPr>
-          <w:noProof/>
-          <w:lang w:val="de-DE"/>
+          <w:lang w:eastAsia="de-DE"/>
+        </w:rPr>
+      </w:pPr>
+      <w:r>
+        <w:rPr>
+          <w:noProof/>
         </w:rPr>
         <w:t>5.1</w:t>
       </w:r>
@@ -2256,14 +2267,13 @@
           <w:noProof/>
           <w:sz w:val="22"/>
           <w:szCs w:val="22"/>
-          <w:lang w:val="de-DE" w:eastAsia="de-DE"/>
+          <w:lang w:eastAsia="de-DE"/>
         </w:rPr>
         <w:tab/>
       </w:r>
       <w:r>
         <w:rPr>
           <w:noProof/>
-          <w:lang w:val="de-DE"/>
         </w:rPr>
         <w:t>Gamemode 2 oder Hauptbildschirm</w:t>
       </w:r>
@@ -2320,13 +2330,12 @@
           <w:noProof/>
           <w:sz w:val="22"/>
           <w:szCs w:val="22"/>
-          <w:lang w:val="de-DE" w:eastAsia="de-DE"/>
-        </w:rPr>
-      </w:pPr>
-      <w:r>
-        <w:rPr>
-          <w:noProof/>
-          <w:lang w:val="de-DE"/>
+          <w:lang w:eastAsia="de-DE"/>
+        </w:rPr>
+      </w:pPr>
+      <w:r>
+        <w:rPr>
+          <w:noProof/>
         </w:rPr>
         <w:t>6.</w:t>
       </w:r>
@@ -2336,14 +2345,13 @@
           <w:noProof/>
           <w:sz w:val="22"/>
           <w:szCs w:val="22"/>
-          <w:lang w:val="de-DE" w:eastAsia="de-DE"/>
+          <w:lang w:eastAsia="de-DE"/>
         </w:rPr>
         <w:tab/>
       </w:r>
       <w:r>
         <w:rPr>
           <w:noProof/>
-          <w:lang w:val="de-DE"/>
         </w:rPr>
         <w:t>Extension Points</w:t>
       </w:r>
@@ -2400,13 +2408,12 @@
           <w:noProof/>
           <w:sz w:val="22"/>
           <w:szCs w:val="22"/>
-          <w:lang w:val="de-DE" w:eastAsia="de-DE"/>
-        </w:rPr>
-      </w:pPr>
-      <w:r>
-        <w:rPr>
-          <w:noProof/>
-          <w:lang w:val="de-DE"/>
+          <w:lang w:eastAsia="de-DE"/>
+        </w:rPr>
+      </w:pPr>
+      <w:r>
+        <w:rPr>
+          <w:noProof/>
         </w:rPr>
         <w:t>6.1</w:t>
       </w:r>
@@ -2416,14 +2423,13 @@
           <w:noProof/>
           <w:sz w:val="22"/>
           <w:szCs w:val="22"/>
-          <w:lang w:val="de-DE" w:eastAsia="de-DE"/>
+          <w:lang w:eastAsia="de-DE"/>
         </w:rPr>
         <w:tab/>
       </w:r>
       <w:r>
         <w:rPr>
           <w:noProof/>
-          <w:lang w:val="de-DE"/>
         </w:rPr>
         <w:t>Function Points</w:t>
       </w:r>
@@ -2488,7 +2494,6 @@
       <w:r>
         <w:rPr>
           <w:rFonts w:ascii="Times New Roman" w:hAnsi="Times New Roman"/>
-          <w:lang w:val="de-DE"/>
         </w:rPr>
         <w:br w:type="page"/>
       </w:r>
@@ -2614,34 +2619,105 @@
     </w:p>
     <w:p>
       <w:pPr>
-        <w:ind w:left="720"/>
-        <w:rPr>
-          <w:lang w:val="de-DE"/>
-        </w:rPr>
-      </w:pPr>
-    </w:p>
-    <w:p>
-      <w:pPr>
-        <w:ind w:left="720"/>
-        <w:rPr>
-          <w:lang w:val="de-DE"/>
-        </w:rPr>
-      </w:pPr>
-      <w:r>
         <w:rPr>
           <w:noProof/>
           <w:lang w:val="de-DE" w:eastAsia="de-DE"/>
         </w:rPr>
+      </w:pPr>
+      <w:bookmarkStart w:id="4" w:name="_Toc423410239"/>
+      <w:bookmarkStart w:id="5" w:name="_Toc425054505"/>
+      <w:bookmarkStart w:id="6" w:name="_Toc450898210"/>
+      <w:r>
+        <w:rPr>
+          <w:noProof/>
+          <w:lang w:val="de-DE" w:eastAsia="de-DE"/>
+        </w:rPr>
+        <w:tab/>
+        <w:t>Links: Mockups | Rechts: Screenshot</w:t>
+      </w:r>
+    </w:p>
+    <w:p>
+      <w:pPr>
+        <w:rPr>
+          <w:lang w:val="de-DE"/>
+        </w:rPr>
+      </w:pPr>
+      <w:r>
+        <w:rPr>
+          <w:noProof/>
+          <w:lang w:val="de-DE" w:eastAsia="de-DE"/>
+        </w:rPr>
         <w:drawing>
-          <wp:anchor distT="0" distB="0" distL="114300" distR="114300" simplePos="0" relativeHeight="251658752" behindDoc="1" locked="0" layoutInCell="1" allowOverlap="1" wp14:anchorId="3296D8C6" wp14:editId="6006F2E7">
+          <wp:anchor distT="0" distB="0" distL="114300" distR="114300" simplePos="0" relativeHeight="251659776" behindDoc="1" locked="0" layoutInCell="1" allowOverlap="1" wp14:anchorId="0F8DC5B9" wp14:editId="4CE6F9DC">
             <wp:simplePos x="0" y="0"/>
             <wp:positionH relativeFrom="column">
-              <wp:posOffset>1217295</wp:posOffset>
+              <wp:posOffset>3562350</wp:posOffset>
             </wp:positionH>
             <wp:positionV relativeFrom="paragraph">
-              <wp:posOffset>65405</wp:posOffset>
+              <wp:posOffset>317500</wp:posOffset>
             </wp:positionV>
-            <wp:extent cx="3779520" cy="4866640"/>
+            <wp:extent cx="2506172" cy="3943350"/>
+            <wp:effectExtent l="0" t="0" r="8890" b="0"/>
+            <wp:wrapNone/>
+            <wp:docPr id="9" name="Grafik 9"/>
+            <wp:cNvGraphicFramePr>
+              <a:graphicFrameLocks xmlns:a="http://schemas.openxmlformats.org/drawingml/2006/main" noChangeAspect="1"/>
+            </wp:cNvGraphicFramePr>
+            <a:graphic xmlns:a="http://schemas.openxmlformats.org/drawingml/2006/main">
+              <a:graphicData uri="http://schemas.openxmlformats.org/drawingml/2006/picture">
+                <pic:pic xmlns:pic="http://schemas.openxmlformats.org/drawingml/2006/picture">
+                  <pic:nvPicPr>
+                    <pic:cNvPr id="0" name=""/>
+                    <pic:cNvPicPr/>
+                  </pic:nvPicPr>
+                  <pic:blipFill>
+                    <a:blip r:embed="rId15">
+                      <a:extLst>
+                        <a:ext uri="{28A0092B-C50C-407E-A947-70E740481C1C}">
+                          <a14:useLocalDpi xmlns:a14="http://schemas.microsoft.com/office/drawing/2010/main" val="0"/>
+                        </a:ext>
+                      </a:extLst>
+                    </a:blip>
+                    <a:stretch>
+                      <a:fillRect/>
+                    </a:stretch>
+                  </pic:blipFill>
+                  <pic:spPr>
+                    <a:xfrm>
+                      <a:off x="0" y="0"/>
+                      <a:ext cx="2506172" cy="3943350"/>
+                    </a:xfrm>
+                    <a:prstGeom prst="rect">
+                      <a:avLst/>
+                    </a:prstGeom>
+                  </pic:spPr>
+                </pic:pic>
+              </a:graphicData>
+            </a:graphic>
+            <wp14:sizeRelH relativeFrom="page">
+              <wp14:pctWidth>0</wp14:pctWidth>
+            </wp14:sizeRelH>
+            <wp14:sizeRelV relativeFrom="page">
+              <wp14:pctHeight>0</wp14:pctHeight>
+            </wp14:sizeRelV>
+          </wp:anchor>
+        </w:drawing>
+      </w:r>
+      <w:r>
+        <w:rPr>
+          <w:noProof/>
+          <w:lang w:val="de-DE" w:eastAsia="de-DE"/>
+        </w:rPr>
+        <w:drawing>
+          <wp:anchor distT="0" distB="0" distL="114300" distR="114300" simplePos="0" relativeHeight="251658752" behindDoc="1" locked="0" layoutInCell="1" allowOverlap="1" wp14:anchorId="540C5AD7" wp14:editId="7905D5D9">
+            <wp:simplePos x="0" y="0"/>
+            <wp:positionH relativeFrom="column">
+              <wp:posOffset>285750</wp:posOffset>
+            </wp:positionH>
+            <wp:positionV relativeFrom="paragraph">
+              <wp:posOffset>317500</wp:posOffset>
+            </wp:positionV>
+            <wp:extent cx="3009900" cy="4495800"/>
             <wp:effectExtent l="0" t="0" r="0" b="0"/>
             <wp:wrapNone/>
             <wp:docPr id="3" name="Grafik 3" descr="C:\Users\mincekara\Desktop\2015-10-25 12_10_48-mockup_main-window-gamescene-1.pdf - Foxit Reader.png"/>
@@ -2657,23 +2733,21 @@
                       <a:picLocks noChangeAspect="1" noChangeArrowheads="1"/>
                     </pic:cNvPicPr>
                   </pic:nvPicPr>
-                  <pic:blipFill>
-                    <a:blip r:embed="rId14">
+                  <pic:blipFill rotWithShape="1">
+                    <a:blip r:embed="rId16">
                       <a:extLst>
                         <a:ext uri="{28A0092B-C50C-407E-A947-70E740481C1C}">
                           <a14:useLocalDpi xmlns:a14="http://schemas.microsoft.com/office/drawing/2010/main" val="0"/>
                         </a:ext>
                       </a:extLst>
                     </a:blip>
-                    <a:srcRect/>
-                    <a:stretch>
-                      <a:fillRect/>
-                    </a:stretch>
+                    <a:srcRect l="7812" t="4502" r="12551" b="3131"/>
+                    <a:stretch/>
                   </pic:blipFill>
                   <pic:spPr bwMode="auto">
                     <a:xfrm>
                       <a:off x="0" y="0"/>
-                      <a:ext cx="3779520" cy="4866640"/>
+                      <a:ext cx="3009900" cy="4495800"/>
                     </a:xfrm>
                     <a:prstGeom prst="rect">
                       <a:avLst/>
@@ -2682,6 +2756,11 @@
                     <a:ln>
                       <a:noFill/>
                     </a:ln>
+                    <a:extLst>
+                      <a:ext uri="{53640926-AAD7-44D8-BBD7-CCE9431645EC}">
+                        <a14:shadowObscured xmlns:a14="http://schemas.microsoft.com/office/drawing/2010/main"/>
+                      </a:ext>
+                    </a:extLst>
                   </pic:spPr>
                 </pic:pic>
               </a:graphicData>
@@ -2705,9 +2784,6 @@
           <w:lang w:val="de-DE"/>
         </w:rPr>
       </w:pPr>
-      <w:bookmarkStart w:id="4" w:name="_Toc423410239"/>
-      <w:bookmarkStart w:id="5" w:name="_Toc425054505"/>
-      <w:bookmarkStart w:id="6" w:name="_Toc450898210"/>
       <w:r>
         <w:rPr>
           <w:rFonts w:ascii="Times New Roman" w:hAnsi="Times New Roman"/>
@@ -2764,7 +2840,7 @@
           <w:lang w:val="de-DE" w:eastAsia="de-DE"/>
         </w:rPr>
         <w:drawing>
-          <wp:inline distT="0" distB="0" distL="0" distR="0" wp14:anchorId="05A172FF" wp14:editId="1DC54368">
+          <wp:inline distT="0" distB="0" distL="0" distR="0" wp14:anchorId="6FE9EDAD" wp14:editId="7C4FEBD2">
             <wp:extent cx="5344160" cy="7101840"/>
             <wp:effectExtent l="0" t="0" r="8890" b="3810"/>
             <wp:docPr id="1" name="Grafik 1" descr="C:\Duales Studium\01 Theorie\3. Semester\02 Software Engineering\02 Projekt\docs\functions\pics\UseCase Gamemode1.png"/>
@@ -2781,7 +2857,7 @@
                     </pic:cNvPicPr>
                   </pic:nvPicPr>
                   <pic:blipFill>
-                    <a:blip r:embed="rId15">
+                    <a:blip r:embed="rId17">
                       <a:extLst>
                         <a:ext uri="{28A0092B-C50C-407E-A947-70E740481C1C}">
                           <a14:useLocalDpi xmlns:a14="http://schemas.microsoft.com/office/drawing/2010/main" val="0"/>
@@ -2913,303 +2989,10 @@
           <w:lang w:val="de-DE" w:eastAsia="de-DE"/>
         </w:rPr>
         <w:drawing>
-          <wp:inline distT="0" distB="0" distL="0" distR="0" wp14:anchorId="33B7AB0C" wp14:editId="2829C307">
+          <wp:inline distT="0" distB="0" distL="0" distR="0" wp14:anchorId="2116DFBC" wp14:editId="0592004C">
             <wp:extent cx="4028572" cy="1990476"/>
             <wp:effectExtent l="0" t="0" r="0" b="0"/>
             <wp:docPr id="2" name="Grafik 2"/>
-            <wp:cNvGraphicFramePr>
-              <a:graphicFrameLocks xmlns:a="http://schemas.openxmlformats.org/drawingml/2006/main" noChangeAspect="1"/>
-            </wp:cNvGraphicFramePr>
-            <a:graphic xmlns:a="http://schemas.openxmlformats.org/drawingml/2006/main">
-              <a:graphicData uri="http://schemas.openxmlformats.org/drawingml/2006/picture">
-                <pic:pic xmlns:pic="http://schemas.openxmlformats.org/drawingml/2006/picture">
-                  <pic:nvPicPr>
-                    <pic:cNvPr id="0" name=""/>
-                    <pic:cNvPicPr/>
-                  </pic:nvPicPr>
-                  <pic:blipFill>
-                    <a:blip r:embed="rId16"/>
-                    <a:stretch>
-                      <a:fillRect/>
-                    </a:stretch>
-                  </pic:blipFill>
-                  <pic:spPr>
-                    <a:xfrm>
-                      <a:off x="0" y="0"/>
-                      <a:ext cx="4028572" cy="1990476"/>
-                    </a:xfrm>
-                    <a:prstGeom prst="rect">
-                      <a:avLst/>
-                    </a:prstGeom>
-                  </pic:spPr>
-                </pic:pic>
-              </a:graphicData>
-            </a:graphic>
-          </wp:inline>
-        </w:drawing>
-      </w:r>
-    </w:p>
-    <w:p>
-      <w:pPr>
-        <w:ind w:left="720" w:firstLine="720"/>
-        <w:rPr>
-          <w:lang w:val="de-DE"/>
-        </w:rPr>
-      </w:pPr>
-    </w:p>
-    <w:p>
-      <w:pPr>
-        <w:ind w:left="720"/>
-        <w:rPr>
-          <w:lang w:val="de-DE"/>
-        </w:rPr>
-      </w:pPr>
-      <w:r>
-        <w:rPr>
-          <w:lang w:val="de-DE"/>
-        </w:rPr>
-        <w:t>Szenario 2: Das Spiel wird mit dem Button im Menu gestartet</w:t>
-      </w:r>
-    </w:p>
-    <w:p>
-      <w:pPr>
-        <w:ind w:left="720" w:firstLine="720"/>
-        <w:rPr>
-          <w:lang w:val="de-DE"/>
-        </w:rPr>
-      </w:pPr>
-      <w:r>
-        <w:rPr>
-          <w:noProof/>
-          <w:lang w:val="de-DE" w:eastAsia="de-DE"/>
-        </w:rPr>
-        <w:drawing>
-          <wp:inline distT="0" distB="0" distL="0" distR="0" wp14:anchorId="652BAAF3" wp14:editId="574A0A16">
-            <wp:extent cx="4028572" cy="2571429"/>
-            <wp:effectExtent l="0" t="0" r="0" b="635"/>
-            <wp:docPr id="4" name="Grafik 4"/>
-            <wp:cNvGraphicFramePr>
-              <a:graphicFrameLocks xmlns:a="http://schemas.openxmlformats.org/drawingml/2006/main" noChangeAspect="1"/>
-            </wp:cNvGraphicFramePr>
-            <a:graphic xmlns:a="http://schemas.openxmlformats.org/drawingml/2006/main">
-              <a:graphicData uri="http://schemas.openxmlformats.org/drawingml/2006/picture">
-                <pic:pic xmlns:pic="http://schemas.openxmlformats.org/drawingml/2006/picture">
-                  <pic:nvPicPr>
-                    <pic:cNvPr id="0" name=""/>
-                    <pic:cNvPicPr/>
-                  </pic:nvPicPr>
-                  <pic:blipFill>
-                    <a:blip r:embed="rId17"/>
-                    <a:stretch>
-                      <a:fillRect/>
-                    </a:stretch>
-                  </pic:blipFill>
-                  <pic:spPr>
-                    <a:xfrm>
-                      <a:off x="0" y="0"/>
-                      <a:ext cx="4028572" cy="2571429"/>
-                    </a:xfrm>
-                    <a:prstGeom prst="rect">
-                      <a:avLst/>
-                    </a:prstGeom>
-                  </pic:spPr>
-                </pic:pic>
-              </a:graphicData>
-            </a:graphic>
-          </wp:inline>
-        </w:drawing>
-      </w:r>
-    </w:p>
-    <w:p>
-      <w:pPr>
-        <w:ind w:left="720" w:firstLine="720"/>
-        <w:rPr>
-          <w:lang w:val="de-DE"/>
-        </w:rPr>
-      </w:pPr>
-    </w:p>
-    <w:p>
-      <w:pPr>
-        <w:ind w:left="720" w:firstLine="720"/>
-        <w:rPr>
-          <w:lang w:val="de-DE"/>
-        </w:rPr>
-      </w:pPr>
-    </w:p>
-    <w:p>
-      <w:pPr>
-        <w:ind w:left="720" w:firstLine="720"/>
-        <w:rPr>
-          <w:lang w:val="de-DE"/>
-        </w:rPr>
-      </w:pPr>
-    </w:p>
-    <w:p>
-      <w:pPr>
-        <w:ind w:left="720" w:firstLine="720"/>
-        <w:rPr>
-          <w:lang w:val="de-DE"/>
-        </w:rPr>
-      </w:pPr>
-    </w:p>
-    <w:p>
-      <w:pPr>
-        <w:ind w:left="720" w:firstLine="720"/>
-        <w:rPr>
-          <w:lang w:val="de-DE"/>
-        </w:rPr>
-      </w:pPr>
-    </w:p>
-    <w:p>
-      <w:pPr>
-        <w:ind w:left="720" w:firstLine="720"/>
-        <w:rPr>
-          <w:lang w:val="de-DE"/>
-        </w:rPr>
-      </w:pPr>
-    </w:p>
-    <w:p>
-      <w:pPr>
-        <w:ind w:left="720" w:firstLine="720"/>
-        <w:rPr>
-          <w:lang w:val="de-DE"/>
-        </w:rPr>
-      </w:pPr>
-    </w:p>
-    <w:p>
-      <w:pPr>
-        <w:ind w:left="720" w:firstLine="720"/>
-        <w:rPr>
-          <w:lang w:val="de-DE"/>
-        </w:rPr>
-      </w:pPr>
-    </w:p>
-    <w:p>
-      <w:pPr>
-        <w:ind w:left="720" w:firstLine="720"/>
-        <w:rPr>
-          <w:lang w:val="de-DE"/>
-        </w:rPr>
-      </w:pPr>
-    </w:p>
-    <w:p>
-      <w:pPr>
-        <w:ind w:left="720" w:firstLine="720"/>
-        <w:rPr>
-          <w:lang w:val="de-DE"/>
-        </w:rPr>
-      </w:pPr>
-    </w:p>
-    <w:p>
-      <w:pPr>
-        <w:ind w:left="720" w:firstLine="720"/>
-        <w:rPr>
-          <w:lang w:val="de-DE"/>
-        </w:rPr>
-      </w:pPr>
-    </w:p>
-    <w:p>
-      <w:pPr>
-        <w:ind w:left="720" w:firstLine="720"/>
-        <w:rPr>
-          <w:lang w:val="de-DE"/>
-        </w:rPr>
-      </w:pPr>
-    </w:p>
-    <w:p>
-      <w:pPr>
-        <w:ind w:left="720" w:firstLine="720"/>
-        <w:rPr>
-          <w:lang w:val="de-DE"/>
-        </w:rPr>
-      </w:pPr>
-    </w:p>
-    <w:p>
-      <w:pPr>
-        <w:ind w:left="720" w:firstLine="720"/>
-        <w:rPr>
-          <w:lang w:val="de-DE"/>
-        </w:rPr>
-      </w:pPr>
-    </w:p>
-    <w:p>
-      <w:pPr>
-        <w:ind w:left="720" w:firstLine="720"/>
-        <w:rPr>
-          <w:lang w:val="de-DE"/>
-        </w:rPr>
-      </w:pPr>
-    </w:p>
-    <w:p>
-      <w:pPr>
-        <w:rPr>
-          <w:lang w:val="de-DE"/>
-        </w:rPr>
-      </w:pPr>
-    </w:p>
-    <w:p>
-      <w:pPr>
-        <w:rPr>
-          <w:lang w:val="de-DE"/>
-        </w:rPr>
-      </w:pPr>
-    </w:p>
-    <w:p>
-      <w:pPr>
-        <w:ind w:left="720"/>
-        <w:rPr>
-          <w:lang w:val="de-DE"/>
-        </w:rPr>
-      </w:pPr>
-      <w:r>
-        <w:rPr>
-          <w:lang w:val="de-DE"/>
-        </w:rPr>
-        <w:lastRenderedPageBreak/>
-        <w:t xml:space="preserve">Szenario </w:t>
-      </w:r>
-      <w:r>
-        <w:rPr>
-          <w:lang w:val="de-DE"/>
-        </w:rPr>
-        <w:t xml:space="preserve">3: </w:t>
-      </w:r>
-      <w:r>
-        <w:rPr>
-          <w:lang w:val="de-DE"/>
-        </w:rPr>
-        <w:t xml:space="preserve">Unterbreche ein </w:t>
-      </w:r>
-      <w:r>
-        <w:rPr>
-          <w:lang w:val="de-DE"/>
-        </w:rPr>
-        <w:t>laufendes</w:t>
-      </w:r>
-      <w:r>
-        <w:rPr>
-          <w:lang w:val="de-DE"/>
-        </w:rPr>
-        <w:t xml:space="preserve"> Spiel</w:t>
-      </w:r>
-    </w:p>
-    <w:p>
-      <w:pPr>
-        <w:ind w:left="720" w:firstLine="720"/>
-        <w:rPr>
-          <w:lang w:val="de-DE"/>
-        </w:rPr>
-      </w:pPr>
-      <w:r>
-        <w:rPr>
-          <w:noProof/>
-          <w:lang w:val="de-DE" w:eastAsia="de-DE"/>
-        </w:rPr>
-        <w:drawing>
-          <wp:inline distT="0" distB="0" distL="0" distR="0" wp14:anchorId="4E71D7B7" wp14:editId="006D6CA3">
-            <wp:extent cx="3923810" cy="2971429"/>
-            <wp:effectExtent l="0" t="0" r="635" b="635"/>
-            <wp:docPr id="5" name="Grafik 5"/>
             <wp:cNvGraphicFramePr>
               <a:graphicFrameLocks xmlns:a="http://schemas.openxmlformats.org/drawingml/2006/main" noChangeAspect="1"/>
             </wp:cNvGraphicFramePr>
@@ -3229,6 +3012,299 @@
                   <pic:spPr>
                     <a:xfrm>
                       <a:off x="0" y="0"/>
+                      <a:ext cx="4028572" cy="1990476"/>
+                    </a:xfrm>
+                    <a:prstGeom prst="rect">
+                      <a:avLst/>
+                    </a:prstGeom>
+                  </pic:spPr>
+                </pic:pic>
+              </a:graphicData>
+            </a:graphic>
+          </wp:inline>
+        </w:drawing>
+      </w:r>
+    </w:p>
+    <w:p>
+      <w:pPr>
+        <w:ind w:left="720" w:firstLine="720"/>
+        <w:rPr>
+          <w:lang w:val="de-DE"/>
+        </w:rPr>
+      </w:pPr>
+    </w:p>
+    <w:p>
+      <w:pPr>
+        <w:ind w:left="720"/>
+        <w:rPr>
+          <w:lang w:val="de-DE"/>
+        </w:rPr>
+      </w:pPr>
+      <w:r>
+        <w:rPr>
+          <w:lang w:val="de-DE"/>
+        </w:rPr>
+        <w:t>Szenario 2: Das Spiel wird mit dem Button im Menu gestartet</w:t>
+      </w:r>
+    </w:p>
+    <w:p>
+      <w:pPr>
+        <w:ind w:left="720" w:firstLine="720"/>
+        <w:rPr>
+          <w:lang w:val="de-DE"/>
+        </w:rPr>
+      </w:pPr>
+      <w:r>
+        <w:rPr>
+          <w:noProof/>
+          <w:lang w:val="de-DE" w:eastAsia="de-DE"/>
+        </w:rPr>
+        <w:drawing>
+          <wp:inline distT="0" distB="0" distL="0" distR="0" wp14:anchorId="4D2224A6" wp14:editId="31E4C142">
+            <wp:extent cx="4028572" cy="2571429"/>
+            <wp:effectExtent l="0" t="0" r="0" b="635"/>
+            <wp:docPr id="4" name="Grafik 4"/>
+            <wp:cNvGraphicFramePr>
+              <a:graphicFrameLocks xmlns:a="http://schemas.openxmlformats.org/drawingml/2006/main" noChangeAspect="1"/>
+            </wp:cNvGraphicFramePr>
+            <a:graphic xmlns:a="http://schemas.openxmlformats.org/drawingml/2006/main">
+              <a:graphicData uri="http://schemas.openxmlformats.org/drawingml/2006/picture">
+                <pic:pic xmlns:pic="http://schemas.openxmlformats.org/drawingml/2006/picture">
+                  <pic:nvPicPr>
+                    <pic:cNvPr id="0" name=""/>
+                    <pic:cNvPicPr/>
+                  </pic:nvPicPr>
+                  <pic:blipFill>
+                    <a:blip r:embed="rId19"/>
+                    <a:stretch>
+                      <a:fillRect/>
+                    </a:stretch>
+                  </pic:blipFill>
+                  <pic:spPr>
+                    <a:xfrm>
+                      <a:off x="0" y="0"/>
+                      <a:ext cx="4028572" cy="2571429"/>
+                    </a:xfrm>
+                    <a:prstGeom prst="rect">
+                      <a:avLst/>
+                    </a:prstGeom>
+                  </pic:spPr>
+                </pic:pic>
+              </a:graphicData>
+            </a:graphic>
+          </wp:inline>
+        </w:drawing>
+      </w:r>
+    </w:p>
+    <w:p>
+      <w:pPr>
+        <w:ind w:left="720" w:firstLine="720"/>
+        <w:rPr>
+          <w:lang w:val="de-DE"/>
+        </w:rPr>
+      </w:pPr>
+    </w:p>
+    <w:p>
+      <w:pPr>
+        <w:ind w:left="720" w:firstLine="720"/>
+        <w:rPr>
+          <w:lang w:val="de-DE"/>
+        </w:rPr>
+      </w:pPr>
+    </w:p>
+    <w:p>
+      <w:pPr>
+        <w:ind w:left="720" w:firstLine="720"/>
+        <w:rPr>
+          <w:lang w:val="de-DE"/>
+        </w:rPr>
+      </w:pPr>
+    </w:p>
+    <w:p>
+      <w:pPr>
+        <w:ind w:left="720" w:firstLine="720"/>
+        <w:rPr>
+          <w:lang w:val="de-DE"/>
+        </w:rPr>
+      </w:pPr>
+    </w:p>
+    <w:p>
+      <w:pPr>
+        <w:ind w:left="720" w:firstLine="720"/>
+        <w:rPr>
+          <w:lang w:val="de-DE"/>
+        </w:rPr>
+      </w:pPr>
+    </w:p>
+    <w:p>
+      <w:pPr>
+        <w:ind w:left="720" w:firstLine="720"/>
+        <w:rPr>
+          <w:lang w:val="de-DE"/>
+        </w:rPr>
+      </w:pPr>
+    </w:p>
+    <w:p>
+      <w:pPr>
+        <w:ind w:left="720" w:firstLine="720"/>
+        <w:rPr>
+          <w:lang w:val="de-DE"/>
+        </w:rPr>
+      </w:pPr>
+    </w:p>
+    <w:p>
+      <w:pPr>
+        <w:ind w:left="720" w:firstLine="720"/>
+        <w:rPr>
+          <w:lang w:val="de-DE"/>
+        </w:rPr>
+      </w:pPr>
+    </w:p>
+    <w:p>
+      <w:pPr>
+        <w:ind w:left="720" w:firstLine="720"/>
+        <w:rPr>
+          <w:lang w:val="de-DE"/>
+        </w:rPr>
+      </w:pPr>
+    </w:p>
+    <w:p>
+      <w:pPr>
+        <w:ind w:left="720" w:firstLine="720"/>
+        <w:rPr>
+          <w:lang w:val="de-DE"/>
+        </w:rPr>
+      </w:pPr>
+    </w:p>
+    <w:p>
+      <w:pPr>
+        <w:ind w:left="720" w:firstLine="720"/>
+        <w:rPr>
+          <w:lang w:val="de-DE"/>
+        </w:rPr>
+      </w:pPr>
+    </w:p>
+    <w:p>
+      <w:pPr>
+        <w:ind w:left="720" w:firstLine="720"/>
+        <w:rPr>
+          <w:lang w:val="de-DE"/>
+        </w:rPr>
+      </w:pPr>
+    </w:p>
+    <w:p>
+      <w:pPr>
+        <w:ind w:left="720" w:firstLine="720"/>
+        <w:rPr>
+          <w:lang w:val="de-DE"/>
+        </w:rPr>
+      </w:pPr>
+    </w:p>
+    <w:p>
+      <w:pPr>
+        <w:ind w:left="720" w:firstLine="720"/>
+        <w:rPr>
+          <w:lang w:val="de-DE"/>
+        </w:rPr>
+      </w:pPr>
+    </w:p>
+    <w:p>
+      <w:pPr>
+        <w:ind w:left="720" w:firstLine="720"/>
+        <w:rPr>
+          <w:lang w:val="de-DE"/>
+        </w:rPr>
+      </w:pPr>
+    </w:p>
+    <w:p>
+      <w:pPr>
+        <w:rPr>
+          <w:lang w:val="de-DE"/>
+        </w:rPr>
+      </w:pPr>
+    </w:p>
+    <w:p>
+      <w:pPr>
+        <w:rPr>
+          <w:lang w:val="de-DE"/>
+        </w:rPr>
+      </w:pPr>
+    </w:p>
+    <w:p>
+      <w:pPr>
+        <w:ind w:left="720"/>
+        <w:rPr>
+          <w:lang w:val="de-DE"/>
+        </w:rPr>
+      </w:pPr>
+      <w:r>
+        <w:rPr>
+          <w:lang w:val="de-DE"/>
+        </w:rPr>
+        <w:lastRenderedPageBreak/>
+        <w:t xml:space="preserve">Szenario </w:t>
+      </w:r>
+      <w:r>
+        <w:rPr>
+          <w:lang w:val="de-DE"/>
+        </w:rPr>
+        <w:t xml:space="preserve">3: </w:t>
+      </w:r>
+      <w:r>
+        <w:rPr>
+          <w:lang w:val="de-DE"/>
+        </w:rPr>
+        <w:t xml:space="preserve">Unterbreche ein </w:t>
+      </w:r>
+      <w:r>
+        <w:rPr>
+          <w:lang w:val="de-DE"/>
+        </w:rPr>
+        <w:t>laufendes</w:t>
+      </w:r>
+      <w:r>
+        <w:rPr>
+          <w:lang w:val="de-DE"/>
+        </w:rPr>
+        <w:t xml:space="preserve"> Spiel</w:t>
+      </w:r>
+    </w:p>
+    <w:p>
+      <w:pPr>
+        <w:ind w:left="720" w:firstLine="720"/>
+        <w:rPr>
+          <w:lang w:val="de-DE"/>
+        </w:rPr>
+      </w:pPr>
+      <w:r>
+        <w:rPr>
+          <w:noProof/>
+          <w:lang w:val="de-DE" w:eastAsia="de-DE"/>
+        </w:rPr>
+        <w:drawing>
+          <wp:inline distT="0" distB="0" distL="0" distR="0" wp14:anchorId="2FD6C95C" wp14:editId="5DF793BB">
+            <wp:extent cx="3923810" cy="2971429"/>
+            <wp:effectExtent l="0" t="0" r="635" b="635"/>
+            <wp:docPr id="5" name="Grafik 5"/>
+            <wp:cNvGraphicFramePr>
+              <a:graphicFrameLocks xmlns:a="http://schemas.openxmlformats.org/drawingml/2006/main" noChangeAspect="1"/>
+            </wp:cNvGraphicFramePr>
+            <a:graphic xmlns:a="http://schemas.openxmlformats.org/drawingml/2006/main">
+              <a:graphicData uri="http://schemas.openxmlformats.org/drawingml/2006/picture">
+                <pic:pic xmlns:pic="http://schemas.openxmlformats.org/drawingml/2006/picture">
+                  <pic:nvPicPr>
+                    <pic:cNvPr id="0" name=""/>
+                    <pic:cNvPicPr/>
+                  </pic:nvPicPr>
+                  <pic:blipFill>
+                    <a:blip r:embed="rId20"/>
+                    <a:stretch>
+                      <a:fillRect/>
+                    </a:stretch>
+                  </pic:blipFill>
+                  <pic:spPr>
+                    <a:xfrm>
+                      <a:off x="0" y="0"/>
                       <a:ext cx="3923810" cy="2971429"/>
                     </a:xfrm>
                     <a:prstGeom prst="rect">
@@ -3297,7 +3373,7 @@
           <w:lang w:val="de-DE" w:eastAsia="de-DE"/>
         </w:rPr>
         <w:drawing>
-          <wp:inline distT="0" distB="0" distL="0" distR="0" wp14:anchorId="7046BE00" wp14:editId="64F40C45">
+          <wp:inline distT="0" distB="0" distL="0" distR="0" wp14:anchorId="7DEB4772" wp14:editId="4620CA70">
             <wp:extent cx="2924175" cy="2679700"/>
             <wp:effectExtent l="0" t="0" r="9525" b="6350"/>
             <wp:docPr id="6" name="Grafik 6" descr="C:\Users\mincekara\Desktop\2015-12-08 15_06_51-SikulixIDE 1.1.0 - C__Users_mincekara_AppData_Local_Temp_Sikulix_1134246886_tmp-.png"/>
@@ -3314,7 +3390,7 @@
                     </pic:cNvPicPr>
                   </pic:nvPicPr>
                   <pic:blipFill>
-                    <a:blip r:embed="rId19">
+                    <a:blip r:embed="rId21">
                       <a:extLst>
                         <a:ext uri="{28A0092B-C50C-407E-A947-70E740481C1C}">
                           <a14:useLocalDpi xmlns:a14="http://schemas.microsoft.com/office/drawing/2010/main" val="0"/>
@@ -3364,7 +3440,7 @@
       <w:r>
         <w:t xml:space="preserve">SikuliX-Directory: </w:t>
       </w:r>
-      <w:hyperlink r:id="rId20" w:history="1">
+      <w:hyperlink r:id="rId22" w:history="1">
         <w:r>
           <w:rPr>
             <w:rStyle w:val="Hyperlink"/>
@@ -3785,7 +3861,7 @@
                     </pic:cNvPicPr>
                   </pic:nvPicPr>
                   <pic:blipFill>
-                    <a:blip r:embed="rId21">
+                    <a:blip r:embed="rId23">
                       <a:extLst>
                         <a:ext uri="{28A0092B-C50C-407E-A947-70E740481C1C}">
                           <a14:useLocalDpi xmlns:a14="http://schemas.microsoft.com/office/drawing/2010/main" val="0"/>
@@ -4288,8 +4364,8 @@
       </w:r>
     </w:p>
     <w:sectPr>
-      <w:headerReference w:type="default" r:id="rId22"/>
-      <w:footerReference w:type="default" r:id="rId23"/>
+      <w:headerReference w:type="default" r:id="rId24"/>
+      <w:footerReference w:type="default" r:id="rId25"/>
       <w:endnotePr>
         <w:numFmt w:val="decimal"/>
       </w:endnotePr>
@@ -4302,7 +4378,7 @@
 </file>
 
 <file path=word/endnotes.xml><?xml version="1.0" encoding="utf-8"?>
-<w:endnotes xmlns:wpc="http://schemas.microsoft.com/office/word/2010/wordprocessingCanvas" xmlns:cx="http://schemas.microsoft.com/office/drawing/2014/chartex" xmlns:cx1="http://schemas.microsoft.com/office/drawing/2015/9/8/chartex" xmlns:mc="http://schemas.openxmlformats.org/markup-compatibility/2006" xmlns:o="urn:schemas-microsoft-com:office:office" xmlns:r="http://schemas.openxmlformats.org/officeDocument/2006/relationships" xmlns:m="http://schemas.openxmlformats.org/officeDocument/2006/math" xmlns:v="urn:schemas-microsoft-com:vml" xmlns:wp14="http://schemas.microsoft.com/office/word/2010/wordprocessingDrawing" xmlns:wp="http://schemas.openxmlformats.org/drawingml/2006/wordprocessingDrawing" xmlns:w10="urn:schemas-microsoft-com:office:word" xmlns:w="http://schemas.openxmlformats.org/wordprocessingml/2006/main" xmlns:w14="http://schemas.microsoft.com/office/word/2010/wordml" xmlns:w15="http://schemas.microsoft.com/office/word/2012/wordml" xmlns:w16se="http://schemas.microsoft.com/office/word/2015/wordml/symex" xmlns:wpg="http://schemas.microsoft.com/office/word/2010/wordprocessingGroup" xmlns:wpi="http://schemas.microsoft.com/office/word/2010/wordprocessingInk" xmlns:wne="http://schemas.microsoft.com/office/word/2006/wordml" xmlns:wps="http://schemas.microsoft.com/office/word/2010/wordprocessingShape" mc:Ignorable="w14 w15 w16se wp14">
+<w:endnotes xmlns:wpc="http://schemas.microsoft.com/office/word/2010/wordprocessingCanvas" xmlns:mc="http://schemas.openxmlformats.org/markup-compatibility/2006" xmlns:o="urn:schemas-microsoft-com:office:office" xmlns:r="http://schemas.openxmlformats.org/officeDocument/2006/relationships" xmlns:m="http://schemas.openxmlformats.org/officeDocument/2006/math" xmlns:v="urn:schemas-microsoft-com:vml" xmlns:wp14="http://schemas.microsoft.com/office/word/2010/wordprocessingDrawing" xmlns:wp="http://schemas.openxmlformats.org/drawingml/2006/wordprocessingDrawing" xmlns:w10="urn:schemas-microsoft-com:office:word" xmlns:w="http://schemas.openxmlformats.org/wordprocessingml/2006/main" xmlns:w14="http://schemas.microsoft.com/office/word/2010/wordml" xmlns:wpg="http://schemas.microsoft.com/office/word/2010/wordprocessingGroup" xmlns:wpi="http://schemas.microsoft.com/office/word/2010/wordprocessingInk" xmlns:wne="http://schemas.microsoft.com/office/word/2006/wordml" xmlns:wps="http://schemas.microsoft.com/office/word/2010/wordprocessingShape" mc:Ignorable="w14 wp14">
   <w:endnote w:type="separator" w:id="-1">
     <w:p>
       <w:pPr>
@@ -4327,7 +4403,7 @@
 </file>
 
 <file path=word/footer1.xml><?xml version="1.0" encoding="utf-8"?>
-<w:ftr xmlns:wpc="http://schemas.microsoft.com/office/word/2010/wordprocessingCanvas" xmlns:cx="http://schemas.microsoft.com/office/drawing/2014/chartex" xmlns:cx1="http://schemas.microsoft.com/office/drawing/2015/9/8/chartex" xmlns:mc="http://schemas.openxmlformats.org/markup-compatibility/2006" xmlns:o="urn:schemas-microsoft-com:office:office" xmlns:r="http://schemas.openxmlformats.org/officeDocument/2006/relationships" xmlns:m="http://schemas.openxmlformats.org/officeDocument/2006/math" xmlns:v="urn:schemas-microsoft-com:vml" xmlns:wp14="http://schemas.microsoft.com/office/word/2010/wordprocessingDrawing" xmlns:wp="http://schemas.openxmlformats.org/drawingml/2006/wordprocessingDrawing" xmlns:w10="urn:schemas-microsoft-com:office:word" xmlns:w="http://schemas.openxmlformats.org/wordprocessingml/2006/main" xmlns:w14="http://schemas.microsoft.com/office/word/2010/wordml" xmlns:w15="http://schemas.microsoft.com/office/word/2012/wordml" xmlns:w16se="http://schemas.microsoft.com/office/word/2015/wordml/symex" xmlns:wpg="http://schemas.microsoft.com/office/word/2010/wordprocessingGroup" xmlns:wpi="http://schemas.microsoft.com/office/word/2010/wordprocessingInk" xmlns:wne="http://schemas.microsoft.com/office/word/2006/wordml" xmlns:wps="http://schemas.microsoft.com/office/word/2010/wordprocessingShape" mc:Ignorable="w14 w15 w16se wp14">
+<w:ftr xmlns:wpc="http://schemas.microsoft.com/office/word/2010/wordprocessingCanvas" xmlns:mc="http://schemas.openxmlformats.org/markup-compatibility/2006" xmlns:o="urn:schemas-microsoft-com:office:office" xmlns:r="http://schemas.openxmlformats.org/officeDocument/2006/relationships" xmlns:m="http://schemas.openxmlformats.org/officeDocument/2006/math" xmlns:v="urn:schemas-microsoft-com:vml" xmlns:wp14="http://schemas.microsoft.com/office/word/2010/wordprocessingDrawing" xmlns:wp="http://schemas.openxmlformats.org/drawingml/2006/wordprocessingDrawing" xmlns:w10="urn:schemas-microsoft-com:office:word" xmlns:w="http://schemas.openxmlformats.org/wordprocessingml/2006/main" xmlns:w14="http://schemas.microsoft.com/office/word/2010/wordml" xmlns:wpg="http://schemas.microsoft.com/office/word/2010/wordprocessingGroup" xmlns:wpi="http://schemas.microsoft.com/office/word/2010/wordprocessingInk" xmlns:wne="http://schemas.microsoft.com/office/word/2006/wordml" xmlns:wps="http://schemas.microsoft.com/office/word/2010/wordprocessingShape" mc:Ignorable="w14 wp14">
   <w:p>
     <w:pPr>
       <w:pStyle w:val="Fuzeile"/>
@@ -4337,7 +4413,7 @@
 </file>
 
 <file path=word/footer2.xml><?xml version="1.0" encoding="utf-8"?>
-<w:ftr xmlns:wpc="http://schemas.microsoft.com/office/word/2010/wordprocessingCanvas" xmlns:cx="http://schemas.microsoft.com/office/drawing/2014/chartex" xmlns:cx1="http://schemas.microsoft.com/office/drawing/2015/9/8/chartex" xmlns:mc="http://schemas.openxmlformats.org/markup-compatibility/2006" xmlns:o="urn:schemas-microsoft-com:office:office" xmlns:r="http://schemas.openxmlformats.org/officeDocument/2006/relationships" xmlns:m="http://schemas.openxmlformats.org/officeDocument/2006/math" xmlns:v="urn:schemas-microsoft-com:vml" xmlns:wp14="http://schemas.microsoft.com/office/word/2010/wordprocessingDrawing" xmlns:wp="http://schemas.openxmlformats.org/drawingml/2006/wordprocessingDrawing" xmlns:w10="urn:schemas-microsoft-com:office:word" xmlns:w="http://schemas.openxmlformats.org/wordprocessingml/2006/main" xmlns:w14="http://schemas.microsoft.com/office/word/2010/wordml" xmlns:w15="http://schemas.microsoft.com/office/word/2012/wordml" xmlns:w16se="http://schemas.microsoft.com/office/word/2015/wordml/symex" xmlns:wpg="http://schemas.microsoft.com/office/word/2010/wordprocessingGroup" xmlns:wpi="http://schemas.microsoft.com/office/word/2010/wordprocessingInk" xmlns:wne="http://schemas.microsoft.com/office/word/2006/wordml" xmlns:wps="http://schemas.microsoft.com/office/word/2010/wordprocessingShape" mc:Ignorable="w14 w15 w16se wp14">
+<w:ftr xmlns:wpc="http://schemas.microsoft.com/office/word/2010/wordprocessingCanvas" xmlns:mc="http://schemas.openxmlformats.org/markup-compatibility/2006" xmlns:o="urn:schemas-microsoft-com:office:office" xmlns:r="http://schemas.openxmlformats.org/officeDocument/2006/relationships" xmlns:m="http://schemas.openxmlformats.org/officeDocument/2006/math" xmlns:v="urn:schemas-microsoft-com:vml" xmlns:wp14="http://schemas.microsoft.com/office/word/2010/wordprocessingDrawing" xmlns:wp="http://schemas.openxmlformats.org/drawingml/2006/wordprocessingDrawing" xmlns:w10="urn:schemas-microsoft-com:office:word" xmlns:w="http://schemas.openxmlformats.org/wordprocessingml/2006/main" xmlns:w14="http://schemas.microsoft.com/office/word/2010/wordml" xmlns:wpg="http://schemas.microsoft.com/office/word/2010/wordprocessingGroup" xmlns:wpi="http://schemas.microsoft.com/office/word/2010/wordprocessingInk" xmlns:wne="http://schemas.microsoft.com/office/word/2006/wordml" xmlns:wps="http://schemas.microsoft.com/office/word/2010/wordprocessingShape" mc:Ignorable="w14 wp14">
   <w:p>
     <w:pPr>
       <w:pStyle w:val="Fuzeile"/>
@@ -4347,7 +4423,7 @@
 </file>
 
 <file path=word/footer3.xml><?xml version="1.0" encoding="utf-8"?>
-<w:ftr xmlns:wpc="http://schemas.microsoft.com/office/word/2010/wordprocessingCanvas" xmlns:cx="http://schemas.microsoft.com/office/drawing/2014/chartex" xmlns:cx1="http://schemas.microsoft.com/office/drawing/2015/9/8/chartex" xmlns:mc="http://schemas.openxmlformats.org/markup-compatibility/2006" xmlns:o="urn:schemas-microsoft-com:office:office" xmlns:r="http://schemas.openxmlformats.org/officeDocument/2006/relationships" xmlns:m="http://schemas.openxmlformats.org/officeDocument/2006/math" xmlns:v="urn:schemas-microsoft-com:vml" xmlns:wp14="http://schemas.microsoft.com/office/word/2010/wordprocessingDrawing" xmlns:wp="http://schemas.openxmlformats.org/drawingml/2006/wordprocessingDrawing" xmlns:w10="urn:schemas-microsoft-com:office:word" xmlns:w="http://schemas.openxmlformats.org/wordprocessingml/2006/main" xmlns:w14="http://schemas.microsoft.com/office/word/2010/wordml" xmlns:w15="http://schemas.microsoft.com/office/word/2012/wordml" xmlns:w16se="http://schemas.microsoft.com/office/word/2015/wordml/symex" xmlns:wpg="http://schemas.microsoft.com/office/word/2010/wordprocessingGroup" xmlns:wpi="http://schemas.microsoft.com/office/word/2010/wordprocessingInk" xmlns:wne="http://schemas.microsoft.com/office/word/2006/wordml" xmlns:wps="http://schemas.microsoft.com/office/word/2010/wordprocessingShape" mc:Ignorable="w14 w15 w16se wp14">
+<w:ftr xmlns:wpc="http://schemas.microsoft.com/office/word/2010/wordprocessingCanvas" xmlns:mc="http://schemas.openxmlformats.org/markup-compatibility/2006" xmlns:o="urn:schemas-microsoft-com:office:office" xmlns:r="http://schemas.openxmlformats.org/officeDocument/2006/relationships" xmlns:m="http://schemas.openxmlformats.org/officeDocument/2006/math" xmlns:v="urn:schemas-microsoft-com:vml" xmlns:wp14="http://schemas.microsoft.com/office/word/2010/wordprocessingDrawing" xmlns:wp="http://schemas.openxmlformats.org/drawingml/2006/wordprocessingDrawing" xmlns:w10="urn:schemas-microsoft-com:office:word" xmlns:w="http://schemas.openxmlformats.org/wordprocessingml/2006/main" xmlns:w14="http://schemas.microsoft.com/office/word/2010/wordml" xmlns:wpg="http://schemas.microsoft.com/office/word/2010/wordprocessingGroup" xmlns:wpi="http://schemas.microsoft.com/office/word/2010/wordprocessingInk" xmlns:wne="http://schemas.microsoft.com/office/word/2006/wordml" xmlns:wps="http://schemas.microsoft.com/office/word/2010/wordprocessingShape" mc:Ignorable="w14 wp14">
   <w:p>
     <w:pPr>
       <w:pStyle w:val="Fuzeile"/>
@@ -4357,7 +4433,7 @@
 </file>
 
 <file path=word/footer4.xml><?xml version="1.0" encoding="utf-8"?>
-<w:ftr xmlns:wpc="http://schemas.microsoft.com/office/word/2010/wordprocessingCanvas" xmlns:cx="http://schemas.microsoft.com/office/drawing/2014/chartex" xmlns:cx1="http://schemas.microsoft.com/office/drawing/2015/9/8/chartex" xmlns:mc="http://schemas.openxmlformats.org/markup-compatibility/2006" xmlns:o="urn:schemas-microsoft-com:office:office" xmlns:r="http://schemas.openxmlformats.org/officeDocument/2006/relationships" xmlns:m="http://schemas.openxmlformats.org/officeDocument/2006/math" xmlns:v="urn:schemas-microsoft-com:vml" xmlns:wp14="http://schemas.microsoft.com/office/word/2010/wordprocessingDrawing" xmlns:wp="http://schemas.openxmlformats.org/drawingml/2006/wordprocessingDrawing" xmlns:w10="urn:schemas-microsoft-com:office:word" xmlns:w="http://schemas.openxmlformats.org/wordprocessingml/2006/main" xmlns:w14="http://schemas.microsoft.com/office/word/2010/wordml" xmlns:w15="http://schemas.microsoft.com/office/word/2012/wordml" xmlns:w16se="http://schemas.microsoft.com/office/word/2015/wordml/symex" xmlns:wpg="http://schemas.microsoft.com/office/word/2010/wordprocessingGroup" xmlns:wpi="http://schemas.microsoft.com/office/word/2010/wordprocessingInk" xmlns:wne="http://schemas.microsoft.com/office/word/2006/wordml" xmlns:wps="http://schemas.microsoft.com/office/word/2010/wordprocessingShape" mc:Ignorable="w14 w15 w16se wp14">
+<w:ftr xmlns:wpc="http://schemas.microsoft.com/office/word/2010/wordprocessingCanvas" xmlns:mc="http://schemas.openxmlformats.org/markup-compatibility/2006" xmlns:o="urn:schemas-microsoft-com:office:office" xmlns:r="http://schemas.openxmlformats.org/officeDocument/2006/relationships" xmlns:m="http://schemas.openxmlformats.org/officeDocument/2006/math" xmlns:v="urn:schemas-microsoft-com:vml" xmlns:wp14="http://schemas.microsoft.com/office/word/2010/wordprocessingDrawing" xmlns:wp="http://schemas.openxmlformats.org/drawingml/2006/wordprocessingDrawing" xmlns:w10="urn:schemas-microsoft-com:office:word" xmlns:w="http://schemas.openxmlformats.org/wordprocessingml/2006/main" xmlns:w14="http://schemas.microsoft.com/office/word/2010/wordml" xmlns:wpg="http://schemas.microsoft.com/office/word/2010/wordprocessingGroup" xmlns:wpi="http://schemas.microsoft.com/office/word/2010/wordprocessingInk" xmlns:wne="http://schemas.microsoft.com/office/word/2006/wordml" xmlns:wps="http://schemas.microsoft.com/office/word/2010/wordprocessingShape" mc:Ignorable="w14 wp14">
   <w:tbl>
     <w:tblPr>
       <w:tblW w:w="0" w:type="auto"/>
@@ -4498,7 +4574,7 @@
               <w:rStyle w:val="Seitenzahl"/>
               <w:noProof/>
             </w:rPr>
-            <w:t>3</w:t>
+            <w:t>2</w:t>
           </w:r>
           <w:r>
             <w:rPr>
@@ -4519,7 +4595,7 @@
 </file>
 
 <file path=word/footnotes.xml><?xml version="1.0" encoding="utf-8"?>
-<w:footnotes xmlns:wpc="http://schemas.microsoft.com/office/word/2010/wordprocessingCanvas" xmlns:cx="http://schemas.microsoft.com/office/drawing/2014/chartex" xmlns:cx1="http://schemas.microsoft.com/office/drawing/2015/9/8/chartex" xmlns:mc="http://schemas.openxmlformats.org/markup-compatibility/2006" xmlns:o="urn:schemas-microsoft-com:office:office" xmlns:r="http://schemas.openxmlformats.org/officeDocument/2006/relationships" xmlns:m="http://schemas.openxmlformats.org/officeDocument/2006/math" xmlns:v="urn:schemas-microsoft-com:vml" xmlns:wp14="http://schemas.microsoft.com/office/word/2010/wordprocessingDrawing" xmlns:wp="http://schemas.openxmlformats.org/drawingml/2006/wordprocessingDrawing" xmlns:w10="urn:schemas-microsoft-com:office:word" xmlns:w="http://schemas.openxmlformats.org/wordprocessingml/2006/main" xmlns:w14="http://schemas.microsoft.com/office/word/2010/wordml" xmlns:w15="http://schemas.microsoft.com/office/word/2012/wordml" xmlns:w16se="http://schemas.microsoft.com/office/word/2015/wordml/symex" xmlns:wpg="http://schemas.microsoft.com/office/word/2010/wordprocessingGroup" xmlns:wpi="http://schemas.microsoft.com/office/word/2010/wordprocessingInk" xmlns:wne="http://schemas.microsoft.com/office/word/2006/wordml" xmlns:wps="http://schemas.microsoft.com/office/word/2010/wordprocessingShape" mc:Ignorable="w14 w15 w16se wp14">
+<w:footnotes xmlns:wpc="http://schemas.microsoft.com/office/word/2010/wordprocessingCanvas" xmlns:mc="http://schemas.openxmlformats.org/markup-compatibility/2006" xmlns:o="urn:schemas-microsoft-com:office:office" xmlns:r="http://schemas.openxmlformats.org/officeDocument/2006/relationships" xmlns:m="http://schemas.openxmlformats.org/officeDocument/2006/math" xmlns:v="urn:schemas-microsoft-com:vml" xmlns:wp14="http://schemas.microsoft.com/office/word/2010/wordprocessingDrawing" xmlns:wp="http://schemas.openxmlformats.org/drawingml/2006/wordprocessingDrawing" xmlns:w10="urn:schemas-microsoft-com:office:word" xmlns:w="http://schemas.openxmlformats.org/wordprocessingml/2006/main" xmlns:w14="http://schemas.microsoft.com/office/word/2010/wordml" xmlns:wpg="http://schemas.microsoft.com/office/word/2010/wordprocessingGroup" xmlns:wpi="http://schemas.microsoft.com/office/word/2010/wordprocessingInk" xmlns:wne="http://schemas.microsoft.com/office/word/2006/wordml" xmlns:wps="http://schemas.microsoft.com/office/word/2010/wordprocessingShape" mc:Ignorable="w14 wp14">
   <w:footnote w:type="separator" w:id="-1">
     <w:p>
       <w:pPr>
@@ -4544,7 +4620,7 @@
 </file>
 
 <file path=word/header1.xml><?xml version="1.0" encoding="utf-8"?>
-<w:hdr xmlns:wpc="http://schemas.microsoft.com/office/word/2010/wordprocessingCanvas" xmlns:cx="http://schemas.microsoft.com/office/drawing/2014/chartex" xmlns:cx1="http://schemas.microsoft.com/office/drawing/2015/9/8/chartex" xmlns:mc="http://schemas.openxmlformats.org/markup-compatibility/2006" xmlns:o="urn:schemas-microsoft-com:office:office" xmlns:r="http://schemas.openxmlformats.org/officeDocument/2006/relationships" xmlns:m="http://schemas.openxmlformats.org/officeDocument/2006/math" xmlns:v="urn:schemas-microsoft-com:vml" xmlns:wp14="http://schemas.microsoft.com/office/word/2010/wordprocessingDrawing" xmlns:wp="http://schemas.openxmlformats.org/drawingml/2006/wordprocessingDrawing" xmlns:w10="urn:schemas-microsoft-com:office:word" xmlns:w="http://schemas.openxmlformats.org/wordprocessingml/2006/main" xmlns:w14="http://schemas.microsoft.com/office/word/2010/wordml" xmlns:w15="http://schemas.microsoft.com/office/word/2012/wordml" xmlns:w16se="http://schemas.microsoft.com/office/word/2015/wordml/symex" xmlns:wpg="http://schemas.microsoft.com/office/word/2010/wordprocessingGroup" xmlns:wpi="http://schemas.microsoft.com/office/word/2010/wordprocessingInk" xmlns:wne="http://schemas.microsoft.com/office/word/2006/wordml" xmlns:wps="http://schemas.microsoft.com/office/word/2010/wordprocessingShape" mc:Ignorable="w14 w15 w16se wp14">
+<w:hdr xmlns:wpc="http://schemas.microsoft.com/office/word/2010/wordprocessingCanvas" xmlns:mc="http://schemas.openxmlformats.org/markup-compatibility/2006" xmlns:o="urn:schemas-microsoft-com:office:office" xmlns:r="http://schemas.openxmlformats.org/officeDocument/2006/relationships" xmlns:m="http://schemas.openxmlformats.org/officeDocument/2006/math" xmlns:v="urn:schemas-microsoft-com:vml" xmlns:wp14="http://schemas.microsoft.com/office/word/2010/wordprocessingDrawing" xmlns:wp="http://schemas.openxmlformats.org/drawingml/2006/wordprocessingDrawing" xmlns:w10="urn:schemas-microsoft-com:office:word" xmlns:w="http://schemas.openxmlformats.org/wordprocessingml/2006/main" xmlns:w14="http://schemas.microsoft.com/office/word/2010/wordml" xmlns:wpg="http://schemas.microsoft.com/office/word/2010/wordprocessingGroup" xmlns:wpi="http://schemas.microsoft.com/office/word/2010/wordprocessingInk" xmlns:wne="http://schemas.microsoft.com/office/word/2006/wordml" xmlns:wps="http://schemas.microsoft.com/office/word/2010/wordprocessingShape" mc:Ignorable="w14 wp14">
   <w:p>
     <w:pPr>
       <w:pStyle w:val="Kopfzeile"/>
@@ -4554,7 +4630,7 @@
 </file>
 
 <file path=word/header2.xml><?xml version="1.0" encoding="utf-8"?>
-<w:hdr xmlns:wpc="http://schemas.microsoft.com/office/word/2010/wordprocessingCanvas" xmlns:cx="http://schemas.microsoft.com/office/drawing/2014/chartex" xmlns:cx1="http://schemas.microsoft.com/office/drawing/2015/9/8/chartex" xmlns:mc="http://schemas.openxmlformats.org/markup-compatibility/2006" xmlns:o="urn:schemas-microsoft-com:office:office" xmlns:r="http://schemas.openxmlformats.org/officeDocument/2006/relationships" xmlns:m="http://schemas.openxmlformats.org/officeDocument/2006/math" xmlns:v="urn:schemas-microsoft-com:vml" xmlns:wp14="http://schemas.microsoft.com/office/word/2010/wordprocessingDrawing" xmlns:wp="http://schemas.openxmlformats.org/drawingml/2006/wordprocessingDrawing" xmlns:w10="urn:schemas-microsoft-com:office:word" xmlns:w="http://schemas.openxmlformats.org/wordprocessingml/2006/main" xmlns:w14="http://schemas.microsoft.com/office/word/2010/wordml" xmlns:w15="http://schemas.microsoft.com/office/word/2012/wordml" xmlns:w16se="http://schemas.microsoft.com/office/word/2015/wordml/symex" xmlns:wpg="http://schemas.microsoft.com/office/word/2010/wordprocessingGroup" xmlns:wpi="http://schemas.microsoft.com/office/word/2010/wordprocessingInk" xmlns:wne="http://schemas.microsoft.com/office/word/2006/wordml" xmlns:wps="http://schemas.microsoft.com/office/word/2010/wordprocessingShape" mc:Ignorable="w14 w15 w16se wp14">
+<w:hdr xmlns:wpc="http://schemas.microsoft.com/office/word/2010/wordprocessingCanvas" xmlns:mc="http://schemas.openxmlformats.org/markup-compatibility/2006" xmlns:o="urn:schemas-microsoft-com:office:office" xmlns:r="http://schemas.openxmlformats.org/officeDocument/2006/relationships" xmlns:m="http://schemas.openxmlformats.org/officeDocument/2006/math" xmlns:v="urn:schemas-microsoft-com:vml" xmlns:wp14="http://schemas.microsoft.com/office/word/2010/wordprocessingDrawing" xmlns:wp="http://schemas.openxmlformats.org/drawingml/2006/wordprocessingDrawing" xmlns:w10="urn:schemas-microsoft-com:office:word" xmlns:w="http://schemas.openxmlformats.org/wordprocessingml/2006/main" xmlns:w14="http://schemas.microsoft.com/office/word/2010/wordml" xmlns:wpg="http://schemas.microsoft.com/office/word/2010/wordprocessingGroup" xmlns:wpi="http://schemas.microsoft.com/office/word/2010/wordprocessingInk" xmlns:wne="http://schemas.microsoft.com/office/word/2006/wordml" xmlns:wps="http://schemas.microsoft.com/office/word/2010/wordprocessingShape" mc:Ignorable="w14 wp14">
   <w:p>
     <w:pPr>
       <w:rPr>
@@ -4613,7 +4689,7 @@
 </file>
 
 <file path=word/header3.xml><?xml version="1.0" encoding="utf-8"?>
-<w:hdr xmlns:wpc="http://schemas.microsoft.com/office/word/2010/wordprocessingCanvas" xmlns:cx="http://schemas.microsoft.com/office/drawing/2014/chartex" xmlns:cx1="http://schemas.microsoft.com/office/drawing/2015/9/8/chartex" xmlns:mc="http://schemas.openxmlformats.org/markup-compatibility/2006" xmlns:o="urn:schemas-microsoft-com:office:office" xmlns:r="http://schemas.openxmlformats.org/officeDocument/2006/relationships" xmlns:m="http://schemas.openxmlformats.org/officeDocument/2006/math" xmlns:v="urn:schemas-microsoft-com:vml" xmlns:wp14="http://schemas.microsoft.com/office/word/2010/wordprocessingDrawing" xmlns:wp="http://schemas.openxmlformats.org/drawingml/2006/wordprocessingDrawing" xmlns:w10="urn:schemas-microsoft-com:office:word" xmlns:w="http://schemas.openxmlformats.org/wordprocessingml/2006/main" xmlns:w14="http://schemas.microsoft.com/office/word/2010/wordml" xmlns:w15="http://schemas.microsoft.com/office/word/2012/wordml" xmlns:w16se="http://schemas.microsoft.com/office/word/2015/wordml/symex" xmlns:wpg="http://schemas.microsoft.com/office/word/2010/wordprocessingGroup" xmlns:wpi="http://schemas.microsoft.com/office/word/2010/wordprocessingInk" xmlns:wne="http://schemas.microsoft.com/office/word/2006/wordml" xmlns:wps="http://schemas.microsoft.com/office/word/2010/wordprocessingShape" mc:Ignorable="w14 w15 w16se wp14">
+<w:hdr xmlns:wpc="http://schemas.microsoft.com/office/word/2010/wordprocessingCanvas" xmlns:mc="http://schemas.openxmlformats.org/markup-compatibility/2006" xmlns:o="urn:schemas-microsoft-com:office:office" xmlns:r="http://schemas.openxmlformats.org/officeDocument/2006/relationships" xmlns:m="http://schemas.openxmlformats.org/officeDocument/2006/math" xmlns:v="urn:schemas-microsoft-com:vml" xmlns:wp14="http://schemas.microsoft.com/office/word/2010/wordprocessingDrawing" xmlns:wp="http://schemas.openxmlformats.org/drawingml/2006/wordprocessingDrawing" xmlns:w10="urn:schemas-microsoft-com:office:word" xmlns:w="http://schemas.openxmlformats.org/wordprocessingml/2006/main" xmlns:w14="http://schemas.microsoft.com/office/word/2010/wordml" xmlns:wpg="http://schemas.microsoft.com/office/word/2010/wordprocessingGroup" xmlns:wpi="http://schemas.microsoft.com/office/word/2010/wordprocessingInk" xmlns:wne="http://schemas.microsoft.com/office/word/2006/wordml" xmlns:wps="http://schemas.microsoft.com/office/word/2010/wordprocessingShape" mc:Ignorable="w14 wp14">
   <w:p>
     <w:pPr>
       <w:pStyle w:val="Kopfzeile"/>
@@ -4623,7 +4699,7 @@
 </file>
 
 <file path=word/header4.xml><?xml version="1.0" encoding="utf-8"?>
-<w:hdr xmlns:wpc="http://schemas.microsoft.com/office/word/2010/wordprocessingCanvas" xmlns:cx="http://schemas.microsoft.com/office/drawing/2014/chartex" xmlns:cx1="http://schemas.microsoft.com/office/drawing/2015/9/8/chartex" xmlns:mc="http://schemas.openxmlformats.org/markup-compatibility/2006" xmlns:o="urn:schemas-microsoft-com:office:office" xmlns:r="http://schemas.openxmlformats.org/officeDocument/2006/relationships" xmlns:m="http://schemas.openxmlformats.org/officeDocument/2006/math" xmlns:v="urn:schemas-microsoft-com:vml" xmlns:wp14="http://schemas.microsoft.com/office/word/2010/wordprocessingDrawing" xmlns:wp="http://schemas.openxmlformats.org/drawingml/2006/wordprocessingDrawing" xmlns:w10="urn:schemas-microsoft-com:office:word" xmlns:w="http://schemas.openxmlformats.org/wordprocessingml/2006/main" xmlns:w14="http://schemas.microsoft.com/office/word/2010/wordml" xmlns:w15="http://schemas.microsoft.com/office/word/2012/wordml" xmlns:w16se="http://schemas.microsoft.com/office/word/2015/wordml/symex" xmlns:wpg="http://schemas.microsoft.com/office/word/2010/wordprocessingGroup" xmlns:wpi="http://schemas.microsoft.com/office/word/2010/wordprocessingInk" xmlns:wne="http://schemas.microsoft.com/office/word/2006/wordml" xmlns:wps="http://schemas.microsoft.com/office/word/2010/wordprocessingShape" mc:Ignorable="w14 w15 w16se wp14">
+<w:hdr xmlns:wpc="http://schemas.microsoft.com/office/word/2010/wordprocessingCanvas" xmlns:mc="http://schemas.openxmlformats.org/markup-compatibility/2006" xmlns:o="urn:schemas-microsoft-com:office:office" xmlns:r="http://schemas.openxmlformats.org/officeDocument/2006/relationships" xmlns:m="http://schemas.openxmlformats.org/officeDocument/2006/math" xmlns:v="urn:schemas-microsoft-com:vml" xmlns:wp14="http://schemas.microsoft.com/office/word/2010/wordprocessingDrawing" xmlns:wp="http://schemas.openxmlformats.org/drawingml/2006/wordprocessingDrawing" xmlns:w10="urn:schemas-microsoft-com:office:word" xmlns:w="http://schemas.openxmlformats.org/wordprocessingml/2006/main" xmlns:w14="http://schemas.microsoft.com/office/word/2010/wordml" xmlns:wpg="http://schemas.microsoft.com/office/word/2010/wordprocessingGroup" xmlns:wpi="http://schemas.microsoft.com/office/word/2010/wordprocessingInk" xmlns:wne="http://schemas.microsoft.com/office/word/2006/wordml" xmlns:wps="http://schemas.microsoft.com/office/word/2010/wordprocessingShape" mc:Ignorable="w14 wp14">
   <w:tbl>
     <w:tblPr>
       <w:tblW w:w="0" w:type="auto"/>
@@ -4666,7 +4742,7 @@
             <w:ind w:right="68"/>
           </w:pPr>
           <w:r>
-            <w:t xml:space="preserve">  Version:           2.0</w:t>
+            <w:t xml:space="preserve">  Version:           2.1</w:t>
           </w:r>
         </w:p>
       </w:tc>
@@ -4703,10 +4779,13 @@
             <w:t xml:space="preserve">  Date:  </w:t>
           </w:r>
           <w:r>
-            <w:t>06/06</w:t>
+            <w:t>17</w:t>
           </w:r>
           <w:bookmarkStart w:id="27" w:name="_GoBack"/>
           <w:bookmarkEnd w:id="27"/>
+          <w:r>
+            <w:t>/06</w:t>
+          </w:r>
           <w:r>
             <w:t>/</w:t>
           </w:r>
@@ -4726,8 +4805,8 @@
 </file>
 
 <file path=word/numbering.xml><?xml version="1.0" encoding="utf-8"?>
-<w:numbering xmlns:wpc="http://schemas.microsoft.com/office/word/2010/wordprocessingCanvas" xmlns:cx="http://schemas.microsoft.com/office/drawing/2014/chartex" xmlns:cx1="http://schemas.microsoft.com/office/drawing/2015/9/8/chartex" xmlns:mc="http://schemas.openxmlformats.org/markup-compatibility/2006" xmlns:o="urn:schemas-microsoft-com:office:office" xmlns:r="http://schemas.openxmlformats.org/officeDocument/2006/relationships" xmlns:m="http://schemas.openxmlformats.org/officeDocument/2006/math" xmlns:v="urn:schemas-microsoft-com:vml" xmlns:wp14="http://schemas.microsoft.com/office/word/2010/wordprocessingDrawing" xmlns:wp="http://schemas.openxmlformats.org/drawingml/2006/wordprocessingDrawing" xmlns:w10="urn:schemas-microsoft-com:office:word" xmlns:w="http://schemas.openxmlformats.org/wordprocessingml/2006/main" xmlns:w14="http://schemas.microsoft.com/office/word/2010/wordml" xmlns:w15="http://schemas.microsoft.com/office/word/2012/wordml" xmlns:w16se="http://schemas.microsoft.com/office/word/2015/wordml/symex" xmlns:wpg="http://schemas.microsoft.com/office/word/2010/wordprocessingGroup" xmlns:wpi="http://schemas.microsoft.com/office/word/2010/wordprocessingInk" xmlns:wne="http://schemas.microsoft.com/office/word/2006/wordml" xmlns:wps="http://schemas.microsoft.com/office/word/2010/wordprocessingShape" mc:Ignorable="w14 w15 w16se wp14">
-  <w:abstractNum w:abstractNumId="0" w15:restartNumberingAfterBreak="0">
+<w:numbering xmlns:wpc="http://schemas.microsoft.com/office/word/2010/wordprocessingCanvas" xmlns:mc="http://schemas.openxmlformats.org/markup-compatibility/2006" xmlns:o="urn:schemas-microsoft-com:office:office" xmlns:r="http://schemas.openxmlformats.org/officeDocument/2006/relationships" xmlns:m="http://schemas.openxmlformats.org/officeDocument/2006/math" xmlns:v="urn:schemas-microsoft-com:vml" xmlns:wp14="http://schemas.microsoft.com/office/word/2010/wordprocessingDrawing" xmlns:wp="http://schemas.openxmlformats.org/drawingml/2006/wordprocessingDrawing" xmlns:w10="urn:schemas-microsoft-com:office:word" xmlns:w="http://schemas.openxmlformats.org/wordprocessingml/2006/main" xmlns:w14="http://schemas.microsoft.com/office/word/2010/wordml" xmlns:wpg="http://schemas.microsoft.com/office/word/2010/wordprocessingGroup" xmlns:wpi="http://schemas.microsoft.com/office/word/2010/wordprocessingInk" xmlns:wne="http://schemas.microsoft.com/office/word/2006/wordml" xmlns:wps="http://schemas.microsoft.com/office/word/2010/wordprocessingShape" mc:Ignorable="w14 wp14">
+  <w:abstractNum w:abstractNumId="0">
     <w:nsid w:val="FFFFFFFB"/>
     <w:multiLevelType w:val="multilevel"/>
     <w:tmpl w:val="533228C8"/>
@@ -4807,7 +4886,7 @@
       <w:lvlJc w:val="left"/>
     </w:lvl>
   </w:abstractNum>
-  <w:abstractNum w:abstractNumId="1" w15:restartNumberingAfterBreak="0">
+  <w:abstractNum w:abstractNumId="1">
     <w:nsid w:val="FFFFFFFE"/>
     <w:multiLevelType w:val="singleLevel"/>
     <w:tmpl w:val="FFFFFFFF"/>
@@ -4817,7 +4896,7 @@
       <w:lvlJc w:val="left"/>
     </w:lvl>
   </w:abstractNum>
-  <w:abstractNum w:abstractNumId="2" w15:restartNumberingAfterBreak="0">
+  <w:abstractNum w:abstractNumId="2">
     <w:nsid w:val="00224753"/>
     <w:multiLevelType w:val="singleLevel"/>
     <w:tmpl w:val="04090001"/>
@@ -4837,7 +4916,7 @@
       </w:rPr>
     </w:lvl>
   </w:abstractNum>
-  <w:abstractNum w:abstractNumId="3" w15:restartNumberingAfterBreak="0">
+  <w:abstractNum w:abstractNumId="3">
     <w:nsid w:val="0A117094"/>
     <w:multiLevelType w:val="singleLevel"/>
     <w:tmpl w:val="04090001"/>
@@ -4857,7 +4936,7 @@
       </w:rPr>
     </w:lvl>
   </w:abstractNum>
-  <w:abstractNum w:abstractNumId="4" w15:restartNumberingAfterBreak="0">
+  <w:abstractNum w:abstractNumId="4">
     <w:nsid w:val="17CB6DC4"/>
     <w:multiLevelType w:val="singleLevel"/>
     <w:tmpl w:val="04090001"/>
@@ -4877,7 +4956,7 @@
       </w:rPr>
     </w:lvl>
   </w:abstractNum>
-  <w:abstractNum w:abstractNumId="5" w15:restartNumberingAfterBreak="0">
+  <w:abstractNum w:abstractNumId="5">
     <w:nsid w:val="180C36C4"/>
     <w:multiLevelType w:val="hybridMultilevel"/>
     <w:tmpl w:val="D46CE07A"/>
@@ -4990,7 +5069,7 @@
       </w:rPr>
     </w:lvl>
   </w:abstractNum>
-  <w:abstractNum w:abstractNumId="6" w15:restartNumberingAfterBreak="0">
+  <w:abstractNum w:abstractNumId="6">
     <w:nsid w:val="22443AC4"/>
     <w:multiLevelType w:val="singleLevel"/>
     <w:tmpl w:val="04090001"/>
@@ -5010,7 +5089,7 @@
       </w:rPr>
     </w:lvl>
   </w:abstractNum>
-  <w:abstractNum w:abstractNumId="7" w15:restartNumberingAfterBreak="0">
+  <w:abstractNum w:abstractNumId="7">
     <w:nsid w:val="2D4B634E"/>
     <w:multiLevelType w:val="singleLevel"/>
     <w:tmpl w:val="04090001"/>
@@ -5030,7 +5109,7 @@
       </w:rPr>
     </w:lvl>
   </w:abstractNum>
-  <w:abstractNum w:abstractNumId="8" w15:restartNumberingAfterBreak="0">
+  <w:abstractNum w:abstractNumId="8">
     <w:nsid w:val="31DD2C45"/>
     <w:multiLevelType w:val="singleLevel"/>
     <w:tmpl w:val="04090001"/>
@@ -5050,7 +5129,7 @@
       </w:rPr>
     </w:lvl>
   </w:abstractNum>
-  <w:abstractNum w:abstractNumId="9" w15:restartNumberingAfterBreak="0">
+  <w:abstractNum w:abstractNumId="9">
     <w:nsid w:val="32982B51"/>
     <w:multiLevelType w:val="singleLevel"/>
     <w:tmpl w:val="04090001"/>
@@ -5070,7 +5149,7 @@
       </w:rPr>
     </w:lvl>
   </w:abstractNum>
-  <w:abstractNum w:abstractNumId="10" w15:restartNumberingAfterBreak="0">
+  <w:abstractNum w:abstractNumId="10">
     <w:nsid w:val="3375481C"/>
     <w:multiLevelType w:val="singleLevel"/>
     <w:tmpl w:val="E6747DA6"/>
@@ -5090,7 +5169,7 @@
       </w:rPr>
     </w:lvl>
   </w:abstractNum>
-  <w:abstractNum w:abstractNumId="11" w15:restartNumberingAfterBreak="0">
+  <w:abstractNum w:abstractNumId="11">
     <w:nsid w:val="369D5471"/>
     <w:multiLevelType w:val="singleLevel"/>
     <w:tmpl w:val="04090001"/>
@@ -5110,7 +5189,7 @@
       </w:rPr>
     </w:lvl>
   </w:abstractNum>
-  <w:abstractNum w:abstractNumId="12" w15:restartNumberingAfterBreak="0">
+  <w:abstractNum w:abstractNumId="12">
     <w:nsid w:val="395702C4"/>
     <w:multiLevelType w:val="hybridMultilevel"/>
     <w:tmpl w:val="03A6625A"/>
@@ -5223,7 +5302,7 @@
       </w:rPr>
     </w:lvl>
   </w:abstractNum>
-  <w:abstractNum w:abstractNumId="13" w15:restartNumberingAfterBreak="0">
+  <w:abstractNum w:abstractNumId="13">
     <w:nsid w:val="42B97F7B"/>
     <w:multiLevelType w:val="singleLevel"/>
     <w:tmpl w:val="04090001"/>
@@ -5243,7 +5322,7 @@
       </w:rPr>
     </w:lvl>
   </w:abstractNum>
-  <w:abstractNum w:abstractNumId="14" w15:restartNumberingAfterBreak="0">
+  <w:abstractNum w:abstractNumId="14">
     <w:nsid w:val="49E170D0"/>
     <w:multiLevelType w:val="singleLevel"/>
     <w:tmpl w:val="04090001"/>
@@ -5263,7 +5342,7 @@
       </w:rPr>
     </w:lvl>
   </w:abstractNum>
-  <w:abstractNum w:abstractNumId="15" w15:restartNumberingAfterBreak="0">
+  <w:abstractNum w:abstractNumId="15">
     <w:nsid w:val="4F64732B"/>
     <w:multiLevelType w:val="singleLevel"/>
     <w:tmpl w:val="04090001"/>
@@ -5283,7 +5362,7 @@
       </w:rPr>
     </w:lvl>
   </w:abstractNum>
-  <w:abstractNum w:abstractNumId="16" w15:restartNumberingAfterBreak="0">
+  <w:abstractNum w:abstractNumId="16">
     <w:nsid w:val="52DF734E"/>
     <w:multiLevelType w:val="singleLevel"/>
     <w:tmpl w:val="04090001"/>
@@ -5303,7 +5382,7 @@
       </w:rPr>
     </w:lvl>
   </w:abstractNum>
-  <w:abstractNum w:abstractNumId="17" w15:restartNumberingAfterBreak="0">
+  <w:abstractNum w:abstractNumId="17">
     <w:nsid w:val="682E6B81"/>
     <w:multiLevelType w:val="hybridMultilevel"/>
     <w:tmpl w:val="FCFA916C"/>
@@ -5416,7 +5495,7 @@
       </w:rPr>
     </w:lvl>
   </w:abstractNum>
-  <w:abstractNum w:abstractNumId="18" w15:restartNumberingAfterBreak="0">
+  <w:abstractNum w:abstractNumId="18">
     <w:nsid w:val="6D2F7D46"/>
     <w:multiLevelType w:val="singleLevel"/>
     <w:tmpl w:val="04090001"/>
@@ -5436,7 +5515,7 @@
       </w:rPr>
     </w:lvl>
   </w:abstractNum>
-  <w:abstractNum w:abstractNumId="19" w15:restartNumberingAfterBreak="0">
+  <w:abstractNum w:abstractNumId="19">
     <w:nsid w:val="71F21F2A"/>
     <w:multiLevelType w:val="singleLevel"/>
     <w:tmpl w:val="04090001"/>
@@ -5456,7 +5535,7 @@
       </w:rPr>
     </w:lvl>
   </w:abstractNum>
-  <w:abstractNum w:abstractNumId="20" w15:restartNumberingAfterBreak="0">
+  <w:abstractNum w:abstractNumId="20">
     <w:nsid w:val="743601FB"/>
     <w:multiLevelType w:val="singleLevel"/>
     <w:tmpl w:val="04090001"/>
@@ -5476,7 +5555,7 @@
       </w:rPr>
     </w:lvl>
   </w:abstractNum>
-  <w:abstractNum w:abstractNumId="21" w15:restartNumberingAfterBreak="0">
+  <w:abstractNum w:abstractNumId="21">
     <w:nsid w:val="756150CA"/>
     <w:multiLevelType w:val="singleLevel"/>
     <w:tmpl w:val="04090001"/>
@@ -5496,7 +5575,7 @@
       </w:rPr>
     </w:lvl>
   </w:abstractNum>
-  <w:abstractNum w:abstractNumId="22" w15:restartNumberingAfterBreak="0">
+  <w:abstractNum w:abstractNumId="22">
     <w:nsid w:val="7BE434D7"/>
     <w:multiLevelType w:val="singleLevel"/>
     <w:tmpl w:val="04090001"/>
@@ -5621,7 +5700,7 @@
 </file>
 
 <file path=word/styles.xml><?xml version="1.0" encoding="utf-8"?>
-<w:styles xmlns:mc="http://schemas.openxmlformats.org/markup-compatibility/2006" xmlns:r="http://schemas.openxmlformats.org/officeDocument/2006/relationships" xmlns:w="http://schemas.openxmlformats.org/wordprocessingml/2006/main" xmlns:w14="http://schemas.microsoft.com/office/word/2010/wordml" xmlns:w15="http://schemas.microsoft.com/office/word/2012/wordml" xmlns:w16se="http://schemas.microsoft.com/office/word/2015/wordml/symex" mc:Ignorable="w14 w15 w16se">
+<w:styles xmlns:mc="http://schemas.openxmlformats.org/markup-compatibility/2006" xmlns:r="http://schemas.openxmlformats.org/officeDocument/2006/relationships" xmlns:w="http://schemas.openxmlformats.org/wordprocessingml/2006/main" xmlns:w14="http://schemas.microsoft.com/office/word/2010/wordml" mc:Ignorable="w14">
   <w:docDefaults>
     <w:rPrDefault>
       <w:rPr>
@@ -5631,378 +5710,144 @@
     </w:rPrDefault>
     <w:pPrDefault/>
   </w:docDefaults>
-  <w:latentStyles w:defLockedState="0" w:defUIPriority="99" w:defSemiHidden="0" w:defUnhideWhenUsed="0" w:defQFormat="0" w:count="371">
-    <w:lsdException w:name="Normal" w:uiPriority="0" w:qFormat="1"/>
-    <w:lsdException w:name="heading 1" w:uiPriority="0" w:qFormat="1"/>
-    <w:lsdException w:name="heading 2" w:uiPriority="0" w:qFormat="1"/>
-    <w:lsdException w:name="heading 3" w:uiPriority="0" w:qFormat="1"/>
-    <w:lsdException w:name="heading 4" w:uiPriority="0" w:qFormat="1"/>
-    <w:lsdException w:name="heading 5" w:uiPriority="0" w:qFormat="1"/>
-    <w:lsdException w:name="heading 6" w:uiPriority="0" w:qFormat="1"/>
-    <w:lsdException w:name="heading 7" w:uiPriority="0" w:qFormat="1"/>
-    <w:lsdException w:name="heading 8" w:uiPriority="0" w:qFormat="1"/>
-    <w:lsdException w:name="heading 9" w:uiPriority="0" w:qFormat="1"/>
-    <w:lsdException w:name="index 1" w:semiHidden="1" w:unhideWhenUsed="1"/>
-    <w:lsdException w:name="index 2" w:semiHidden="1" w:unhideWhenUsed="1"/>
-    <w:lsdException w:name="index 3" w:semiHidden="1" w:unhideWhenUsed="1"/>
-    <w:lsdException w:name="index 4" w:semiHidden="1" w:unhideWhenUsed="1"/>
-    <w:lsdException w:name="index 5" w:semiHidden="1" w:unhideWhenUsed="1"/>
-    <w:lsdException w:name="index 6" w:semiHidden="1" w:unhideWhenUsed="1"/>
-    <w:lsdException w:name="index 7" w:semiHidden="1" w:unhideWhenUsed="1"/>
-    <w:lsdException w:name="index 8" w:semiHidden="1" w:unhideWhenUsed="1"/>
-    <w:lsdException w:name="index 9" w:semiHidden="1" w:unhideWhenUsed="1"/>
-    <w:lsdException w:name="toc 1" w:semiHidden="1" w:uiPriority="39" w:unhideWhenUsed="1"/>
-    <w:lsdException w:name="toc 2" w:semiHidden="1" w:uiPriority="39" w:unhideWhenUsed="1"/>
-    <w:lsdException w:name="toc 3" w:semiHidden="1" w:uiPriority="39" w:unhideWhenUsed="1"/>
-    <w:lsdException w:name="toc 4" w:semiHidden="1" w:uiPriority="39" w:unhideWhenUsed="1"/>
-    <w:lsdException w:name="toc 5" w:semiHidden="1" w:uiPriority="39" w:unhideWhenUsed="1"/>
-    <w:lsdException w:name="toc 6" w:semiHidden="1" w:uiPriority="39" w:unhideWhenUsed="1"/>
-    <w:lsdException w:name="toc 7" w:semiHidden="1" w:uiPriority="39" w:unhideWhenUsed="1"/>
-    <w:lsdException w:name="toc 8" w:semiHidden="1" w:uiPriority="39" w:unhideWhenUsed="1"/>
-    <w:lsdException w:name="toc 9" w:semiHidden="1" w:uiPriority="39" w:unhideWhenUsed="1"/>
-    <w:lsdException w:name="Normal Indent" w:semiHidden="1" w:unhideWhenUsed="1"/>
-    <w:lsdException w:name="footnote text" w:semiHidden="1" w:unhideWhenUsed="1"/>
-    <w:lsdException w:name="annotation text" w:semiHidden="1" w:unhideWhenUsed="1"/>
-    <w:lsdException w:name="header" w:semiHidden="1" w:unhideWhenUsed="1"/>
-    <w:lsdException w:name="footer" w:semiHidden="1" w:unhideWhenUsed="1"/>
-    <w:lsdException w:name="index heading" w:semiHidden="1" w:unhideWhenUsed="1"/>
-    <w:lsdException w:name="caption" w:semiHidden="1" w:uiPriority="35" w:unhideWhenUsed="1" w:qFormat="1"/>
-    <w:lsdException w:name="table of figures" w:semiHidden="1" w:unhideWhenUsed="1"/>
-    <w:lsdException w:name="envelope address" w:semiHidden="1" w:unhideWhenUsed="1"/>
-    <w:lsdException w:name="envelope return" w:semiHidden="1" w:unhideWhenUsed="1"/>
-    <w:lsdException w:name="footnote reference" w:semiHidden="1" w:unhideWhenUsed="1"/>
-    <w:lsdException w:name="annotation reference" w:semiHidden="1" w:unhideWhenUsed="1"/>
-    <w:lsdException w:name="line number" w:semiHidden="1" w:unhideWhenUsed="1"/>
-    <w:lsdException w:name="page number" w:semiHidden="1" w:unhideWhenUsed="1"/>
-    <w:lsdException w:name="endnote reference" w:semiHidden="1" w:unhideWhenUsed="1"/>
-    <w:lsdException w:name="endnote text" w:semiHidden="1" w:unhideWhenUsed="1"/>
-    <w:lsdException w:name="table of authorities" w:semiHidden="1" w:unhideWhenUsed="1"/>
-    <w:lsdException w:name="macro" w:semiHidden="1" w:unhideWhenUsed="1"/>
-    <w:lsdException w:name="toa heading" w:semiHidden="1" w:unhideWhenUsed="1"/>
-    <w:lsdException w:name="List" w:semiHidden="1" w:unhideWhenUsed="1"/>
-    <w:lsdException w:name="List Bullet" w:semiHidden="1" w:unhideWhenUsed="1"/>
-    <w:lsdException w:name="List Number" w:semiHidden="1" w:unhideWhenUsed="1"/>
-    <w:lsdException w:name="List 2" w:semiHidden="1" w:unhideWhenUsed="1"/>
-    <w:lsdException w:name="List 3" w:semiHidden="1" w:unhideWhenUsed="1"/>
-    <w:lsdException w:name="List 4" w:semiHidden="1" w:unhideWhenUsed="1"/>
-    <w:lsdException w:name="List 5" w:semiHidden="1" w:unhideWhenUsed="1"/>
-    <w:lsdException w:name="List Bullet 2" w:semiHidden="1" w:unhideWhenUsed="1"/>
-    <w:lsdException w:name="List Bullet 3" w:semiHidden="1" w:unhideWhenUsed="1"/>
-    <w:lsdException w:name="List Bullet 4" w:semiHidden="1" w:unhideWhenUsed="1"/>
-    <w:lsdException w:name="List Bullet 5" w:semiHidden="1" w:unhideWhenUsed="1"/>
-    <w:lsdException w:name="List Number 2" w:semiHidden="1" w:unhideWhenUsed="1"/>
-    <w:lsdException w:name="List Number 3" w:semiHidden="1" w:unhideWhenUsed="1"/>
-    <w:lsdException w:name="List Number 4" w:semiHidden="1" w:unhideWhenUsed="1"/>
-    <w:lsdException w:name="List Number 5" w:semiHidden="1" w:unhideWhenUsed="1"/>
-    <w:lsdException w:name="Title" w:uiPriority="10" w:qFormat="1"/>
-    <w:lsdException w:name="Closing" w:semiHidden="1" w:unhideWhenUsed="1"/>
-    <w:lsdException w:name="Signature" w:semiHidden="1" w:unhideWhenUsed="1"/>
-    <w:lsdException w:name="Default Paragraph Font" w:semiHidden="1" w:uiPriority="1" w:unhideWhenUsed="1"/>
-    <w:lsdException w:name="Body Text" w:semiHidden="1" w:unhideWhenUsed="1"/>
-    <w:lsdException w:name="Body Text Indent" w:semiHidden="1" w:unhideWhenUsed="1"/>
-    <w:lsdException w:name="List Continue" w:semiHidden="1" w:unhideWhenUsed="1"/>
-    <w:lsdException w:name="List Continue 2" w:semiHidden="1" w:unhideWhenUsed="1"/>
-    <w:lsdException w:name="List Continue 3" w:semiHidden="1" w:unhideWhenUsed="1"/>
-    <w:lsdException w:name="List Continue 4" w:semiHidden="1" w:unhideWhenUsed="1"/>
-    <w:lsdException w:name="List Continue 5" w:semiHidden="1" w:unhideWhenUsed="1"/>
-    <w:lsdException w:name="Message Header" w:semiHidden="1" w:unhideWhenUsed="1"/>
-    <w:lsdException w:name="Subtitle" w:uiPriority="11" w:qFormat="1"/>
-    <w:lsdException w:name="Salutation" w:semiHidden="1" w:unhideWhenUsed="1"/>
-    <w:lsdException w:name="Date" w:semiHidden="1" w:unhideWhenUsed="1"/>
-    <w:lsdException w:name="Body Text First Indent" w:semiHidden="1" w:unhideWhenUsed="1"/>
-    <w:lsdException w:name="Body Text First Indent 2" w:semiHidden="1" w:unhideWhenUsed="1"/>
-    <w:lsdException w:name="Note Heading" w:semiHidden="1" w:unhideWhenUsed="1"/>
-    <w:lsdException w:name="Body Text 2" w:semiHidden="1" w:unhideWhenUsed="1"/>
-    <w:lsdException w:name="Body Text 3" w:semiHidden="1" w:unhideWhenUsed="1"/>
-    <w:lsdException w:name="Body Text Indent 2" w:semiHidden="1" w:unhideWhenUsed="1"/>
-    <w:lsdException w:name="Body Text Indent 3" w:semiHidden="1" w:unhideWhenUsed="1"/>
-    <w:lsdException w:name="Block Text" w:semiHidden="1" w:unhideWhenUsed="1"/>
-    <w:lsdException w:name="Hyperlink" w:semiHidden="1" w:unhideWhenUsed="1"/>
-    <w:lsdException w:name="FollowedHyperlink" w:semiHidden="1" w:unhideWhenUsed="1"/>
-    <w:lsdException w:name="Strong" w:uiPriority="22" w:qFormat="1"/>
-    <w:lsdException w:name="Emphasis" w:uiPriority="20" w:qFormat="1"/>
-    <w:lsdException w:name="Document Map" w:semiHidden="1" w:unhideWhenUsed="1"/>
-    <w:lsdException w:name="Plain Text" w:semiHidden="1" w:unhideWhenUsed="1"/>
-    <w:lsdException w:name="E-mail Signature" w:semiHidden="1" w:unhideWhenUsed="1"/>
-    <w:lsdException w:name="HTML Top of Form" w:semiHidden="1" w:unhideWhenUsed="1"/>
-    <w:lsdException w:name="HTML Bottom of Form" w:semiHidden="1" w:unhideWhenUsed="1"/>
-    <w:lsdException w:name="Normal (Web)" w:semiHidden="1" w:unhideWhenUsed="1"/>
-    <w:lsdException w:name="HTML Acronym" w:semiHidden="1" w:unhideWhenUsed="1"/>
-    <w:lsdException w:name="HTML Address" w:semiHidden="1" w:unhideWhenUsed="1"/>
-    <w:lsdException w:name="HTML Cite" w:semiHidden="1" w:unhideWhenUsed="1"/>
-    <w:lsdException w:name="HTML Code" w:semiHidden="1" w:unhideWhenUsed="1"/>
-    <w:lsdException w:name="HTML Definition" w:semiHidden="1" w:unhideWhenUsed="1"/>
-    <w:lsdException w:name="HTML Keyboard" w:semiHidden="1" w:unhideWhenUsed="1"/>
-    <w:lsdException w:name="HTML Preformatted" w:semiHidden="1" w:unhideWhenUsed="1"/>
-    <w:lsdException w:name="HTML Sample" w:semiHidden="1" w:unhideWhenUsed="1"/>
-    <w:lsdException w:name="HTML Typewriter" w:semiHidden="1" w:unhideWhenUsed="1"/>
-    <w:lsdException w:name="HTML Variable" w:semiHidden="1" w:unhideWhenUsed="1"/>
-    <w:lsdException w:name="Normal Table" w:semiHidden="1" w:unhideWhenUsed="1"/>
-    <w:lsdException w:name="annotation subject" w:semiHidden="1" w:unhideWhenUsed="1"/>
-    <w:lsdException w:name="No List" w:semiHidden="1" w:unhideWhenUsed="1"/>
-    <w:lsdException w:name="Outline List 1" w:semiHidden="1" w:unhideWhenUsed="1"/>
-    <w:lsdException w:name="Outline List 2" w:semiHidden="1" w:unhideWhenUsed="1"/>
-    <w:lsdException w:name="Outline List 3" w:semiHidden="1" w:unhideWhenUsed="1"/>
-    <w:lsdException w:name="Table Simple 1" w:semiHidden="1" w:unhideWhenUsed="1"/>
-    <w:lsdException w:name="Table Simple 2" w:semiHidden="1" w:unhideWhenUsed="1"/>
-    <w:lsdException w:name="Table Simple 3" w:semiHidden="1" w:unhideWhenUsed="1"/>
-    <w:lsdException w:name="Table Classic 1" w:semiHidden="1" w:unhideWhenUsed="1"/>
-    <w:lsdException w:name="Table Classic 2" w:semiHidden="1" w:unhideWhenUsed="1"/>
-    <w:lsdException w:name="Table Classic 3" w:semiHidden="1" w:unhideWhenUsed="1"/>
-    <w:lsdException w:name="Table Classic 4" w:semiHidden="1" w:unhideWhenUsed="1"/>
-    <w:lsdException w:name="Table Colorful 1" w:semiHidden="1" w:unhideWhenUsed="1"/>
-    <w:lsdException w:name="Table Colorful 2" w:semiHidden="1" w:unhideWhenUsed="1"/>
-    <w:lsdException w:name="Table Colorful 3" w:semiHidden="1" w:unhideWhenUsed="1"/>
-    <w:lsdException w:name="Table Columns 1" w:semiHidden="1" w:unhideWhenUsed="1"/>
-    <w:lsdException w:name="Table Columns 2" w:semiHidden="1" w:unhideWhenUsed="1"/>
-    <w:lsdException w:name="Table Columns 3" w:semiHidden="1" w:unhideWhenUsed="1"/>
-    <w:lsdException w:name="Table Columns 4" w:semiHidden="1" w:unhideWhenUsed="1"/>
-    <w:lsdException w:name="Table Columns 5" w:semiHidden="1" w:unhideWhenUsed="1"/>
-    <w:lsdException w:name="Table Grid 1" w:semiHidden="1" w:unhideWhenUsed="1"/>
-    <w:lsdException w:name="Table Grid 2" w:semiHidden="1" w:unhideWhenUsed="1"/>
-    <w:lsdException w:name="Table Grid 3" w:semiHidden="1" w:unhideWhenUsed="1"/>
-    <w:lsdException w:name="Table Grid 4" w:semiHidden="1" w:unhideWhenUsed="1"/>
-    <w:lsdException w:name="Table Grid 5" w:semiHidden="1" w:unhideWhenUsed="1"/>
-    <w:lsdException w:name="Table Grid 6" w:semiHidden="1" w:unhideWhenUsed="1"/>
-    <w:lsdException w:name="Table Grid 7" w:semiHidden="1" w:unhideWhenUsed="1"/>
-    <w:lsdException w:name="Table Grid 8" w:semiHidden="1" w:unhideWhenUsed="1"/>
-    <w:lsdException w:name="Table List 1" w:semiHidden="1" w:unhideWhenUsed="1"/>
-    <w:lsdException w:name="Table List 2" w:semiHidden="1" w:unhideWhenUsed="1"/>
-    <w:lsdException w:name="Table List 3" w:semiHidden="1" w:unhideWhenUsed="1"/>
-    <w:lsdException w:name="Table List 4" w:semiHidden="1" w:unhideWhenUsed="1"/>
-    <w:lsdException w:name="Table List 5" w:semiHidden="1" w:unhideWhenUsed="1"/>
-    <w:lsdException w:name="Table List 6" w:semiHidden="1" w:unhideWhenUsed="1"/>
-    <w:lsdException w:name="Table List 7" w:semiHidden="1" w:unhideWhenUsed="1"/>
-    <w:lsdException w:name="Table List 8" w:semiHidden="1" w:unhideWhenUsed="1"/>
-    <w:lsdException w:name="Table 3D effects 1" w:semiHidden="1" w:unhideWhenUsed="1"/>
-    <w:lsdException w:name="Table 3D effects 2" w:semiHidden="1" w:unhideWhenUsed="1"/>
-    <w:lsdException w:name="Table 3D effects 3" w:semiHidden="1" w:unhideWhenUsed="1"/>
-    <w:lsdException w:name="Table Contemporary" w:semiHidden="1" w:unhideWhenUsed="1"/>
-    <w:lsdException w:name="Table Elegant" w:semiHidden="1" w:unhideWhenUsed="1"/>
-    <w:lsdException w:name="Table Professional" w:semiHidden="1" w:unhideWhenUsed="1"/>
-    <w:lsdException w:name="Table Subtle 1" w:semiHidden="1" w:unhideWhenUsed="1"/>
-    <w:lsdException w:name="Table Subtle 2" w:semiHidden="1" w:unhideWhenUsed="1"/>
-    <w:lsdException w:name="Table Web 1" w:semiHidden="1" w:unhideWhenUsed="1"/>
-    <w:lsdException w:name="Table Web 2" w:semiHidden="1" w:unhideWhenUsed="1"/>
-    <w:lsdException w:name="Table Web 3" w:semiHidden="1" w:unhideWhenUsed="1"/>
-    <w:lsdException w:name="Balloon Text" w:semiHidden="1" w:unhideWhenUsed="1"/>
-    <w:lsdException w:name="Table Grid" w:uiPriority="59"/>
-    <w:lsdException w:name="Table Theme" w:semiHidden="1" w:unhideWhenUsed="1"/>
-    <w:lsdException w:name="Placeholder Text" w:semiHidden="1"/>
-    <w:lsdException w:name="No Spacing" w:uiPriority="1" w:qFormat="1"/>
-    <w:lsdException w:name="Light Shading" w:uiPriority="60"/>
-    <w:lsdException w:name="Light List" w:uiPriority="61"/>
-    <w:lsdException w:name="Light Grid" w:uiPriority="62"/>
-    <w:lsdException w:name="Medium Shading 1" w:uiPriority="63"/>
-    <w:lsdException w:name="Medium Shading 2" w:uiPriority="64"/>
-    <w:lsdException w:name="Medium List 1" w:uiPriority="65"/>
-    <w:lsdException w:name="Medium List 2" w:uiPriority="66"/>
-    <w:lsdException w:name="Medium Grid 1" w:uiPriority="67"/>
-    <w:lsdException w:name="Medium Grid 2" w:uiPriority="68"/>
-    <w:lsdException w:name="Medium Grid 3" w:uiPriority="69"/>
-    <w:lsdException w:name="Dark List" w:uiPriority="70"/>
-    <w:lsdException w:name="Colorful Shading" w:uiPriority="71"/>
-    <w:lsdException w:name="Colorful List" w:uiPriority="72"/>
-    <w:lsdException w:name="Colorful Grid" w:uiPriority="73"/>
-    <w:lsdException w:name="Light Shading Accent 1" w:uiPriority="60"/>
-    <w:lsdException w:name="Light List Accent 1" w:uiPriority="61"/>
-    <w:lsdException w:name="Light Grid Accent 1" w:uiPriority="62"/>
-    <w:lsdException w:name="Medium Shading 1 Accent 1" w:uiPriority="63"/>
-    <w:lsdException w:name="Medium Shading 2 Accent 1" w:uiPriority="64"/>
-    <w:lsdException w:name="Medium List 1 Accent 1" w:uiPriority="65"/>
-    <w:lsdException w:name="Revision" w:semiHidden="1"/>
-    <w:lsdException w:name="List Paragraph" w:uiPriority="34" w:qFormat="1"/>
-    <w:lsdException w:name="Quote" w:uiPriority="29" w:qFormat="1"/>
-    <w:lsdException w:name="Intense Quote" w:uiPriority="30" w:qFormat="1"/>
-    <w:lsdException w:name="Medium List 2 Accent 1" w:uiPriority="66"/>
-    <w:lsdException w:name="Medium Grid 1 Accent 1" w:uiPriority="67"/>
-    <w:lsdException w:name="Medium Grid 2 Accent 1" w:uiPriority="68"/>
-    <w:lsdException w:name="Medium Grid 3 Accent 1" w:uiPriority="69"/>
-    <w:lsdException w:name="Dark List Accent 1" w:uiPriority="70"/>
-    <w:lsdException w:name="Colorful Shading Accent 1" w:uiPriority="71"/>
-    <w:lsdException w:name="Colorful List Accent 1" w:uiPriority="72"/>
-    <w:lsdException w:name="Colorful Grid Accent 1" w:uiPriority="73"/>
-    <w:lsdException w:name="Light Shading Accent 2" w:uiPriority="60"/>
-    <w:lsdException w:name="Light List Accent 2" w:uiPriority="61"/>
-    <w:lsdException w:name="Light Grid Accent 2" w:uiPriority="62"/>
-    <w:lsdException w:name="Medium Shading 1 Accent 2" w:uiPriority="63"/>
-    <w:lsdException w:name="Medium Shading 2 Accent 2" w:uiPriority="64"/>
-    <w:lsdException w:name="Medium List 1 Accent 2" w:uiPriority="65"/>
-    <w:lsdException w:name="Medium List 2 Accent 2" w:uiPriority="66"/>
-    <w:lsdException w:name="Medium Grid 1 Accent 2" w:uiPriority="67"/>
-    <w:lsdException w:name="Medium Grid 2 Accent 2" w:uiPriority="68"/>
-    <w:lsdException w:name="Medium Grid 3 Accent 2" w:uiPriority="69"/>
-    <w:lsdException w:name="Dark List Accent 2" w:uiPriority="70"/>
-    <w:lsdException w:name="Colorful Shading Accent 2" w:uiPriority="71"/>
-    <w:lsdException w:name="Colorful List Accent 2" w:uiPriority="72"/>
-    <w:lsdException w:name="Colorful Grid Accent 2" w:uiPriority="73"/>
-    <w:lsdException w:name="Light Shading Accent 3" w:uiPriority="60"/>
-    <w:lsdException w:name="Light List Accent 3" w:uiPriority="61"/>
-    <w:lsdException w:name="Light Grid Accent 3" w:uiPriority="62"/>
-    <w:lsdException w:name="Medium Shading 1 Accent 3" w:uiPriority="63"/>
-    <w:lsdException w:name="Medium Shading 2 Accent 3" w:uiPriority="64"/>
-    <w:lsdException w:name="Medium List 1 Accent 3" w:uiPriority="65"/>
-    <w:lsdException w:name="Medium List 2 Accent 3" w:uiPriority="66"/>
-    <w:lsdException w:name="Medium Grid 1 Accent 3" w:uiPriority="67"/>
-    <w:lsdException w:name="Medium Grid 2 Accent 3" w:uiPriority="68"/>
-    <w:lsdException w:name="Medium Grid 3 Accent 3" w:uiPriority="69"/>
-    <w:lsdException w:name="Dark List Accent 3" w:uiPriority="70"/>
-    <w:lsdException w:name="Colorful Shading Accent 3" w:uiPriority="71"/>
-    <w:lsdException w:name="Colorful List Accent 3" w:uiPriority="72"/>
-    <w:lsdException w:name="Colorful Grid Accent 3" w:uiPriority="73"/>
-    <w:lsdException w:name="Light Shading Accent 4" w:uiPriority="60"/>
-    <w:lsdException w:name="Light List Accent 4" w:uiPriority="61"/>
-    <w:lsdException w:name="Light Grid Accent 4" w:uiPriority="62"/>
-    <w:lsdException w:name="Medium Shading 1 Accent 4" w:uiPriority="63"/>
-    <w:lsdException w:name="Medium Shading 2 Accent 4" w:uiPriority="64"/>
-    <w:lsdException w:name="Medium List 1 Accent 4" w:uiPriority="65"/>
-    <w:lsdException w:name="Medium List 2 Accent 4" w:uiPriority="66"/>
-    <w:lsdException w:name="Medium Grid 1 Accent 4" w:uiPriority="67"/>
-    <w:lsdException w:name="Medium Grid 2 Accent 4" w:uiPriority="68"/>
-    <w:lsdException w:name="Medium Grid 3 Accent 4" w:uiPriority="69"/>
-    <w:lsdException w:name="Dark List Accent 4" w:uiPriority="70"/>
-    <w:lsdException w:name="Colorful Shading Accent 4" w:uiPriority="71"/>
-    <w:lsdException w:name="Colorful List Accent 4" w:uiPriority="72"/>
-    <w:lsdException w:name="Colorful Grid Accent 4" w:uiPriority="73"/>
-    <w:lsdException w:name="Light Shading Accent 5" w:uiPriority="60"/>
-    <w:lsdException w:name="Light List Accent 5" w:uiPriority="61"/>
-    <w:lsdException w:name="Light Grid Accent 5" w:uiPriority="62"/>
-    <w:lsdException w:name="Medium Shading 1 Accent 5" w:uiPriority="63"/>
-    <w:lsdException w:name="Medium Shading 2 Accent 5" w:uiPriority="64"/>
-    <w:lsdException w:name="Medium List 1 Accent 5" w:uiPriority="65"/>
-    <w:lsdException w:name="Medium List 2 Accent 5" w:uiPriority="66"/>
-    <w:lsdException w:name="Medium Grid 1 Accent 5" w:uiPriority="67"/>
-    <w:lsdException w:name="Medium Grid 2 Accent 5" w:uiPriority="68"/>
-    <w:lsdException w:name="Medium Grid 3 Accent 5" w:uiPriority="69"/>
-    <w:lsdException w:name="Dark List Accent 5" w:uiPriority="70"/>
-    <w:lsdException w:name="Colorful Shading Accent 5" w:uiPriority="71"/>
-    <w:lsdException w:name="Colorful List Accent 5" w:uiPriority="72"/>
-    <w:lsdException w:name="Colorful Grid Accent 5" w:uiPriority="73"/>
-    <w:lsdException w:name="Light Shading Accent 6" w:uiPriority="60"/>
-    <w:lsdException w:name="Light List Accent 6" w:uiPriority="61"/>
-    <w:lsdException w:name="Light Grid Accent 6" w:uiPriority="62"/>
-    <w:lsdException w:name="Medium Shading 1 Accent 6" w:uiPriority="63"/>
-    <w:lsdException w:name="Medium Shading 2 Accent 6" w:uiPriority="64"/>
-    <w:lsdException w:name="Medium List 1 Accent 6" w:uiPriority="65"/>
-    <w:lsdException w:name="Medium List 2 Accent 6" w:uiPriority="66"/>
-    <w:lsdException w:name="Medium Grid 1 Accent 6" w:uiPriority="67"/>
-    <w:lsdException w:name="Medium Grid 2 Accent 6" w:uiPriority="68"/>
-    <w:lsdException w:name="Medium Grid 3 Accent 6" w:uiPriority="69"/>
-    <w:lsdException w:name="Dark List Accent 6" w:uiPriority="70"/>
-    <w:lsdException w:name="Colorful Shading Accent 6" w:uiPriority="71"/>
-    <w:lsdException w:name="Colorful List Accent 6" w:uiPriority="72"/>
-    <w:lsdException w:name="Colorful Grid Accent 6" w:uiPriority="73"/>
-    <w:lsdException w:name="Subtle Emphasis" w:uiPriority="19" w:qFormat="1"/>
-    <w:lsdException w:name="Intense Emphasis" w:uiPriority="21" w:qFormat="1"/>
-    <w:lsdException w:name="Subtle Reference" w:uiPriority="31" w:qFormat="1"/>
-    <w:lsdException w:name="Intense Reference" w:uiPriority="32" w:qFormat="1"/>
-    <w:lsdException w:name="Book Title" w:uiPriority="33" w:qFormat="1"/>
-    <w:lsdException w:name="Bibliography" w:semiHidden="1" w:uiPriority="37" w:unhideWhenUsed="1"/>
-    <w:lsdException w:name="TOC Heading" w:semiHidden="1" w:uiPriority="39" w:unhideWhenUsed="1" w:qFormat="1"/>
-    <w:lsdException w:name="Plain Table 1" w:uiPriority="41"/>
-    <w:lsdException w:name="Plain Table 2" w:uiPriority="42"/>
-    <w:lsdException w:name="Plain Table 3" w:uiPriority="43"/>
-    <w:lsdException w:name="Plain Table 4" w:uiPriority="44"/>
-    <w:lsdException w:name="Plain Table 5" w:uiPriority="45"/>
-    <w:lsdException w:name="Grid Table Light" w:uiPriority="40"/>
-    <w:lsdException w:name="Grid Table 1 Light" w:uiPriority="46"/>
-    <w:lsdException w:name="Grid Table 2" w:uiPriority="47"/>
-    <w:lsdException w:name="Grid Table 3" w:uiPriority="48"/>
-    <w:lsdException w:name="Grid Table 4" w:uiPriority="49"/>
-    <w:lsdException w:name="Grid Table 5 Dark" w:uiPriority="50"/>
-    <w:lsdException w:name="Grid Table 6 Colorful" w:uiPriority="51"/>
-    <w:lsdException w:name="Grid Table 7 Colorful" w:uiPriority="52"/>
-    <w:lsdException w:name="Grid Table 1 Light Accent 1" w:uiPriority="46"/>
-    <w:lsdException w:name="Grid Table 2 Accent 1" w:uiPriority="47"/>
-    <w:lsdException w:name="Grid Table 3 Accent 1" w:uiPriority="48"/>
-    <w:lsdException w:name="Grid Table 4 Accent 1" w:uiPriority="49"/>
-    <w:lsdException w:name="Grid Table 5 Dark Accent 1" w:uiPriority="50"/>
-    <w:lsdException w:name="Grid Table 6 Colorful Accent 1" w:uiPriority="51"/>
-    <w:lsdException w:name="Grid Table 7 Colorful Accent 1" w:uiPriority="52"/>
-    <w:lsdException w:name="Grid Table 1 Light Accent 2" w:uiPriority="46"/>
-    <w:lsdException w:name="Grid Table 2 Accent 2" w:uiPriority="47"/>
-    <w:lsdException w:name="Grid Table 3 Accent 2" w:uiPriority="48"/>
-    <w:lsdException w:name="Grid Table 4 Accent 2" w:uiPriority="49"/>
-    <w:lsdException w:name="Grid Table 5 Dark Accent 2" w:uiPriority="50"/>
-    <w:lsdException w:name="Grid Table 6 Colorful Accent 2" w:uiPriority="51"/>
-    <w:lsdException w:name="Grid Table 7 Colorful Accent 2" w:uiPriority="52"/>
-    <w:lsdException w:name="Grid Table 1 Light Accent 3" w:uiPriority="46"/>
-    <w:lsdException w:name="Grid Table 2 Accent 3" w:uiPriority="47"/>
-    <w:lsdException w:name="Grid Table 3 Accent 3" w:uiPriority="48"/>
-    <w:lsdException w:name="Grid Table 4 Accent 3" w:uiPriority="49"/>
-    <w:lsdException w:name="Grid Table 5 Dark Accent 3" w:uiPriority="50"/>
-    <w:lsdException w:name="Grid Table 6 Colorful Accent 3" w:uiPriority="51"/>
-    <w:lsdException w:name="Grid Table 7 Colorful Accent 3" w:uiPriority="52"/>
-    <w:lsdException w:name="Grid Table 1 Light Accent 4" w:uiPriority="46"/>
-    <w:lsdException w:name="Grid Table 2 Accent 4" w:uiPriority="47"/>
-    <w:lsdException w:name="Grid Table 3 Accent 4" w:uiPriority="48"/>
-    <w:lsdException w:name="Grid Table 4 Accent 4" w:uiPriority="49"/>
-    <w:lsdException w:name="Grid Table 5 Dark Accent 4" w:uiPriority="50"/>
-    <w:lsdException w:name="Grid Table 6 Colorful Accent 4" w:uiPriority="51"/>
-    <w:lsdException w:name="Grid Table 7 Colorful Accent 4" w:uiPriority="52"/>
-    <w:lsdException w:name="Grid Table 1 Light Accent 5" w:uiPriority="46"/>
-    <w:lsdException w:name="Grid Table 2 Accent 5" w:uiPriority="47"/>
-    <w:lsdException w:name="Grid Table 3 Accent 5" w:uiPriority="48"/>
-    <w:lsdException w:name="Grid Table 4 Accent 5" w:uiPriority="49"/>
-    <w:lsdException w:name="Grid Table 5 Dark Accent 5" w:uiPriority="50"/>
-    <w:lsdException w:name="Grid Table 6 Colorful Accent 5" w:uiPriority="51"/>
-    <w:lsdException w:name="Grid Table 7 Colorful Accent 5" w:uiPriority="52"/>
-    <w:lsdException w:name="Grid Table 1 Light Accent 6" w:uiPriority="46"/>
-    <w:lsdException w:name="Grid Table 2 Accent 6" w:uiPriority="47"/>
-    <w:lsdException w:name="Grid Table 3 Accent 6" w:uiPriority="48"/>
-    <w:lsdException w:name="Grid Table 4 Accent 6" w:uiPriority="49"/>
-    <w:lsdException w:name="Grid Table 5 Dark Accent 6" w:uiPriority="50"/>
-    <w:lsdException w:name="Grid Table 6 Colorful Accent 6" w:uiPriority="51"/>
-    <w:lsdException w:name="Grid Table 7 Colorful Accent 6" w:uiPriority="52"/>
-    <w:lsdException w:name="List Table 1 Light" w:uiPriority="46"/>
-    <w:lsdException w:name="List Table 2" w:uiPriority="47"/>
-    <w:lsdException w:name="List Table 3" w:uiPriority="48"/>
-    <w:lsdException w:name="List Table 4" w:uiPriority="49"/>
-    <w:lsdException w:name="List Table 5 Dark" w:uiPriority="50"/>
-    <w:lsdException w:name="List Table 6 Colorful" w:uiPriority="51"/>
-    <w:lsdException w:name="List Table 7 Colorful" w:uiPriority="52"/>
-    <w:lsdException w:name="List Table 1 Light Accent 1" w:uiPriority="46"/>
-    <w:lsdException w:name="List Table 2 Accent 1" w:uiPriority="47"/>
-    <w:lsdException w:name="List Table 3 Accent 1" w:uiPriority="48"/>
-    <w:lsdException w:name="List Table 4 Accent 1" w:uiPriority="49"/>
-    <w:lsdException w:name="List Table 5 Dark Accent 1" w:uiPriority="50"/>
-    <w:lsdException w:name="List Table 6 Colorful Accent 1" w:uiPriority="51"/>
-    <w:lsdException w:name="List Table 7 Colorful Accent 1" w:uiPriority="52"/>
-    <w:lsdException w:name="List Table 1 Light Accent 2" w:uiPriority="46"/>
-    <w:lsdException w:name="List Table 2 Accent 2" w:uiPriority="47"/>
-    <w:lsdException w:name="List Table 3 Accent 2" w:uiPriority="48"/>
-    <w:lsdException w:name="List Table 4 Accent 2" w:uiPriority="49"/>
-    <w:lsdException w:name="List Table 5 Dark Accent 2" w:uiPriority="50"/>
-    <w:lsdException w:name="List Table 6 Colorful Accent 2" w:uiPriority="51"/>
-    <w:lsdException w:name="List Table 7 Colorful Accent 2" w:uiPriority="52"/>
-    <w:lsdException w:name="List Table 1 Light Accent 3" w:uiPriority="46"/>
-    <w:lsdException w:name="List Table 2 Accent 3" w:uiPriority="47"/>
-    <w:lsdException w:name="List Table 3 Accent 3" w:uiPriority="48"/>
-    <w:lsdException w:name="List Table 4 Accent 3" w:uiPriority="49"/>
-    <w:lsdException w:name="List Table 5 Dark Accent 3" w:uiPriority="50"/>
-    <w:lsdException w:name="List Table 6 Colorful Accent 3" w:uiPriority="51"/>
-    <w:lsdException w:name="List Table 7 Colorful Accent 3" w:uiPriority="52"/>
-    <w:lsdException w:name="List Table 1 Light Accent 4" w:uiPriority="46"/>
-    <w:lsdException w:name="List Table 2 Accent 4" w:uiPriority="47"/>
-    <w:lsdException w:name="List Table 3 Accent 4" w:uiPriority="48"/>
-    <w:lsdException w:name="List Table 4 Accent 4" w:uiPriority="49"/>
-    <w:lsdException w:name="List Table 5 Dark Accent 4" w:uiPriority="50"/>
-    <w:lsdException w:name="List Table 6 Colorful Accent 4" w:uiPriority="51"/>
-    <w:lsdException w:name="List Table 7 Colorful Accent 4" w:uiPriority="52"/>
-    <w:lsdException w:name="List Table 1 Light Accent 5" w:uiPriority="46"/>
-    <w:lsdException w:name="List Table 2 Accent 5" w:uiPriority="47"/>
-    <w:lsdException w:name="List Table 3 Accent 5" w:uiPriority="48"/>
-    <w:lsdException w:name="List Table 4 Accent 5" w:uiPriority="49"/>
-    <w:lsdException w:name="List Table 5 Dark Accent 5" w:uiPriority="50"/>
-    <w:lsdException w:name="List Table 6 Colorful Accent 5" w:uiPriority="51"/>
-    <w:lsdException w:name="List Table 7 Colorful Accent 5" w:uiPriority="52"/>
-    <w:lsdException w:name="List Table 1 Light Accent 6" w:uiPriority="46"/>
-    <w:lsdException w:name="List Table 2 Accent 6" w:uiPriority="47"/>
-    <w:lsdException w:name="List Table 3 Accent 6" w:uiPriority="48"/>
-    <w:lsdException w:name="List Table 4 Accent 6" w:uiPriority="49"/>
-    <w:lsdException w:name="List Table 5 Dark Accent 6" w:uiPriority="50"/>
-    <w:lsdException w:name="List Table 6 Colorful Accent 6" w:uiPriority="51"/>
-    <w:lsdException w:name="List Table 7 Colorful Accent 6" w:uiPriority="52"/>
+  <w:latentStyles w:defLockedState="0" w:defUIPriority="99" w:defSemiHidden="1" w:defUnhideWhenUsed="1" w:defQFormat="0" w:count="267">
+    <w:lsdException w:name="Normal" w:semiHidden="0" w:uiPriority="0" w:unhideWhenUsed="0" w:qFormat="1"/>
+    <w:lsdException w:name="heading 1" w:semiHidden="0" w:uiPriority="0" w:unhideWhenUsed="0" w:qFormat="1"/>
+    <w:lsdException w:name="heading 2" w:semiHidden="0" w:uiPriority="0" w:unhideWhenUsed="0" w:qFormat="1"/>
+    <w:lsdException w:name="heading 3" w:semiHidden="0" w:uiPriority="0" w:unhideWhenUsed="0" w:qFormat="1"/>
+    <w:lsdException w:name="heading 4" w:semiHidden="0" w:uiPriority="0" w:unhideWhenUsed="0" w:qFormat="1"/>
+    <w:lsdException w:name="heading 5" w:semiHidden="0" w:uiPriority="0" w:unhideWhenUsed="0" w:qFormat="1"/>
+    <w:lsdException w:name="heading 6" w:semiHidden="0" w:uiPriority="0" w:unhideWhenUsed="0" w:qFormat="1"/>
+    <w:lsdException w:name="heading 7" w:semiHidden="0" w:uiPriority="0" w:unhideWhenUsed="0" w:qFormat="1"/>
+    <w:lsdException w:name="heading 8" w:semiHidden="0" w:uiPriority="0" w:unhideWhenUsed="0" w:qFormat="1"/>
+    <w:lsdException w:name="heading 9" w:semiHidden="0" w:uiPriority="0" w:unhideWhenUsed="0" w:qFormat="1"/>
+    <w:lsdException w:name="toc 1" w:uiPriority="39"/>
+    <w:lsdException w:name="toc 2" w:uiPriority="39"/>
+    <w:lsdException w:name="toc 3" w:uiPriority="39"/>
+    <w:lsdException w:name="toc 4" w:uiPriority="39"/>
+    <w:lsdException w:name="toc 5" w:uiPriority="39"/>
+    <w:lsdException w:name="toc 6" w:uiPriority="39"/>
+    <w:lsdException w:name="toc 7" w:uiPriority="39"/>
+    <w:lsdException w:name="toc 8" w:uiPriority="39"/>
+    <w:lsdException w:name="toc 9" w:uiPriority="39"/>
+    <w:lsdException w:name="caption" w:uiPriority="35" w:qFormat="1"/>
+    <w:lsdException w:name="Title" w:semiHidden="0" w:uiPriority="10" w:unhideWhenUsed="0" w:qFormat="1"/>
+    <w:lsdException w:name="Default Paragraph Font" w:uiPriority="1"/>
+    <w:lsdException w:name="Subtitle" w:semiHidden="0" w:uiPriority="11" w:unhideWhenUsed="0" w:qFormat="1"/>
+    <w:lsdException w:name="Strong" w:semiHidden="0" w:uiPriority="22" w:unhideWhenUsed="0" w:qFormat="1"/>
+    <w:lsdException w:name="Emphasis" w:semiHidden="0" w:uiPriority="20" w:unhideWhenUsed="0" w:qFormat="1"/>
+    <w:lsdException w:name="Table Grid" w:semiHidden="0" w:uiPriority="59" w:unhideWhenUsed="0"/>
+    <w:lsdException w:name="Placeholder Text" w:unhideWhenUsed="0"/>
+    <w:lsdException w:name="No Spacing" w:semiHidden="0" w:uiPriority="1" w:unhideWhenUsed="0" w:qFormat="1"/>
+    <w:lsdException w:name="Light Shading" w:semiHidden="0" w:uiPriority="60" w:unhideWhenUsed="0"/>
+    <w:lsdException w:name="Light List" w:semiHidden="0" w:uiPriority="61" w:unhideWhenUsed="0"/>
+    <w:lsdException w:name="Light Grid" w:semiHidden="0" w:uiPriority="62" w:unhideWhenUsed="0"/>
+    <w:lsdException w:name="Medium Shading 1" w:semiHidden="0" w:uiPriority="63" w:unhideWhenUsed="0"/>
+    <w:lsdException w:name="Medium Shading 2" w:semiHidden="0" w:uiPriority="64" w:unhideWhenUsed="0"/>
+    <w:lsdException w:name="Medium List 1" w:semiHidden="0" w:uiPriority="65" w:unhideWhenUsed="0"/>
+    <w:lsdException w:name="Medium List 2" w:semiHidden="0" w:uiPriority="66" w:unhideWhenUsed="0"/>
+    <w:lsdException w:name="Medium Grid 1" w:semiHidden="0" w:uiPriority="67" w:unhideWhenUsed="0"/>
+    <w:lsdException w:name="Medium Grid 2" w:semiHidden="0" w:uiPriority="68" w:unhideWhenUsed="0"/>
+    <w:lsdException w:name="Medium Grid 3" w:semiHidden="0" w:uiPriority="69" w:unhideWhenUsed="0"/>
+    <w:lsdException w:name="Dark List" w:semiHidden="0" w:uiPriority="70" w:unhideWhenUsed="0"/>
+    <w:lsdException w:name="Colorful Shading" w:semiHidden="0" w:uiPriority="71" w:unhideWhenUsed="0"/>
+    <w:lsdException w:name="Colorful List" w:semiHidden="0" w:uiPriority="72" w:unhideWhenUsed="0"/>
+    <w:lsdException w:name="Colorful Grid" w:semiHidden="0" w:uiPriority="73" w:unhideWhenUsed="0"/>
+    <w:lsdException w:name="Light Shading Accent 1" w:semiHidden="0" w:uiPriority="60" w:unhideWhenUsed="0"/>
+    <w:lsdException w:name="Light List Accent 1" w:semiHidden="0" w:uiPriority="61" w:unhideWhenUsed="0"/>
+    <w:lsdException w:name="Light Grid Accent 1" w:semiHidden="0" w:uiPriority="62" w:unhideWhenUsed="0"/>
+    <w:lsdException w:name="Medium Shading 1 Accent 1" w:semiHidden="0" w:uiPriority="63" w:unhideWhenUsed="0"/>
+    <w:lsdException w:name="Medium Shading 2 Accent 1" w:semiHidden="0" w:uiPriority="64" w:unhideWhenUsed="0"/>
+    <w:lsdException w:name="Medium List 1 Accent 1" w:semiHidden="0" w:uiPriority="65" w:unhideWhenUsed="0"/>
+    <w:lsdException w:name="Revision" w:unhideWhenUsed="0"/>
+    <w:lsdException w:name="List Paragraph" w:semiHidden="0" w:uiPriority="34" w:unhideWhenUsed="0" w:qFormat="1"/>
+    <w:lsdException w:name="Quote" w:semiHidden="0" w:uiPriority="29" w:unhideWhenUsed="0" w:qFormat="1"/>
+    <w:lsdException w:name="Intense Quote" w:semiHidden="0" w:uiPriority="30" w:unhideWhenUsed="0" w:qFormat="1"/>
+    <w:lsdException w:name="Medium List 2 Accent 1" w:semiHidden="0" w:uiPriority="66" w:unhideWhenUsed="0"/>
+    <w:lsdException w:name="Medium Grid 1 Accent 1" w:semiHidden="0" w:uiPriority="67" w:unhideWhenUsed="0"/>
+    <w:lsdException w:name="Medium Grid 2 Accent 1" w:semiHidden="0" w:uiPriority="68" w:unhideWhenUsed="0"/>
+    <w:lsdException w:name="Medium Grid 3 Accent 1" w:semiHidden="0" w:uiPriority="69" w:unhideWhenUsed="0"/>
+    <w:lsdException w:name="Dark List Accent 1" w:semiHidden="0" w:uiPriority="70" w:unhideWhenUsed="0"/>
+    <w:lsdException w:name="Colorful Shading Accent 1" w:semiHidden="0" w:uiPriority="71" w:unhideWhenUsed="0"/>
+    <w:lsdException w:name="Colorful List Accent 1" w:semiHidden="0" w:uiPriority="72" w:unhideWhenUsed="0"/>
+    <w:lsdException w:name="Colorful Grid Accent 1" w:semiHidden="0" w:uiPriority="73" w:unhideWhenUsed="0"/>
+    <w:lsdException w:name="Light Shading Accent 2" w:semiHidden="0" w:uiPriority="60" w:unhideWhenUsed="0"/>
+    <w:lsdException w:name="Light List Accent 2" w:semiHidden="0" w:uiPriority="61" w:unhideWhenUsed="0"/>
+    <w:lsdException w:name="Light Grid Accent 2" w:semiHidden="0" w:uiPriority="62" w:unhideWhenUsed="0"/>
+    <w:lsdException w:name="Medium Shading 1 Accent 2" w:semiHidden="0" w:uiPriority="63" w:unhideWhenUsed="0"/>
+    <w:lsdException w:name="Medium Shading 2 Accent 2" w:semiHidden="0" w:uiPriority="64" w:unhideWhenUsed="0"/>
+    <w:lsdException w:name="Medium List 1 Accent 2" w:semiHidden="0" w:uiPriority="65" w:unhideWhenUsed="0"/>
+    <w:lsdException w:name="Medium List 2 Accent 2" w:semiHidden="0" w:uiPriority="66" w:unhideWhenUsed="0"/>
+    <w:lsdException w:name="Medium Grid 1 Accent 2" w:semiHidden="0" w:uiPriority="67" w:unhideWhenUsed="0"/>
+    <w:lsdException w:name="Medium Grid 2 Accent 2" w:semiHidden="0" w:uiPriority="68" w:unhideWhenUsed="0"/>
+    <w:lsdException w:name="Medium Grid 3 Accent 2" w:semiHidden="0" w:uiPriority="69" w:unhideWhenUsed="0"/>
+    <w:lsdException w:name="Dark List Accent 2" w:semiHidden="0" w:uiPriority="70" w:unhideWhenUsed="0"/>
+    <w:lsdException w:name="Colorful Shading Accent 2" w:semiHidden="0" w:uiPriority="71" w:unhideWhenUsed="0"/>
+    <w:lsdException w:name="Colorful List Accent 2" w:semiHidden="0" w:uiPriority="72" w:unhideWhenUsed="0"/>
+    <w:lsdException w:name="Colorful Grid Accent 2" w:semiHidden="0" w:uiPriority="73" w:unhideWhenUsed="0"/>
+    <w:lsdException w:name="Light Shading Accent 3" w:semiHidden="0" w:uiPriority="60" w:unhideWhenUsed="0"/>
+    <w:lsdException w:name="Light List Accent 3" w:semiHidden="0" w:uiPriority="61" w:unhideWhenUsed="0"/>
+    <w:lsdException w:name="Light Grid Accent 3" w:semiHidden="0" w:uiPriority="62" w:unhideWhenUsed="0"/>
+    <w:lsdException w:name="Medium Shading 1 Accent 3" w:semiHidden="0" w:uiPriority="63" w:unhideWhenUsed="0"/>
+    <w:lsdException w:name="Medium Shading 2 Accent 3" w:semiHidden="0" w:uiPriority="64" w:unhideWhenUsed="0"/>
+    <w:lsdException w:name="Medium List 1 Accent 3" w:semiHidden="0" w:uiPriority="65" w:unhideWhenUsed="0"/>
+    <w:lsdException w:name="Medium List 2 Accent 3" w:semiHidden="0" w:uiPriority="66" w:unhideWhenUsed="0"/>
+    <w:lsdException w:name="Medium Grid 1 Accent 3" w:semiHidden="0" w:uiPriority="67" w:unhideWhenUsed="0"/>
+    <w:lsdException w:name="Medium Grid 2 Accent 3" w:semiHidden="0" w:uiPriority="68" w:unhideWhenUsed="0"/>
+    <w:lsdException w:name="Medium Grid 3 Accent 3" w:semiHidden="0" w:uiPriority="69" w:unhideWhenUsed="0"/>
+    <w:lsdException w:name="Dark List Accent 3" w:semiHidden="0" w:uiPriority="70" w:unhideWhenUsed="0"/>
+    <w:lsdException w:name="Colorful Shading Accent 3" w:semiHidden="0" w:uiPriority="71" w:unhideWhenUsed="0"/>
+    <w:lsdException w:name="Colorful List Accent 3" w:semiHidden="0" w:uiPriority="72" w:unhideWhenUsed="0"/>
+    <w:lsdException w:name="Colorful Grid Accent 3" w:semiHidden="0" w:uiPriority="73" w:unhideWhenUsed="0"/>
+    <w:lsdException w:name="Light Shading Accent 4" w:semiHidden="0" w:uiPriority="60" w:unhideWhenUsed="0"/>
+    <w:lsdException w:name="Light List Accent 4" w:semiHidden="0" w:uiPriority="61" w:unhideWhenUsed="0"/>
+    <w:lsdException w:name="Light Grid Accent 4" w:semiHidden="0" w:uiPriority="62" w:unhideWhenUsed="0"/>
+    <w:lsdException w:name="Medium Shading 1 Accent 4" w:semiHidden="0" w:uiPriority="63" w:unhideWhenUsed="0"/>
+    <w:lsdException w:name="Medium Shading 2 Accent 4" w:semiHidden="0" w:uiPriority="64" w:unhideWhenUsed="0"/>
+    <w:lsdException w:name="Medium List 1 Accent 4" w:semiHidden="0" w:uiPriority="65" w:unhideWhenUsed="0"/>
+    <w:lsdException w:name="Medium List 2 Accent 4" w:semiHidden="0" w:uiPriority="66" w:unhideWhenUsed="0"/>
+    <w:lsdException w:name="Medium Grid 1 Accent 4" w:semiHidden="0" w:uiPriority="67" w:unhideWhenUsed="0"/>
+    <w:lsdException w:name="Medium Grid 2 Accent 4" w:semiHidden="0" w:uiPriority="68" w:unhideWhenUsed="0"/>
+    <w:lsdException w:name="Medium Grid 3 Accent 4" w:semiHidden="0" w:uiPriority="69" w:unhideWhenUsed="0"/>
+    <w:lsdException w:name="Dark List Accent 4" w:semiHidden="0" w:uiPriority="70" w:unhideWhenUsed="0"/>
+    <w:lsdException w:name="Colorful Shading Accent 4" w:semiHidden="0" w:uiPriority="71" w:unhideWhenUsed="0"/>
+    <w:lsdException w:name="Colorful List Accent 4" w:semiHidden="0" w:uiPriority="72" w:unhideWhenUsed="0"/>
+    <w:lsdException w:name="Colorful Grid Accent 4" w:semiHidden="0" w:uiPriority="73" w:unhideWhenUsed="0"/>
+    <w:lsdException w:name="Light Shading Accent 5" w:semiHidden="0" w:uiPriority="60" w:unhideWhenUsed="0"/>
+    <w:lsdException w:name="Light List Accent 5" w:semiHidden="0" w:uiPriority="61" w:unhideWhenUsed="0"/>
+    <w:lsdException w:name="Light Grid Accent 5" w:semiHidden="0" w:uiPriority="62" w:unhideWhenUsed="0"/>
+    <w:lsdException w:name="Medium Shading 1 Accent 5" w:semiHidden="0" w:uiPriority="63" w:unhideWhenUsed="0"/>
+    <w:lsdException w:name="Medium Shading 2 Accent 5" w:semiHidden="0" w:uiPriority="64" w:unhideWhenUsed="0"/>
+    <w:lsdException w:name="Medium List 1 Accent 5" w:semiHidden="0" w:uiPriority="65" w:unhideWhenUsed="0"/>
+    <w:lsdException w:name="Medium List 2 Accent 5" w:semiHidden="0" w:uiPriority="66" w:unhideWhenUsed="0"/>
+    <w:lsdException w:name="Medium Grid 1 Accent 5" w:semiHidden="0" w:uiPriority="67" w:unhideWhenUsed="0"/>
+    <w:lsdException w:name="Medium Grid 2 Accent 5" w:semiHidden="0" w:uiPriority="68" w:unhideWhenUsed="0"/>
+    <w:lsdException w:name="Medium Grid 3 Accent 5" w:semiHidden="0" w:uiPriority="69" w:unhideWhenUsed="0"/>
+    <w:lsdException w:name="Dark List Accent 5" w:semiHidden="0" w:uiPriority="70" w:unhideWhenUsed="0"/>
+    <w:lsdException w:name="Colorful Shading Accent 5" w:semiHidden="0" w:uiPriority="71" w:unhideWhenUsed="0"/>
+    <w:lsdException w:name="Colorful List Accent 5" w:semiHidden="0" w:uiPriority="72" w:unhideWhenUsed="0"/>
+    <w:lsdException w:name="Colorful Grid Accent 5" w:semiHidden="0" w:uiPriority="73" w:unhideWhenUsed="0"/>
+    <w:lsdException w:name="Light Shading Accent 6" w:semiHidden="0" w:uiPriority="60" w:unhideWhenUsed="0"/>
+    <w:lsdException w:name="Light List Accent 6" w:semiHidden="0" w:uiPriority="61" w:unhideWhenUsed="0"/>
+    <w:lsdException w:name="Light Grid Accent 6" w:semiHidden="0" w:uiPriority="62" w:unhideWhenUsed="0"/>
+    <w:lsdException w:name="Medium Shading 1 Accent 6" w:semiHidden="0" w:uiPriority="63" w:unhideWhenUsed="0"/>
+    <w:lsdException w:name="Medium Shading 2 Accent 6" w:semiHidden="0" w:uiPriority="64" w:unhideWhenUsed="0"/>
+    <w:lsdException w:name="Medium List 1 Accent 6" w:semiHidden="0" w:uiPriority="65" w:unhideWhenUsed="0"/>
+    <w:lsdException w:name="Medium List 2 Accent 6" w:semiHidden="0" w:uiPriority="66" w:unhideWhenUsed="0"/>
+    <w:lsdException w:name="Medium Grid 1 Accent 6" w:semiHidden="0" w:uiPriority="67" w:unhideWhenUsed="0"/>
+    <w:lsdException w:name="Medium Grid 2 Accent 6" w:semiHidden="0" w:uiPriority="68" w:unhideWhenUsed="0"/>
+    <w:lsdException w:name="Medium Grid 3 Accent 6" w:semiHidden="0" w:uiPriority="69" w:unhideWhenUsed="0"/>
+    <w:lsdException w:name="Dark List Accent 6" w:semiHidden="0" w:uiPriority="70" w:unhideWhenUsed="0"/>
+    <w:lsdException w:name="Colorful Shading Accent 6" w:semiHidden="0" w:uiPriority="71" w:unhideWhenUsed="0"/>
+    <w:lsdException w:name="Colorful List Accent 6" w:semiHidden="0" w:uiPriority="72" w:unhideWhenUsed="0"/>
+    <w:lsdException w:name="Colorful Grid Accent 6" w:semiHidden="0" w:uiPriority="73" w:unhideWhenUsed="0"/>
+    <w:lsdException w:name="Subtle Emphasis" w:semiHidden="0" w:uiPriority="19" w:unhideWhenUsed="0" w:qFormat="1"/>
+    <w:lsdException w:name="Intense Emphasis" w:semiHidden="0" w:uiPriority="21" w:unhideWhenUsed="0" w:qFormat="1"/>
+    <w:lsdException w:name="Subtle Reference" w:semiHidden="0" w:uiPriority="31" w:unhideWhenUsed="0" w:qFormat="1"/>
+    <w:lsdException w:name="Intense Reference" w:semiHidden="0" w:uiPriority="32" w:unhideWhenUsed="0" w:qFormat="1"/>
+    <w:lsdException w:name="Book Title" w:semiHidden="0" w:uiPriority="33" w:unhideWhenUsed="0" w:qFormat="1"/>
+    <w:lsdException w:name="Bibliography" w:uiPriority="37"/>
+    <w:lsdException w:name="TOC Heading" w:uiPriority="39" w:qFormat="1"/>
   </w:latentStyles>
   <w:style w:type="paragraph" w:default="1" w:styleId="Standard">
     <w:name w:val="Normal"/>
@@ -6595,7 +6440,790 @@
       <w:lang w:val="en-US" w:eastAsia="en-US"/>
     </w:rPr>
   </w:style>
-  <w:style w:type="character" w:styleId="BesuchterLink">
+  <w:style w:type="character" w:styleId="BesuchterHyperlink">
+    <w:name w:val="FollowedHyperlink"/>
+    <w:basedOn w:val="Absatz-Standardschriftart"/>
+    <w:uiPriority w:val="99"/>
+    <w:semiHidden/>
+    <w:unhideWhenUsed/>
+    <w:rsid w:val="00A76BF7"/>
+    <w:rPr>
+      <w:color w:val="800080" w:themeColor="followedHyperlink"/>
+      <w:u w:val="single"/>
+    </w:rPr>
+  </w:style>
+  <w:style w:type="table" w:styleId="Tabellenraster">
+    <w:name w:val="Table Grid"/>
+    <w:basedOn w:val="NormaleTabelle"/>
+    <w:uiPriority w:val="59"/>
+    <w:rsid w:val="0009692D"/>
+    <w:tblPr>
+      <w:tblBorders>
+        <w:top w:val="single" w:sz="4" w:space="0" w:color="auto"/>
+        <w:left w:val="single" w:sz="4" w:space="0" w:color="auto"/>
+        <w:bottom w:val="single" w:sz="4" w:space="0" w:color="auto"/>
+        <w:right w:val="single" w:sz="4" w:space="0" w:color="auto"/>
+        <w:insideH w:val="single" w:sz="4" w:space="0" w:color="auto"/>
+        <w:insideV w:val="single" w:sz="4" w:space="0" w:color="auto"/>
+      </w:tblBorders>
+    </w:tblPr>
+  </w:style>
+  <w:style w:type="paragraph" w:styleId="Listenabsatz">
+    <w:name w:val="List Paragraph"/>
+    <w:basedOn w:val="Standard"/>
+    <w:uiPriority w:val="34"/>
+    <w:qFormat/>
+    <w:rsid w:val="00A34088"/>
+    <w:pPr>
+      <w:ind w:left="720"/>
+      <w:contextualSpacing/>
+    </w:pPr>
+  </w:style>
+</w:styles>
+</file>
+
+<file path=word/stylesWithEffects.xml><?xml version="1.0" encoding="utf-8"?>
+<w:styles xmlns:wpc="http://schemas.microsoft.com/office/word/2010/wordprocessingCanvas" xmlns:mc="http://schemas.openxmlformats.org/markup-compatibility/2006" xmlns:o="urn:schemas-microsoft-com:office:office" xmlns:r="http://schemas.openxmlformats.org/officeDocument/2006/relationships" xmlns:m="http://schemas.openxmlformats.org/officeDocument/2006/math" xmlns:v="urn:schemas-microsoft-com:vml" xmlns:wp14="http://schemas.microsoft.com/office/word/2010/wordprocessingDrawing" xmlns:wp="http://schemas.openxmlformats.org/drawingml/2006/wordprocessingDrawing" xmlns:w10="urn:schemas-microsoft-com:office:word" xmlns:w="http://schemas.openxmlformats.org/wordprocessingml/2006/main" xmlns:w14="http://schemas.microsoft.com/office/word/2010/wordml" xmlns:wpg="http://schemas.microsoft.com/office/word/2010/wordprocessingGroup" xmlns:wpi="http://schemas.microsoft.com/office/word/2010/wordprocessingInk" xmlns:wne="http://schemas.microsoft.com/office/word/2006/wordml" xmlns:wps="http://schemas.microsoft.com/office/word/2010/wordprocessingShape" mc:Ignorable="w14 wp14">
+  <w:docDefaults>
+    <w:rPrDefault>
+      <w:rPr>
+        <w:rFonts w:ascii="Times New Roman" w:eastAsia="Times New Roman" w:hAnsi="Times New Roman" w:cs="Times New Roman"/>
+        <w:lang w:val="de-DE" w:eastAsia="de-DE" w:bidi="ar-SA"/>
+      </w:rPr>
+    </w:rPrDefault>
+    <w:pPrDefault/>
+  </w:docDefaults>
+  <w:latentStyles w:defLockedState="0" w:defUIPriority="99" w:defSemiHidden="1" w:defUnhideWhenUsed="1" w:defQFormat="0" w:count="267">
+    <w:lsdException w:name="Normal" w:semiHidden="0" w:uiPriority="0" w:unhideWhenUsed="0" w:qFormat="1"/>
+    <w:lsdException w:name="heading 1" w:semiHidden="0" w:uiPriority="0" w:unhideWhenUsed="0" w:qFormat="1"/>
+    <w:lsdException w:name="heading 2" w:semiHidden="0" w:uiPriority="0" w:unhideWhenUsed="0" w:qFormat="1"/>
+    <w:lsdException w:name="heading 3" w:semiHidden="0" w:uiPriority="0" w:unhideWhenUsed="0" w:qFormat="1"/>
+    <w:lsdException w:name="heading 4" w:semiHidden="0" w:uiPriority="0" w:unhideWhenUsed="0" w:qFormat="1"/>
+    <w:lsdException w:name="heading 5" w:semiHidden="0" w:uiPriority="0" w:unhideWhenUsed="0" w:qFormat="1"/>
+    <w:lsdException w:name="heading 6" w:semiHidden="0" w:uiPriority="0" w:unhideWhenUsed="0" w:qFormat="1"/>
+    <w:lsdException w:name="heading 7" w:semiHidden="0" w:uiPriority="0" w:unhideWhenUsed="0" w:qFormat="1"/>
+    <w:lsdException w:name="heading 8" w:semiHidden="0" w:uiPriority="0" w:unhideWhenUsed="0" w:qFormat="1"/>
+    <w:lsdException w:name="heading 9" w:semiHidden="0" w:uiPriority="0" w:unhideWhenUsed="0" w:qFormat="1"/>
+    <w:lsdException w:name="toc 1" w:uiPriority="39"/>
+    <w:lsdException w:name="toc 2" w:uiPriority="39"/>
+    <w:lsdException w:name="toc 3" w:uiPriority="39"/>
+    <w:lsdException w:name="toc 4" w:uiPriority="39"/>
+    <w:lsdException w:name="toc 5" w:uiPriority="39"/>
+    <w:lsdException w:name="toc 6" w:uiPriority="39"/>
+    <w:lsdException w:name="toc 7" w:uiPriority="39"/>
+    <w:lsdException w:name="toc 8" w:uiPriority="39"/>
+    <w:lsdException w:name="toc 9" w:uiPriority="39"/>
+    <w:lsdException w:name="caption" w:uiPriority="35" w:qFormat="1"/>
+    <w:lsdException w:name="Title" w:semiHidden="0" w:uiPriority="10" w:unhideWhenUsed="0" w:qFormat="1"/>
+    <w:lsdException w:name="Default Paragraph Font" w:uiPriority="1"/>
+    <w:lsdException w:name="Subtitle" w:semiHidden="0" w:uiPriority="11" w:unhideWhenUsed="0" w:qFormat="1"/>
+    <w:lsdException w:name="Strong" w:semiHidden="0" w:uiPriority="22" w:unhideWhenUsed="0" w:qFormat="1"/>
+    <w:lsdException w:name="Emphasis" w:semiHidden="0" w:uiPriority="20" w:unhideWhenUsed="0" w:qFormat="1"/>
+    <w:lsdException w:name="Table Grid" w:semiHidden="0" w:uiPriority="59" w:unhideWhenUsed="0"/>
+    <w:lsdException w:name="Placeholder Text" w:unhideWhenUsed="0"/>
+    <w:lsdException w:name="No Spacing" w:semiHidden="0" w:uiPriority="1" w:unhideWhenUsed="0" w:qFormat="1"/>
+    <w:lsdException w:name="Light Shading" w:semiHidden="0" w:uiPriority="60" w:unhideWhenUsed="0"/>
+    <w:lsdException w:name="Light List" w:semiHidden="0" w:uiPriority="61" w:unhideWhenUsed="0"/>
+    <w:lsdException w:name="Light Grid" w:semiHidden="0" w:uiPriority="62" w:unhideWhenUsed="0"/>
+    <w:lsdException w:name="Medium Shading 1" w:semiHidden="0" w:uiPriority="63" w:unhideWhenUsed="0"/>
+    <w:lsdException w:name="Medium Shading 2" w:semiHidden="0" w:uiPriority="64" w:unhideWhenUsed="0"/>
+    <w:lsdException w:name="Medium List 1" w:semiHidden="0" w:uiPriority="65" w:unhideWhenUsed="0"/>
+    <w:lsdException w:name="Medium List 2" w:semiHidden="0" w:uiPriority="66" w:unhideWhenUsed="0"/>
+    <w:lsdException w:name="Medium Grid 1" w:semiHidden="0" w:uiPriority="67" w:unhideWhenUsed="0"/>
+    <w:lsdException w:name="Medium Grid 2" w:semiHidden="0" w:uiPriority="68" w:unhideWhenUsed="0"/>
+    <w:lsdException w:name="Medium Grid 3" w:semiHidden="0" w:uiPriority="69" w:unhideWhenUsed="0"/>
+    <w:lsdException w:name="Dark List" w:semiHidden="0" w:uiPriority="70" w:unhideWhenUsed="0"/>
+    <w:lsdException w:name="Colorful Shading" w:semiHidden="0" w:uiPriority="71" w:unhideWhenUsed="0"/>
+    <w:lsdException w:name="Colorful List" w:semiHidden="0" w:uiPriority="72" w:unhideWhenUsed="0"/>
+    <w:lsdException w:name="Colorful Grid" w:semiHidden="0" w:uiPriority="73" w:unhideWhenUsed="0"/>
+    <w:lsdException w:name="Light Shading Accent 1" w:semiHidden="0" w:uiPriority="60" w:unhideWhenUsed="0"/>
+    <w:lsdException w:name="Light List Accent 1" w:semiHidden="0" w:uiPriority="61" w:unhideWhenUsed="0"/>
+    <w:lsdException w:name="Light Grid Accent 1" w:semiHidden="0" w:uiPriority="62" w:unhideWhenUsed="0"/>
+    <w:lsdException w:name="Medium Shading 1 Accent 1" w:semiHidden="0" w:uiPriority="63" w:unhideWhenUsed="0"/>
+    <w:lsdException w:name="Medium Shading 2 Accent 1" w:semiHidden="0" w:uiPriority="64" w:unhideWhenUsed="0"/>
+    <w:lsdException w:name="Medium List 1 Accent 1" w:semiHidden="0" w:uiPriority="65" w:unhideWhenUsed="0"/>
+    <w:lsdException w:name="Revision" w:unhideWhenUsed="0"/>
+    <w:lsdException w:name="List Paragraph" w:semiHidden="0" w:uiPriority="34" w:unhideWhenUsed="0" w:qFormat="1"/>
+    <w:lsdException w:name="Quote" w:semiHidden="0" w:uiPriority="29" w:unhideWhenUsed="0" w:qFormat="1"/>
+    <w:lsdException w:name="Intense Quote" w:semiHidden="0" w:uiPriority="30" w:unhideWhenUsed="0" w:qFormat="1"/>
+    <w:lsdException w:name="Medium List 2 Accent 1" w:semiHidden="0" w:uiPriority="66" w:unhideWhenUsed="0"/>
+    <w:lsdException w:name="Medium Grid 1 Accent 1" w:semiHidden="0" w:uiPriority="67" w:unhideWhenUsed="0"/>
+    <w:lsdException w:name="Medium Grid 2 Accent 1" w:semiHidden="0" w:uiPriority="68" w:unhideWhenUsed="0"/>
+    <w:lsdException w:name="Medium Grid 3 Accent 1" w:semiHidden="0" w:uiPriority="69" w:unhideWhenUsed="0"/>
+    <w:lsdException w:name="Dark List Accent 1" w:semiHidden="0" w:uiPriority="70" w:unhideWhenUsed="0"/>
+    <w:lsdException w:name="Colorful Shading Accent 1" w:semiHidden="0" w:uiPriority="71" w:unhideWhenUsed="0"/>
+    <w:lsdException w:name="Colorful List Accent 1" w:semiHidden="0" w:uiPriority="72" w:unhideWhenUsed="0"/>
+    <w:lsdException w:name="Colorful Grid Accent 1" w:semiHidden="0" w:uiPriority="73" w:unhideWhenUsed="0"/>
+    <w:lsdException w:name="Light Shading Accent 2" w:semiHidden="0" w:uiPriority="60" w:unhideWhenUsed="0"/>
+    <w:lsdException w:name="Light List Accent 2" w:semiHidden="0" w:uiPriority="61" w:unhideWhenUsed="0"/>
+    <w:lsdException w:name="Light Grid Accent 2" w:semiHidden="0" w:uiPriority="62" w:unhideWhenUsed="0"/>
+    <w:lsdException w:name="Medium Shading 1 Accent 2" w:semiHidden="0" w:uiPriority="63" w:unhideWhenUsed="0"/>
+    <w:lsdException w:name="Medium Shading 2 Accent 2" w:semiHidden="0" w:uiPriority="64" w:unhideWhenUsed="0"/>
+    <w:lsdException w:name="Medium List 1 Accent 2" w:semiHidden="0" w:uiPriority="65" w:unhideWhenUsed="0"/>
+    <w:lsdException w:name="Medium List 2 Accent 2" w:semiHidden="0" w:uiPriority="66" w:unhideWhenUsed="0"/>
+    <w:lsdException w:name="Medium Grid 1 Accent 2" w:semiHidden="0" w:uiPriority="67" w:unhideWhenUsed="0"/>
+    <w:lsdException w:name="Medium Grid 2 Accent 2" w:semiHidden="0" w:uiPriority="68" w:unhideWhenUsed="0"/>
+    <w:lsdException w:name="Medium Grid 3 Accent 2" w:semiHidden="0" w:uiPriority="69" w:unhideWhenUsed="0"/>
+    <w:lsdException w:name="Dark List Accent 2" w:semiHidden="0" w:uiPriority="70" w:unhideWhenUsed="0"/>
+    <w:lsdException w:name="Colorful Shading Accent 2" w:semiHidden="0" w:uiPriority="71" w:unhideWhenUsed="0"/>
+    <w:lsdException w:name="Colorful List Accent 2" w:semiHidden="0" w:uiPriority="72" w:unhideWhenUsed="0"/>
+    <w:lsdException w:name="Colorful Grid Accent 2" w:semiHidden="0" w:uiPriority="73" w:unhideWhenUsed="0"/>
+    <w:lsdException w:name="Light Shading Accent 3" w:semiHidden="0" w:uiPriority="60" w:unhideWhenUsed="0"/>
+    <w:lsdException w:name="Light List Accent 3" w:semiHidden="0" w:uiPriority="61" w:unhideWhenUsed="0"/>
+    <w:lsdException w:name="Light Grid Accent 3" w:semiHidden="0" w:uiPriority="62" w:unhideWhenUsed="0"/>
+    <w:lsdException w:name="Medium Shading 1 Accent 3" w:semiHidden="0" w:uiPriority="63" w:unhideWhenUsed="0"/>
+    <w:lsdException w:name="Medium Shading 2 Accent 3" w:semiHidden="0" w:uiPriority="64" w:unhideWhenUsed="0"/>
+    <w:lsdException w:name="Medium List 1 Accent 3" w:semiHidden="0" w:uiPriority="65" w:unhideWhenUsed="0"/>
+    <w:lsdException w:name="Medium List 2 Accent 3" w:semiHidden="0" w:uiPriority="66" w:unhideWhenUsed="0"/>
+    <w:lsdException w:name="Medium Grid 1 Accent 3" w:semiHidden="0" w:uiPriority="67" w:unhideWhenUsed="0"/>
+    <w:lsdException w:name="Medium Grid 2 Accent 3" w:semiHidden="0" w:uiPriority="68" w:unhideWhenUsed="0"/>
+    <w:lsdException w:name="Medium Grid 3 Accent 3" w:semiHidden="0" w:uiPriority="69" w:unhideWhenUsed="0"/>
+    <w:lsdException w:name="Dark List Accent 3" w:semiHidden="0" w:uiPriority="70" w:unhideWhenUsed="0"/>
+    <w:lsdException w:name="Colorful Shading Accent 3" w:semiHidden="0" w:uiPriority="71" w:unhideWhenUsed="0"/>
+    <w:lsdException w:name="Colorful List Accent 3" w:semiHidden="0" w:uiPriority="72" w:unhideWhenUsed="0"/>
+    <w:lsdException w:name="Colorful Grid Accent 3" w:semiHidden="0" w:uiPriority="73" w:unhideWhenUsed="0"/>
+    <w:lsdException w:name="Light Shading Accent 4" w:semiHidden="0" w:uiPriority="60" w:unhideWhenUsed="0"/>
+    <w:lsdException w:name="Light List Accent 4" w:semiHidden="0" w:uiPriority="61" w:unhideWhenUsed="0"/>
+    <w:lsdException w:name="Light Grid Accent 4" w:semiHidden="0" w:uiPriority="62" w:unhideWhenUsed="0"/>
+    <w:lsdException w:name="Medium Shading 1 Accent 4" w:semiHidden="0" w:uiPriority="63" w:unhideWhenUsed="0"/>
+    <w:lsdException w:name="Medium Shading 2 Accent 4" w:semiHidden="0" w:uiPriority="64" w:unhideWhenUsed="0"/>
+    <w:lsdException w:name="Medium List 1 Accent 4" w:semiHidden="0" w:uiPriority="65" w:unhideWhenUsed="0"/>
+    <w:lsdException w:name="Medium List 2 Accent 4" w:semiHidden="0" w:uiPriority="66" w:unhideWhenUsed="0"/>
+    <w:lsdException w:name="Medium Grid 1 Accent 4" w:semiHidden="0" w:uiPriority="67" w:unhideWhenUsed="0"/>
+    <w:lsdException w:name="Medium Grid 2 Accent 4" w:semiHidden="0" w:uiPriority="68" w:unhideWhenUsed="0"/>
+    <w:lsdException w:name="Medium Grid 3 Accent 4" w:semiHidden="0" w:uiPriority="69" w:unhideWhenUsed="0"/>
+    <w:lsdException w:name="Dark List Accent 4" w:semiHidden="0" w:uiPriority="70" w:unhideWhenUsed="0"/>
+    <w:lsdException w:name="Colorful Shading Accent 4" w:semiHidden="0" w:uiPriority="71" w:unhideWhenUsed="0"/>
+    <w:lsdException w:name="Colorful List Accent 4" w:semiHidden="0" w:uiPriority="72" w:unhideWhenUsed="0"/>
+    <w:lsdException w:name="Colorful Grid Accent 4" w:semiHidden="0" w:uiPriority="73" w:unhideWhenUsed="0"/>
+    <w:lsdException w:name="Light Shading Accent 5" w:semiHidden="0" w:uiPriority="60" w:unhideWhenUsed="0"/>
+    <w:lsdException w:name="Light List Accent 5" w:semiHidden="0" w:uiPriority="61" w:unhideWhenUsed="0"/>
+    <w:lsdException w:name="Light Grid Accent 5" w:semiHidden="0" w:uiPriority="62" w:unhideWhenUsed="0"/>
+    <w:lsdException w:name="Medium Shading 1 Accent 5" w:semiHidden="0" w:uiPriority="63" w:unhideWhenUsed="0"/>
+    <w:lsdException w:name="Medium Shading 2 Accent 5" w:semiHidden="0" w:uiPriority="64" w:unhideWhenUsed="0"/>
+    <w:lsdException w:name="Medium List 1 Accent 5" w:semiHidden="0" w:uiPriority="65" w:unhideWhenUsed="0"/>
+    <w:lsdException w:name="Medium List 2 Accent 5" w:semiHidden="0" w:uiPriority="66" w:unhideWhenUsed="0"/>
+    <w:lsdException w:name="Medium Grid 1 Accent 5" w:semiHidden="0" w:uiPriority="67" w:unhideWhenUsed="0"/>
+    <w:lsdException w:name="Medium Grid 2 Accent 5" w:semiHidden="0" w:uiPriority="68" w:unhideWhenUsed="0"/>
+    <w:lsdException w:name="Medium Grid 3 Accent 5" w:semiHidden="0" w:uiPriority="69" w:unhideWhenUsed="0"/>
+    <w:lsdException w:name="Dark List Accent 5" w:semiHidden="0" w:uiPriority="70" w:unhideWhenUsed="0"/>
+    <w:lsdException w:name="Colorful Shading Accent 5" w:semiHidden="0" w:uiPriority="71" w:unhideWhenUsed="0"/>
+    <w:lsdException w:name="Colorful List Accent 5" w:semiHidden="0" w:uiPriority="72" w:unhideWhenUsed="0"/>
+    <w:lsdException w:name="Colorful Grid Accent 5" w:semiHidden="0" w:uiPriority="73" w:unhideWhenUsed="0"/>
+    <w:lsdException w:name="Light Shading Accent 6" w:semiHidden="0" w:uiPriority="60" w:unhideWhenUsed="0"/>
+    <w:lsdException w:name="Light List Accent 6" w:semiHidden="0" w:uiPriority="61" w:unhideWhenUsed="0"/>
+    <w:lsdException w:name="Light Grid Accent 6" w:semiHidden="0" w:uiPriority="62" w:unhideWhenUsed="0"/>
+    <w:lsdException w:name="Medium Shading 1 Accent 6" w:semiHidden="0" w:uiPriority="63" w:unhideWhenUsed="0"/>
+    <w:lsdException w:name="Medium Shading 2 Accent 6" w:semiHidden="0" w:uiPriority="64" w:unhideWhenUsed="0"/>
+    <w:lsdException w:name="Medium List 1 Accent 6" w:semiHidden="0" w:uiPriority="65" w:unhideWhenUsed="0"/>
+    <w:lsdException w:name="Medium List 2 Accent 6" w:semiHidden="0" w:uiPriority="66" w:unhideWhenUsed="0"/>
+    <w:lsdException w:name="Medium Grid 1 Accent 6" w:semiHidden="0" w:uiPriority="67" w:unhideWhenUsed="0"/>
+    <w:lsdException w:name="Medium Grid 2 Accent 6" w:semiHidden="0" w:uiPriority="68" w:unhideWhenUsed="0"/>
+    <w:lsdException w:name="Medium Grid 3 Accent 6" w:semiHidden="0" w:uiPriority="69" w:unhideWhenUsed="0"/>
+    <w:lsdException w:name="Dark List Accent 6" w:semiHidden="0" w:uiPriority="70" w:unhideWhenUsed="0"/>
+    <w:lsdException w:name="Colorful Shading Accent 6" w:semiHidden="0" w:uiPriority="71" w:unhideWhenUsed="0"/>
+    <w:lsdException w:name="Colorful List Accent 6" w:semiHidden="0" w:uiPriority="72" w:unhideWhenUsed="0"/>
+    <w:lsdException w:name="Colorful Grid Accent 6" w:semiHidden="0" w:uiPriority="73" w:unhideWhenUsed="0"/>
+    <w:lsdException w:name="Subtle Emphasis" w:semiHidden="0" w:uiPriority="19" w:unhideWhenUsed="0" w:qFormat="1"/>
+    <w:lsdException w:name="Intense Emphasis" w:semiHidden="0" w:uiPriority="21" w:unhideWhenUsed="0" w:qFormat="1"/>
+    <w:lsdException w:name="Subtle Reference" w:semiHidden="0" w:uiPriority="31" w:unhideWhenUsed="0" w:qFormat="1"/>
+    <w:lsdException w:name="Intense Reference" w:semiHidden="0" w:uiPriority="32" w:unhideWhenUsed="0" w:qFormat="1"/>
+    <w:lsdException w:name="Book Title" w:semiHidden="0" w:uiPriority="33" w:unhideWhenUsed="0" w:qFormat="1"/>
+    <w:lsdException w:name="Bibliography" w:uiPriority="37"/>
+    <w:lsdException w:name="TOC Heading" w:uiPriority="39" w:qFormat="1"/>
+  </w:latentStyles>
+  <w:style w:type="paragraph" w:default="1" w:styleId="Standard">
+    <w:name w:val="Normal"/>
+    <w:qFormat/>
+    <w:pPr>
+      <w:widowControl w:val="0"/>
+      <w:spacing w:line="240" w:lineRule="atLeast"/>
+    </w:pPr>
+    <w:rPr>
+      <w:lang w:val="en-US" w:eastAsia="en-US"/>
+    </w:rPr>
+  </w:style>
+  <w:style w:type="paragraph" w:styleId="berschrift1">
+    <w:name w:val="heading 1"/>
+    <w:basedOn w:val="Standard"/>
+    <w:next w:val="Standard"/>
+    <w:qFormat/>
+    <w:pPr>
+      <w:keepNext/>
+      <w:numPr>
+        <w:numId w:val="1"/>
+      </w:numPr>
+      <w:spacing w:before="120" w:after="60"/>
+      <w:outlineLvl w:val="0"/>
+    </w:pPr>
+    <w:rPr>
+      <w:rFonts w:ascii="Arial" w:hAnsi="Arial"/>
+      <w:b/>
+      <w:sz w:val="24"/>
+    </w:rPr>
+  </w:style>
+  <w:style w:type="paragraph" w:styleId="berschrift2">
+    <w:name w:val="heading 2"/>
+    <w:basedOn w:val="berschrift1"/>
+    <w:next w:val="Standard"/>
+    <w:qFormat/>
+    <w:pPr>
+      <w:numPr>
+        <w:ilvl w:val="1"/>
+      </w:numPr>
+      <w:outlineLvl w:val="1"/>
+    </w:pPr>
+    <w:rPr>
+      <w:sz w:val="20"/>
+    </w:rPr>
+  </w:style>
+  <w:style w:type="paragraph" w:styleId="berschrift3">
+    <w:name w:val="heading 3"/>
+    <w:basedOn w:val="berschrift1"/>
+    <w:next w:val="Standard"/>
+    <w:qFormat/>
+    <w:pPr>
+      <w:numPr>
+        <w:ilvl w:val="2"/>
+      </w:numPr>
+      <w:outlineLvl w:val="2"/>
+    </w:pPr>
+    <w:rPr>
+      <w:b w:val="0"/>
+      <w:i/>
+      <w:sz w:val="20"/>
+    </w:rPr>
+  </w:style>
+  <w:style w:type="paragraph" w:styleId="berschrift4">
+    <w:name w:val="heading 4"/>
+    <w:basedOn w:val="berschrift1"/>
+    <w:next w:val="Standard"/>
+    <w:qFormat/>
+    <w:pPr>
+      <w:numPr>
+        <w:ilvl w:val="3"/>
+      </w:numPr>
+      <w:outlineLvl w:val="3"/>
+    </w:pPr>
+    <w:rPr>
+      <w:b w:val="0"/>
+      <w:sz w:val="20"/>
+    </w:rPr>
+  </w:style>
+  <w:style w:type="paragraph" w:styleId="berschrift5">
+    <w:name w:val="heading 5"/>
+    <w:basedOn w:val="Standard"/>
+    <w:next w:val="Standard"/>
+    <w:qFormat/>
+    <w:pPr>
+      <w:numPr>
+        <w:ilvl w:val="4"/>
+        <w:numId w:val="1"/>
+      </w:numPr>
+      <w:spacing w:before="240" w:after="60"/>
+      <w:outlineLvl w:val="4"/>
+    </w:pPr>
+    <w:rPr>
+      <w:sz w:val="22"/>
+    </w:rPr>
+  </w:style>
+  <w:style w:type="paragraph" w:styleId="berschrift6">
+    <w:name w:val="heading 6"/>
+    <w:basedOn w:val="Standard"/>
+    <w:next w:val="Standard"/>
+    <w:qFormat/>
+    <w:pPr>
+      <w:numPr>
+        <w:ilvl w:val="5"/>
+        <w:numId w:val="1"/>
+      </w:numPr>
+      <w:spacing w:before="240" w:after="60"/>
+      <w:outlineLvl w:val="5"/>
+    </w:pPr>
+    <w:rPr>
+      <w:i/>
+      <w:sz w:val="22"/>
+    </w:rPr>
+  </w:style>
+  <w:style w:type="paragraph" w:styleId="berschrift7">
+    <w:name w:val="heading 7"/>
+    <w:basedOn w:val="Standard"/>
+    <w:next w:val="Standard"/>
+    <w:qFormat/>
+    <w:pPr>
+      <w:numPr>
+        <w:ilvl w:val="6"/>
+        <w:numId w:val="1"/>
+      </w:numPr>
+      <w:spacing w:before="240" w:after="60"/>
+      <w:outlineLvl w:val="6"/>
+    </w:pPr>
+  </w:style>
+  <w:style w:type="paragraph" w:styleId="berschrift8">
+    <w:name w:val="heading 8"/>
+    <w:basedOn w:val="Standard"/>
+    <w:next w:val="Standard"/>
+    <w:qFormat/>
+    <w:pPr>
+      <w:numPr>
+        <w:ilvl w:val="7"/>
+        <w:numId w:val="1"/>
+      </w:numPr>
+      <w:spacing w:before="240" w:after="60"/>
+      <w:outlineLvl w:val="7"/>
+    </w:pPr>
+    <w:rPr>
+      <w:i/>
+    </w:rPr>
+  </w:style>
+  <w:style w:type="paragraph" w:styleId="berschrift9">
+    <w:name w:val="heading 9"/>
+    <w:basedOn w:val="Standard"/>
+    <w:next w:val="Standard"/>
+    <w:qFormat/>
+    <w:pPr>
+      <w:numPr>
+        <w:ilvl w:val="8"/>
+        <w:numId w:val="1"/>
+      </w:numPr>
+      <w:spacing w:before="240" w:after="60"/>
+      <w:outlineLvl w:val="8"/>
+    </w:pPr>
+    <w:rPr>
+      <w:b/>
+      <w:i/>
+      <w:sz w:val="18"/>
+    </w:rPr>
+  </w:style>
+  <w:style w:type="character" w:default="1" w:styleId="Absatz-Standardschriftart">
+    <w:name w:val="Default Paragraph Font"/>
+    <w:uiPriority w:val="1"/>
+    <w:semiHidden/>
+    <w:unhideWhenUsed/>
+  </w:style>
+  <w:style w:type="table" w:default="1" w:styleId="NormaleTabelle">
+    <w:name w:val="Normal Table"/>
+    <w:uiPriority w:val="99"/>
+    <w:semiHidden/>
+    <w:unhideWhenUsed/>
+    <w:tblPr>
+      <w:tblInd w:w="0" w:type="dxa"/>
+      <w:tblCellMar>
+        <w:top w:w="0" w:type="dxa"/>
+        <w:left w:w="108" w:type="dxa"/>
+        <w:bottom w:w="0" w:type="dxa"/>
+        <w:right w:w="108" w:type="dxa"/>
+      </w:tblCellMar>
+    </w:tblPr>
+  </w:style>
+  <w:style w:type="numbering" w:default="1" w:styleId="KeineListe">
+    <w:name w:val="No List"/>
+    <w:uiPriority w:val="99"/>
+    <w:semiHidden/>
+    <w:unhideWhenUsed/>
+  </w:style>
+  <w:style w:type="paragraph" w:customStyle="1" w:styleId="Paragraph2">
+    <w:name w:val="Paragraph2"/>
+    <w:basedOn w:val="Standard"/>
+    <w:pPr>
+      <w:spacing w:before="80"/>
+      <w:ind w:left="720"/>
+      <w:jc w:val="both"/>
+    </w:pPr>
+    <w:rPr>
+      <w:color w:val="000000"/>
+      <w:lang w:val="en-AU"/>
+    </w:rPr>
+  </w:style>
+  <w:style w:type="paragraph" w:styleId="Titel">
+    <w:name w:val="Title"/>
+    <w:basedOn w:val="Standard"/>
+    <w:next w:val="Standard"/>
+    <w:qFormat/>
+    <w:pPr>
+      <w:spacing w:line="240" w:lineRule="auto"/>
+      <w:jc w:val="center"/>
+    </w:pPr>
+    <w:rPr>
+      <w:rFonts w:ascii="Arial" w:hAnsi="Arial"/>
+      <w:b/>
+      <w:sz w:val="36"/>
+    </w:rPr>
+  </w:style>
+  <w:style w:type="paragraph" w:styleId="Untertitel">
+    <w:name w:val="Subtitle"/>
+    <w:basedOn w:val="Standard"/>
+    <w:qFormat/>
+    <w:pPr>
+      <w:spacing w:after="60"/>
+      <w:jc w:val="center"/>
+    </w:pPr>
+    <w:rPr>
+      <w:rFonts w:ascii="Arial" w:hAnsi="Arial"/>
+      <w:i/>
+      <w:sz w:val="36"/>
+      <w:lang w:val="en-AU"/>
+    </w:rPr>
+  </w:style>
+  <w:style w:type="paragraph" w:styleId="Standardeinzug">
+    <w:name w:val="Normal Indent"/>
+    <w:basedOn w:val="Standard"/>
+    <w:semiHidden/>
+    <w:pPr>
+      <w:ind w:left="900" w:hanging="900"/>
+    </w:pPr>
+  </w:style>
+  <w:style w:type="paragraph" w:styleId="Verzeichnis1">
+    <w:name w:val="toc 1"/>
+    <w:basedOn w:val="Standard"/>
+    <w:next w:val="Standard"/>
+    <w:uiPriority w:val="39"/>
+    <w:pPr>
+      <w:tabs>
+        <w:tab w:val="right" w:pos="9360"/>
+      </w:tabs>
+      <w:spacing w:before="240" w:after="60"/>
+      <w:ind w:right="720"/>
+    </w:pPr>
+  </w:style>
+  <w:style w:type="paragraph" w:styleId="Verzeichnis2">
+    <w:name w:val="toc 2"/>
+    <w:basedOn w:val="Standard"/>
+    <w:next w:val="Standard"/>
+    <w:uiPriority w:val="39"/>
+    <w:pPr>
+      <w:tabs>
+        <w:tab w:val="right" w:pos="9360"/>
+      </w:tabs>
+      <w:ind w:left="432" w:right="720"/>
+    </w:pPr>
+  </w:style>
+  <w:style w:type="paragraph" w:styleId="Verzeichnis3">
+    <w:name w:val="toc 3"/>
+    <w:basedOn w:val="Standard"/>
+    <w:next w:val="Standard"/>
+    <w:uiPriority w:val="39"/>
+    <w:pPr>
+      <w:tabs>
+        <w:tab w:val="left" w:pos="1440"/>
+        <w:tab w:val="right" w:pos="9360"/>
+      </w:tabs>
+      <w:ind w:left="864"/>
+    </w:pPr>
+  </w:style>
+  <w:style w:type="paragraph" w:styleId="Kopfzeile">
+    <w:name w:val="header"/>
+    <w:basedOn w:val="Standard"/>
+    <w:semiHidden/>
+    <w:pPr>
+      <w:tabs>
+        <w:tab w:val="center" w:pos="4320"/>
+        <w:tab w:val="right" w:pos="8640"/>
+      </w:tabs>
+    </w:pPr>
+  </w:style>
+  <w:style w:type="paragraph" w:styleId="Fuzeile">
+    <w:name w:val="footer"/>
+    <w:basedOn w:val="Standard"/>
+    <w:semiHidden/>
+    <w:pPr>
+      <w:tabs>
+        <w:tab w:val="center" w:pos="4320"/>
+        <w:tab w:val="right" w:pos="8640"/>
+      </w:tabs>
+    </w:pPr>
+  </w:style>
+  <w:style w:type="character" w:styleId="Seitenzahl">
+    <w:name w:val="page number"/>
+    <w:basedOn w:val="Absatz-Standardschriftart"/>
+    <w:semiHidden/>
+  </w:style>
+  <w:style w:type="paragraph" w:customStyle="1" w:styleId="Paragraph3">
+    <w:name w:val="Paragraph3"/>
+    <w:basedOn w:val="Standard"/>
+    <w:pPr>
+      <w:spacing w:before="80" w:line="240" w:lineRule="auto"/>
+      <w:ind w:left="1530"/>
+      <w:jc w:val="both"/>
+    </w:pPr>
+  </w:style>
+  <w:style w:type="paragraph" w:customStyle="1" w:styleId="Paragraph4">
+    <w:name w:val="Paragraph4"/>
+    <w:basedOn w:val="Standard"/>
+    <w:pPr>
+      <w:spacing w:before="80" w:line="240" w:lineRule="auto"/>
+      <w:ind w:left="2250"/>
+      <w:jc w:val="both"/>
+    </w:pPr>
+  </w:style>
+  <w:style w:type="paragraph" w:customStyle="1" w:styleId="Tabletext">
+    <w:name w:val="Tabletext"/>
+    <w:basedOn w:val="Standard"/>
+    <w:pPr>
+      <w:keepLines/>
+      <w:spacing w:after="120"/>
+    </w:pPr>
+  </w:style>
+  <w:style w:type="paragraph" w:styleId="Textkrper">
+    <w:name w:val="Body Text"/>
+    <w:basedOn w:val="Standard"/>
+    <w:semiHidden/>
+    <w:pPr>
+      <w:keepLines/>
+      <w:spacing w:after="120"/>
+      <w:ind w:left="720"/>
+    </w:pPr>
+  </w:style>
+  <w:style w:type="paragraph" w:styleId="Verzeichnis4">
+    <w:name w:val="toc 4"/>
+    <w:basedOn w:val="Standard"/>
+    <w:next w:val="Standard"/>
+    <w:semiHidden/>
+    <w:pPr>
+      <w:ind w:left="600"/>
+    </w:pPr>
+  </w:style>
+  <w:style w:type="paragraph" w:styleId="Verzeichnis5">
+    <w:name w:val="toc 5"/>
+    <w:basedOn w:val="Standard"/>
+    <w:next w:val="Standard"/>
+    <w:semiHidden/>
+    <w:pPr>
+      <w:ind w:left="800"/>
+    </w:pPr>
+  </w:style>
+  <w:style w:type="paragraph" w:styleId="Verzeichnis6">
+    <w:name w:val="toc 6"/>
+    <w:basedOn w:val="Standard"/>
+    <w:next w:val="Standard"/>
+    <w:semiHidden/>
+    <w:pPr>
+      <w:ind w:left="1000"/>
+    </w:pPr>
+  </w:style>
+  <w:style w:type="paragraph" w:styleId="Verzeichnis7">
+    <w:name w:val="toc 7"/>
+    <w:basedOn w:val="Standard"/>
+    <w:next w:val="Standard"/>
+    <w:semiHidden/>
+    <w:pPr>
+      <w:ind w:left="1200"/>
+    </w:pPr>
+  </w:style>
+  <w:style w:type="paragraph" w:styleId="Verzeichnis8">
+    <w:name w:val="toc 8"/>
+    <w:basedOn w:val="Standard"/>
+    <w:next w:val="Standard"/>
+    <w:semiHidden/>
+    <w:pPr>
+      <w:ind w:left="1400"/>
+    </w:pPr>
+  </w:style>
+  <w:style w:type="paragraph" w:styleId="Verzeichnis9">
+    <w:name w:val="toc 9"/>
+    <w:basedOn w:val="Standard"/>
+    <w:next w:val="Standard"/>
+    <w:semiHidden/>
+    <w:pPr>
+      <w:ind w:left="1600"/>
+    </w:pPr>
+  </w:style>
+  <w:style w:type="paragraph" w:customStyle="1" w:styleId="Bullet1">
+    <w:name w:val="Bullet1"/>
+    <w:basedOn w:val="Standard"/>
+    <w:pPr>
+      <w:ind w:left="720" w:hanging="432"/>
+    </w:pPr>
+  </w:style>
+  <w:style w:type="paragraph" w:customStyle="1" w:styleId="Bullet2">
+    <w:name w:val="Bullet2"/>
+    <w:basedOn w:val="Standard"/>
+    <w:pPr>
+      <w:ind w:left="1440" w:hanging="360"/>
+    </w:pPr>
+    <w:rPr>
+      <w:color w:val="000080"/>
+    </w:rPr>
+  </w:style>
+  <w:style w:type="paragraph" w:styleId="Dokumentstruktur">
+    <w:name w:val="Document Map"/>
+    <w:basedOn w:val="Standard"/>
+    <w:semiHidden/>
+    <w:pPr>
+      <w:shd w:val="clear" w:color="auto" w:fill="000080"/>
+    </w:pPr>
+    <w:rPr>
+      <w:rFonts w:ascii="Tahoma" w:hAnsi="Tahoma"/>
+    </w:rPr>
+  </w:style>
+  <w:style w:type="character" w:styleId="Funotenzeichen">
+    <w:name w:val="footnote reference"/>
+    <w:basedOn w:val="Absatz-Standardschriftart"/>
+    <w:semiHidden/>
+    <w:rPr>
+      <w:sz w:val="20"/>
+      <w:vertAlign w:val="superscript"/>
+    </w:rPr>
+  </w:style>
+  <w:style w:type="paragraph" w:styleId="Funotentext">
+    <w:name w:val="footnote text"/>
+    <w:basedOn w:val="Standard"/>
+    <w:semiHidden/>
+    <w:pPr>
+      <w:keepNext/>
+      <w:keepLines/>
+      <w:pBdr>
+        <w:bottom w:val="single" w:sz="6" w:space="0" w:color="000000"/>
+      </w:pBdr>
+      <w:spacing w:before="40" w:after="40"/>
+      <w:ind w:left="360" w:hanging="360"/>
+    </w:pPr>
+    <w:rPr>
+      <w:rFonts w:ascii="Helvetica" w:hAnsi="Helvetica"/>
+      <w:sz w:val="16"/>
+    </w:rPr>
+  </w:style>
+  <w:style w:type="paragraph" w:customStyle="1" w:styleId="MainTitle">
+    <w:name w:val="Main Title"/>
+    <w:basedOn w:val="Standard"/>
+    <w:pPr>
+      <w:spacing w:before="480" w:after="60" w:line="240" w:lineRule="auto"/>
+      <w:jc w:val="center"/>
+    </w:pPr>
+    <w:rPr>
+      <w:rFonts w:ascii="Arial" w:hAnsi="Arial"/>
+      <w:b/>
+      <w:kern w:val="28"/>
+      <w:sz w:val="32"/>
+    </w:rPr>
+  </w:style>
+  <w:style w:type="paragraph" w:customStyle="1" w:styleId="Paragraph1">
+    <w:name w:val="Paragraph1"/>
+    <w:basedOn w:val="Standard"/>
+    <w:pPr>
+      <w:spacing w:before="80" w:line="240" w:lineRule="auto"/>
+      <w:jc w:val="both"/>
+    </w:pPr>
+  </w:style>
+  <w:style w:type="paragraph" w:styleId="Textkrper2">
+    <w:name w:val="Body Text 2"/>
+    <w:basedOn w:val="Standard"/>
+    <w:semiHidden/>
+    <w:rPr>
+      <w:i/>
+      <w:color w:val="0000FF"/>
+    </w:rPr>
+  </w:style>
+  <w:style w:type="paragraph" w:styleId="Textkrper-Zeileneinzug">
+    <w:name w:val="Body Text Indent"/>
+    <w:basedOn w:val="Standard"/>
+    <w:semiHidden/>
+    <w:pPr>
+      <w:ind w:left="720"/>
+    </w:pPr>
+    <w:rPr>
+      <w:i/>
+      <w:color w:val="0000FF"/>
+      <w:u w:val="single"/>
+    </w:rPr>
+  </w:style>
+  <w:style w:type="paragraph" w:customStyle="1" w:styleId="Body">
+    <w:name w:val="Body"/>
+    <w:basedOn w:val="Standard"/>
+    <w:pPr>
+      <w:widowControl/>
+      <w:spacing w:before="120" w:line="240" w:lineRule="auto"/>
+      <w:jc w:val="both"/>
+    </w:pPr>
+    <w:rPr>
+      <w:rFonts w:ascii="Book Antiqua" w:hAnsi="Book Antiqua"/>
+    </w:rPr>
+  </w:style>
+  <w:style w:type="paragraph" w:customStyle="1" w:styleId="Bullet">
+    <w:name w:val="Bullet"/>
+    <w:basedOn w:val="Standard"/>
+    <w:pPr>
+      <w:widowControl/>
+      <w:tabs>
+        <w:tab w:val="num" w:pos="360"/>
+        <w:tab w:val="left" w:pos="720"/>
+      </w:tabs>
+      <w:spacing w:before="120" w:line="240" w:lineRule="auto"/>
+      <w:ind w:left="720" w:right="360"/>
+      <w:jc w:val="both"/>
+    </w:pPr>
+    <w:rPr>
+      <w:rFonts w:ascii="Book Antiqua" w:hAnsi="Book Antiqua"/>
+    </w:rPr>
+  </w:style>
+  <w:style w:type="paragraph" w:customStyle="1" w:styleId="InfoBlue">
+    <w:name w:val="InfoBlue"/>
+    <w:basedOn w:val="Standard"/>
+    <w:next w:val="Textkrper"/>
+    <w:autoRedefine/>
+    <w:pPr>
+      <w:spacing w:after="120"/>
+      <w:ind w:left="720"/>
+    </w:pPr>
+    <w:rPr>
+      <w:i/>
+      <w:color w:val="0000FF"/>
+    </w:rPr>
+  </w:style>
+  <w:style w:type="character" w:styleId="Hyperlink">
+    <w:name w:val="Hyperlink"/>
+    <w:basedOn w:val="Absatz-Standardschriftart"/>
+    <w:semiHidden/>
+    <w:rPr>
+      <w:color w:val="0000FF"/>
+      <w:u w:val="single"/>
+    </w:rPr>
+  </w:style>
+  <w:style w:type="paragraph" w:styleId="StandardWeb">
+    <w:name w:val="Normal (Web)"/>
+    <w:basedOn w:val="Standard"/>
+    <w:semiHidden/>
+    <w:pPr>
+      <w:widowControl/>
+      <w:spacing w:before="100" w:beforeAutospacing="1" w:after="100" w:afterAutospacing="1" w:line="240" w:lineRule="auto"/>
+    </w:pPr>
+    <w:rPr>
+      <w:sz w:val="24"/>
+      <w:szCs w:val="24"/>
+    </w:rPr>
+  </w:style>
+  <w:style w:type="paragraph" w:styleId="Sprechblasentext">
+    <w:name w:val="Balloon Text"/>
+    <w:basedOn w:val="Standard"/>
+    <w:link w:val="SprechblasentextZchn"/>
+    <w:uiPriority w:val="99"/>
+    <w:semiHidden/>
+    <w:unhideWhenUsed/>
+    <w:rsid w:val="003C3F9C"/>
+    <w:pPr>
+      <w:spacing w:line="240" w:lineRule="auto"/>
+    </w:pPr>
+    <w:rPr>
+      <w:rFonts w:ascii="Tahoma" w:hAnsi="Tahoma" w:cs="Tahoma"/>
+      <w:sz w:val="16"/>
+      <w:szCs w:val="16"/>
+    </w:rPr>
+  </w:style>
+  <w:style w:type="character" w:customStyle="1" w:styleId="SprechblasentextZchn">
+    <w:name w:val="Sprechblasentext Zchn"/>
+    <w:basedOn w:val="Absatz-Standardschriftart"/>
+    <w:link w:val="Sprechblasentext"/>
+    <w:uiPriority w:val="99"/>
+    <w:semiHidden/>
+    <w:rsid w:val="003C3F9C"/>
+    <w:rPr>
+      <w:rFonts w:ascii="Tahoma" w:hAnsi="Tahoma" w:cs="Tahoma"/>
+      <w:sz w:val="16"/>
+      <w:szCs w:val="16"/>
+      <w:lang w:val="en-US" w:eastAsia="en-US"/>
+    </w:rPr>
+  </w:style>
+  <w:style w:type="character" w:styleId="BesuchterHyperlink">
     <w:name w:val="FollowedHyperlink"/>
     <w:basedOn w:val="Absatz-Standardschriftart"/>
     <w:uiPriority w:val="99"/>
@@ -6927,7 +7555,7 @@
 </file>
 
 <file path=customXml/itemProps1.xml><?xml version="1.0" encoding="utf-8"?>
-<ds:datastoreItem xmlns:ds="http://schemas.openxmlformats.org/officeDocument/2006/customXml" ds:itemID="{798D9B3B-49B9-4BA1-9197-DC34B7E78FF9}">
+<ds:datastoreItem xmlns:ds="http://schemas.openxmlformats.org/officeDocument/2006/customXml" ds:itemID="{7CAFA71A-A9CD-4F8A-977E-AF264D80CA13}">
   <ds:schemaRefs>
     <ds:schemaRef ds:uri="http://schemas.openxmlformats.org/officeDocument/2006/bibliography"/>
   </ds:schemaRefs>

</xml_diff>